<commit_message>
Ajout de la partie minmax et elagage a-b du rapport
</commit_message>
<xml_diff>
--- a/Rapport.docx
+++ b/Rapport.docx
@@ -25,11 +25,19 @@
         <w:rPr>
           <w:sz w:val="72"/>
         </w:rPr>
-        <w:t>Intelligence artificielle pour le jeu de stratégie Pogo</w:t>
+        <w:t xml:space="preserve">Intelligence artificielle pour le jeu de stratégie </w:t>
+      </w:r>
+      <w:proofErr w:type="spellStart"/>
+      <w:r>
+        <w:rPr>
+          <w:sz w:val="72"/>
+        </w:rPr>
+        <w:t>Pogo</w:t>
       </w:r>
       <w:bookmarkEnd w:id="0"/>
       <w:bookmarkEnd w:id="1"/>
       <w:bookmarkEnd w:id="2"/>
+      <w:proofErr w:type="spellEnd"/>
     </w:p>
     <w:p>
       <w:pPr>
@@ -150,8 +158,13 @@
       </w:r>
     </w:p>
     <w:p>
-      <w:r>
-        <w:t>Belkacem LAHOUEL</w:t>
+      <w:proofErr w:type="spellStart"/>
+      <w:r>
+        <w:t>Belkacem</w:t>
+      </w:r>
+      <w:proofErr w:type="spellEnd"/>
+      <w:r>
+        <w:t xml:space="preserve"> LAHOUEL</w:t>
       </w:r>
       <w:r>
         <w:br w:type="page"/>
@@ -176,6 +189,13 @@
     <w:p/>
     <w:sdt>
       <w:sdtPr>
+        <w:rPr>
+          <w:rFonts w:asciiTheme="minorHAnsi" w:eastAsiaTheme="minorHAnsi" w:hAnsiTheme="minorHAnsi" w:cstheme="minorBidi"/>
+          <w:color w:val="auto"/>
+          <w:sz w:val="22"/>
+          <w:szCs w:val="22"/>
+          <w:lang w:val="fr-FR"/>
+        </w:rPr>
         <w:id w:val="485981434"/>
         <w:docPartObj>
           <w:docPartGallery w:val="Table of Contents"/>
@@ -184,14 +204,9 @@
       </w:sdtPr>
       <w:sdtEndPr>
         <w:rPr>
-          <w:rFonts w:asciiTheme="minorHAnsi" w:eastAsiaTheme="minorHAnsi" w:hAnsiTheme="minorHAnsi" w:cstheme="minorBidi"/>
           <w:b/>
           <w:bCs/>
           <w:noProof/>
-          <w:color w:val="auto"/>
-          <w:sz w:val="22"/>
-          <w:szCs w:val="22"/>
-          <w:lang w:val="fr-FR"/>
         </w:rPr>
       </w:sdtEndPr>
       <w:sdtContent>
@@ -1521,8 +1536,6 @@
             <w:fldChar w:fldCharType="end"/>
           </w:r>
         </w:p>
-        <w:bookmarkStart w:id="6" w:name="_GoBack" w:displacedByCustomXml="next"/>
-        <w:bookmarkEnd w:id="6" w:displacedByCustomXml="next"/>
       </w:sdtContent>
     </w:sdt>
     <w:p>
@@ -1534,36 +1547,41 @@
       <w:pPr>
         <w:pStyle w:val="Heading1"/>
       </w:pPr>
-      <w:bookmarkStart w:id="7" w:name="_Toc389668703"/>
+      <w:bookmarkStart w:id="6" w:name="_Toc389668703"/>
       <w:r>
         <w:lastRenderedPageBreak/>
         <w:t>Introduction</w:t>
       </w:r>
+      <w:bookmarkEnd w:id="6"/>
+    </w:p>
+    <w:p>
+      <w:pPr>
+        <w:pStyle w:val="Heading1"/>
+      </w:pPr>
+    </w:p>
+    <w:p>
+      <w:pPr>
+        <w:pStyle w:val="Heading1"/>
+      </w:pPr>
+      <w:r>
+        <w:br w:type="page"/>
+      </w:r>
+    </w:p>
+    <w:p>
+      <w:pPr>
+        <w:pStyle w:val="Heading1"/>
+      </w:pPr>
+      <w:bookmarkStart w:id="7" w:name="_Toc389668704"/>
+      <w:r>
+        <w:lastRenderedPageBreak/>
+        <w:t xml:space="preserve">I – Comment jouer à </w:t>
+      </w:r>
+      <w:proofErr w:type="spellStart"/>
+      <w:r>
+        <w:t>PoGo</w:t>
+      </w:r>
       <w:bookmarkEnd w:id="7"/>
-    </w:p>
-    <w:p>
-      <w:pPr>
-        <w:pStyle w:val="Heading1"/>
-      </w:pPr>
-    </w:p>
-    <w:p>
-      <w:pPr>
-        <w:pStyle w:val="Heading1"/>
-      </w:pPr>
-      <w:r>
-        <w:br w:type="page"/>
-      </w:r>
-    </w:p>
-    <w:p>
-      <w:pPr>
-        <w:pStyle w:val="Heading1"/>
-      </w:pPr>
-      <w:bookmarkStart w:id="8" w:name="_Toc389668704"/>
-      <w:r>
-        <w:lastRenderedPageBreak/>
-        <w:t>I – Comment jouer à PoGo</w:t>
-      </w:r>
-      <w:bookmarkEnd w:id="8"/>
+      <w:proofErr w:type="spellEnd"/>
     </w:p>
     <w:p/>
     <w:p>
@@ -1574,11 +1592,11 @@
           <w:numId w:val="3"/>
         </w:numPr>
       </w:pPr>
-      <w:bookmarkStart w:id="9" w:name="_Toc389668705"/>
+      <w:bookmarkStart w:id="8" w:name="_Toc389668705"/>
       <w:r>
         <w:t>Le but</w:t>
       </w:r>
-      <w:bookmarkEnd w:id="9"/>
+      <w:bookmarkEnd w:id="8"/>
     </w:p>
     <w:p/>
     <w:p>
@@ -1586,7 +1604,15 @@
         <w:ind w:left="708"/>
       </w:pPr>
       <w:r>
-        <w:t>L’état initial d’une partie de Pogo se présente de la façon suivante : neuf cases, 6 pions noirs, 6 pions blancs.</w:t>
+        <w:t xml:space="preserve">L’état initial d’une partie de </w:t>
+      </w:r>
+      <w:proofErr w:type="spellStart"/>
+      <w:r>
+        <w:t>Pogo</w:t>
+      </w:r>
+      <w:proofErr w:type="spellEnd"/>
+      <w:r>
+        <w:t xml:space="preserve"> se présente de la façon suivante : neuf cases, 6 pions noirs, 6 pions blancs.</w:t>
       </w:r>
     </w:p>
     <w:p>
@@ -1660,7 +1686,15 @@
         <w:ind w:left="705"/>
       </w:pPr>
       <w:r>
-        <w:t>Pour comprendre le but du jeu, il faut comprendre la notion de « couleur de pile ». A Pogo, une pile appartient à un joueur si le pion qui est tout en haut de cette dernière appartient au joueur. Ainsi, une pile peut comporter des pions noirs ou blancs, mais seul le pion au sommet définira l’appartenance de cette pile.</w:t>
+        <w:t xml:space="preserve">Pour comprendre le but du jeu, il faut comprendre la notion de « couleur de pile ». A </w:t>
+      </w:r>
+      <w:proofErr w:type="spellStart"/>
+      <w:r>
+        <w:t>Pogo</w:t>
+      </w:r>
+      <w:proofErr w:type="spellEnd"/>
+      <w:r>
+        <w:t>, une pile appartient à un joueur si le pion qui est tout en haut de cette dernière appartient au joueur. Ainsi, une pile peut comporter des pions noirs ou blancs, mais seul le pion au sommet définira l’appartenance de cette pile.</w:t>
       </w:r>
     </w:p>
     <w:p>
@@ -1684,11 +1718,11 @@
           <w:numId w:val="3"/>
         </w:numPr>
       </w:pPr>
-      <w:bookmarkStart w:id="10" w:name="_Toc389668706"/>
+      <w:bookmarkStart w:id="9" w:name="_Toc389668706"/>
       <w:r>
         <w:t>Les déplacements autorisés</w:t>
       </w:r>
-      <w:bookmarkEnd w:id="10"/>
+      <w:bookmarkEnd w:id="9"/>
     </w:p>
     <w:p>
       <w:pPr>
@@ -2046,12 +2080,12 @@
       <w:pPr>
         <w:pStyle w:val="Heading1"/>
       </w:pPr>
-      <w:bookmarkStart w:id="11" w:name="_Toc389668707"/>
+      <w:bookmarkStart w:id="10" w:name="_Toc389668707"/>
       <w:r>
         <w:lastRenderedPageBreak/>
         <w:t>II – Fonctionnement de l’intelligence artificielle</w:t>
       </w:r>
-      <w:bookmarkEnd w:id="11"/>
+      <w:bookmarkEnd w:id="10"/>
     </w:p>
     <w:p/>
     <w:p>
@@ -2062,11 +2096,11 @@
           <w:numId w:val="4"/>
         </w:numPr>
       </w:pPr>
-      <w:bookmarkStart w:id="12" w:name="_Toc389668708"/>
+      <w:bookmarkStart w:id="11" w:name="_Toc389668708"/>
       <w:r>
         <w:t>Problématique amenée par le jeu</w:t>
       </w:r>
-      <w:bookmarkEnd w:id="12"/>
+      <w:bookmarkEnd w:id="11"/>
     </w:p>
     <w:p/>
     <w:p>
@@ -2303,7 +2337,15 @@
         <w:ind w:left="708"/>
       </w:pPr>
       <w:r>
-        <w:t>C’est là toute la stratégie du Pogo : il y a énormément de possibilités différentes. Le joueur noir aurait même pu forcer le blanc à jouer en faisant un mouvement totalement différent des deux possibles présentés, comme aller tout en haut à droite… etc.</w:t>
+        <w:t xml:space="preserve">C’est là toute la stratégie du </w:t>
+      </w:r>
+      <w:proofErr w:type="spellStart"/>
+      <w:r>
+        <w:t>Pogo</w:t>
+      </w:r>
+      <w:proofErr w:type="spellEnd"/>
+      <w:r>
+        <w:t> : il y a énormément de possibilités différentes. Le joueur noir aurait même pu forcer le blanc à jouer en faisant un mouvement totalement différent des deux possibles présentés, comme aller tout en haut à droite… etc.</w:t>
       </w:r>
     </w:p>
     <w:p/>
@@ -2315,11 +2357,11 @@
           <w:numId w:val="4"/>
         </w:numPr>
       </w:pPr>
-      <w:bookmarkStart w:id="13" w:name="_Toc389668709"/>
+      <w:bookmarkStart w:id="12" w:name="_Toc389668709"/>
       <w:r>
         <w:t>La représentation d’un état au sein du fichier prolog</w:t>
       </w:r>
-      <w:bookmarkEnd w:id="13"/>
+      <w:bookmarkEnd w:id="12"/>
     </w:p>
     <w:p/>
     <w:p>
@@ -2327,7 +2369,13 @@
         <w:ind w:left="708"/>
       </w:pPr>
       <w:r>
-        <w:t xml:space="preserve">Dans les fichiers C++, contenant l’interface graphiques, les </w:t>
+        <w:t xml:space="preserve">Dans les fichiers C++, </w:t>
+      </w:r>
+      <w:r>
+        <w:t>contenant l’interface graphique</w:t>
+      </w:r>
+      <w:r>
+        <w:t xml:space="preserve">, les </w:t>
       </w:r>
       <w:r>
         <w:t>piles</w:t>
@@ -2556,11 +2604,11 @@
           <w:numId w:val="4"/>
         </w:numPr>
       </w:pPr>
-      <w:bookmarkStart w:id="14" w:name="_Toc389668710"/>
+      <w:bookmarkStart w:id="13" w:name="_Toc389668710"/>
       <w:r>
         <w:t>Les prédicats de manipulation des états et des coups</w:t>
       </w:r>
-      <w:bookmarkEnd w:id="14"/>
+      <w:bookmarkEnd w:id="13"/>
     </w:p>
     <w:p>
       <w:pPr>
@@ -2570,11 +2618,11 @@
           <w:numId w:val="7"/>
         </w:numPr>
       </w:pPr>
-      <w:bookmarkStart w:id="15" w:name="_Toc389668711"/>
+      <w:bookmarkStart w:id="14" w:name="_Toc389668711"/>
       <w:r>
         <w:t>Passer d’un état à un autre</w:t>
       </w:r>
-      <w:bookmarkEnd w:id="15"/>
+      <w:bookmarkEnd w:id="14"/>
     </w:p>
     <w:p>
       <w:pPr>
@@ -2584,11 +2632,11 @@
           <w:numId w:val="7"/>
         </w:numPr>
       </w:pPr>
-      <w:bookmarkStart w:id="16" w:name="_Toc389668712"/>
+      <w:bookmarkStart w:id="15" w:name="_Toc389668712"/>
       <w:r>
         <w:t>Rechercher tous les états/coups possibles d’un joueur</w:t>
       </w:r>
-      <w:bookmarkEnd w:id="16"/>
+      <w:bookmarkEnd w:id="15"/>
     </w:p>
     <w:p/>
     <w:p>
@@ -2599,11 +2647,11 @@
           <w:numId w:val="4"/>
         </w:numPr>
       </w:pPr>
-      <w:bookmarkStart w:id="17" w:name="_Toc389668713"/>
+      <w:bookmarkStart w:id="16" w:name="_Toc389668713"/>
       <w:r>
         <w:t>L’évaluation d’un état</w:t>
       </w:r>
-      <w:bookmarkEnd w:id="17"/>
+      <w:bookmarkEnd w:id="16"/>
     </w:p>
     <w:p/>
     <w:p>
@@ -2614,11 +2662,16 @@
           <w:numId w:val="4"/>
         </w:numPr>
       </w:pPr>
-      <w:bookmarkStart w:id="18" w:name="_Toc389668714"/>
-      <w:r>
-        <w:t>L’algorithme minmax</w:t>
-      </w:r>
-      <w:bookmarkEnd w:id="18"/>
+      <w:bookmarkStart w:id="17" w:name="_Toc389668714"/>
+      <w:r>
+        <w:t xml:space="preserve">L’algorithme </w:t>
+      </w:r>
+      <w:proofErr w:type="spellStart"/>
+      <w:r>
+        <w:t>minmax</w:t>
+      </w:r>
+      <w:bookmarkEnd w:id="17"/>
+      <w:proofErr w:type="spellEnd"/>
     </w:p>
     <w:p>
       <w:pPr>
@@ -2628,11 +2681,191 @@
           <w:numId w:val="10"/>
         </w:numPr>
       </w:pPr>
-      <w:bookmarkStart w:id="19" w:name="_Toc389668715"/>
-      <w:r>
-        <w:t>Méthode de recherche dans l’arbre de jeu</w:t>
-      </w:r>
-      <w:bookmarkEnd w:id="19"/>
+      <w:r>
+        <w:t>Son fonctionnement</w:t>
+      </w:r>
+    </w:p>
+    <w:p>
+      <w:pPr>
+        <w:ind w:left="1068"/>
+      </w:pPr>
+    </w:p>
+    <w:p>
+      <w:pPr>
+        <w:ind w:left="1068"/>
+      </w:pPr>
+      <w:r>
+        <w:t xml:space="preserve">Pour parvenir à faire une IA correcte, nous avons décidé d’implémenter l’algorithme </w:t>
+      </w:r>
+      <w:proofErr w:type="spellStart"/>
+      <w:r>
+        <w:t>Minmax</w:t>
+      </w:r>
+      <w:proofErr w:type="spellEnd"/>
+      <w:r>
+        <w:t xml:space="preserve">, relativement simple à comprendre. Il consiste à descendre tout en bas de l’arborescence (jusqu’au moment où il n’est plus possible d’obtenir un nouvel état, OU si on a atteint la profondeur </w:t>
+      </w:r>
+      <w:r>
+        <w:t>renseignée), puis faire remonter le meilleur état jusqu’à la racine, sachant qu’un des joueurs va décider de minimiser l’évaluation</w:t>
+      </w:r>
+      <w:r>
+        <w:t xml:space="preserve"> de cet état</w:t>
+      </w:r>
+      <w:r>
+        <w:t xml:space="preserve"> (dans notre programme, les noirs), et l’autre va chercher à la maximiser</w:t>
+      </w:r>
+      <w:r>
+        <w:t xml:space="preserve"> (les blancs)</w:t>
+      </w:r>
+      <w:r>
+        <w:t xml:space="preserve">. En voici un exemple (les carrés maximisent, les ronds minimisent) : </w:t>
+      </w:r>
+    </w:p>
+    <w:p>
+      <w:pPr>
+        <w:ind w:left="1068"/>
+      </w:pPr>
+      <w:r>
+        <w:rPr>
+          <w:noProof/>
+          <w:lang w:eastAsia="fr-FR"/>
+        </w:rPr>
+        <w:lastRenderedPageBreak/>
+        <w:drawing>
+          <wp:inline distT="0" distB="0" distL="0" distR="0">
+            <wp:extent cx="4686842" cy="2336165"/>
+            <wp:effectExtent l="0" t="0" r="0" b="6985"/>
+            <wp:docPr id="12" name="Picture 12" descr="http://upload.wikimedia.org/wikipedia/commons/a/a9/Min_Max_Sample_2.png"/>
+            <wp:cNvGraphicFramePr>
+              <a:graphicFrameLocks xmlns:a="http://schemas.openxmlformats.org/drawingml/2006/main" noChangeAspect="1"/>
+            </wp:cNvGraphicFramePr>
+            <a:graphic xmlns:a="http://schemas.openxmlformats.org/drawingml/2006/main">
+              <a:graphicData uri="http://schemas.openxmlformats.org/drawingml/2006/picture">
+                <pic:pic xmlns:pic="http://schemas.openxmlformats.org/drawingml/2006/picture">
+                  <pic:nvPicPr>
+                    <pic:cNvPr id="0" name="Picture 1" descr="http://upload.wikimedia.org/wikipedia/commons/a/a9/Min_Max_Sample_2.png"/>
+                    <pic:cNvPicPr>
+                      <a:picLocks noChangeAspect="1" noChangeArrowheads="1"/>
+                    </pic:cNvPicPr>
+                  </pic:nvPicPr>
+                  <pic:blipFill>
+                    <a:blip r:embed="rId19">
+                      <a:extLst>
+                        <a:ext uri="{28A0092B-C50C-407E-A947-70E740481C1C}">
+                          <a14:useLocalDpi xmlns:a14="http://schemas.microsoft.com/office/drawing/2010/main" val="0"/>
+                        </a:ext>
+                      </a:extLst>
+                    </a:blip>
+                    <a:srcRect/>
+                    <a:stretch>
+                      <a:fillRect/>
+                    </a:stretch>
+                  </pic:blipFill>
+                  <pic:spPr bwMode="auto">
+                    <a:xfrm>
+                      <a:off x="0" y="0"/>
+                      <a:ext cx="4724432" cy="2354902"/>
+                    </a:xfrm>
+                    <a:prstGeom prst="rect">
+                      <a:avLst/>
+                    </a:prstGeom>
+                    <a:noFill/>
+                    <a:ln>
+                      <a:noFill/>
+                    </a:ln>
+                  </pic:spPr>
+                </pic:pic>
+              </a:graphicData>
+            </a:graphic>
+          </wp:inline>
+        </w:drawing>
+      </w:r>
+    </w:p>
+    <w:p>
+      <w:pPr>
+        <w:ind w:left="1068"/>
+      </w:pPr>
+      <w:r>
+        <w:t>Les B sont choisis par rapport aux C minimums, et le A est choisi par rapport au B maximum.</w:t>
+      </w:r>
+    </w:p>
+    <w:p>
+      <w:pPr>
+        <w:ind w:left="1068"/>
+      </w:pPr>
+      <w:r>
+        <w:t>Cet algorithme, bien que simple à comprendre, nous a été plutôt difficile à implémenter, à cause du fonctionnement de prolog : uniquement récursif, impossible de faire une simple boucle « for » pour trouver les nœuds à l’évaluation minimum ou maximum.</w:t>
+      </w:r>
+      <w:r>
+        <w:t xml:space="preserve"> Mais grâce aux nombreux exemples </w:t>
+      </w:r>
+      <w:r>
+        <w:t xml:space="preserve">mis en ligne sur internet, nous avons réussi à en trouver un qu’on l’on a pu adapter à notre programme. Il nous a été également compliqué de le </w:t>
+      </w:r>
+      <w:proofErr w:type="spellStart"/>
+      <w:r>
+        <w:t>débugguer</w:t>
+      </w:r>
+      <w:proofErr w:type="spellEnd"/>
+      <w:r>
+        <w:t>, puisque trouver la branche précise qui empêche le bon fonctionnement du prédicat relève de beaucoup de patience : un joueur peut avoir plus ou moins de 16 coups possibles (à l’état initial). On atteint donc rapidement un nombre de branches énormes, et encore plus de calculs.</w:t>
+      </w:r>
+    </w:p>
+    <w:p>
+      <w:pPr>
+        <w:ind w:left="1068"/>
+      </w:pPr>
+      <w:r>
+        <w:t xml:space="preserve">Nous avons cherché à implémenter la simplification de </w:t>
+      </w:r>
+      <w:proofErr w:type="spellStart"/>
+      <w:r>
+        <w:t>Minmax</w:t>
+      </w:r>
+      <w:proofErr w:type="spellEnd"/>
+      <w:r>
+        <w:t xml:space="preserve">, </w:t>
+      </w:r>
+      <w:proofErr w:type="spellStart"/>
+      <w:r>
+        <w:t>Négamax</w:t>
+      </w:r>
+      <w:proofErr w:type="spellEnd"/>
+      <w:r>
+        <w:t xml:space="preserve">. Quelques test se sont révélés très concluants (à une profondeur de 4, </w:t>
+      </w:r>
+      <w:proofErr w:type="spellStart"/>
+      <w:r>
+        <w:t>Négamax</w:t>
+      </w:r>
+      <w:proofErr w:type="spellEnd"/>
+      <w:r>
+        <w:t xml:space="preserve"> était 4 fois plus rapide que </w:t>
+      </w:r>
+      <w:proofErr w:type="spellStart"/>
+      <w:r>
+        <w:t>Minmax</w:t>
+      </w:r>
+      <w:proofErr w:type="spellEnd"/>
+      <w:r>
+        <w:t xml:space="preserve"> !), cependant nous ne sommes pas sûrs que </w:t>
+      </w:r>
+      <w:proofErr w:type="spellStart"/>
+      <w:r>
+        <w:t>Négamax</w:t>
+      </w:r>
+      <w:proofErr w:type="spellEnd"/>
+      <w:r>
+        <w:t xml:space="preserve"> soit applicable à notre jeu, puisqu’il réclame certaines conditions. Par précaution, nous avons donc gardé </w:t>
+      </w:r>
+      <w:proofErr w:type="spellStart"/>
+      <w:r>
+        <w:t>Minmax</w:t>
+      </w:r>
+      <w:proofErr w:type="spellEnd"/>
+      <w:r>
+        <w:t>.</w:t>
+      </w:r>
     </w:p>
     <w:p>
       <w:pPr>
@@ -2642,11 +2875,176 @@
           <w:numId w:val="10"/>
         </w:numPr>
       </w:pPr>
-      <w:bookmarkStart w:id="20" w:name="_Toc389668716"/>
+      <w:bookmarkStart w:id="18" w:name="_Toc389668716"/>
       <w:r>
         <w:t>Rapidité d’exécution, grâce à l’élagage alpha-bêta</w:t>
       </w:r>
-      <w:bookmarkEnd w:id="20"/>
+      <w:bookmarkEnd w:id="18"/>
+    </w:p>
+    <w:p>
+      <w:pPr>
+        <w:pStyle w:val="Heading3"/>
+        <w:ind w:left="1068"/>
+        <w:rPr>
+          <w:rFonts w:asciiTheme="minorHAnsi" w:hAnsiTheme="minorHAnsi"/>
+        </w:rPr>
+      </w:pPr>
+    </w:p>
+    <w:p>
+      <w:pPr>
+        <w:ind w:left="1068"/>
+      </w:pPr>
+      <w:r>
+        <w:t xml:space="preserve">L’algorithme </w:t>
+      </w:r>
+      <w:proofErr w:type="spellStart"/>
+      <w:r>
+        <w:t>Minmax</w:t>
+      </w:r>
+      <w:proofErr w:type="spellEnd"/>
+      <w:r>
+        <w:t xml:space="preserve"> n’</w:t>
+      </w:r>
+      <w:r>
+        <w:t xml:space="preserve">est rien sans son élagage alpha-bêta, qui permet d’augmenter les performances de ce dernier, en y greffant un questionnement simple « Si je sais que cette branche est déjà pire qu’une branche que je connais déjà, pourquoi continuer à la visiter ? ». Couper une branche nous évitera donc de faire des calculs supplémentaires, sans changer le résultat de </w:t>
+      </w:r>
+      <w:proofErr w:type="spellStart"/>
+      <w:r>
+        <w:t>Minmax</w:t>
+      </w:r>
+      <w:proofErr w:type="spellEnd"/>
+      <w:r>
+        <w:t>. Voici un exemple ci-dessous :</w:t>
+      </w:r>
+    </w:p>
+    <w:p>
+      <w:pPr>
+        <w:ind w:left="1068"/>
+      </w:pPr>
+    </w:p>
+    <w:p>
+      <w:pPr>
+        <w:ind w:left="1068"/>
+        <w:jc w:val="center"/>
+      </w:pPr>
+      <w:r>
+        <w:rPr>
+          <w:noProof/>
+          <w:lang w:eastAsia="fr-FR"/>
+        </w:rPr>
+        <w:lastRenderedPageBreak/>
+        <w:drawing>
+          <wp:inline distT="0" distB="0" distL="0" distR="0">
+            <wp:extent cx="4121930" cy="1762125"/>
+            <wp:effectExtent l="0" t="0" r="0" b="0"/>
+            <wp:docPr id="13" name="Picture 13" descr="http://upload.wikimedia.org/wikipedia/commons/thumb/6/64/Poda_alfa-beta.svg/400px-Poda_alfa-beta.svg.png"/>
+            <wp:cNvGraphicFramePr>
+              <a:graphicFrameLocks xmlns:a="http://schemas.openxmlformats.org/drawingml/2006/main" noChangeAspect="1"/>
+            </wp:cNvGraphicFramePr>
+            <a:graphic xmlns:a="http://schemas.openxmlformats.org/drawingml/2006/main">
+              <a:graphicData uri="http://schemas.openxmlformats.org/drawingml/2006/picture">
+                <pic:pic xmlns:pic="http://schemas.openxmlformats.org/drawingml/2006/picture">
+                  <pic:nvPicPr>
+                    <pic:cNvPr id="0" name="Picture 3" descr="http://upload.wikimedia.org/wikipedia/commons/thumb/6/64/Poda_alfa-beta.svg/400px-Poda_alfa-beta.svg.png"/>
+                    <pic:cNvPicPr>
+                      <a:picLocks noChangeAspect="1" noChangeArrowheads="1"/>
+                    </pic:cNvPicPr>
+                  </pic:nvPicPr>
+                  <pic:blipFill>
+                    <a:blip r:embed="rId20">
+                      <a:extLst>
+                        <a:ext uri="{28A0092B-C50C-407E-A947-70E740481C1C}">
+                          <a14:useLocalDpi xmlns:a14="http://schemas.microsoft.com/office/drawing/2010/main" val="0"/>
+                        </a:ext>
+                      </a:extLst>
+                    </a:blip>
+                    <a:srcRect/>
+                    <a:stretch>
+                      <a:fillRect/>
+                    </a:stretch>
+                  </pic:blipFill>
+                  <pic:spPr bwMode="auto">
+                    <a:xfrm>
+                      <a:off x="0" y="0"/>
+                      <a:ext cx="4126615" cy="1764128"/>
+                    </a:xfrm>
+                    <a:prstGeom prst="rect">
+                      <a:avLst/>
+                    </a:prstGeom>
+                    <a:noFill/>
+                    <a:ln>
+                      <a:noFill/>
+                    </a:ln>
+                  </pic:spPr>
+                </pic:pic>
+              </a:graphicData>
+            </a:graphic>
+          </wp:inline>
+        </w:drawing>
+      </w:r>
+    </w:p>
+    <w:p>
+      <w:pPr>
+        <w:ind w:left="1068"/>
+      </w:pPr>
+      <w:r>
+        <w:t xml:space="preserve">Là encore, il n’a pas été facile d’implémenter cet élagage, mais grâce à plusieurs exemples trouvés sur internet, nous avons finalement réussi à l’ajouter à </w:t>
+      </w:r>
+      <w:proofErr w:type="spellStart"/>
+      <w:r>
+        <w:t>M</w:t>
+      </w:r>
+      <w:r>
+        <w:t>inmax</w:t>
+      </w:r>
+      <w:proofErr w:type="spellEnd"/>
+      <w:r>
+        <w:t>.</w:t>
+      </w:r>
+    </w:p>
+    <w:p>
+      <w:pPr>
+        <w:ind w:left="1068"/>
+      </w:pPr>
+      <w:r>
+        <w:t xml:space="preserve">Là où </w:t>
+      </w:r>
+      <w:proofErr w:type="spellStart"/>
+      <w:r>
+        <w:t>Minmax</w:t>
+      </w:r>
+      <w:proofErr w:type="spellEnd"/>
+      <w:r>
+        <w:t xml:space="preserve"> sans élagage possède une complexité de b</w:t>
+      </w:r>
+      <w:r>
+        <w:rPr>
+          <w:vertAlign w:val="superscript"/>
+        </w:rPr>
+        <w:t>d</w:t>
+      </w:r>
+      <w:r>
+        <w:t xml:space="preserve">, avec b facteur de ramification, et d la profondeur, un </w:t>
+      </w:r>
+      <w:proofErr w:type="spellStart"/>
+      <w:r>
+        <w:t>Minmax</w:t>
+      </w:r>
+      <w:proofErr w:type="spellEnd"/>
+      <w:r>
+        <w:t xml:space="preserve"> avec élagage possède une complexité (en moyenne) de b</w:t>
+      </w:r>
+      <w:r>
+        <w:rPr>
+          <w:vertAlign w:val="superscript"/>
+        </w:rPr>
+        <w:t>3d/4</w:t>
+      </w:r>
+      <w:r>
+        <w:t>, ce qui n’est pas négligeable pour les grosses profondeurs.</w:t>
+      </w:r>
+      <w:bookmarkStart w:id="19" w:name="_GoBack"/>
+      <w:bookmarkEnd w:id="19"/>
       <w:r>
         <w:br w:type="page"/>
       </w:r>
@@ -2655,12 +3053,12 @@
       <w:pPr>
         <w:pStyle w:val="Heading1"/>
       </w:pPr>
-      <w:bookmarkStart w:id="21" w:name="_Toc389668717"/>
+      <w:bookmarkStart w:id="20" w:name="_Toc389668717"/>
       <w:r>
         <w:lastRenderedPageBreak/>
         <w:t>III – Quelques situations concrètes</w:t>
       </w:r>
-      <w:bookmarkEnd w:id="21"/>
+      <w:bookmarkEnd w:id="20"/>
       <w:r>
         <w:br w:type="page"/>
       </w:r>
@@ -2669,15 +3067,15 @@
       <w:pPr>
         <w:pStyle w:val="Heading1"/>
       </w:pPr>
-      <w:bookmarkStart w:id="22" w:name="_Toc389668718"/>
+      <w:bookmarkStart w:id="21" w:name="_Toc389668718"/>
       <w:r>
         <w:lastRenderedPageBreak/>
         <w:t>Conclusion</w:t>
       </w:r>
-      <w:bookmarkEnd w:id="22"/>
+      <w:bookmarkEnd w:id="21"/>
     </w:p>
     <w:sectPr>
-      <w:footerReference w:type="default" r:id="rId19"/>
+      <w:footerReference w:type="default" r:id="rId21"/>
       <w:pgSz w:w="11906" w:h="16838"/>
       <w:pgMar w:top="1417" w:right="1417" w:bottom="1417" w:left="1417" w:header="708" w:footer="708" w:gutter="0"/>
       <w:cols w:space="708"/>
@@ -2722,6 +3120,7 @@
         <w:docPartUnique/>
       </w:docPartObj>
     </w:sdtPr>
+    <w:sdtEndPr/>
     <w:sdtContent>
       <w:p>
         <w:pPr>
@@ -2741,7 +3140,7 @@
           <w:rPr>
             <w:noProof/>
           </w:rPr>
-          <w:t>6</w:t>
+          <w:t>9</w:t>
         </w:r>
         <w:r>
           <w:fldChar w:fldCharType="end"/>
@@ -3738,7 +4137,7 @@
         <w:rFonts w:hint="default"/>
       </w:rPr>
     </w:lvl>
-    <w:lvl w:ilvl="1" w:tplc="040C0019" w:tentative="1">
+    <w:lvl w:ilvl="1" w:tplc="040C0019">
       <w:start w:val="1"/>
       <w:numFmt w:val="lowerLetter"/>
       <w:lvlText w:val="%2."/>
@@ -5042,7 +5441,7 @@
 </file>
 
 <file path=customXml/itemProps1.xml><?xml version="1.0" encoding="utf-8"?>
-<ds:datastoreItem xmlns:ds="http://schemas.openxmlformats.org/officeDocument/2006/customXml" ds:itemID="{9DBD5635-94B3-4148-B275-DAFF82E1D775}">
+<ds:datastoreItem xmlns:ds="http://schemas.openxmlformats.org/officeDocument/2006/customXml" ds:itemID="{B8CEC317-9818-4EE2-9273-D58D5934EACD}">
   <ds:schemaRefs>
     <ds:schemaRef ds:uri="http://schemas.openxmlformats.org/officeDocument/2006/bibliography"/>
   </ds:schemaRefs>

</xml_diff>

<commit_message>
Conclusion et Intro du rapport (par Tristan)
</commit_message>
<xml_diff>
--- a/Rapport.docx
+++ b/Rapport.docx
@@ -4,7 +4,7 @@
   <w:body>
     <w:p>
       <w:pPr>
-        <w:pStyle w:val="Heading1"/>
+        <w:pStyle w:val="Titre1"/>
         <w:rPr>
           <w:sz w:val="72"/>
         </w:rPr>
@@ -12,7 +12,7 @@
     </w:p>
     <w:p>
       <w:pPr>
-        <w:pStyle w:val="Heading1"/>
+        <w:pStyle w:val="Titre1"/>
         <w:jc w:val="center"/>
         <w:rPr>
           <w:sz w:val="72"/>
@@ -55,7 +55,7 @@
     </w:p>
     <w:p>
       <w:pPr>
-        <w:pStyle w:val="Subtitle"/>
+        <w:pStyle w:val="Sous-titre"/>
         <w:jc w:val="center"/>
         <w:rPr>
           <w:sz w:val="48"/>
@@ -172,7 +172,7 @@
     </w:p>
     <w:p>
       <w:pPr>
-        <w:pStyle w:val="Heading2"/>
+        <w:pStyle w:val="Titre2"/>
         <w:jc w:val="center"/>
       </w:pPr>
       <w:bookmarkStart w:id="3" w:name="_Toc389667741"/>
@@ -212,7 +212,7 @@
       <w:sdtContent>
         <w:p>
           <w:pPr>
-            <w:pStyle w:val="TOCHeading"/>
+            <w:pStyle w:val="En-ttedetabledesmatires"/>
             <w:rPr>
               <w:sz w:val="36"/>
             </w:rPr>
@@ -220,7 +220,7 @@
         </w:p>
         <w:p>
           <w:pPr>
-            <w:pStyle w:val="TOC1"/>
+            <w:pStyle w:val="TM1"/>
             <w:tabs>
               <w:tab w:val="right" w:leader="dot" w:pos="9062"/>
             </w:tabs>
@@ -251,7 +251,7 @@
         </w:p>
         <w:p>
           <w:pPr>
-            <w:pStyle w:val="TOC1"/>
+            <w:pStyle w:val="TM1"/>
             <w:tabs>
               <w:tab w:val="right" w:leader="dot" w:pos="9062"/>
             </w:tabs>
@@ -264,7 +264,7 @@
           <w:hyperlink w:anchor="_Toc389668703" w:history="1">
             <w:r>
               <w:rPr>
-                <w:rStyle w:val="Hyperlink"/>
+                <w:rStyle w:val="Lienhypertexte"/>
                 <w:noProof/>
               </w:rPr>
               <w:t>Introduction</w:t>
@@ -321,7 +321,7 @@
         </w:p>
         <w:p>
           <w:pPr>
-            <w:pStyle w:val="TOC1"/>
+            <w:pStyle w:val="TM1"/>
             <w:tabs>
               <w:tab w:val="right" w:leader="dot" w:pos="9062"/>
             </w:tabs>
@@ -334,7 +334,7 @@
           <w:hyperlink w:anchor="_Toc389668704" w:history="1">
             <w:r>
               <w:rPr>
-                <w:rStyle w:val="Hyperlink"/>
+                <w:rStyle w:val="Lienhypertexte"/>
                 <w:noProof/>
               </w:rPr>
               <w:t>I – Comment jouer à PoGo</w:t>
@@ -391,7 +391,7 @@
         </w:p>
         <w:p>
           <w:pPr>
-            <w:pStyle w:val="TOC3"/>
+            <w:pStyle w:val="TM3"/>
             <w:tabs>
               <w:tab w:val="left" w:pos="880"/>
               <w:tab w:val="right" w:leader="dot" w:pos="9062"/>
@@ -405,7 +405,7 @@
           <w:hyperlink w:anchor="_Toc389668705" w:history="1">
             <w:r>
               <w:rPr>
-                <w:rStyle w:val="Hyperlink"/>
+                <w:rStyle w:val="Lienhypertexte"/>
                 <w:noProof/>
               </w:rPr>
               <w:t>1)</w:t>
@@ -420,7 +420,7 @@
             </w:r>
             <w:r>
               <w:rPr>
-                <w:rStyle w:val="Hyperlink"/>
+                <w:rStyle w:val="Lienhypertexte"/>
                 <w:noProof/>
               </w:rPr>
               <w:t>Le but</w:t>
@@ -477,7 +477,7 @@
         </w:p>
         <w:p>
           <w:pPr>
-            <w:pStyle w:val="TOC3"/>
+            <w:pStyle w:val="TM3"/>
             <w:tabs>
               <w:tab w:val="left" w:pos="880"/>
               <w:tab w:val="right" w:leader="dot" w:pos="9062"/>
@@ -491,7 +491,7 @@
           <w:hyperlink w:anchor="_Toc389668706" w:history="1">
             <w:r>
               <w:rPr>
-                <w:rStyle w:val="Hyperlink"/>
+                <w:rStyle w:val="Lienhypertexte"/>
                 <w:noProof/>
               </w:rPr>
               <w:t>2)</w:t>
@@ -506,7 +506,7 @@
             </w:r>
             <w:r>
               <w:rPr>
-                <w:rStyle w:val="Hyperlink"/>
+                <w:rStyle w:val="Lienhypertexte"/>
                 <w:noProof/>
               </w:rPr>
               <w:t>Les déplacements autorisés</w:t>
@@ -563,7 +563,7 @@
         </w:p>
         <w:p>
           <w:pPr>
-            <w:pStyle w:val="TOC1"/>
+            <w:pStyle w:val="TM1"/>
             <w:tabs>
               <w:tab w:val="right" w:leader="dot" w:pos="9062"/>
             </w:tabs>
@@ -576,7 +576,7 @@
           <w:hyperlink w:anchor="_Toc389668707" w:history="1">
             <w:r>
               <w:rPr>
-                <w:rStyle w:val="Hyperlink"/>
+                <w:rStyle w:val="Lienhypertexte"/>
                 <w:noProof/>
               </w:rPr>
               <w:t>II – Fonctionnement de l’intelligence artificielle</w:t>
@@ -633,7 +633,7 @@
         </w:p>
         <w:p>
           <w:pPr>
-            <w:pStyle w:val="TOC2"/>
+            <w:pStyle w:val="TM2"/>
             <w:rPr>
               <w:rFonts w:eastAsiaTheme="minorEastAsia"/>
               <w:noProof/>
@@ -643,7 +643,7 @@
           <w:hyperlink w:anchor="_Toc389668708" w:history="1">
             <w:r>
               <w:rPr>
-                <w:rStyle w:val="Hyperlink"/>
+                <w:rStyle w:val="Lienhypertexte"/>
                 <w:noProof/>
               </w:rPr>
               <w:t>1)</w:t>
@@ -658,7 +658,7 @@
             </w:r>
             <w:r>
               <w:rPr>
-                <w:rStyle w:val="Hyperlink"/>
+                <w:rStyle w:val="Lienhypertexte"/>
                 <w:noProof/>
               </w:rPr>
               <w:t>Problématique amenée par le jeu</w:t>
@@ -715,7 +715,7 @@
         </w:p>
         <w:p>
           <w:pPr>
-            <w:pStyle w:val="TOC2"/>
+            <w:pStyle w:val="TM2"/>
             <w:rPr>
               <w:rFonts w:eastAsiaTheme="minorEastAsia"/>
               <w:noProof/>
@@ -725,7 +725,7 @@
           <w:hyperlink w:anchor="_Toc389668709" w:history="1">
             <w:r>
               <w:rPr>
-                <w:rStyle w:val="Hyperlink"/>
+                <w:rStyle w:val="Lienhypertexte"/>
                 <w:noProof/>
               </w:rPr>
               <w:t>2)</w:t>
@@ -740,7 +740,7 @@
             </w:r>
             <w:r>
               <w:rPr>
-                <w:rStyle w:val="Hyperlink"/>
+                <w:rStyle w:val="Lienhypertexte"/>
                 <w:noProof/>
               </w:rPr>
               <w:t>La représentation d’un état au sein du fichier prolog</w:t>
@@ -797,7 +797,7 @@
         </w:p>
         <w:p>
           <w:pPr>
-            <w:pStyle w:val="TOC2"/>
+            <w:pStyle w:val="TM2"/>
             <w:rPr>
               <w:rFonts w:eastAsiaTheme="minorEastAsia"/>
               <w:noProof/>
@@ -807,7 +807,7 @@
           <w:hyperlink w:anchor="_Toc389668710" w:history="1">
             <w:r>
               <w:rPr>
-                <w:rStyle w:val="Hyperlink"/>
+                <w:rStyle w:val="Lienhypertexte"/>
                 <w:noProof/>
               </w:rPr>
               <w:t>3)</w:t>
@@ -822,7 +822,7 @@
             </w:r>
             <w:r>
               <w:rPr>
-                <w:rStyle w:val="Hyperlink"/>
+                <w:rStyle w:val="Lienhypertexte"/>
                 <w:noProof/>
               </w:rPr>
               <w:t>Les prédicats de manipulation des états et des coups</w:t>
@@ -879,7 +879,7 @@
         </w:p>
         <w:p>
           <w:pPr>
-            <w:pStyle w:val="TOC3"/>
+            <w:pStyle w:val="TM3"/>
             <w:tabs>
               <w:tab w:val="left" w:pos="880"/>
               <w:tab w:val="right" w:leader="dot" w:pos="9062"/>
@@ -893,7 +893,7 @@
           <w:hyperlink w:anchor="_Toc389668711" w:history="1">
             <w:r>
               <w:rPr>
-                <w:rStyle w:val="Hyperlink"/>
+                <w:rStyle w:val="Lienhypertexte"/>
                 <w:noProof/>
               </w:rPr>
               <w:t>a)</w:t>
@@ -908,7 +908,7 @@
             </w:r>
             <w:r>
               <w:rPr>
-                <w:rStyle w:val="Hyperlink"/>
+                <w:rStyle w:val="Lienhypertexte"/>
                 <w:noProof/>
               </w:rPr>
               <w:t>Passer d’un état à un autre</w:t>
@@ -965,7 +965,7 @@
         </w:p>
         <w:p>
           <w:pPr>
-            <w:pStyle w:val="TOC3"/>
+            <w:pStyle w:val="TM3"/>
             <w:tabs>
               <w:tab w:val="left" w:pos="880"/>
               <w:tab w:val="right" w:leader="dot" w:pos="9062"/>
@@ -979,7 +979,7 @@
           <w:hyperlink w:anchor="_Toc389668712" w:history="1">
             <w:r>
               <w:rPr>
-                <w:rStyle w:val="Hyperlink"/>
+                <w:rStyle w:val="Lienhypertexte"/>
                 <w:noProof/>
               </w:rPr>
               <w:t>b)</w:t>
@@ -994,7 +994,7 @@
             </w:r>
             <w:r>
               <w:rPr>
-                <w:rStyle w:val="Hyperlink"/>
+                <w:rStyle w:val="Lienhypertexte"/>
                 <w:noProof/>
               </w:rPr>
               <w:t>Rechercher tous les états/coups possibles d’un joueur</w:t>
@@ -1051,7 +1051,7 @@
         </w:p>
         <w:p>
           <w:pPr>
-            <w:pStyle w:val="TOC2"/>
+            <w:pStyle w:val="TM2"/>
             <w:rPr>
               <w:rFonts w:eastAsiaTheme="minorEastAsia"/>
               <w:noProof/>
@@ -1061,7 +1061,7 @@
           <w:hyperlink w:anchor="_Toc389668713" w:history="1">
             <w:r>
               <w:rPr>
-                <w:rStyle w:val="Hyperlink"/>
+                <w:rStyle w:val="Lienhypertexte"/>
                 <w:noProof/>
               </w:rPr>
               <w:t>4)</w:t>
@@ -1076,7 +1076,7 @@
             </w:r>
             <w:r>
               <w:rPr>
-                <w:rStyle w:val="Hyperlink"/>
+                <w:rStyle w:val="Lienhypertexte"/>
                 <w:noProof/>
               </w:rPr>
               <w:t>L’évaluation d’un état</w:t>
@@ -1133,7 +1133,7 @@
         </w:p>
         <w:p>
           <w:pPr>
-            <w:pStyle w:val="TOC2"/>
+            <w:pStyle w:val="TM2"/>
             <w:rPr>
               <w:rFonts w:eastAsiaTheme="minorEastAsia"/>
               <w:noProof/>
@@ -1143,7 +1143,7 @@
           <w:hyperlink w:anchor="_Toc389668714" w:history="1">
             <w:r>
               <w:rPr>
-                <w:rStyle w:val="Hyperlink"/>
+                <w:rStyle w:val="Lienhypertexte"/>
                 <w:noProof/>
               </w:rPr>
               <w:t>5)</w:t>
@@ -1158,7 +1158,7 @@
             </w:r>
             <w:r>
               <w:rPr>
-                <w:rStyle w:val="Hyperlink"/>
+                <w:rStyle w:val="Lienhypertexte"/>
                 <w:noProof/>
               </w:rPr>
               <w:t>L’algorithme minmax</w:t>
@@ -1215,7 +1215,7 @@
         </w:p>
         <w:p>
           <w:pPr>
-            <w:pStyle w:val="TOC3"/>
+            <w:pStyle w:val="TM3"/>
             <w:tabs>
               <w:tab w:val="left" w:pos="880"/>
               <w:tab w:val="right" w:leader="dot" w:pos="9062"/>
@@ -1229,7 +1229,7 @@
           <w:hyperlink w:anchor="_Toc389668715" w:history="1">
             <w:r>
               <w:rPr>
-                <w:rStyle w:val="Hyperlink"/>
+                <w:rStyle w:val="Lienhypertexte"/>
                 <w:noProof/>
               </w:rPr>
               <w:t>a)</w:t>
@@ -1244,7 +1244,7 @@
             </w:r>
             <w:r>
               <w:rPr>
-                <w:rStyle w:val="Hyperlink"/>
+                <w:rStyle w:val="Lienhypertexte"/>
                 <w:noProof/>
               </w:rPr>
               <w:t>Méthode de recherche dans l’arbre de jeu</w:t>
@@ -1301,7 +1301,7 @@
         </w:p>
         <w:p>
           <w:pPr>
-            <w:pStyle w:val="TOC3"/>
+            <w:pStyle w:val="TM3"/>
             <w:tabs>
               <w:tab w:val="left" w:pos="880"/>
               <w:tab w:val="right" w:leader="dot" w:pos="9062"/>
@@ -1315,7 +1315,7 @@
           <w:hyperlink w:anchor="_Toc389668716" w:history="1">
             <w:r>
               <w:rPr>
-                <w:rStyle w:val="Hyperlink"/>
+                <w:rStyle w:val="Lienhypertexte"/>
                 <w:noProof/>
               </w:rPr>
               <w:t>b)</w:t>
@@ -1330,7 +1330,7 @@
             </w:r>
             <w:r>
               <w:rPr>
-                <w:rStyle w:val="Hyperlink"/>
+                <w:rStyle w:val="Lienhypertexte"/>
                 <w:noProof/>
               </w:rPr>
               <w:t>Rapidité d’exécution, grâce à l’élagage alpha-bêta</w:t>
@@ -1387,7 +1387,7 @@
         </w:p>
         <w:p>
           <w:pPr>
-            <w:pStyle w:val="TOC1"/>
+            <w:pStyle w:val="TM1"/>
             <w:tabs>
               <w:tab w:val="right" w:leader="dot" w:pos="9062"/>
             </w:tabs>
@@ -1400,7 +1400,7 @@
           <w:hyperlink w:anchor="_Toc389668717" w:history="1">
             <w:r>
               <w:rPr>
-                <w:rStyle w:val="Hyperlink"/>
+                <w:rStyle w:val="Lienhypertexte"/>
                 <w:noProof/>
               </w:rPr>
               <w:t>III – Quelques situations concrètes</w:t>
@@ -1457,7 +1457,7 @@
         </w:p>
         <w:p>
           <w:pPr>
-            <w:pStyle w:val="TOC1"/>
+            <w:pStyle w:val="TM1"/>
             <w:tabs>
               <w:tab w:val="right" w:leader="dot" w:pos="9062"/>
             </w:tabs>
@@ -1470,7 +1470,7 @@
           <w:hyperlink w:anchor="_Toc389668718" w:history="1">
             <w:r>
               <w:rPr>
-                <w:rStyle w:val="Hyperlink"/>
+                <w:rStyle w:val="Lienhypertexte"/>
                 <w:noProof/>
               </w:rPr>
               <w:t>Conclusion</w:t>
@@ -1545,7 +1545,7 @@
     </w:p>
     <w:p>
       <w:pPr>
-        <w:pStyle w:val="Heading1"/>
+        <w:pStyle w:val="Titre1"/>
       </w:pPr>
       <w:bookmarkStart w:id="6" w:name="_Toc389668703"/>
       <w:r>
@@ -1554,14 +1554,76 @@
       </w:r>
       <w:bookmarkEnd w:id="6"/>
     </w:p>
-    <w:p>
-      <w:pPr>
-        <w:pStyle w:val="Heading1"/>
-      </w:pPr>
-    </w:p>
-    <w:p>
-      <w:pPr>
-        <w:pStyle w:val="Heading1"/>
+    <w:p/>
+    <w:p>
+      <w:r>
+        <w:t xml:space="preserve">Dans le cadre de notre UV d’IA41, nous avions a réalisé un projet incluant une intelligence artificielle. </w:t>
+      </w:r>
+      <w:proofErr w:type="spellStart"/>
+      <w:r>
+        <w:t>Parmis</w:t>
+      </w:r>
+      <w:proofErr w:type="spellEnd"/>
+      <w:r>
+        <w:t xml:space="preserve"> la liste de projets proposée, notre choix s’est porté sur un jeu appelé </w:t>
+      </w:r>
+      <w:proofErr w:type="spellStart"/>
+      <w:r>
+        <w:t>Pogo</w:t>
+      </w:r>
+      <w:proofErr w:type="spellEnd"/>
+      <w:r>
+        <w:t>.</w:t>
+      </w:r>
+    </w:p>
+    <w:p>
+      <w:r>
+        <w:t xml:space="preserve">Le </w:t>
+      </w:r>
+      <w:proofErr w:type="spellStart"/>
+      <w:r>
+        <w:t>Pogo</w:t>
+      </w:r>
+      <w:proofErr w:type="spellEnd"/>
+      <w:r>
+        <w:t xml:space="preserve"> est un jeu de </w:t>
+      </w:r>
+      <w:proofErr w:type="spellStart"/>
+      <w:r>
+        <w:t>reflexion</w:t>
+      </w:r>
+      <w:proofErr w:type="spellEnd"/>
+      <w:r>
+        <w:t xml:space="preserve"> assez basique, destinée dans un premier temps aux enfants. Le principe est simple : sur un plateau de 9 cases (3 lignes de 3 cases), deux joueurs s’affrontent avec des pions de couleur noir et blanc (6 de chaque, 12 au total), disposés sur chacune des lignes extérieures du plateau et empilés par couleur deux à deux. Le but du jeu est d’ê</w:t>
+      </w:r>
+      <w:r>
+        <w:t>tre le premier à avoir une pièce de sa couleur au sommet de chaque pile.</w:t>
+      </w:r>
+    </w:p>
+    <w:p>
+      <w:r>
+        <w:t xml:space="preserve">Nous avons réalisé ce jeu informatiquement, avec une interface et une intelligence artificielle, le tout en langage de programmation Prolog. </w:t>
+      </w:r>
+      <w:r>
+        <w:t>Trois modes de jeu sont possibles : Joueur contre joueur, joueur contre IA et IA contre IA.</w:t>
+      </w:r>
+    </w:p>
+    <w:p>
+      <w:r>
+        <w:t xml:space="preserve">Nous présenterons dans ce rapport l’ensemble de notre projet, en commençant par préciser les règles du jeu. Dans un second temps, nous expliquerons le fonctionnement de l’Intelligence Artificielle, en détaillant notre logique d’avancement du jeu (les différents états et coups), d’évaluation d’un état du jeu et enfin l’algorithme </w:t>
+      </w:r>
+      <w:proofErr w:type="spellStart"/>
+      <w:r>
+        <w:t>minmax</w:t>
+      </w:r>
+      <w:proofErr w:type="spellEnd"/>
+      <w:r>
+        <w:t xml:space="preserve"> que nous avons mis en place. Puis terminerons sur des exemples de situations que l’IA sera amenée à rencontrer et résoudre.</w:t>
+      </w:r>
+    </w:p>
+    <w:p>
+      <w:pPr>
+        <w:pStyle w:val="Titre1"/>
       </w:pPr>
       <w:r>
         <w:br w:type="page"/>
@@ -1569,7 +1631,7 @@
     </w:p>
     <w:p>
       <w:pPr>
-        <w:pStyle w:val="Heading1"/>
+        <w:pStyle w:val="Titre1"/>
       </w:pPr>
       <w:bookmarkStart w:id="7" w:name="_Toc389668704"/>
       <w:r>
@@ -1586,7 +1648,7 @@
     <w:p/>
     <w:p>
       <w:pPr>
-        <w:pStyle w:val="Heading3"/>
+        <w:pStyle w:val="Titre3"/>
         <w:numPr>
           <w:ilvl w:val="0"/>
           <w:numId w:val="3"/>
@@ -1712,7 +1774,7 @@
     </w:p>
     <w:p>
       <w:pPr>
-        <w:pStyle w:val="Heading3"/>
+        <w:pStyle w:val="Titre3"/>
         <w:numPr>
           <w:ilvl w:val="0"/>
           <w:numId w:val="3"/>
@@ -1726,7 +1788,7 @@
     </w:p>
     <w:p>
       <w:pPr>
-        <w:pStyle w:val="Heading3"/>
+        <w:pStyle w:val="Titre3"/>
       </w:pPr>
     </w:p>
     <w:p>
@@ -1739,7 +1801,7 @@
     </w:p>
     <w:p>
       <w:pPr>
-        <w:pStyle w:val="ListParagraph"/>
+        <w:pStyle w:val="Paragraphedeliste"/>
         <w:numPr>
           <w:ilvl w:val="0"/>
           <w:numId w:val="13"/>
@@ -1751,7 +1813,7 @@
     </w:p>
     <w:p>
       <w:pPr>
-        <w:pStyle w:val="ListParagraph"/>
+        <w:pStyle w:val="Paragraphedeliste"/>
         <w:numPr>
           <w:ilvl w:val="0"/>
           <w:numId w:val="13"/>
@@ -1766,7 +1828,7 @@
     </w:p>
     <w:p>
       <w:pPr>
-        <w:pStyle w:val="ListParagraph"/>
+        <w:pStyle w:val="Paragraphedeliste"/>
         <w:numPr>
           <w:ilvl w:val="0"/>
           <w:numId w:val="13"/>
@@ -2078,7 +2140,7 @@
     </w:p>
     <w:p>
       <w:pPr>
-        <w:pStyle w:val="Heading1"/>
+        <w:pStyle w:val="Titre1"/>
       </w:pPr>
       <w:bookmarkStart w:id="10" w:name="_Toc389668707"/>
       <w:r>
@@ -2090,7 +2152,7 @@
     <w:p/>
     <w:p>
       <w:pPr>
-        <w:pStyle w:val="Heading2"/>
+        <w:pStyle w:val="Titre2"/>
         <w:numPr>
           <w:ilvl w:val="0"/>
           <w:numId w:val="4"/>
@@ -2351,7 +2413,7 @@
     <w:p/>
     <w:p>
       <w:pPr>
-        <w:pStyle w:val="Heading2"/>
+        <w:pStyle w:val="Titre2"/>
         <w:numPr>
           <w:ilvl w:val="0"/>
           <w:numId w:val="4"/>
@@ -2369,13 +2431,7 @@
         <w:ind w:left="708"/>
       </w:pPr>
       <w:r>
-        <w:t xml:space="preserve">Dans les fichiers C++, </w:t>
-      </w:r>
-      <w:r>
-        <w:t>contenant l’interface graphique</w:t>
-      </w:r>
-      <w:r>
-        <w:t xml:space="preserve">, les </w:t>
+        <w:t xml:space="preserve">Dans les fichiers C++, contenant l’interface graphiques, les </w:t>
       </w:r>
       <w:r>
         <w:t>piles</w:t>
@@ -2403,7 +2459,7 @@
     </w:p>
     <w:p>
       <w:pPr>
-        <w:pStyle w:val="ListParagraph"/>
+        <w:pStyle w:val="Paragraphedeliste"/>
         <w:numPr>
           <w:ilvl w:val="0"/>
           <w:numId w:val="13"/>
@@ -2415,7 +2471,7 @@
     </w:p>
     <w:p>
       <w:pPr>
-        <w:pStyle w:val="ListParagraph"/>
+        <w:pStyle w:val="Paragraphedeliste"/>
         <w:numPr>
           <w:ilvl w:val="0"/>
           <w:numId w:val="13"/>
@@ -2598,7 +2654,7 @@
     <w:p/>
     <w:p>
       <w:pPr>
-        <w:pStyle w:val="Heading2"/>
+        <w:pStyle w:val="Titre2"/>
         <w:numPr>
           <w:ilvl w:val="0"/>
           <w:numId w:val="4"/>
@@ -2612,7 +2668,7 @@
     </w:p>
     <w:p>
       <w:pPr>
-        <w:pStyle w:val="Heading3"/>
+        <w:pStyle w:val="Titre3"/>
         <w:numPr>
           <w:ilvl w:val="0"/>
           <w:numId w:val="7"/>
@@ -2626,7 +2682,7 @@
     </w:p>
     <w:p>
       <w:pPr>
-        <w:pStyle w:val="Heading3"/>
+        <w:pStyle w:val="Titre3"/>
         <w:numPr>
           <w:ilvl w:val="0"/>
           <w:numId w:val="7"/>
@@ -2641,7 +2697,7 @@
     <w:p/>
     <w:p>
       <w:pPr>
-        <w:pStyle w:val="Heading2"/>
+        <w:pStyle w:val="Titre2"/>
         <w:numPr>
           <w:ilvl w:val="0"/>
           <w:numId w:val="4"/>
@@ -2656,7 +2712,7 @@
     <w:p/>
     <w:p>
       <w:pPr>
-        <w:pStyle w:val="Heading2"/>
+        <w:pStyle w:val="Titre2"/>
         <w:numPr>
           <w:ilvl w:val="0"/>
           <w:numId w:val="4"/>
@@ -2675,375 +2731,30 @@
     </w:p>
     <w:p>
       <w:pPr>
-        <w:pStyle w:val="Heading3"/>
+        <w:pStyle w:val="Titre3"/>
         <w:numPr>
           <w:ilvl w:val="0"/>
           <w:numId w:val="10"/>
         </w:numPr>
       </w:pPr>
-      <w:r>
-        <w:t>Son fonctionnement</w:t>
-      </w:r>
-    </w:p>
-    <w:p>
-      <w:pPr>
-        <w:ind w:left="1068"/>
-      </w:pPr>
-    </w:p>
-    <w:p>
-      <w:pPr>
-        <w:ind w:left="1068"/>
-      </w:pPr>
-      <w:r>
-        <w:t xml:space="preserve">Pour parvenir à faire une IA correcte, nous avons décidé d’implémenter l’algorithme </w:t>
-      </w:r>
-      <w:proofErr w:type="spellStart"/>
-      <w:r>
-        <w:t>Minmax</w:t>
-      </w:r>
-      <w:proofErr w:type="spellEnd"/>
-      <w:r>
-        <w:t xml:space="preserve">, relativement simple à comprendre. Il consiste à descendre tout en bas de l’arborescence (jusqu’au moment où il n’est plus possible d’obtenir un nouvel état, OU si on a atteint la profondeur </w:t>
-      </w:r>
-      <w:r>
-        <w:t>renseignée), puis faire remonter le meilleur état jusqu’à la racine, sachant qu’un des joueurs va décider de minimiser l’évaluation</w:t>
-      </w:r>
-      <w:r>
-        <w:t xml:space="preserve"> de cet état</w:t>
-      </w:r>
-      <w:r>
-        <w:t xml:space="preserve"> (dans notre programme, les noirs), et l’autre va chercher à la maximiser</w:t>
-      </w:r>
-      <w:r>
-        <w:t xml:space="preserve"> (les blancs)</w:t>
-      </w:r>
-      <w:r>
-        <w:t xml:space="preserve">. En voici un exemple (les carrés maximisent, les ronds minimisent) : </w:t>
-      </w:r>
-    </w:p>
-    <w:p>
-      <w:pPr>
-        <w:ind w:left="1068"/>
-      </w:pPr>
-      <w:r>
-        <w:rPr>
-          <w:noProof/>
-          <w:lang w:eastAsia="fr-FR"/>
-        </w:rPr>
-        <w:lastRenderedPageBreak/>
-        <w:drawing>
-          <wp:inline distT="0" distB="0" distL="0" distR="0">
-            <wp:extent cx="4686842" cy="2336165"/>
-            <wp:effectExtent l="0" t="0" r="0" b="6985"/>
-            <wp:docPr id="12" name="Picture 12" descr="http://upload.wikimedia.org/wikipedia/commons/a/a9/Min_Max_Sample_2.png"/>
-            <wp:cNvGraphicFramePr>
-              <a:graphicFrameLocks xmlns:a="http://schemas.openxmlformats.org/drawingml/2006/main" noChangeAspect="1"/>
-            </wp:cNvGraphicFramePr>
-            <a:graphic xmlns:a="http://schemas.openxmlformats.org/drawingml/2006/main">
-              <a:graphicData uri="http://schemas.openxmlformats.org/drawingml/2006/picture">
-                <pic:pic xmlns:pic="http://schemas.openxmlformats.org/drawingml/2006/picture">
-                  <pic:nvPicPr>
-                    <pic:cNvPr id="0" name="Picture 1" descr="http://upload.wikimedia.org/wikipedia/commons/a/a9/Min_Max_Sample_2.png"/>
-                    <pic:cNvPicPr>
-                      <a:picLocks noChangeAspect="1" noChangeArrowheads="1"/>
-                    </pic:cNvPicPr>
-                  </pic:nvPicPr>
-                  <pic:blipFill>
-                    <a:blip r:embed="rId19">
-                      <a:extLst>
-                        <a:ext uri="{28A0092B-C50C-407E-A947-70E740481C1C}">
-                          <a14:useLocalDpi xmlns:a14="http://schemas.microsoft.com/office/drawing/2010/main" val="0"/>
-                        </a:ext>
-                      </a:extLst>
-                    </a:blip>
-                    <a:srcRect/>
-                    <a:stretch>
-                      <a:fillRect/>
-                    </a:stretch>
-                  </pic:blipFill>
-                  <pic:spPr bwMode="auto">
-                    <a:xfrm>
-                      <a:off x="0" y="0"/>
-                      <a:ext cx="4724432" cy="2354902"/>
-                    </a:xfrm>
-                    <a:prstGeom prst="rect">
-                      <a:avLst/>
-                    </a:prstGeom>
-                    <a:noFill/>
-                    <a:ln>
-                      <a:noFill/>
-                    </a:ln>
-                  </pic:spPr>
-                </pic:pic>
-              </a:graphicData>
-            </a:graphic>
-          </wp:inline>
-        </w:drawing>
-      </w:r>
-    </w:p>
-    <w:p>
-      <w:pPr>
-        <w:ind w:left="1068"/>
-      </w:pPr>
-      <w:r>
-        <w:t>Les B sont choisis par rapport aux C minimums, et le A est choisi par rapport au B maximum.</w:t>
-      </w:r>
-    </w:p>
-    <w:p>
-      <w:pPr>
-        <w:ind w:left="1068"/>
-      </w:pPr>
-      <w:r>
-        <w:t>Cet algorithme, bien que simple à comprendre, nous a été plutôt difficile à implémenter, à cause du fonctionnement de prolog : uniquement récursif, impossible de faire une simple boucle « for » pour trouver les nœuds à l’évaluation minimum ou maximum.</w:t>
-      </w:r>
-      <w:r>
-        <w:t xml:space="preserve"> Mais grâce aux nombreux exemples </w:t>
-      </w:r>
-      <w:r>
-        <w:t xml:space="preserve">mis en ligne sur internet, nous avons réussi à en trouver un qu’on l’on a pu adapter à notre programme. Il nous a été également compliqué de le </w:t>
-      </w:r>
-      <w:proofErr w:type="spellStart"/>
-      <w:r>
-        <w:t>débugguer</w:t>
-      </w:r>
-      <w:proofErr w:type="spellEnd"/>
-      <w:r>
-        <w:t>, puisque trouver la branche précise qui empêche le bon fonctionnement du prédicat relève de beaucoup de patience : un joueur peut avoir plus ou moins de 16 coups possibles (à l’état initial). On atteint donc rapidement un nombre de branches énormes, et encore plus de calculs.</w:t>
-      </w:r>
-    </w:p>
-    <w:p>
-      <w:pPr>
-        <w:ind w:left="1068"/>
-      </w:pPr>
-      <w:r>
-        <w:t xml:space="preserve">Nous avons cherché à implémenter la simplification de </w:t>
-      </w:r>
-      <w:proofErr w:type="spellStart"/>
-      <w:r>
-        <w:t>Minmax</w:t>
-      </w:r>
-      <w:proofErr w:type="spellEnd"/>
-      <w:r>
-        <w:t xml:space="preserve">, </w:t>
-      </w:r>
-      <w:proofErr w:type="spellStart"/>
-      <w:r>
-        <w:t>Négamax</w:t>
-      </w:r>
-      <w:proofErr w:type="spellEnd"/>
-      <w:r>
-        <w:t xml:space="preserve">. Quelques test se sont révélés très concluants (à une profondeur de 4, </w:t>
-      </w:r>
-      <w:proofErr w:type="spellStart"/>
-      <w:r>
-        <w:t>Négamax</w:t>
-      </w:r>
-      <w:proofErr w:type="spellEnd"/>
-      <w:r>
-        <w:t xml:space="preserve"> était 4 fois plus rapide que </w:t>
-      </w:r>
-      <w:proofErr w:type="spellStart"/>
-      <w:r>
-        <w:t>Minmax</w:t>
-      </w:r>
-      <w:proofErr w:type="spellEnd"/>
-      <w:r>
-        <w:t xml:space="preserve"> !), cependant nous ne sommes pas sûrs que </w:t>
-      </w:r>
-      <w:proofErr w:type="spellStart"/>
-      <w:r>
-        <w:t>Négamax</w:t>
-      </w:r>
-      <w:proofErr w:type="spellEnd"/>
-      <w:r>
-        <w:t xml:space="preserve"> soit applicable à notre jeu, puisqu’il réclame certaines conditions. Par précaution, nous avons donc gardé </w:t>
-      </w:r>
-      <w:proofErr w:type="spellStart"/>
-      <w:r>
-        <w:t>Minmax</w:t>
-      </w:r>
-      <w:proofErr w:type="spellEnd"/>
-      <w:r>
-        <w:t>.</w:t>
-      </w:r>
-    </w:p>
-    <w:p>
-      <w:pPr>
-        <w:pStyle w:val="Heading3"/>
+      <w:bookmarkStart w:id="18" w:name="_Toc389668715"/>
+      <w:r>
+        <w:t>Méthode de recherche dans l’arbre de jeu</w:t>
+      </w:r>
+      <w:bookmarkEnd w:id="18"/>
+    </w:p>
+    <w:p>
+      <w:pPr>
+        <w:pStyle w:val="Titre3"/>
         <w:numPr>
           <w:ilvl w:val="0"/>
           <w:numId w:val="10"/>
         </w:numPr>
       </w:pPr>
-      <w:bookmarkStart w:id="18" w:name="_Toc389668716"/>
+      <w:bookmarkStart w:id="19" w:name="_Toc389668716"/>
       <w:r>
         <w:t>Rapidité d’exécution, grâce à l’élagage alpha-bêta</w:t>
       </w:r>
-      <w:bookmarkEnd w:id="18"/>
-    </w:p>
-    <w:p>
-      <w:pPr>
-        <w:pStyle w:val="Heading3"/>
-        <w:ind w:left="1068"/>
-        <w:rPr>
-          <w:rFonts w:asciiTheme="minorHAnsi" w:hAnsiTheme="minorHAnsi"/>
-        </w:rPr>
-      </w:pPr>
-    </w:p>
-    <w:p>
-      <w:pPr>
-        <w:ind w:left="1068"/>
-      </w:pPr>
-      <w:r>
-        <w:t xml:space="preserve">L’algorithme </w:t>
-      </w:r>
-      <w:proofErr w:type="spellStart"/>
-      <w:r>
-        <w:t>Minmax</w:t>
-      </w:r>
-      <w:proofErr w:type="spellEnd"/>
-      <w:r>
-        <w:t xml:space="preserve"> n’</w:t>
-      </w:r>
-      <w:r>
-        <w:t xml:space="preserve">est rien sans son élagage alpha-bêta, qui permet d’augmenter les performances de ce dernier, en y greffant un questionnement simple « Si je sais que cette branche est déjà pire qu’une branche que je connais déjà, pourquoi continuer à la visiter ? ». Couper une branche nous évitera donc de faire des calculs supplémentaires, sans changer le résultat de </w:t>
-      </w:r>
-      <w:proofErr w:type="spellStart"/>
-      <w:r>
-        <w:t>Minmax</w:t>
-      </w:r>
-      <w:proofErr w:type="spellEnd"/>
-      <w:r>
-        <w:t>. Voici un exemple ci-dessous :</w:t>
-      </w:r>
-    </w:p>
-    <w:p>
-      <w:pPr>
-        <w:ind w:left="1068"/>
-      </w:pPr>
-    </w:p>
-    <w:p>
-      <w:pPr>
-        <w:ind w:left="1068"/>
-        <w:jc w:val="center"/>
-      </w:pPr>
-      <w:r>
-        <w:rPr>
-          <w:noProof/>
-          <w:lang w:eastAsia="fr-FR"/>
-        </w:rPr>
-        <w:lastRenderedPageBreak/>
-        <w:drawing>
-          <wp:inline distT="0" distB="0" distL="0" distR="0">
-            <wp:extent cx="4121930" cy="1762125"/>
-            <wp:effectExtent l="0" t="0" r="0" b="0"/>
-            <wp:docPr id="13" name="Picture 13" descr="http://upload.wikimedia.org/wikipedia/commons/thumb/6/64/Poda_alfa-beta.svg/400px-Poda_alfa-beta.svg.png"/>
-            <wp:cNvGraphicFramePr>
-              <a:graphicFrameLocks xmlns:a="http://schemas.openxmlformats.org/drawingml/2006/main" noChangeAspect="1"/>
-            </wp:cNvGraphicFramePr>
-            <a:graphic xmlns:a="http://schemas.openxmlformats.org/drawingml/2006/main">
-              <a:graphicData uri="http://schemas.openxmlformats.org/drawingml/2006/picture">
-                <pic:pic xmlns:pic="http://schemas.openxmlformats.org/drawingml/2006/picture">
-                  <pic:nvPicPr>
-                    <pic:cNvPr id="0" name="Picture 3" descr="http://upload.wikimedia.org/wikipedia/commons/thumb/6/64/Poda_alfa-beta.svg/400px-Poda_alfa-beta.svg.png"/>
-                    <pic:cNvPicPr>
-                      <a:picLocks noChangeAspect="1" noChangeArrowheads="1"/>
-                    </pic:cNvPicPr>
-                  </pic:nvPicPr>
-                  <pic:blipFill>
-                    <a:blip r:embed="rId20">
-                      <a:extLst>
-                        <a:ext uri="{28A0092B-C50C-407E-A947-70E740481C1C}">
-                          <a14:useLocalDpi xmlns:a14="http://schemas.microsoft.com/office/drawing/2010/main" val="0"/>
-                        </a:ext>
-                      </a:extLst>
-                    </a:blip>
-                    <a:srcRect/>
-                    <a:stretch>
-                      <a:fillRect/>
-                    </a:stretch>
-                  </pic:blipFill>
-                  <pic:spPr bwMode="auto">
-                    <a:xfrm>
-                      <a:off x="0" y="0"/>
-                      <a:ext cx="4126615" cy="1764128"/>
-                    </a:xfrm>
-                    <a:prstGeom prst="rect">
-                      <a:avLst/>
-                    </a:prstGeom>
-                    <a:noFill/>
-                    <a:ln>
-                      <a:noFill/>
-                    </a:ln>
-                  </pic:spPr>
-                </pic:pic>
-              </a:graphicData>
-            </a:graphic>
-          </wp:inline>
-        </w:drawing>
-      </w:r>
-    </w:p>
-    <w:p>
-      <w:pPr>
-        <w:ind w:left="1068"/>
-      </w:pPr>
-      <w:r>
-        <w:t xml:space="preserve">Là encore, il n’a pas été facile d’implémenter cet élagage, mais grâce à plusieurs exemples trouvés sur internet, nous avons finalement réussi à l’ajouter à </w:t>
-      </w:r>
-      <w:proofErr w:type="spellStart"/>
-      <w:r>
-        <w:t>M</w:t>
-      </w:r>
-      <w:r>
-        <w:t>inmax</w:t>
-      </w:r>
-      <w:proofErr w:type="spellEnd"/>
-      <w:r>
-        <w:t>.</w:t>
-      </w:r>
-    </w:p>
-    <w:p>
-      <w:pPr>
-        <w:ind w:left="1068"/>
-      </w:pPr>
-      <w:r>
-        <w:t xml:space="preserve">Là où </w:t>
-      </w:r>
-      <w:proofErr w:type="spellStart"/>
-      <w:r>
-        <w:t>Minmax</w:t>
-      </w:r>
-      <w:proofErr w:type="spellEnd"/>
-      <w:r>
-        <w:t xml:space="preserve"> sans élagage possède une complexité de b</w:t>
-      </w:r>
-      <w:r>
-        <w:rPr>
-          <w:vertAlign w:val="superscript"/>
-        </w:rPr>
-        <w:t>d</w:t>
-      </w:r>
-      <w:r>
-        <w:t xml:space="preserve">, avec b facteur de ramification, et d la profondeur, un </w:t>
-      </w:r>
-      <w:proofErr w:type="spellStart"/>
-      <w:r>
-        <w:t>Minmax</w:t>
-      </w:r>
-      <w:proofErr w:type="spellEnd"/>
-      <w:r>
-        <w:t xml:space="preserve"> avec élagage possède une complexité (en moyenne) de b</w:t>
-      </w:r>
-      <w:r>
-        <w:rPr>
-          <w:vertAlign w:val="superscript"/>
-        </w:rPr>
-        <w:t>3d/4</w:t>
-      </w:r>
-      <w:r>
-        <w:t>, ce qui n’est pas négligeable pour les grosses profondeurs.</w:t>
-      </w:r>
-      <w:bookmarkStart w:id="19" w:name="_GoBack"/>
       <w:bookmarkEnd w:id="19"/>
       <w:r>
         <w:br w:type="page"/>
@@ -3051,7 +2762,7 @@
     </w:p>
     <w:p>
       <w:pPr>
-        <w:pStyle w:val="Heading1"/>
+        <w:pStyle w:val="Titre1"/>
       </w:pPr>
       <w:bookmarkStart w:id="20" w:name="_Toc389668717"/>
       <w:r>
@@ -3065,7 +2776,7 @@
     </w:p>
     <w:p>
       <w:pPr>
-        <w:pStyle w:val="Heading1"/>
+        <w:pStyle w:val="Titre1"/>
       </w:pPr>
       <w:bookmarkStart w:id="21" w:name="_Toc389668718"/>
       <w:r>
@@ -3074,8 +2785,81 @@
       </w:r>
       <w:bookmarkEnd w:id="21"/>
     </w:p>
+    <w:p/>
+    <w:p>
+      <w:r>
+        <w:t>Ce projet a été intéressant à réaliser sur plusieurs aspects.</w:t>
+      </w:r>
+    </w:p>
+    <w:p>
+      <w:r>
+        <w:t xml:space="preserve">D’abord, il nous a permis de réaliser que même pour un jeu simple, </w:t>
+      </w:r>
+      <w:r>
+        <w:t xml:space="preserve">la conception d’une IA n’est pas toujours évidente. Il nous a fallu tenter plusieurs approches, tout en restant cohérent avec l’avancement logique du jeu. Il nous a aussi été nécessaire d’approfondir l’algorithme </w:t>
+      </w:r>
+      <w:proofErr w:type="spellStart"/>
+      <w:r>
+        <w:t>minmax</w:t>
+      </w:r>
+      <w:proofErr w:type="spellEnd"/>
+      <w:r>
+        <w:t xml:space="preserve"> afin de mettre en place un raisonnement qui efficace sans être trop lourd pour l’application, et donc trop long.</w:t>
+      </w:r>
+    </w:p>
+    <w:p>
+      <w:r>
+        <w:t xml:space="preserve">Durant notre phase de développement, nous avons perdu beaucoup de temps dans la réalisation d’une interface </w:t>
+      </w:r>
+      <w:proofErr w:type="spellStart"/>
+      <w:r>
+        <w:t>Qt</w:t>
+      </w:r>
+      <w:proofErr w:type="spellEnd"/>
+      <w:r>
+        <w:t xml:space="preserve"> pour notre jeu. Malheureusement, alors que l’interface était fonctionnelle et que nous touchions au but, il nous a été impossible de lier notre IA Prolog à notre code </w:t>
+      </w:r>
+      <w:proofErr w:type="spellStart"/>
+      <w:r>
+        <w:t>Qt</w:t>
+      </w:r>
+      <w:proofErr w:type="spellEnd"/>
+      <w:r>
+        <w:t>. Nous avons donc dû refaire une interface beaucoup plus simpliste sous Prolog pour la présentation. Du temps perdu donc, mais pas complètement</w:t>
+      </w:r>
+      <w:r>
+        <w:t> :</w:t>
+      </w:r>
+      <w:r>
+        <w:t xml:space="preserve"> manipuler du code n’est jamais inutile.</w:t>
+      </w:r>
+    </w:p>
+    <w:p>
+      <w:r>
+        <w:t>Enfin, le travail de groupe nous a rappeler comment bien s’organiser ; nous av</w:t>
+      </w:r>
+      <w:r>
+        <w:t>i</w:t>
+      </w:r>
+      <w:r>
+        <w:t xml:space="preserve">ons mis en </w:t>
+      </w:r>
+      <w:r>
+        <w:t xml:space="preserve">place un </w:t>
+      </w:r>
+      <w:proofErr w:type="spellStart"/>
+      <w:r>
+        <w:t>Github</w:t>
+      </w:r>
+      <w:proofErr w:type="spellEnd"/>
+      <w:r>
+        <w:t xml:space="preserve"> afin de partager nos ressources plus facilement.</w:t>
+      </w:r>
+      <w:bookmarkStart w:id="22" w:name="_GoBack"/>
+      <w:bookmarkEnd w:id="22"/>
+    </w:p>
     <w:sectPr>
-      <w:footerReference w:type="default" r:id="rId21"/>
+      <w:footerReference w:type="default" r:id="rId19"/>
       <w:pgSz w:w="11906" w:h="16838"/>
       <w:pgMar w:top="1417" w:right="1417" w:bottom="1417" w:left="1417" w:header="708" w:footer="708" w:gutter="0"/>
       <w:cols w:space="708"/>
@@ -3124,7 +2908,7 @@
     <w:sdtContent>
       <w:p>
         <w:pPr>
-          <w:pStyle w:val="Footer"/>
+          <w:pStyle w:val="Pieddepage"/>
           <w:jc w:val="right"/>
         </w:pPr>
         <w:r>
@@ -3150,7 +2934,7 @@
   </w:sdt>
   <w:p>
     <w:pPr>
-      <w:pStyle w:val="Footer"/>
+      <w:pStyle w:val="Pieddepage"/>
     </w:pPr>
   </w:p>
 </w:ftr>
@@ -4137,7 +3921,7 @@
         <w:rFonts w:hint="default"/>
       </w:rPr>
     </w:lvl>
-    <w:lvl w:ilvl="1" w:tplc="040C0019">
+    <w:lvl w:ilvl="1" w:tplc="040C0019" w:tentative="1">
       <w:start w:val="1"/>
       <w:numFmt w:val="lowerLetter"/>
       <w:lvlText w:val="%2."/>
@@ -4848,11 +4632,11 @@
     <w:name w:val="Normal"/>
     <w:qFormat/>
   </w:style>
-  <w:style w:type="paragraph" w:styleId="Heading1">
+  <w:style w:type="paragraph" w:styleId="Titre1">
     <w:name w:val="heading 1"/>
     <w:basedOn w:val="Normal"/>
     <w:next w:val="Normal"/>
-    <w:link w:val="Heading1Char"/>
+    <w:link w:val="Titre1Car"/>
     <w:uiPriority w:val="9"/>
     <w:qFormat/>
     <w:rsid w:val="00F4393D"/>
@@ -4869,11 +4653,11 @@
       <w:szCs w:val="32"/>
     </w:rPr>
   </w:style>
-  <w:style w:type="paragraph" w:styleId="Heading2">
+  <w:style w:type="paragraph" w:styleId="Titre2">
     <w:name w:val="heading 2"/>
     <w:basedOn w:val="Normal"/>
     <w:next w:val="Normal"/>
-    <w:link w:val="Heading2Char"/>
+    <w:link w:val="Titre2Car"/>
     <w:uiPriority w:val="9"/>
     <w:unhideWhenUsed/>
     <w:qFormat/>
@@ -4891,11 +4675,11 @@
       <w:szCs w:val="26"/>
     </w:rPr>
   </w:style>
-  <w:style w:type="paragraph" w:styleId="Heading3">
+  <w:style w:type="paragraph" w:styleId="Titre3">
     <w:name w:val="heading 3"/>
     <w:basedOn w:val="Normal"/>
     <w:next w:val="Normal"/>
-    <w:link w:val="Heading3Char"/>
+    <w:link w:val="Titre3Car"/>
     <w:uiPriority w:val="9"/>
     <w:unhideWhenUsed/>
     <w:qFormat/>
@@ -4913,13 +4697,12 @@
       <w:szCs w:val="24"/>
     </w:rPr>
   </w:style>
-  <w:style w:type="character" w:default="1" w:styleId="DefaultParagraphFont">
+  <w:style w:type="character" w:default="1" w:styleId="Policepardfaut">
     <w:name w:val="Default Paragraph Font"/>
     <w:uiPriority w:val="1"/>
-    <w:semiHidden/>
     <w:unhideWhenUsed/>
   </w:style>
-  <w:style w:type="table" w:default="1" w:styleId="TableNormal">
+  <w:style w:type="table" w:default="1" w:styleId="TableauNormal">
     <w:name w:val="Normal Table"/>
     <w:uiPriority w:val="99"/>
     <w:semiHidden/>
@@ -4934,16 +4717,16 @@
       </w:tblCellMar>
     </w:tblPr>
   </w:style>
-  <w:style w:type="numbering" w:default="1" w:styleId="NoList">
+  <w:style w:type="numbering" w:default="1" w:styleId="Aucuneliste">
     <w:name w:val="No List"/>
     <w:uiPriority w:val="99"/>
     <w:semiHidden/>
     <w:unhideWhenUsed/>
   </w:style>
-  <w:style w:type="character" w:customStyle="1" w:styleId="Heading1Char">
-    <w:name w:val="Heading 1 Char"/>
-    <w:basedOn w:val="DefaultParagraphFont"/>
-    <w:link w:val="Heading1"/>
+  <w:style w:type="character" w:customStyle="1" w:styleId="Titre1Car">
+    <w:name w:val="Titre 1 Car"/>
+    <w:basedOn w:val="Policepardfaut"/>
+    <w:link w:val="Titre1"/>
     <w:uiPriority w:val="9"/>
     <w:rsid w:val="00F4393D"/>
     <w:rPr>
@@ -4953,11 +4736,11 @@
       <w:szCs w:val="32"/>
     </w:rPr>
   </w:style>
-  <w:style w:type="paragraph" w:styleId="Subtitle">
+  <w:style w:type="paragraph" w:styleId="Sous-titre">
     <w:name w:val="Subtitle"/>
     <w:basedOn w:val="Normal"/>
     <w:next w:val="Normal"/>
-    <w:link w:val="SubtitleChar"/>
+    <w:link w:val="Sous-titreCar"/>
     <w:uiPriority w:val="11"/>
     <w:qFormat/>
     <w:rsid w:val="00F4393D"/>
@@ -4972,10 +4755,10 @@
       <w:spacing w:val="15"/>
     </w:rPr>
   </w:style>
-  <w:style w:type="character" w:customStyle="1" w:styleId="SubtitleChar">
-    <w:name w:val="Subtitle Char"/>
-    <w:basedOn w:val="DefaultParagraphFont"/>
-    <w:link w:val="Subtitle"/>
+  <w:style w:type="character" w:customStyle="1" w:styleId="Sous-titreCar">
+    <w:name w:val="Sous-titre Car"/>
+    <w:basedOn w:val="Policepardfaut"/>
+    <w:link w:val="Sous-titre"/>
     <w:uiPriority w:val="11"/>
     <w:rsid w:val="00F4393D"/>
     <w:rPr>
@@ -4984,10 +4767,10 @@
       <w:spacing w:val="15"/>
     </w:rPr>
   </w:style>
-  <w:style w:type="paragraph" w:styleId="FootnoteText">
+  <w:style w:type="paragraph" w:styleId="Notedebasdepage">
     <w:name w:val="footnote text"/>
     <w:basedOn w:val="Normal"/>
-    <w:link w:val="FootnoteTextChar"/>
+    <w:link w:val="NotedebasdepageCar"/>
     <w:uiPriority w:val="99"/>
     <w:semiHidden/>
     <w:unhideWhenUsed/>
@@ -5000,10 +4783,10 @@
       <w:szCs w:val="20"/>
     </w:rPr>
   </w:style>
-  <w:style w:type="character" w:customStyle="1" w:styleId="FootnoteTextChar">
-    <w:name w:val="Footnote Text Char"/>
-    <w:basedOn w:val="DefaultParagraphFont"/>
-    <w:link w:val="FootnoteText"/>
+  <w:style w:type="character" w:customStyle="1" w:styleId="NotedebasdepageCar">
+    <w:name w:val="Note de bas de page Car"/>
+    <w:basedOn w:val="Policepardfaut"/>
+    <w:link w:val="Notedebasdepage"/>
     <w:uiPriority w:val="99"/>
     <w:semiHidden/>
     <w:rsid w:val="00F4393D"/>
@@ -5012,9 +4795,9 @@
       <w:szCs w:val="20"/>
     </w:rPr>
   </w:style>
-  <w:style w:type="character" w:styleId="FootnoteReference">
+  <w:style w:type="character" w:styleId="Appelnotedebasdep">
     <w:name w:val="footnote reference"/>
-    <w:basedOn w:val="DefaultParagraphFont"/>
+    <w:basedOn w:val="Policepardfaut"/>
     <w:uiPriority w:val="99"/>
     <w:semiHidden/>
     <w:unhideWhenUsed/>
@@ -5023,10 +4806,10 @@
       <w:vertAlign w:val="superscript"/>
     </w:rPr>
   </w:style>
-  <w:style w:type="paragraph" w:styleId="Header">
+  <w:style w:type="paragraph" w:styleId="En-tte">
     <w:name w:val="header"/>
     <w:basedOn w:val="Normal"/>
-    <w:link w:val="HeaderChar"/>
+    <w:link w:val="En-tteCar"/>
     <w:uiPriority w:val="99"/>
     <w:unhideWhenUsed/>
     <w:rsid w:val="00F4393D"/>
@@ -5038,17 +4821,17 @@
       <w:spacing w:after="0" w:line="240" w:lineRule="auto"/>
     </w:pPr>
   </w:style>
-  <w:style w:type="character" w:customStyle="1" w:styleId="HeaderChar">
-    <w:name w:val="Header Char"/>
-    <w:basedOn w:val="DefaultParagraphFont"/>
-    <w:link w:val="Header"/>
+  <w:style w:type="character" w:customStyle="1" w:styleId="En-tteCar">
+    <w:name w:val="En-tête Car"/>
+    <w:basedOn w:val="Policepardfaut"/>
+    <w:link w:val="En-tte"/>
     <w:uiPriority w:val="99"/>
     <w:rsid w:val="00F4393D"/>
   </w:style>
-  <w:style w:type="paragraph" w:styleId="Footer">
+  <w:style w:type="paragraph" w:styleId="Pieddepage">
     <w:name w:val="footer"/>
     <w:basedOn w:val="Normal"/>
-    <w:link w:val="FooterChar"/>
+    <w:link w:val="PieddepageCar"/>
     <w:uiPriority w:val="99"/>
     <w:unhideWhenUsed/>
     <w:rsid w:val="00F4393D"/>
@@ -5060,17 +4843,17 @@
       <w:spacing w:after="0" w:line="240" w:lineRule="auto"/>
     </w:pPr>
   </w:style>
-  <w:style w:type="character" w:customStyle="1" w:styleId="FooterChar">
-    <w:name w:val="Footer Char"/>
-    <w:basedOn w:val="DefaultParagraphFont"/>
-    <w:link w:val="Footer"/>
+  <w:style w:type="character" w:customStyle="1" w:styleId="PieddepageCar">
+    <w:name w:val="Pied de page Car"/>
+    <w:basedOn w:val="Policepardfaut"/>
+    <w:link w:val="Pieddepage"/>
     <w:uiPriority w:val="99"/>
     <w:rsid w:val="00F4393D"/>
   </w:style>
-  <w:style w:type="character" w:customStyle="1" w:styleId="Heading2Char">
-    <w:name w:val="Heading 2 Char"/>
-    <w:basedOn w:val="DefaultParagraphFont"/>
-    <w:link w:val="Heading2"/>
+  <w:style w:type="character" w:customStyle="1" w:styleId="Titre2Car">
+    <w:name w:val="Titre 2 Car"/>
+    <w:basedOn w:val="Policepardfaut"/>
+    <w:link w:val="Titre2"/>
     <w:uiPriority w:val="9"/>
     <w:rsid w:val="00F4393D"/>
     <w:rPr>
@@ -5080,7 +4863,7 @@
       <w:szCs w:val="26"/>
     </w:rPr>
   </w:style>
-  <w:style w:type="paragraph" w:styleId="ListParagraph">
+  <w:style w:type="paragraph" w:styleId="Paragraphedeliste">
     <w:name w:val="List Paragraph"/>
     <w:basedOn w:val="Normal"/>
     <w:uiPriority w:val="34"/>
@@ -5091,9 +4874,9 @@
       <w:contextualSpacing/>
     </w:pPr>
   </w:style>
-  <w:style w:type="paragraph" w:styleId="TOCHeading">
+  <w:style w:type="paragraph" w:styleId="En-ttedetabledesmatires">
     <w:name w:val="TOC Heading"/>
-    <w:basedOn w:val="Heading1"/>
+    <w:basedOn w:val="Titre1"/>
     <w:next w:val="Normal"/>
     <w:uiPriority w:val="39"/>
     <w:unhideWhenUsed/>
@@ -5106,7 +4889,7 @@
       <w:lang w:val="en-US"/>
     </w:rPr>
   </w:style>
-  <w:style w:type="paragraph" w:styleId="TOC1">
+  <w:style w:type="paragraph" w:styleId="TM1">
     <w:name w:val="toc 1"/>
     <w:basedOn w:val="Normal"/>
     <w:next w:val="Normal"/>
@@ -5118,7 +4901,7 @@
       <w:spacing w:after="100"/>
     </w:pPr>
   </w:style>
-  <w:style w:type="paragraph" w:styleId="TOC2">
+  <w:style w:type="paragraph" w:styleId="TM2">
     <w:name w:val="toc 2"/>
     <w:basedOn w:val="Normal"/>
     <w:next w:val="Normal"/>
@@ -5135,9 +4918,9 @@
       <w:ind w:left="220"/>
     </w:pPr>
   </w:style>
-  <w:style w:type="character" w:styleId="Hyperlink">
+  <w:style w:type="character" w:styleId="Lienhypertexte">
     <w:name w:val="Hyperlink"/>
-    <w:basedOn w:val="DefaultParagraphFont"/>
+    <w:basedOn w:val="Policepardfaut"/>
     <w:uiPriority w:val="99"/>
     <w:unhideWhenUsed/>
     <w:rsid w:val="00184111"/>
@@ -5146,10 +4929,10 @@
       <w:u w:val="single"/>
     </w:rPr>
   </w:style>
-  <w:style w:type="character" w:customStyle="1" w:styleId="Heading3Char">
-    <w:name w:val="Heading 3 Char"/>
-    <w:basedOn w:val="DefaultParagraphFont"/>
-    <w:link w:val="Heading3"/>
+  <w:style w:type="character" w:customStyle="1" w:styleId="Titre3Car">
+    <w:name w:val="Titre 3 Car"/>
+    <w:basedOn w:val="Policepardfaut"/>
+    <w:link w:val="Titre3"/>
     <w:uiPriority w:val="9"/>
     <w:rsid w:val="00184111"/>
     <w:rPr>
@@ -5159,7 +4942,7 @@
       <w:szCs w:val="24"/>
     </w:rPr>
   </w:style>
-  <w:style w:type="paragraph" w:styleId="TOC3">
+  <w:style w:type="paragraph" w:styleId="TM3">
     <w:name w:val="toc 3"/>
     <w:basedOn w:val="Normal"/>
     <w:next w:val="Normal"/>
@@ -5441,7 +5224,7 @@
 </file>
 
 <file path=customXml/itemProps1.xml><?xml version="1.0" encoding="utf-8"?>
-<ds:datastoreItem xmlns:ds="http://schemas.openxmlformats.org/officeDocument/2006/customXml" ds:itemID="{B8CEC317-9818-4EE2-9273-D58D5934EACD}">
+<ds:datastoreItem xmlns:ds="http://schemas.openxmlformats.org/officeDocument/2006/customXml" ds:itemID="{B1BABCBA-6A21-4BBF-B063-49CB43BBA0C9}">
   <ds:schemaRefs>
     <ds:schemaRef ds:uri="http://schemas.openxmlformats.org/officeDocument/2006/bibliography"/>
   </ds:schemaRefs>

</xml_diff>

<commit_message>
Rajout du random dans le minmax.
</commit_message>
<xml_diff>
--- a/Rapport.docx
+++ b/Rapport.docx
@@ -4,7 +4,7 @@
   <w:body>
     <w:p>
       <w:pPr>
-        <w:pStyle w:val="Titre1"/>
+        <w:pStyle w:val="Heading1"/>
         <w:rPr>
           <w:sz w:val="72"/>
         </w:rPr>
@@ -12,7 +12,7 @@
     </w:p>
     <w:p>
       <w:pPr>
-        <w:pStyle w:val="Titre1"/>
+        <w:pStyle w:val="Heading1"/>
         <w:jc w:val="center"/>
         <w:rPr>
           <w:sz w:val="72"/>
@@ -55,7 +55,7 @@
     </w:p>
     <w:p>
       <w:pPr>
-        <w:pStyle w:val="Sous-titre"/>
+        <w:pStyle w:val="Subtitle"/>
         <w:jc w:val="center"/>
         <w:rPr>
           <w:sz w:val="48"/>
@@ -172,7 +172,7 @@
     </w:p>
     <w:p>
       <w:pPr>
-        <w:pStyle w:val="Titre2"/>
+        <w:pStyle w:val="Heading2"/>
         <w:jc w:val="center"/>
       </w:pPr>
       <w:bookmarkStart w:id="3" w:name="_Toc389667741"/>
@@ -212,7 +212,7 @@
       <w:sdtContent>
         <w:p>
           <w:pPr>
-            <w:pStyle w:val="En-ttedetabledesmatires"/>
+            <w:pStyle w:val="TOCHeading"/>
             <w:rPr>
               <w:sz w:val="36"/>
             </w:rPr>
@@ -220,7 +220,7 @@
         </w:p>
         <w:p>
           <w:pPr>
-            <w:pStyle w:val="TM1"/>
+            <w:pStyle w:val="TOC1"/>
             <w:tabs>
               <w:tab w:val="right" w:leader="dot" w:pos="9062"/>
             </w:tabs>
@@ -251,7 +251,7 @@
         </w:p>
         <w:p>
           <w:pPr>
-            <w:pStyle w:val="TM1"/>
+            <w:pStyle w:val="TOC1"/>
             <w:tabs>
               <w:tab w:val="right" w:leader="dot" w:pos="9062"/>
             </w:tabs>
@@ -264,7 +264,7 @@
           <w:hyperlink w:anchor="_Toc389668703" w:history="1">
             <w:r>
               <w:rPr>
-                <w:rStyle w:val="Lienhypertexte"/>
+                <w:rStyle w:val="Hyperlink"/>
                 <w:noProof/>
               </w:rPr>
               <w:t>Introduction</w:t>
@@ -321,7 +321,7 @@
         </w:p>
         <w:p>
           <w:pPr>
-            <w:pStyle w:val="TM1"/>
+            <w:pStyle w:val="TOC1"/>
             <w:tabs>
               <w:tab w:val="right" w:leader="dot" w:pos="9062"/>
             </w:tabs>
@@ -334,7 +334,7 @@
           <w:hyperlink w:anchor="_Toc389668704" w:history="1">
             <w:r>
               <w:rPr>
-                <w:rStyle w:val="Lienhypertexte"/>
+                <w:rStyle w:val="Hyperlink"/>
                 <w:noProof/>
               </w:rPr>
               <w:t>I – Comment jouer à PoGo</w:t>
@@ -391,7 +391,7 @@
         </w:p>
         <w:p>
           <w:pPr>
-            <w:pStyle w:val="TM3"/>
+            <w:pStyle w:val="TOC3"/>
             <w:tabs>
               <w:tab w:val="left" w:pos="880"/>
               <w:tab w:val="right" w:leader="dot" w:pos="9062"/>
@@ -405,7 +405,7 @@
           <w:hyperlink w:anchor="_Toc389668705" w:history="1">
             <w:r>
               <w:rPr>
-                <w:rStyle w:val="Lienhypertexte"/>
+                <w:rStyle w:val="Hyperlink"/>
                 <w:noProof/>
               </w:rPr>
               <w:t>1)</w:t>
@@ -420,7 +420,7 @@
             </w:r>
             <w:r>
               <w:rPr>
-                <w:rStyle w:val="Lienhypertexte"/>
+                <w:rStyle w:val="Hyperlink"/>
                 <w:noProof/>
               </w:rPr>
               <w:t>Le but</w:t>
@@ -477,7 +477,7 @@
         </w:p>
         <w:p>
           <w:pPr>
-            <w:pStyle w:val="TM3"/>
+            <w:pStyle w:val="TOC3"/>
             <w:tabs>
               <w:tab w:val="left" w:pos="880"/>
               <w:tab w:val="right" w:leader="dot" w:pos="9062"/>
@@ -491,7 +491,7 @@
           <w:hyperlink w:anchor="_Toc389668706" w:history="1">
             <w:r>
               <w:rPr>
-                <w:rStyle w:val="Lienhypertexte"/>
+                <w:rStyle w:val="Hyperlink"/>
                 <w:noProof/>
               </w:rPr>
               <w:t>2)</w:t>
@@ -506,7 +506,7 @@
             </w:r>
             <w:r>
               <w:rPr>
-                <w:rStyle w:val="Lienhypertexte"/>
+                <w:rStyle w:val="Hyperlink"/>
                 <w:noProof/>
               </w:rPr>
               <w:t>Les déplacements autorisés</w:t>
@@ -563,7 +563,7 @@
         </w:p>
         <w:p>
           <w:pPr>
-            <w:pStyle w:val="TM1"/>
+            <w:pStyle w:val="TOC1"/>
             <w:tabs>
               <w:tab w:val="right" w:leader="dot" w:pos="9062"/>
             </w:tabs>
@@ -576,7 +576,7 @@
           <w:hyperlink w:anchor="_Toc389668707" w:history="1">
             <w:r>
               <w:rPr>
-                <w:rStyle w:val="Lienhypertexte"/>
+                <w:rStyle w:val="Hyperlink"/>
                 <w:noProof/>
               </w:rPr>
               <w:t>II – Fonctionnement de l’intelligence artificielle</w:t>
@@ -633,7 +633,7 @@
         </w:p>
         <w:p>
           <w:pPr>
-            <w:pStyle w:val="TM2"/>
+            <w:pStyle w:val="TOC2"/>
             <w:rPr>
               <w:rFonts w:eastAsiaTheme="minorEastAsia"/>
               <w:noProof/>
@@ -643,7 +643,7 @@
           <w:hyperlink w:anchor="_Toc389668708" w:history="1">
             <w:r>
               <w:rPr>
-                <w:rStyle w:val="Lienhypertexte"/>
+                <w:rStyle w:val="Hyperlink"/>
                 <w:noProof/>
               </w:rPr>
               <w:t>1)</w:t>
@@ -658,7 +658,7 @@
             </w:r>
             <w:r>
               <w:rPr>
-                <w:rStyle w:val="Lienhypertexte"/>
+                <w:rStyle w:val="Hyperlink"/>
                 <w:noProof/>
               </w:rPr>
               <w:t>Problématique amenée par le jeu</w:t>
@@ -715,7 +715,7 @@
         </w:p>
         <w:p>
           <w:pPr>
-            <w:pStyle w:val="TM2"/>
+            <w:pStyle w:val="TOC2"/>
             <w:rPr>
               <w:rFonts w:eastAsiaTheme="minorEastAsia"/>
               <w:noProof/>
@@ -725,7 +725,7 @@
           <w:hyperlink w:anchor="_Toc389668709" w:history="1">
             <w:r>
               <w:rPr>
-                <w:rStyle w:val="Lienhypertexte"/>
+                <w:rStyle w:val="Hyperlink"/>
                 <w:noProof/>
               </w:rPr>
               <w:t>2)</w:t>
@@ -740,7 +740,7 @@
             </w:r>
             <w:r>
               <w:rPr>
-                <w:rStyle w:val="Lienhypertexte"/>
+                <w:rStyle w:val="Hyperlink"/>
                 <w:noProof/>
               </w:rPr>
               <w:t>La représentation d’un état au sein du fichier prolog</w:t>
@@ -797,7 +797,7 @@
         </w:p>
         <w:p>
           <w:pPr>
-            <w:pStyle w:val="TM2"/>
+            <w:pStyle w:val="TOC2"/>
             <w:rPr>
               <w:rFonts w:eastAsiaTheme="minorEastAsia"/>
               <w:noProof/>
@@ -807,7 +807,7 @@
           <w:hyperlink w:anchor="_Toc389668710" w:history="1">
             <w:r>
               <w:rPr>
-                <w:rStyle w:val="Lienhypertexte"/>
+                <w:rStyle w:val="Hyperlink"/>
                 <w:noProof/>
               </w:rPr>
               <w:t>3)</w:t>
@@ -822,7 +822,7 @@
             </w:r>
             <w:r>
               <w:rPr>
-                <w:rStyle w:val="Lienhypertexte"/>
+                <w:rStyle w:val="Hyperlink"/>
                 <w:noProof/>
               </w:rPr>
               <w:t>Les prédicats de manipulation des états et des coups</w:t>
@@ -879,7 +879,7 @@
         </w:p>
         <w:p>
           <w:pPr>
-            <w:pStyle w:val="TM3"/>
+            <w:pStyle w:val="TOC3"/>
             <w:tabs>
               <w:tab w:val="left" w:pos="880"/>
               <w:tab w:val="right" w:leader="dot" w:pos="9062"/>
@@ -893,7 +893,7 @@
           <w:hyperlink w:anchor="_Toc389668711" w:history="1">
             <w:r>
               <w:rPr>
-                <w:rStyle w:val="Lienhypertexte"/>
+                <w:rStyle w:val="Hyperlink"/>
                 <w:noProof/>
               </w:rPr>
               <w:t>a)</w:t>
@@ -908,7 +908,7 @@
             </w:r>
             <w:r>
               <w:rPr>
-                <w:rStyle w:val="Lienhypertexte"/>
+                <w:rStyle w:val="Hyperlink"/>
                 <w:noProof/>
               </w:rPr>
               <w:t>Passer d’un état à un autre</w:t>
@@ -965,7 +965,7 @@
         </w:p>
         <w:p>
           <w:pPr>
-            <w:pStyle w:val="TM3"/>
+            <w:pStyle w:val="TOC3"/>
             <w:tabs>
               <w:tab w:val="left" w:pos="880"/>
               <w:tab w:val="right" w:leader="dot" w:pos="9062"/>
@@ -979,7 +979,7 @@
           <w:hyperlink w:anchor="_Toc389668712" w:history="1">
             <w:r>
               <w:rPr>
-                <w:rStyle w:val="Lienhypertexte"/>
+                <w:rStyle w:val="Hyperlink"/>
                 <w:noProof/>
               </w:rPr>
               <w:t>b)</w:t>
@@ -994,7 +994,7 @@
             </w:r>
             <w:r>
               <w:rPr>
-                <w:rStyle w:val="Lienhypertexte"/>
+                <w:rStyle w:val="Hyperlink"/>
                 <w:noProof/>
               </w:rPr>
               <w:t>Rechercher tous les états/coups possibles d’un joueur</w:t>
@@ -1051,7 +1051,7 @@
         </w:p>
         <w:p>
           <w:pPr>
-            <w:pStyle w:val="TM2"/>
+            <w:pStyle w:val="TOC2"/>
             <w:rPr>
               <w:rFonts w:eastAsiaTheme="minorEastAsia"/>
               <w:noProof/>
@@ -1061,7 +1061,7 @@
           <w:hyperlink w:anchor="_Toc389668713" w:history="1">
             <w:r>
               <w:rPr>
-                <w:rStyle w:val="Lienhypertexte"/>
+                <w:rStyle w:val="Hyperlink"/>
                 <w:noProof/>
               </w:rPr>
               <w:t>4)</w:t>
@@ -1076,7 +1076,7 @@
             </w:r>
             <w:r>
               <w:rPr>
-                <w:rStyle w:val="Lienhypertexte"/>
+                <w:rStyle w:val="Hyperlink"/>
                 <w:noProof/>
               </w:rPr>
               <w:t>L’évaluation d’un état</w:t>
@@ -1133,7 +1133,7 @@
         </w:p>
         <w:p>
           <w:pPr>
-            <w:pStyle w:val="TM2"/>
+            <w:pStyle w:val="TOC2"/>
             <w:rPr>
               <w:rFonts w:eastAsiaTheme="minorEastAsia"/>
               <w:noProof/>
@@ -1143,7 +1143,7 @@
           <w:hyperlink w:anchor="_Toc389668714" w:history="1">
             <w:r>
               <w:rPr>
-                <w:rStyle w:val="Lienhypertexte"/>
+                <w:rStyle w:val="Hyperlink"/>
                 <w:noProof/>
               </w:rPr>
               <w:t>5)</w:t>
@@ -1158,7 +1158,7 @@
             </w:r>
             <w:r>
               <w:rPr>
-                <w:rStyle w:val="Lienhypertexte"/>
+                <w:rStyle w:val="Hyperlink"/>
                 <w:noProof/>
               </w:rPr>
               <w:t>L’algorithme minmax</w:t>
@@ -1215,7 +1215,7 @@
         </w:p>
         <w:p>
           <w:pPr>
-            <w:pStyle w:val="TM3"/>
+            <w:pStyle w:val="TOC3"/>
             <w:tabs>
               <w:tab w:val="left" w:pos="880"/>
               <w:tab w:val="right" w:leader="dot" w:pos="9062"/>
@@ -1229,7 +1229,7 @@
           <w:hyperlink w:anchor="_Toc389668715" w:history="1">
             <w:r>
               <w:rPr>
-                <w:rStyle w:val="Lienhypertexte"/>
+                <w:rStyle w:val="Hyperlink"/>
                 <w:noProof/>
               </w:rPr>
               <w:t>a)</w:t>
@@ -1244,7 +1244,7 @@
             </w:r>
             <w:r>
               <w:rPr>
-                <w:rStyle w:val="Lienhypertexte"/>
+                <w:rStyle w:val="Hyperlink"/>
                 <w:noProof/>
               </w:rPr>
               <w:t>Méthode de recherche dans l’arbre de jeu</w:t>
@@ -1301,7 +1301,7 @@
         </w:p>
         <w:p>
           <w:pPr>
-            <w:pStyle w:val="TM3"/>
+            <w:pStyle w:val="TOC3"/>
             <w:tabs>
               <w:tab w:val="left" w:pos="880"/>
               <w:tab w:val="right" w:leader="dot" w:pos="9062"/>
@@ -1315,7 +1315,7 @@
           <w:hyperlink w:anchor="_Toc389668716" w:history="1">
             <w:r>
               <w:rPr>
-                <w:rStyle w:val="Lienhypertexte"/>
+                <w:rStyle w:val="Hyperlink"/>
                 <w:noProof/>
               </w:rPr>
               <w:t>b)</w:t>
@@ -1330,7 +1330,7 @@
             </w:r>
             <w:r>
               <w:rPr>
-                <w:rStyle w:val="Lienhypertexte"/>
+                <w:rStyle w:val="Hyperlink"/>
                 <w:noProof/>
               </w:rPr>
               <w:t>Rapidité d’exécution, grâce à l’élagage alpha-bêta</w:t>
@@ -1387,7 +1387,7 @@
         </w:p>
         <w:p>
           <w:pPr>
-            <w:pStyle w:val="TM1"/>
+            <w:pStyle w:val="TOC1"/>
             <w:tabs>
               <w:tab w:val="right" w:leader="dot" w:pos="9062"/>
             </w:tabs>
@@ -1400,7 +1400,7 @@
           <w:hyperlink w:anchor="_Toc389668717" w:history="1">
             <w:r>
               <w:rPr>
-                <w:rStyle w:val="Lienhypertexte"/>
+                <w:rStyle w:val="Hyperlink"/>
                 <w:noProof/>
               </w:rPr>
               <w:t>III – Quelques situations concrètes</w:t>
@@ -1457,7 +1457,7 @@
         </w:p>
         <w:p>
           <w:pPr>
-            <w:pStyle w:val="TM1"/>
+            <w:pStyle w:val="TOC1"/>
             <w:tabs>
               <w:tab w:val="right" w:leader="dot" w:pos="9062"/>
             </w:tabs>
@@ -1470,7 +1470,7 @@
           <w:hyperlink w:anchor="_Toc389668718" w:history="1">
             <w:r>
               <w:rPr>
-                <w:rStyle w:val="Lienhypertexte"/>
+                <w:rStyle w:val="Hyperlink"/>
                 <w:noProof/>
               </w:rPr>
               <w:t>Conclusion</w:t>
@@ -1545,7 +1545,7 @@
     </w:p>
     <w:p>
       <w:pPr>
-        <w:pStyle w:val="Titre1"/>
+        <w:pStyle w:val="Heading1"/>
       </w:pPr>
       <w:bookmarkStart w:id="6" w:name="_Toc389668703"/>
       <w:r>
@@ -1554,76 +1554,14 @@
       </w:r>
       <w:bookmarkEnd w:id="6"/>
     </w:p>
-    <w:p/>
-    <w:p>
-      <w:r>
-        <w:t xml:space="preserve">Dans le cadre de notre UV d’IA41, nous avions a réalisé un projet incluant une intelligence artificielle. </w:t>
-      </w:r>
-      <w:proofErr w:type="spellStart"/>
-      <w:r>
-        <w:t>Parmis</w:t>
-      </w:r>
-      <w:proofErr w:type="spellEnd"/>
-      <w:r>
-        <w:t xml:space="preserve"> la liste de projets proposée, notre choix s’est porté sur un jeu appelé </w:t>
-      </w:r>
-      <w:proofErr w:type="spellStart"/>
-      <w:r>
-        <w:t>Pogo</w:t>
-      </w:r>
-      <w:proofErr w:type="spellEnd"/>
-      <w:r>
-        <w:t>.</w:t>
-      </w:r>
-    </w:p>
-    <w:p>
-      <w:r>
-        <w:t xml:space="preserve">Le </w:t>
-      </w:r>
-      <w:proofErr w:type="spellStart"/>
-      <w:r>
-        <w:t>Pogo</w:t>
-      </w:r>
-      <w:proofErr w:type="spellEnd"/>
-      <w:r>
-        <w:t xml:space="preserve"> est un jeu de </w:t>
-      </w:r>
-      <w:proofErr w:type="spellStart"/>
-      <w:r>
-        <w:t>reflexion</w:t>
-      </w:r>
-      <w:proofErr w:type="spellEnd"/>
-      <w:r>
-        <w:t xml:space="preserve"> assez basique, destinée dans un premier temps aux enfants. Le principe est simple : sur un plateau de 9 cases (3 lignes de 3 cases), deux joueurs s’affrontent avec des pions de couleur noir et blanc (6 de chaque, 12 au total), disposés sur chacune des lignes extérieures du plateau et empilés par couleur deux à deux. Le but du jeu est d’ê</w:t>
-      </w:r>
-      <w:r>
-        <w:t>tre le premier à avoir une pièce de sa couleur au sommet de chaque pile.</w:t>
-      </w:r>
-    </w:p>
-    <w:p>
-      <w:r>
-        <w:t xml:space="preserve">Nous avons réalisé ce jeu informatiquement, avec une interface et une intelligence artificielle, le tout en langage de programmation Prolog. </w:t>
-      </w:r>
-      <w:r>
-        <w:t>Trois modes de jeu sont possibles : Joueur contre joueur, joueur contre IA et IA contre IA.</w:t>
-      </w:r>
-    </w:p>
-    <w:p>
-      <w:r>
-        <w:t xml:space="preserve">Nous présenterons dans ce rapport l’ensemble de notre projet, en commençant par préciser les règles du jeu. Dans un second temps, nous expliquerons le fonctionnement de l’Intelligence Artificielle, en détaillant notre logique d’avancement du jeu (les différents états et coups), d’évaluation d’un état du jeu et enfin l’algorithme </w:t>
-      </w:r>
-      <w:proofErr w:type="spellStart"/>
-      <w:r>
-        <w:t>minmax</w:t>
-      </w:r>
-      <w:proofErr w:type="spellEnd"/>
-      <w:r>
-        <w:t xml:space="preserve"> que nous avons mis en place. Puis terminerons sur des exemples de situations que l’IA sera amenée à rencontrer et résoudre.</w:t>
-      </w:r>
-    </w:p>
-    <w:p>
-      <w:pPr>
-        <w:pStyle w:val="Titre1"/>
+    <w:p>
+      <w:pPr>
+        <w:pStyle w:val="Heading1"/>
+      </w:pPr>
+    </w:p>
+    <w:p>
+      <w:pPr>
+        <w:pStyle w:val="Heading1"/>
       </w:pPr>
       <w:r>
         <w:br w:type="page"/>
@@ -1631,7 +1569,7 @@
     </w:p>
     <w:p>
       <w:pPr>
-        <w:pStyle w:val="Titre1"/>
+        <w:pStyle w:val="Heading1"/>
       </w:pPr>
       <w:bookmarkStart w:id="7" w:name="_Toc389668704"/>
       <w:r>
@@ -1648,7 +1586,7 @@
     <w:p/>
     <w:p>
       <w:pPr>
-        <w:pStyle w:val="Titre3"/>
+        <w:pStyle w:val="Heading3"/>
         <w:numPr>
           <w:ilvl w:val="0"/>
           <w:numId w:val="3"/>
@@ -1774,7 +1712,7 @@
     </w:p>
     <w:p>
       <w:pPr>
-        <w:pStyle w:val="Titre3"/>
+        <w:pStyle w:val="Heading3"/>
         <w:numPr>
           <w:ilvl w:val="0"/>
           <w:numId w:val="3"/>
@@ -1788,7 +1726,7 @@
     </w:p>
     <w:p>
       <w:pPr>
-        <w:pStyle w:val="Titre3"/>
+        <w:pStyle w:val="Heading3"/>
       </w:pPr>
     </w:p>
     <w:p>
@@ -1801,7 +1739,7 @@
     </w:p>
     <w:p>
       <w:pPr>
-        <w:pStyle w:val="Paragraphedeliste"/>
+        <w:pStyle w:val="ListParagraph"/>
         <w:numPr>
           <w:ilvl w:val="0"/>
           <w:numId w:val="13"/>
@@ -1813,7 +1751,7 @@
     </w:p>
     <w:p>
       <w:pPr>
-        <w:pStyle w:val="Paragraphedeliste"/>
+        <w:pStyle w:val="ListParagraph"/>
         <w:numPr>
           <w:ilvl w:val="0"/>
           <w:numId w:val="13"/>
@@ -1828,7 +1766,7 @@
     </w:p>
     <w:p>
       <w:pPr>
-        <w:pStyle w:val="Paragraphedeliste"/>
+        <w:pStyle w:val="ListParagraph"/>
         <w:numPr>
           <w:ilvl w:val="0"/>
           <w:numId w:val="13"/>
@@ -2140,7 +2078,7 @@
     </w:p>
     <w:p>
       <w:pPr>
-        <w:pStyle w:val="Titre1"/>
+        <w:pStyle w:val="Heading1"/>
       </w:pPr>
       <w:bookmarkStart w:id="10" w:name="_Toc389668707"/>
       <w:r>
@@ -2152,7 +2090,7 @@
     <w:p/>
     <w:p>
       <w:pPr>
-        <w:pStyle w:val="Titre2"/>
+        <w:pStyle w:val="Heading2"/>
         <w:numPr>
           <w:ilvl w:val="0"/>
           <w:numId w:val="4"/>
@@ -2413,7 +2351,7 @@
     <w:p/>
     <w:p>
       <w:pPr>
-        <w:pStyle w:val="Titre2"/>
+        <w:pStyle w:val="Heading2"/>
         <w:numPr>
           <w:ilvl w:val="0"/>
           <w:numId w:val="4"/>
@@ -2431,7 +2369,13 @@
         <w:ind w:left="708"/>
       </w:pPr>
       <w:r>
-        <w:t xml:space="preserve">Dans les fichiers C++, contenant l’interface graphiques, les </w:t>
+        <w:t xml:space="preserve">Dans les fichiers C++, </w:t>
+      </w:r>
+      <w:r>
+        <w:t>contenant l’interface graphique</w:t>
+      </w:r>
+      <w:r>
+        <w:t xml:space="preserve">, les </w:t>
       </w:r>
       <w:r>
         <w:t>piles</w:t>
@@ -2459,7 +2403,7 @@
     </w:p>
     <w:p>
       <w:pPr>
-        <w:pStyle w:val="Paragraphedeliste"/>
+        <w:pStyle w:val="ListParagraph"/>
         <w:numPr>
           <w:ilvl w:val="0"/>
           <w:numId w:val="13"/>
@@ -2471,7 +2415,7 @@
     </w:p>
     <w:p>
       <w:pPr>
-        <w:pStyle w:val="Paragraphedeliste"/>
+        <w:pStyle w:val="ListParagraph"/>
         <w:numPr>
           <w:ilvl w:val="0"/>
           <w:numId w:val="13"/>
@@ -2654,7 +2598,7 @@
     <w:p/>
     <w:p>
       <w:pPr>
-        <w:pStyle w:val="Titre2"/>
+        <w:pStyle w:val="Heading2"/>
         <w:numPr>
           <w:ilvl w:val="0"/>
           <w:numId w:val="4"/>
@@ -2668,7 +2612,7 @@
     </w:p>
     <w:p>
       <w:pPr>
-        <w:pStyle w:val="Titre3"/>
+        <w:pStyle w:val="Heading3"/>
         <w:numPr>
           <w:ilvl w:val="0"/>
           <w:numId w:val="7"/>
@@ -2682,7 +2626,7 @@
     </w:p>
     <w:p>
       <w:pPr>
-        <w:pStyle w:val="Titre3"/>
+        <w:pStyle w:val="Heading3"/>
         <w:numPr>
           <w:ilvl w:val="0"/>
           <w:numId w:val="7"/>
@@ -2697,7 +2641,7 @@
     <w:p/>
     <w:p>
       <w:pPr>
-        <w:pStyle w:val="Titre2"/>
+        <w:pStyle w:val="Heading2"/>
         <w:numPr>
           <w:ilvl w:val="0"/>
           <w:numId w:val="4"/>
@@ -2712,7 +2656,7 @@
     <w:p/>
     <w:p>
       <w:pPr>
-        <w:pStyle w:val="Titre2"/>
+        <w:pStyle w:val="Heading2"/>
         <w:numPr>
           <w:ilvl w:val="0"/>
           <w:numId w:val="4"/>
@@ -2731,30 +2675,375 @@
     </w:p>
     <w:p>
       <w:pPr>
-        <w:pStyle w:val="Titre3"/>
+        <w:pStyle w:val="Heading3"/>
         <w:numPr>
           <w:ilvl w:val="0"/>
           <w:numId w:val="10"/>
         </w:numPr>
       </w:pPr>
-      <w:bookmarkStart w:id="18" w:name="_Toc389668715"/>
-      <w:r>
-        <w:t>Méthode de recherche dans l’arbre de jeu</w:t>
-      </w:r>
-      <w:bookmarkEnd w:id="18"/>
-    </w:p>
-    <w:p>
-      <w:pPr>
-        <w:pStyle w:val="Titre3"/>
+      <w:r>
+        <w:t>Son fonctionnement</w:t>
+      </w:r>
+    </w:p>
+    <w:p>
+      <w:pPr>
+        <w:ind w:left="1068"/>
+      </w:pPr>
+    </w:p>
+    <w:p>
+      <w:pPr>
+        <w:ind w:left="1068"/>
+      </w:pPr>
+      <w:r>
+        <w:t xml:space="preserve">Pour parvenir à faire une IA correcte, nous avons décidé d’implémenter l’algorithme </w:t>
+      </w:r>
+      <w:proofErr w:type="spellStart"/>
+      <w:r>
+        <w:t>Minmax</w:t>
+      </w:r>
+      <w:proofErr w:type="spellEnd"/>
+      <w:r>
+        <w:t xml:space="preserve">, relativement simple à comprendre. Il consiste à descendre tout en bas de l’arborescence (jusqu’au moment où il n’est plus possible d’obtenir un nouvel état, OU si on a atteint la profondeur </w:t>
+      </w:r>
+      <w:r>
+        <w:t>renseignée), puis faire remonter le meilleur état jusqu’à la racine, sachant qu’un des joueurs va décider de minimiser l’évaluation</w:t>
+      </w:r>
+      <w:r>
+        <w:t xml:space="preserve"> de cet état</w:t>
+      </w:r>
+      <w:r>
+        <w:t xml:space="preserve"> (dans notre programme, les noirs), et l’autre va chercher à la maximiser</w:t>
+      </w:r>
+      <w:r>
+        <w:t xml:space="preserve"> (les blancs)</w:t>
+      </w:r>
+      <w:r>
+        <w:t xml:space="preserve">. En voici un exemple (les carrés maximisent, les ronds minimisent) : </w:t>
+      </w:r>
+    </w:p>
+    <w:p>
+      <w:pPr>
+        <w:ind w:left="1068"/>
+      </w:pPr>
+      <w:r>
+        <w:rPr>
+          <w:noProof/>
+          <w:lang w:eastAsia="fr-FR"/>
+        </w:rPr>
+        <w:lastRenderedPageBreak/>
+        <w:drawing>
+          <wp:inline distT="0" distB="0" distL="0" distR="0">
+            <wp:extent cx="4686842" cy="2336165"/>
+            <wp:effectExtent l="0" t="0" r="0" b="6985"/>
+            <wp:docPr id="12" name="Picture 12" descr="http://upload.wikimedia.org/wikipedia/commons/a/a9/Min_Max_Sample_2.png"/>
+            <wp:cNvGraphicFramePr>
+              <a:graphicFrameLocks xmlns:a="http://schemas.openxmlformats.org/drawingml/2006/main" noChangeAspect="1"/>
+            </wp:cNvGraphicFramePr>
+            <a:graphic xmlns:a="http://schemas.openxmlformats.org/drawingml/2006/main">
+              <a:graphicData uri="http://schemas.openxmlformats.org/drawingml/2006/picture">
+                <pic:pic xmlns:pic="http://schemas.openxmlformats.org/drawingml/2006/picture">
+                  <pic:nvPicPr>
+                    <pic:cNvPr id="0" name="Picture 1" descr="http://upload.wikimedia.org/wikipedia/commons/a/a9/Min_Max_Sample_2.png"/>
+                    <pic:cNvPicPr>
+                      <a:picLocks noChangeAspect="1" noChangeArrowheads="1"/>
+                    </pic:cNvPicPr>
+                  </pic:nvPicPr>
+                  <pic:blipFill>
+                    <a:blip r:embed="rId19">
+                      <a:extLst>
+                        <a:ext uri="{28A0092B-C50C-407E-A947-70E740481C1C}">
+                          <a14:useLocalDpi xmlns:a14="http://schemas.microsoft.com/office/drawing/2010/main" val="0"/>
+                        </a:ext>
+                      </a:extLst>
+                    </a:blip>
+                    <a:srcRect/>
+                    <a:stretch>
+                      <a:fillRect/>
+                    </a:stretch>
+                  </pic:blipFill>
+                  <pic:spPr bwMode="auto">
+                    <a:xfrm>
+                      <a:off x="0" y="0"/>
+                      <a:ext cx="4724432" cy="2354902"/>
+                    </a:xfrm>
+                    <a:prstGeom prst="rect">
+                      <a:avLst/>
+                    </a:prstGeom>
+                    <a:noFill/>
+                    <a:ln>
+                      <a:noFill/>
+                    </a:ln>
+                  </pic:spPr>
+                </pic:pic>
+              </a:graphicData>
+            </a:graphic>
+          </wp:inline>
+        </w:drawing>
+      </w:r>
+    </w:p>
+    <w:p>
+      <w:pPr>
+        <w:ind w:left="1068"/>
+      </w:pPr>
+      <w:r>
+        <w:t>Les B sont choisis par rapport aux C minimums, et le A est choisi par rapport au B maximum.</w:t>
+      </w:r>
+    </w:p>
+    <w:p>
+      <w:pPr>
+        <w:ind w:left="1068"/>
+      </w:pPr>
+      <w:r>
+        <w:t>Cet algorithme, bien que simple à comprendre, nous a été plutôt difficile à implémenter, à cause du fonctionnement de prolog : uniquement récursif, impossible de faire une simple boucle « for » pour trouver les nœuds à l’évaluation minimum ou maximum.</w:t>
+      </w:r>
+      <w:r>
+        <w:t xml:space="preserve"> Mais grâce aux nombreux exemples </w:t>
+      </w:r>
+      <w:r>
+        <w:t xml:space="preserve">mis en ligne sur internet, nous avons réussi à en trouver un qu’on l’on a pu adapter à notre programme. Il nous a été également compliqué de le </w:t>
+      </w:r>
+      <w:proofErr w:type="spellStart"/>
+      <w:r>
+        <w:t>débugguer</w:t>
+      </w:r>
+      <w:proofErr w:type="spellEnd"/>
+      <w:r>
+        <w:t>, puisque trouver la branche précise qui empêche le bon fonctionnement du prédicat relève de beaucoup de patience : un joueur peut avoir plus ou moins de 16 coups possibles (à l’état initial). On atteint donc rapidement un nombre de branches énormes, et encore plus de calculs.</w:t>
+      </w:r>
+    </w:p>
+    <w:p>
+      <w:pPr>
+        <w:ind w:left="1068"/>
+      </w:pPr>
+      <w:r>
+        <w:t xml:space="preserve">Nous avons cherché à implémenter la simplification de </w:t>
+      </w:r>
+      <w:proofErr w:type="spellStart"/>
+      <w:r>
+        <w:t>Minmax</w:t>
+      </w:r>
+      <w:proofErr w:type="spellEnd"/>
+      <w:r>
+        <w:t xml:space="preserve">, </w:t>
+      </w:r>
+      <w:proofErr w:type="spellStart"/>
+      <w:r>
+        <w:t>Négamax</w:t>
+      </w:r>
+      <w:proofErr w:type="spellEnd"/>
+      <w:r>
+        <w:t xml:space="preserve">. Quelques test se sont révélés très concluants (à une profondeur de 4, </w:t>
+      </w:r>
+      <w:proofErr w:type="spellStart"/>
+      <w:r>
+        <w:t>Négamax</w:t>
+      </w:r>
+      <w:proofErr w:type="spellEnd"/>
+      <w:r>
+        <w:t xml:space="preserve"> était 4 fois plus rapide que </w:t>
+      </w:r>
+      <w:proofErr w:type="spellStart"/>
+      <w:r>
+        <w:t>Minmax</w:t>
+      </w:r>
+      <w:proofErr w:type="spellEnd"/>
+      <w:r>
+        <w:t xml:space="preserve"> !), cependant nous ne sommes pas sûrs que </w:t>
+      </w:r>
+      <w:proofErr w:type="spellStart"/>
+      <w:r>
+        <w:t>Négamax</w:t>
+      </w:r>
+      <w:proofErr w:type="spellEnd"/>
+      <w:r>
+        <w:t xml:space="preserve"> soit applicable à notre jeu, puisqu’il réclame certaines conditions. Par précaution, nous avons donc gardé </w:t>
+      </w:r>
+      <w:proofErr w:type="spellStart"/>
+      <w:r>
+        <w:t>Minmax</w:t>
+      </w:r>
+      <w:proofErr w:type="spellEnd"/>
+      <w:r>
+        <w:t>.</w:t>
+      </w:r>
+    </w:p>
+    <w:p>
+      <w:pPr>
+        <w:pStyle w:val="Heading3"/>
         <w:numPr>
           <w:ilvl w:val="0"/>
           <w:numId w:val="10"/>
         </w:numPr>
       </w:pPr>
-      <w:bookmarkStart w:id="19" w:name="_Toc389668716"/>
+      <w:bookmarkStart w:id="18" w:name="_Toc389668716"/>
       <w:r>
         <w:t>Rapidité d’exécution, grâce à l’élagage alpha-bêta</w:t>
       </w:r>
+      <w:bookmarkEnd w:id="18"/>
+    </w:p>
+    <w:p>
+      <w:pPr>
+        <w:pStyle w:val="Heading3"/>
+        <w:ind w:left="1068"/>
+        <w:rPr>
+          <w:rFonts w:asciiTheme="minorHAnsi" w:hAnsiTheme="minorHAnsi"/>
+        </w:rPr>
+      </w:pPr>
+    </w:p>
+    <w:p>
+      <w:pPr>
+        <w:ind w:left="1068"/>
+      </w:pPr>
+      <w:r>
+        <w:t xml:space="preserve">L’algorithme </w:t>
+      </w:r>
+      <w:proofErr w:type="spellStart"/>
+      <w:r>
+        <w:t>Minmax</w:t>
+      </w:r>
+      <w:proofErr w:type="spellEnd"/>
+      <w:r>
+        <w:t xml:space="preserve"> n’</w:t>
+      </w:r>
+      <w:r>
+        <w:t xml:space="preserve">est rien sans son élagage alpha-bêta, qui permet d’augmenter les performances de ce dernier, en y greffant un questionnement simple « Si je sais que cette branche est déjà pire qu’une branche que je connais déjà, pourquoi continuer à la visiter ? ». Couper une branche nous évitera donc de faire des calculs supplémentaires, sans changer le résultat de </w:t>
+      </w:r>
+      <w:proofErr w:type="spellStart"/>
+      <w:r>
+        <w:t>Minmax</w:t>
+      </w:r>
+      <w:proofErr w:type="spellEnd"/>
+      <w:r>
+        <w:t>. Voici un exemple ci-dessous :</w:t>
+      </w:r>
+    </w:p>
+    <w:p>
+      <w:pPr>
+        <w:ind w:left="1068"/>
+      </w:pPr>
+    </w:p>
+    <w:p>
+      <w:pPr>
+        <w:ind w:left="1068"/>
+        <w:jc w:val="center"/>
+      </w:pPr>
+      <w:r>
+        <w:rPr>
+          <w:noProof/>
+          <w:lang w:eastAsia="fr-FR"/>
+        </w:rPr>
+        <w:lastRenderedPageBreak/>
+        <w:drawing>
+          <wp:inline distT="0" distB="0" distL="0" distR="0">
+            <wp:extent cx="4121930" cy="1762125"/>
+            <wp:effectExtent l="0" t="0" r="0" b="0"/>
+            <wp:docPr id="13" name="Picture 13" descr="http://upload.wikimedia.org/wikipedia/commons/thumb/6/64/Poda_alfa-beta.svg/400px-Poda_alfa-beta.svg.png"/>
+            <wp:cNvGraphicFramePr>
+              <a:graphicFrameLocks xmlns:a="http://schemas.openxmlformats.org/drawingml/2006/main" noChangeAspect="1"/>
+            </wp:cNvGraphicFramePr>
+            <a:graphic xmlns:a="http://schemas.openxmlformats.org/drawingml/2006/main">
+              <a:graphicData uri="http://schemas.openxmlformats.org/drawingml/2006/picture">
+                <pic:pic xmlns:pic="http://schemas.openxmlformats.org/drawingml/2006/picture">
+                  <pic:nvPicPr>
+                    <pic:cNvPr id="0" name="Picture 3" descr="http://upload.wikimedia.org/wikipedia/commons/thumb/6/64/Poda_alfa-beta.svg/400px-Poda_alfa-beta.svg.png"/>
+                    <pic:cNvPicPr>
+                      <a:picLocks noChangeAspect="1" noChangeArrowheads="1"/>
+                    </pic:cNvPicPr>
+                  </pic:nvPicPr>
+                  <pic:blipFill>
+                    <a:blip r:embed="rId20">
+                      <a:extLst>
+                        <a:ext uri="{28A0092B-C50C-407E-A947-70E740481C1C}">
+                          <a14:useLocalDpi xmlns:a14="http://schemas.microsoft.com/office/drawing/2010/main" val="0"/>
+                        </a:ext>
+                      </a:extLst>
+                    </a:blip>
+                    <a:srcRect/>
+                    <a:stretch>
+                      <a:fillRect/>
+                    </a:stretch>
+                  </pic:blipFill>
+                  <pic:spPr bwMode="auto">
+                    <a:xfrm>
+                      <a:off x="0" y="0"/>
+                      <a:ext cx="4126615" cy="1764128"/>
+                    </a:xfrm>
+                    <a:prstGeom prst="rect">
+                      <a:avLst/>
+                    </a:prstGeom>
+                    <a:noFill/>
+                    <a:ln>
+                      <a:noFill/>
+                    </a:ln>
+                  </pic:spPr>
+                </pic:pic>
+              </a:graphicData>
+            </a:graphic>
+          </wp:inline>
+        </w:drawing>
+      </w:r>
+    </w:p>
+    <w:p>
+      <w:pPr>
+        <w:ind w:left="1068"/>
+      </w:pPr>
+      <w:r>
+        <w:t xml:space="preserve">Là encore, il n’a pas été facile d’implémenter cet élagage, mais grâce à plusieurs exemples trouvés sur internet, nous avons finalement réussi à l’ajouter à </w:t>
+      </w:r>
+      <w:proofErr w:type="spellStart"/>
+      <w:r>
+        <w:t>M</w:t>
+      </w:r>
+      <w:r>
+        <w:t>inmax</w:t>
+      </w:r>
+      <w:proofErr w:type="spellEnd"/>
+      <w:r>
+        <w:t>.</w:t>
+      </w:r>
+    </w:p>
+    <w:p>
+      <w:pPr>
+        <w:ind w:left="1068"/>
+      </w:pPr>
+      <w:r>
+        <w:t xml:space="preserve">Là où </w:t>
+      </w:r>
+      <w:proofErr w:type="spellStart"/>
+      <w:r>
+        <w:t>Minmax</w:t>
+      </w:r>
+      <w:proofErr w:type="spellEnd"/>
+      <w:r>
+        <w:t xml:space="preserve"> sans élagage possède une complexité de b</w:t>
+      </w:r>
+      <w:r>
+        <w:rPr>
+          <w:vertAlign w:val="superscript"/>
+        </w:rPr>
+        <w:t>d</w:t>
+      </w:r>
+      <w:r>
+        <w:t xml:space="preserve">, avec b facteur de ramification, et d la profondeur, un </w:t>
+      </w:r>
+      <w:proofErr w:type="spellStart"/>
+      <w:r>
+        <w:t>Minmax</w:t>
+      </w:r>
+      <w:proofErr w:type="spellEnd"/>
+      <w:r>
+        <w:t xml:space="preserve"> avec élagage possède une complexité (en moyenne) de b</w:t>
+      </w:r>
+      <w:r>
+        <w:rPr>
+          <w:vertAlign w:val="superscript"/>
+        </w:rPr>
+        <w:t>3d/4</w:t>
+      </w:r>
+      <w:r>
+        <w:t>, ce qui n’est pas négligeable pour les grosses profondeurs.</w:t>
+      </w:r>
+      <w:bookmarkStart w:id="19" w:name="_GoBack"/>
       <w:bookmarkEnd w:id="19"/>
       <w:r>
         <w:br w:type="page"/>
@@ -2762,7 +3051,7 @@
     </w:p>
     <w:p>
       <w:pPr>
-        <w:pStyle w:val="Titre1"/>
+        <w:pStyle w:val="Heading1"/>
       </w:pPr>
       <w:bookmarkStart w:id="20" w:name="_Toc389668717"/>
       <w:r>
@@ -2776,7 +3065,7 @@
     </w:p>
     <w:p>
       <w:pPr>
-        <w:pStyle w:val="Titre1"/>
+        <w:pStyle w:val="Heading1"/>
       </w:pPr>
       <w:bookmarkStart w:id="21" w:name="_Toc389668718"/>
       <w:r>
@@ -2785,81 +3074,8 @@
       </w:r>
       <w:bookmarkEnd w:id="21"/>
     </w:p>
-    <w:p/>
-    <w:p>
-      <w:r>
-        <w:t>Ce projet a été intéressant à réaliser sur plusieurs aspects.</w:t>
-      </w:r>
-    </w:p>
-    <w:p>
-      <w:r>
-        <w:t xml:space="preserve">D’abord, il nous a permis de réaliser que même pour un jeu simple, </w:t>
-      </w:r>
-      <w:r>
-        <w:t xml:space="preserve">la conception d’une IA n’est pas toujours évidente. Il nous a fallu tenter plusieurs approches, tout en restant cohérent avec l’avancement logique du jeu. Il nous a aussi été nécessaire d’approfondir l’algorithme </w:t>
-      </w:r>
-      <w:proofErr w:type="spellStart"/>
-      <w:r>
-        <w:t>minmax</w:t>
-      </w:r>
-      <w:proofErr w:type="spellEnd"/>
-      <w:r>
-        <w:t xml:space="preserve"> afin de mettre en place un raisonnement qui efficace sans être trop lourd pour l’application, et donc trop long.</w:t>
-      </w:r>
-    </w:p>
-    <w:p>
-      <w:r>
-        <w:t xml:space="preserve">Durant notre phase de développement, nous avons perdu beaucoup de temps dans la réalisation d’une interface </w:t>
-      </w:r>
-      <w:proofErr w:type="spellStart"/>
-      <w:r>
-        <w:t>Qt</w:t>
-      </w:r>
-      <w:proofErr w:type="spellEnd"/>
-      <w:r>
-        <w:t xml:space="preserve"> pour notre jeu. Malheureusement, alors que l’interface était fonctionnelle et que nous touchions au but, il nous a été impossible de lier notre IA Prolog à notre code </w:t>
-      </w:r>
-      <w:proofErr w:type="spellStart"/>
-      <w:r>
-        <w:t>Qt</w:t>
-      </w:r>
-      <w:proofErr w:type="spellEnd"/>
-      <w:r>
-        <w:t>. Nous avons donc dû refaire une interface beaucoup plus simpliste sous Prolog pour la présentation. Du temps perdu donc, mais pas complètement</w:t>
-      </w:r>
-      <w:r>
-        <w:t> :</w:t>
-      </w:r>
-      <w:r>
-        <w:t xml:space="preserve"> manipuler du code n’est jamais inutile.</w:t>
-      </w:r>
-    </w:p>
-    <w:p>
-      <w:r>
-        <w:t>Enfin, le travail de groupe nous a rappeler comment bien s’organiser ; nous av</w:t>
-      </w:r>
-      <w:r>
-        <w:t>i</w:t>
-      </w:r>
-      <w:r>
-        <w:t xml:space="preserve">ons mis en </w:t>
-      </w:r>
-      <w:r>
-        <w:t xml:space="preserve">place un </w:t>
-      </w:r>
-      <w:proofErr w:type="spellStart"/>
-      <w:r>
-        <w:t>Github</w:t>
-      </w:r>
-      <w:proofErr w:type="spellEnd"/>
-      <w:r>
-        <w:t xml:space="preserve"> afin de partager nos ressources plus facilement.</w:t>
-      </w:r>
-      <w:bookmarkStart w:id="22" w:name="_GoBack"/>
-      <w:bookmarkEnd w:id="22"/>
-    </w:p>
     <w:sectPr>
-      <w:footerReference w:type="default" r:id="rId19"/>
+      <w:footerReference w:type="default" r:id="rId21"/>
       <w:pgSz w:w="11906" w:h="16838"/>
       <w:pgMar w:top="1417" w:right="1417" w:bottom="1417" w:left="1417" w:header="708" w:footer="708" w:gutter="0"/>
       <w:cols w:space="708"/>
@@ -2908,7 +3124,7 @@
     <w:sdtContent>
       <w:p>
         <w:pPr>
-          <w:pStyle w:val="Pieddepage"/>
+          <w:pStyle w:val="Footer"/>
           <w:jc w:val="right"/>
         </w:pPr>
         <w:r>
@@ -2934,7 +3150,7 @@
   </w:sdt>
   <w:p>
     <w:pPr>
-      <w:pStyle w:val="Pieddepage"/>
+      <w:pStyle w:val="Footer"/>
     </w:pPr>
   </w:p>
 </w:ftr>
@@ -3921,7 +4137,7 @@
         <w:rFonts w:hint="default"/>
       </w:rPr>
     </w:lvl>
-    <w:lvl w:ilvl="1" w:tplc="040C0019" w:tentative="1">
+    <w:lvl w:ilvl="1" w:tplc="040C0019">
       <w:start w:val="1"/>
       <w:numFmt w:val="lowerLetter"/>
       <w:lvlText w:val="%2."/>
@@ -4632,11 +4848,11 @@
     <w:name w:val="Normal"/>
     <w:qFormat/>
   </w:style>
-  <w:style w:type="paragraph" w:styleId="Titre1">
+  <w:style w:type="paragraph" w:styleId="Heading1">
     <w:name w:val="heading 1"/>
     <w:basedOn w:val="Normal"/>
     <w:next w:val="Normal"/>
-    <w:link w:val="Titre1Car"/>
+    <w:link w:val="Heading1Char"/>
     <w:uiPriority w:val="9"/>
     <w:qFormat/>
     <w:rsid w:val="00F4393D"/>
@@ -4653,11 +4869,11 @@
       <w:szCs w:val="32"/>
     </w:rPr>
   </w:style>
-  <w:style w:type="paragraph" w:styleId="Titre2">
+  <w:style w:type="paragraph" w:styleId="Heading2">
     <w:name w:val="heading 2"/>
     <w:basedOn w:val="Normal"/>
     <w:next w:val="Normal"/>
-    <w:link w:val="Titre2Car"/>
+    <w:link w:val="Heading2Char"/>
     <w:uiPriority w:val="9"/>
     <w:unhideWhenUsed/>
     <w:qFormat/>
@@ -4675,11 +4891,11 @@
       <w:szCs w:val="26"/>
     </w:rPr>
   </w:style>
-  <w:style w:type="paragraph" w:styleId="Titre3">
+  <w:style w:type="paragraph" w:styleId="Heading3">
     <w:name w:val="heading 3"/>
     <w:basedOn w:val="Normal"/>
     <w:next w:val="Normal"/>
-    <w:link w:val="Titre3Car"/>
+    <w:link w:val="Heading3Char"/>
     <w:uiPriority w:val="9"/>
     <w:unhideWhenUsed/>
     <w:qFormat/>
@@ -4697,12 +4913,13 @@
       <w:szCs w:val="24"/>
     </w:rPr>
   </w:style>
-  <w:style w:type="character" w:default="1" w:styleId="Policepardfaut">
+  <w:style w:type="character" w:default="1" w:styleId="DefaultParagraphFont">
     <w:name w:val="Default Paragraph Font"/>
     <w:uiPriority w:val="1"/>
+    <w:semiHidden/>
     <w:unhideWhenUsed/>
   </w:style>
-  <w:style w:type="table" w:default="1" w:styleId="TableauNormal">
+  <w:style w:type="table" w:default="1" w:styleId="TableNormal">
     <w:name w:val="Normal Table"/>
     <w:uiPriority w:val="99"/>
     <w:semiHidden/>
@@ -4717,16 +4934,16 @@
       </w:tblCellMar>
     </w:tblPr>
   </w:style>
-  <w:style w:type="numbering" w:default="1" w:styleId="Aucuneliste">
+  <w:style w:type="numbering" w:default="1" w:styleId="NoList">
     <w:name w:val="No List"/>
     <w:uiPriority w:val="99"/>
     <w:semiHidden/>
     <w:unhideWhenUsed/>
   </w:style>
-  <w:style w:type="character" w:customStyle="1" w:styleId="Titre1Car">
-    <w:name w:val="Titre 1 Car"/>
-    <w:basedOn w:val="Policepardfaut"/>
-    <w:link w:val="Titre1"/>
+  <w:style w:type="character" w:customStyle="1" w:styleId="Heading1Char">
+    <w:name w:val="Heading 1 Char"/>
+    <w:basedOn w:val="DefaultParagraphFont"/>
+    <w:link w:val="Heading1"/>
     <w:uiPriority w:val="9"/>
     <w:rsid w:val="00F4393D"/>
     <w:rPr>
@@ -4736,11 +4953,11 @@
       <w:szCs w:val="32"/>
     </w:rPr>
   </w:style>
-  <w:style w:type="paragraph" w:styleId="Sous-titre">
+  <w:style w:type="paragraph" w:styleId="Subtitle">
     <w:name w:val="Subtitle"/>
     <w:basedOn w:val="Normal"/>
     <w:next w:val="Normal"/>
-    <w:link w:val="Sous-titreCar"/>
+    <w:link w:val="SubtitleChar"/>
     <w:uiPriority w:val="11"/>
     <w:qFormat/>
     <w:rsid w:val="00F4393D"/>
@@ -4755,10 +4972,10 @@
       <w:spacing w:val="15"/>
     </w:rPr>
   </w:style>
-  <w:style w:type="character" w:customStyle="1" w:styleId="Sous-titreCar">
-    <w:name w:val="Sous-titre Car"/>
-    <w:basedOn w:val="Policepardfaut"/>
-    <w:link w:val="Sous-titre"/>
+  <w:style w:type="character" w:customStyle="1" w:styleId="SubtitleChar">
+    <w:name w:val="Subtitle Char"/>
+    <w:basedOn w:val="DefaultParagraphFont"/>
+    <w:link w:val="Subtitle"/>
     <w:uiPriority w:val="11"/>
     <w:rsid w:val="00F4393D"/>
     <w:rPr>
@@ -4767,10 +4984,10 @@
       <w:spacing w:val="15"/>
     </w:rPr>
   </w:style>
-  <w:style w:type="paragraph" w:styleId="Notedebasdepage">
+  <w:style w:type="paragraph" w:styleId="FootnoteText">
     <w:name w:val="footnote text"/>
     <w:basedOn w:val="Normal"/>
-    <w:link w:val="NotedebasdepageCar"/>
+    <w:link w:val="FootnoteTextChar"/>
     <w:uiPriority w:val="99"/>
     <w:semiHidden/>
     <w:unhideWhenUsed/>
@@ -4783,10 +5000,10 @@
       <w:szCs w:val="20"/>
     </w:rPr>
   </w:style>
-  <w:style w:type="character" w:customStyle="1" w:styleId="NotedebasdepageCar">
-    <w:name w:val="Note de bas de page Car"/>
-    <w:basedOn w:val="Policepardfaut"/>
-    <w:link w:val="Notedebasdepage"/>
+  <w:style w:type="character" w:customStyle="1" w:styleId="FootnoteTextChar">
+    <w:name w:val="Footnote Text Char"/>
+    <w:basedOn w:val="DefaultParagraphFont"/>
+    <w:link w:val="FootnoteText"/>
     <w:uiPriority w:val="99"/>
     <w:semiHidden/>
     <w:rsid w:val="00F4393D"/>
@@ -4795,9 +5012,9 @@
       <w:szCs w:val="20"/>
     </w:rPr>
   </w:style>
-  <w:style w:type="character" w:styleId="Appelnotedebasdep">
+  <w:style w:type="character" w:styleId="FootnoteReference">
     <w:name w:val="footnote reference"/>
-    <w:basedOn w:val="Policepardfaut"/>
+    <w:basedOn w:val="DefaultParagraphFont"/>
     <w:uiPriority w:val="99"/>
     <w:semiHidden/>
     <w:unhideWhenUsed/>
@@ -4806,10 +5023,10 @@
       <w:vertAlign w:val="superscript"/>
     </w:rPr>
   </w:style>
-  <w:style w:type="paragraph" w:styleId="En-tte">
+  <w:style w:type="paragraph" w:styleId="Header">
     <w:name w:val="header"/>
     <w:basedOn w:val="Normal"/>
-    <w:link w:val="En-tteCar"/>
+    <w:link w:val="HeaderChar"/>
     <w:uiPriority w:val="99"/>
     <w:unhideWhenUsed/>
     <w:rsid w:val="00F4393D"/>
@@ -4821,17 +5038,17 @@
       <w:spacing w:after="0" w:line="240" w:lineRule="auto"/>
     </w:pPr>
   </w:style>
-  <w:style w:type="character" w:customStyle="1" w:styleId="En-tteCar">
-    <w:name w:val="En-tête Car"/>
-    <w:basedOn w:val="Policepardfaut"/>
-    <w:link w:val="En-tte"/>
+  <w:style w:type="character" w:customStyle="1" w:styleId="HeaderChar">
+    <w:name w:val="Header Char"/>
+    <w:basedOn w:val="DefaultParagraphFont"/>
+    <w:link w:val="Header"/>
     <w:uiPriority w:val="99"/>
     <w:rsid w:val="00F4393D"/>
   </w:style>
-  <w:style w:type="paragraph" w:styleId="Pieddepage">
+  <w:style w:type="paragraph" w:styleId="Footer">
     <w:name w:val="footer"/>
     <w:basedOn w:val="Normal"/>
-    <w:link w:val="PieddepageCar"/>
+    <w:link w:val="FooterChar"/>
     <w:uiPriority w:val="99"/>
     <w:unhideWhenUsed/>
     <w:rsid w:val="00F4393D"/>
@@ -4843,17 +5060,17 @@
       <w:spacing w:after="0" w:line="240" w:lineRule="auto"/>
     </w:pPr>
   </w:style>
-  <w:style w:type="character" w:customStyle="1" w:styleId="PieddepageCar">
-    <w:name w:val="Pied de page Car"/>
-    <w:basedOn w:val="Policepardfaut"/>
-    <w:link w:val="Pieddepage"/>
+  <w:style w:type="character" w:customStyle="1" w:styleId="FooterChar">
+    <w:name w:val="Footer Char"/>
+    <w:basedOn w:val="DefaultParagraphFont"/>
+    <w:link w:val="Footer"/>
     <w:uiPriority w:val="99"/>
     <w:rsid w:val="00F4393D"/>
   </w:style>
-  <w:style w:type="character" w:customStyle="1" w:styleId="Titre2Car">
-    <w:name w:val="Titre 2 Car"/>
-    <w:basedOn w:val="Policepardfaut"/>
-    <w:link w:val="Titre2"/>
+  <w:style w:type="character" w:customStyle="1" w:styleId="Heading2Char">
+    <w:name w:val="Heading 2 Char"/>
+    <w:basedOn w:val="DefaultParagraphFont"/>
+    <w:link w:val="Heading2"/>
     <w:uiPriority w:val="9"/>
     <w:rsid w:val="00F4393D"/>
     <w:rPr>
@@ -4863,7 +5080,7 @@
       <w:szCs w:val="26"/>
     </w:rPr>
   </w:style>
-  <w:style w:type="paragraph" w:styleId="Paragraphedeliste">
+  <w:style w:type="paragraph" w:styleId="ListParagraph">
     <w:name w:val="List Paragraph"/>
     <w:basedOn w:val="Normal"/>
     <w:uiPriority w:val="34"/>
@@ -4874,9 +5091,9 @@
       <w:contextualSpacing/>
     </w:pPr>
   </w:style>
-  <w:style w:type="paragraph" w:styleId="En-ttedetabledesmatires">
+  <w:style w:type="paragraph" w:styleId="TOCHeading">
     <w:name w:val="TOC Heading"/>
-    <w:basedOn w:val="Titre1"/>
+    <w:basedOn w:val="Heading1"/>
     <w:next w:val="Normal"/>
     <w:uiPriority w:val="39"/>
     <w:unhideWhenUsed/>
@@ -4889,7 +5106,7 @@
       <w:lang w:val="en-US"/>
     </w:rPr>
   </w:style>
-  <w:style w:type="paragraph" w:styleId="TM1">
+  <w:style w:type="paragraph" w:styleId="TOC1">
     <w:name w:val="toc 1"/>
     <w:basedOn w:val="Normal"/>
     <w:next w:val="Normal"/>
@@ -4901,7 +5118,7 @@
       <w:spacing w:after="100"/>
     </w:pPr>
   </w:style>
-  <w:style w:type="paragraph" w:styleId="TM2">
+  <w:style w:type="paragraph" w:styleId="TOC2">
     <w:name w:val="toc 2"/>
     <w:basedOn w:val="Normal"/>
     <w:next w:val="Normal"/>
@@ -4918,9 +5135,9 @@
       <w:ind w:left="220"/>
     </w:pPr>
   </w:style>
-  <w:style w:type="character" w:styleId="Lienhypertexte">
+  <w:style w:type="character" w:styleId="Hyperlink">
     <w:name w:val="Hyperlink"/>
-    <w:basedOn w:val="Policepardfaut"/>
+    <w:basedOn w:val="DefaultParagraphFont"/>
     <w:uiPriority w:val="99"/>
     <w:unhideWhenUsed/>
     <w:rsid w:val="00184111"/>
@@ -4929,10 +5146,10 @@
       <w:u w:val="single"/>
     </w:rPr>
   </w:style>
-  <w:style w:type="character" w:customStyle="1" w:styleId="Titre3Car">
-    <w:name w:val="Titre 3 Car"/>
-    <w:basedOn w:val="Policepardfaut"/>
-    <w:link w:val="Titre3"/>
+  <w:style w:type="character" w:customStyle="1" w:styleId="Heading3Char">
+    <w:name w:val="Heading 3 Char"/>
+    <w:basedOn w:val="DefaultParagraphFont"/>
+    <w:link w:val="Heading3"/>
     <w:uiPriority w:val="9"/>
     <w:rsid w:val="00184111"/>
     <w:rPr>
@@ -4942,7 +5159,7 @@
       <w:szCs w:val="24"/>
     </w:rPr>
   </w:style>
-  <w:style w:type="paragraph" w:styleId="TM3">
+  <w:style w:type="paragraph" w:styleId="TOC3">
     <w:name w:val="toc 3"/>
     <w:basedOn w:val="Normal"/>
     <w:next w:val="Normal"/>
@@ -5224,7 +5441,7 @@
 </file>
 
 <file path=customXml/itemProps1.xml><?xml version="1.0" encoding="utf-8"?>
-<ds:datastoreItem xmlns:ds="http://schemas.openxmlformats.org/officeDocument/2006/customXml" ds:itemID="{B1BABCBA-6A21-4BBF-B063-49CB43BBA0C9}">
+<ds:datastoreItem xmlns:ds="http://schemas.openxmlformats.org/officeDocument/2006/customXml" ds:itemID="{B8CEC317-9818-4EE2-9273-D58D5934EACD}">
   <ds:schemaRefs>
     <ds:schemaRef ds:uri="http://schemas.openxmlformats.org/officeDocument/2006/bibliography"/>
   </ds:schemaRefs>

</xml_diff>

<commit_message>
Ajout du minmax commente en annexe dans le rapport
</commit_message>
<xml_diff>
--- a/Rapport.docx
+++ b/Rapport.docx
@@ -26,12 +26,20 @@
         <w:rPr>
           <w:sz w:val="72"/>
         </w:rPr>
-        <w:t>Intelligence artificielle pour le jeu de stratégie Pogo</w:t>
+        <w:t xml:space="preserve">Intelligence artificielle pour le jeu de stratégie </w:t>
+      </w:r>
+      <w:proofErr w:type="spellStart"/>
+      <w:r>
+        <w:rPr>
+          <w:sz w:val="72"/>
+        </w:rPr>
+        <w:t>Pogo</w:t>
       </w:r>
       <w:bookmarkEnd w:id="0"/>
       <w:bookmarkEnd w:id="1"/>
       <w:bookmarkEnd w:id="2"/>
       <w:bookmarkEnd w:id="3"/>
+      <w:proofErr w:type="spellEnd"/>
     </w:p>
     <w:p>
       <w:pPr>
@@ -152,8 +160,13 @@
       </w:r>
     </w:p>
     <w:p>
-      <w:r>
-        <w:t>Belkacem LAHOUEL</w:t>
+      <w:proofErr w:type="spellStart"/>
+      <w:r>
+        <w:t>Belkacem</w:t>
+      </w:r>
+      <w:proofErr w:type="spellEnd"/>
+      <w:r>
+        <w:t xml:space="preserve"> LAHOUEL</w:t>
       </w:r>
       <w:r>
         <w:br w:type="page"/>
@@ -1434,17 +1447,38 @@
     <w:p/>
     <w:p>
       <w:r>
-        <w:t>Ce projet s’inscrit dans le cadre de l’UV IA41, dans laquelle il nous a été demandé de réaliser un projet incluant une intelligence artificielle. Parmi la liste des sujets proposés, notre choix s’est porté sur un dénommé jeu « Pogo ».</w:t>
-      </w:r>
-    </w:p>
-    <w:p>
-      <w:r>
-        <w:t>Pogo est un jeu de société assez basique à expliquer, mais comportant quelques subtilités stratégiques, ce qui le rend plutôt intéressant à étudier dans un projet d’intelligence artificielle.</w:t>
-      </w:r>
-    </w:p>
-    <w:p>
-      <w:r>
-        <w:t>Nous avons donc réalisé ce projet à l’aide de plusieurs outils : Prolog, pour le côté intelligence artificielle, et Qt/C++, pour le côté interface graphique. Malheureusement nous n’avons pas réussi à lier les deux, ce qui nous a contraints à n’utiliser que Prolog. Le programme final comporte deux modes de jeux : IA contre IA, ou Joueur contre IA. Le joueur peut parfaitement choisir sa couleur et le niveau de son adversaire.</w:t>
+        <w:t>Ce projet s’inscrit dans le cadre de l’UV IA41, dans laquelle il nous a été demandé de réaliser un projet incluant une intelligence artificielle. Parmi la liste des sujets proposés, notre choix s’est porté sur un dénommé jeu « </w:t>
+      </w:r>
+      <w:proofErr w:type="spellStart"/>
+      <w:r>
+        <w:t>Pogo</w:t>
+      </w:r>
+      <w:proofErr w:type="spellEnd"/>
+      <w:r>
+        <w:t> ».</w:t>
+      </w:r>
+    </w:p>
+    <w:p>
+      <w:proofErr w:type="spellStart"/>
+      <w:r>
+        <w:t>Pogo</w:t>
+      </w:r>
+      <w:proofErr w:type="spellEnd"/>
+      <w:r>
+        <w:t xml:space="preserve"> est un jeu de société assez basique à expliquer, mais comportant quelques subtilités stratégiques, ce qui le rend plutôt intéressant à étudier dans un projet d’intelligence artificielle.</w:t>
+      </w:r>
+    </w:p>
+    <w:p>
+      <w:r>
+        <w:t xml:space="preserve">Nous avons donc réalisé ce projet à l’aide de plusieurs outils : Prolog, pour le côté intelligence artificielle, et </w:t>
+      </w:r>
+      <w:proofErr w:type="spellStart"/>
+      <w:r>
+        <w:t>Qt</w:t>
+      </w:r>
+      <w:proofErr w:type="spellEnd"/>
+      <w:r>
+        <w:t>/C++, pour le côté interface graphique. Malheureusement nous n’avons pas réussi à lier les deux, ce qui nous a contraints à n’utiliser que Prolog. Le programme final comporte deux modes de jeux : IA contre IA, ou Joueur contre IA. Le joueur peut parfaitement choisir sa couleur et le niveau de son adversaire.</w:t>
       </w:r>
     </w:p>
     <w:p>
@@ -1472,9 +1506,14 @@
       <w:bookmarkStart w:id="9" w:name="_Toc390355140"/>
       <w:r>
         <w:lastRenderedPageBreak/>
-        <w:t>I – Comment jouer à PoGo</w:t>
+        <w:t xml:space="preserve">I – Comment jouer à </w:t>
+      </w:r>
+      <w:proofErr w:type="spellStart"/>
+      <w:r>
+        <w:t>PoGo</w:t>
       </w:r>
       <w:bookmarkEnd w:id="9"/>
+      <w:proofErr w:type="spellEnd"/>
     </w:p>
     <w:p/>
     <w:p>
@@ -1497,7 +1536,15 @@
         <w:ind w:left="708"/>
       </w:pPr>
       <w:r>
-        <w:t>L’état initial d’une partie de Pogo se présente de la façon suivante : neuf cases, 6 pions noirs, 6 pions blancs.</w:t>
+        <w:t xml:space="preserve">L’état initial d’une partie de </w:t>
+      </w:r>
+      <w:proofErr w:type="spellStart"/>
+      <w:r>
+        <w:t>Pogo</w:t>
+      </w:r>
+      <w:proofErr w:type="spellEnd"/>
+      <w:r>
+        <w:t xml:space="preserve"> se présente de la façon suivante : neuf cases, 6 pions noirs, 6 pions blancs.</w:t>
       </w:r>
     </w:p>
     <w:p>
@@ -1571,7 +1618,15 @@
         <w:ind w:left="705"/>
       </w:pPr>
       <w:r>
-        <w:t>Pour comprendre le but du jeu, il faut comprendre la notion de « couleur de pile ». A Pogo, une pile appartient à un joueur si le pion qui est tout en haut de cette dernière appartient au joueur. Ainsi, une pile peut comporter des pions noirs ou blancs, mais seul le pion au sommet définira l’appartenance de cette pile.</w:t>
+        <w:t xml:space="preserve">Pour comprendre le but du jeu, il faut comprendre la notion de « couleur de pile ». A </w:t>
+      </w:r>
+      <w:proofErr w:type="spellStart"/>
+      <w:r>
+        <w:t>Pogo</w:t>
+      </w:r>
+      <w:proofErr w:type="spellEnd"/>
+      <w:r>
+        <w:t>, une pile appartient à un joueur si le pion qui est tout en haut de cette dernière appartient au joueur. Ainsi, une pile peut comporter des pions noirs ou blancs, mais seul le pion au sommet définira l’appartenance de cette pile.</w:t>
       </w:r>
     </w:p>
     <w:p>
@@ -2105,7 +2160,15 @@
         <w:t>C</w:t>
       </w:r>
       <w:r>
-        <w:t xml:space="preserve">’est là toute la stratégie du Pogo : </w:t>
+        <w:t xml:space="preserve">’est là toute la stratégie du </w:t>
+      </w:r>
+      <w:proofErr w:type="spellStart"/>
+      <w:r>
+        <w:t>Pogo</w:t>
+      </w:r>
+      <w:proofErr w:type="spellEnd"/>
+      <w:r>
+        <w:t xml:space="preserve"> : </w:t>
       </w:r>
       <w:r>
         <w:t>p</w:t>
@@ -2114,10 +2177,7 @@
         <w:t>arfois, il faut sacrifier une pile pour en retirer une meilleure mieux placée, par</w:t>
       </w:r>
       <w:r>
-        <w:t xml:space="preserve">fois il faut essayer de gagner du temps pour forcer l’adversaire à se diviser… </w:t>
-      </w:r>
-      <w:r>
-        <w:t>il y a énormément de possibilités différentes.</w:t>
+        <w:t>fois il faut essayer de gagner du temps pour forcer l’adversaire à se diviser… il y a énormément de possibilités différentes.</w:t>
       </w:r>
     </w:p>
     <w:p/>
@@ -2354,10 +2414,16 @@
     </w:p>
     <w:p>
       <w:r>
-        <w:t>Pour savoir comment passer d’un état à un nouvel état, nous avons mis en place des prédicats qui trouvent ce nouvel état à partir d’un coup. Un coup est un triplet [case de départ, case d’arrivée, indice du pion en partant du dessus de la pile]. C’est d’ailleurs le triplet que doit rentrer le joueur pour jouer.</w:t>
-      </w:r>
-      <w:bookmarkStart w:id="15" w:name="_GoBack"/>
-      <w:bookmarkEnd w:id="15"/>
+        <w:t xml:space="preserve">Pour savoir comment passer d’un état à un nouvel état, nous avons mis en place des prédicats qui trouvent ce nouvel état à partir d’un coup. Un coup est un </w:t>
+      </w:r>
+      <w:proofErr w:type="spellStart"/>
+      <w:r>
+        <w:t>triplet</w:t>
+      </w:r>
+      <w:proofErr w:type="spellEnd"/>
+      <w:r>
+        <w:t xml:space="preserve"> [case de départ, case d’arrivée, indice du pion en partant du dessus de la pile]. C’est d’ailleurs le triplet que doit rentrer le joueur pour jouer.</w:t>
+      </w:r>
     </w:p>
     <w:p/>
     <w:p>
@@ -2368,11 +2434,11 @@
           <w:numId w:val="4"/>
         </w:numPr>
       </w:pPr>
-      <w:bookmarkStart w:id="16" w:name="_Toc390355146"/>
+      <w:bookmarkStart w:id="15" w:name="_Toc390355146"/>
       <w:r>
         <w:t>L’évaluation d’un état</w:t>
       </w:r>
-      <w:bookmarkEnd w:id="16"/>
+      <w:bookmarkEnd w:id="15"/>
     </w:p>
     <w:p/>
     <w:p>
@@ -2401,11 +2467,16 @@
           <w:numId w:val="4"/>
         </w:numPr>
       </w:pPr>
-      <w:bookmarkStart w:id="17" w:name="_Toc390355147"/>
-      <w:r>
-        <w:t>L’algorithme minmax</w:t>
-      </w:r>
-      <w:bookmarkEnd w:id="17"/>
+      <w:bookmarkStart w:id="16" w:name="_Toc390355147"/>
+      <w:r>
+        <w:t xml:space="preserve">L’algorithme </w:t>
+      </w:r>
+      <w:proofErr w:type="spellStart"/>
+      <w:r>
+        <w:t>minmax</w:t>
+      </w:r>
+      <w:bookmarkEnd w:id="16"/>
+      <w:proofErr w:type="spellEnd"/>
     </w:p>
     <w:p>
       <w:pPr>
@@ -2415,11 +2486,11 @@
           <w:numId w:val="10"/>
         </w:numPr>
       </w:pPr>
-      <w:bookmarkStart w:id="18" w:name="_Toc390355148"/>
+      <w:bookmarkStart w:id="17" w:name="_Toc390355148"/>
       <w:r>
         <w:t>Son fonctionnement</w:t>
       </w:r>
-      <w:bookmarkEnd w:id="18"/>
+      <w:bookmarkEnd w:id="17"/>
     </w:p>
     <w:p>
       <w:pPr>
@@ -2431,7 +2502,15 @@
         <w:ind w:left="1068"/>
       </w:pPr>
       <w:r>
-        <w:t xml:space="preserve">Pour parvenir à faire une IA correcte, nous avons décidé d’implémenter l’algorithme Minmax, relativement simple à comprendre. Il consiste à descendre tout en bas de l’arborescence (jusqu’au moment où il n’est plus possible d’obtenir un nouvel état, OU si on a atteint la profondeur </w:t>
+        <w:t xml:space="preserve">Pour parvenir à faire une IA correcte, nous avons décidé d’implémenter l’algorithme </w:t>
+      </w:r>
+      <w:proofErr w:type="spellStart"/>
+      <w:r>
+        <w:t>Minmax</w:t>
+      </w:r>
+      <w:proofErr w:type="spellEnd"/>
+      <w:r>
+        <w:t xml:space="preserve">, relativement simple à comprendre. Il consiste à descendre tout en bas de l’arborescence (jusqu’au moment où il n’est plus possible d’obtenir un nouvel état, OU si on a atteint la profondeur </w:t>
       </w:r>
       <w:r>
         <w:t>renseignée), puis faire remonter le meilleur état jusqu’à la racine, sachant qu’un des joueurs va décider de minimiser l’évaluation</w:t>
@@ -2440,11 +2519,7 @@
         <w:t xml:space="preserve"> de cet état</w:t>
       </w:r>
       <w:r>
-        <w:t xml:space="preserve"> (dans </w:t>
-      </w:r>
-      <w:r>
-        <w:lastRenderedPageBreak/>
-        <w:t>notre programme, les noirs), et l’autre va chercher à la maximiser</w:t>
+        <w:t xml:space="preserve"> (dans notre programme, les noirs), et l’autre va chercher à la maximiser</w:t>
       </w:r>
       <w:r>
         <w:t xml:space="preserve"> (les blancs)</w:t>
@@ -2462,6 +2537,7 @@
           <w:noProof/>
           <w:lang w:eastAsia="fr-FR"/>
         </w:rPr>
+        <w:lastRenderedPageBreak/>
         <w:drawing>
           <wp:inline distT="0" distB="0" distL="0" distR="0">
             <wp:extent cx="4686842" cy="2336165"/>
@@ -2557,13 +2633,50 @@
         <w:ind w:left="1068"/>
       </w:pPr>
       <w:r>
-        <w:t>Nous avons cherché à implémenter la simplification de Minmax, Négamax. Quelques test se sont révélés très concluants (</w:t>
-      </w:r>
-      <w:r>
-        <w:t>plus rapide que Minmax</w:t>
-      </w:r>
-      <w:r>
-        <w:t>), cependant nous ne sommes pas sûrs que Négamax soit applicable à notre jeu, puisqu’il réclame certaines conditions. Par précaution, nous avons donc gardé Minmax.</w:t>
+        <w:t xml:space="preserve">Nous avons cherché à implémenter la simplification de </w:t>
+      </w:r>
+      <w:proofErr w:type="spellStart"/>
+      <w:r>
+        <w:t>Minmax</w:t>
+      </w:r>
+      <w:proofErr w:type="spellEnd"/>
+      <w:r>
+        <w:t xml:space="preserve">, </w:t>
+      </w:r>
+      <w:proofErr w:type="spellStart"/>
+      <w:r>
+        <w:t>Négamax</w:t>
+      </w:r>
+      <w:proofErr w:type="spellEnd"/>
+      <w:r>
+        <w:t>. Quelques test se sont révélés très concluants (</w:t>
+      </w:r>
+      <w:r>
+        <w:t xml:space="preserve">plus rapide que </w:t>
+      </w:r>
+      <w:proofErr w:type="spellStart"/>
+      <w:r>
+        <w:t>Minmax</w:t>
+      </w:r>
+      <w:proofErr w:type="spellEnd"/>
+      <w:r>
+        <w:t xml:space="preserve">), cependant nous ne sommes pas sûrs que </w:t>
+      </w:r>
+      <w:proofErr w:type="spellStart"/>
+      <w:r>
+        <w:t>Négamax</w:t>
+      </w:r>
+      <w:proofErr w:type="spellEnd"/>
+      <w:r>
+        <w:t xml:space="preserve"> soit applicable à notre jeu, puisqu’il réclame certaines conditions. Par précaution, nous avons donc gardé </w:t>
+      </w:r>
+      <w:proofErr w:type="spellStart"/>
+      <w:r>
+        <w:t>Minmax</w:t>
+      </w:r>
+      <w:proofErr w:type="spellEnd"/>
+      <w:r>
+        <w:t>.</w:t>
       </w:r>
     </w:p>
     <w:p>
@@ -2571,7 +2684,15 @@
         <w:ind w:left="1068"/>
       </w:pPr>
       <w:r>
-        <w:t>A noter que dans notre Minmax, lorsque l’évaluation de deux états ont la même valeur, le programme ne vas pas sans arrêt choisir la même : il va en choisir une des deux au hasard. Cette décision a été prise pour limiter les boucles infinies (les deux joueurs se stabilisent parfaitement entre eux), et les parties tout le temps similaires.</w:t>
+        <w:t xml:space="preserve">A noter que dans notre </w:t>
+      </w:r>
+      <w:proofErr w:type="spellStart"/>
+      <w:r>
+        <w:t>Minmax</w:t>
+      </w:r>
+      <w:proofErr w:type="spellEnd"/>
+      <w:r>
+        <w:t>, lorsque l’évaluation de deux états ont la même valeur, le programme ne vas pas sans arrêt choisir la même : il va en choisir une des deux au hasard. Cette décision a été prise pour limiter les boucles infinies (les deux joueurs se stabilisent parfaitement entre eux), et les parties tout le temps similaires.</w:t>
       </w:r>
     </w:p>
     <w:p>
@@ -2587,11 +2708,11 @@
           <w:numId w:val="10"/>
         </w:numPr>
       </w:pPr>
-      <w:bookmarkStart w:id="19" w:name="_Toc390355149"/>
+      <w:bookmarkStart w:id="18" w:name="_Toc390355149"/>
       <w:r>
         <w:t>Rapidité d’exécution, grâce à l’élagage alpha-bêta</w:t>
       </w:r>
-      <w:bookmarkEnd w:id="19"/>
+      <w:bookmarkEnd w:id="18"/>
     </w:p>
     <w:p>
       <w:pPr>
@@ -2607,10 +2728,26 @@
         <w:ind w:left="1068"/>
       </w:pPr>
       <w:r>
-        <w:t>L’algorithme Minmax n’</w:t>
-      </w:r>
-      <w:r>
-        <w:t>est rien sans son élagage alpha-bêta, qui permet d’augmenter les performances de ce dernier, en y greffant un questionnement simple « Si je sais que cette branche est déjà pire qu’une branche que je connais déjà, pourquoi continuer à la visiter ? ». Couper une branche nous évitera donc de faire des calculs supplémentaires, sans changer le résultat de Minmax. Voici un exemple ci-dessous :</w:t>
+        <w:t xml:space="preserve">L’algorithme </w:t>
+      </w:r>
+      <w:proofErr w:type="spellStart"/>
+      <w:r>
+        <w:t>Minmax</w:t>
+      </w:r>
+      <w:proofErr w:type="spellEnd"/>
+      <w:r>
+        <w:t xml:space="preserve"> n’</w:t>
+      </w:r>
+      <w:r>
+        <w:t xml:space="preserve">est rien sans son élagage alpha-bêta, qui permet d’augmenter les performances de ce dernier, en y greffant un questionnement simple « Si je sais que cette branche est déjà pire qu’une branche que je connais déjà, pourquoi continuer à la visiter ? ». Couper une branche nous évitera donc de faire des calculs supplémentaires, sans changer le résultat de </w:t>
+      </w:r>
+      <w:proofErr w:type="spellStart"/>
+      <w:r>
+        <w:t>Minmax</w:t>
+      </w:r>
+      <w:proofErr w:type="spellEnd"/>
+      <w:r>
+        <w:t>. Voici un exemple ci-dessous :</w:t>
       </w:r>
     </w:p>
     <w:p>
@@ -2686,11 +2823,16 @@
       <w:r>
         <w:t xml:space="preserve">Là encore, il n’a pas été facile d’implémenter cet élagage, mais nous avons finalement réussi à l’ajouter à </w:t>
       </w:r>
+      <w:proofErr w:type="spellStart"/>
       <w:r>
         <w:t>M</w:t>
       </w:r>
       <w:r>
-        <w:t>inmax.</w:t>
+        <w:t>inmax</w:t>
+      </w:r>
+      <w:proofErr w:type="spellEnd"/>
+      <w:r>
+        <w:t>.</w:t>
       </w:r>
     </w:p>
     <w:p>
@@ -2698,7 +2840,15 @@
         <w:ind w:left="1068"/>
       </w:pPr>
       <w:r>
-        <w:t xml:space="preserve">Là où Minmax sans élagage possède une complexité de </w:t>
+        <w:t xml:space="preserve">Là où </w:t>
+      </w:r>
+      <w:proofErr w:type="spellStart"/>
+      <w:r>
+        <w:t>Minmax</w:t>
+      </w:r>
+      <w:proofErr w:type="spellEnd"/>
+      <w:r>
+        <w:t xml:space="preserve"> sans élagage possède une complexité de </w:t>
       </w:r>
       <w:r>
         <w:rPr>
@@ -2732,7 +2882,15 @@
         <w:t>d</w:t>
       </w:r>
       <w:r>
-        <w:t xml:space="preserve"> la profondeur, un Minmax avec élagage possède une complexité (en moyenne) de </w:t>
+        <w:t xml:space="preserve"> la profondeur, un </w:t>
+      </w:r>
+      <w:proofErr w:type="spellStart"/>
+      <w:r>
+        <w:t>Minmax</w:t>
+      </w:r>
+      <w:proofErr w:type="spellEnd"/>
+      <w:r>
+        <w:t xml:space="preserve"> avec élagage possède une complexité (en moyenne) de </w:t>
       </w:r>
       <w:r>
         <w:rPr>
@@ -2758,12 +2916,17 @@
       <w:pPr>
         <w:pStyle w:val="Heading1"/>
       </w:pPr>
-      <w:bookmarkStart w:id="20" w:name="_Toc390355150"/>
+      <w:bookmarkStart w:id="19" w:name="_Toc390355150"/>
       <w:r>
         <w:lastRenderedPageBreak/>
-        <w:t>III – Quelques situations concrètes</w:t>
-      </w:r>
+        <w:t>III – Quel</w:t>
+      </w:r>
+      <w:bookmarkStart w:id="20" w:name="_GoBack"/>
       <w:bookmarkEnd w:id="20"/>
+      <w:r>
+        <w:t>ques situations concrètes</w:t>
+      </w:r>
+      <w:bookmarkEnd w:id="19"/>
       <w:r>
         <w:br w:type="page"/>
       </w:r>
@@ -2818,19 +2981,19 @@
         <w:br w:type="page"/>
       </w:r>
     </w:p>
+    <w:p>
+      <w:pPr>
+        <w:pStyle w:val="Heading1"/>
+      </w:pPr>
+      <w:bookmarkStart w:id="22" w:name="_Toc390355152"/>
+      <w:r>
+        <w:lastRenderedPageBreak/>
+        <w:t>Conclusion</w:t>
+      </w:r>
+      <w:bookmarkEnd w:id="22"/>
+    </w:p>
     <w:p/>
     <w:p>
-      <w:pPr>
-        <w:pStyle w:val="Heading1"/>
-      </w:pPr>
-      <w:bookmarkStart w:id="22" w:name="_Toc390355152"/>
-      <w:r>
-        <w:t>Conclusion</w:t>
-      </w:r>
-      <w:bookmarkEnd w:id="22"/>
-    </w:p>
-    <w:p/>
-    <w:p>
       <w:r>
         <w:t>Ce projet a été intéressant à réaliser sur plusieurs aspects.</w:t>
       </w:r>
@@ -2842,12 +3005,36 @@
     </w:p>
     <w:p>
       <w:r>
-        <w:t>Nous avons donc choisi d’implémenter Minmax, et son élagage alpha-beta, ce qui nous a permis de voir sur des situations concrètes comment l’algorithme fonctionnait précisément. Bien que difficile à implémenter en Prolog, nous sommes finalement satisfaits de son efficacité et de sa rapidité.</w:t>
-      </w:r>
-    </w:p>
-    <w:p>
-      <w:r>
-        <w:t>Pendant la phase de développement, nous avons perdu beaucoup de temps à réaliser une interface graphique visuelle agréable, grâce à Qt/C++. Malheureusement, alors que cette dernière était fonctionnelle, il nous a été impossible de la lier avec notre fichier Prolog. Plusieurs dizaines d’heures ont été perdues, incluant le débogage et la re-conception d’une interface minimaliste en prolog. Cela reste la principale déception de notre projet.</w:t>
+        <w:t xml:space="preserve">Nous avons donc choisi d’implémenter </w:t>
+      </w:r>
+      <w:proofErr w:type="spellStart"/>
+      <w:r>
+        <w:t>Minmax</w:t>
+      </w:r>
+      <w:proofErr w:type="spellEnd"/>
+      <w:r>
+        <w:t>, et son élagage alpha-beta, ce qui nous a permis de voir sur des situations concrètes comment l’algorithme fonctionnait précisément. Bien que difficile à implémenter en Prolog, nous sommes finalement satisfaits de son efficacité et de sa rapidité.</w:t>
+      </w:r>
+    </w:p>
+    <w:p>
+      <w:r>
+        <w:t xml:space="preserve">Pendant la phase de développement, nous avons perdu beaucoup de temps à réaliser une interface graphique visuelle agréable, grâce à </w:t>
+      </w:r>
+      <w:proofErr w:type="spellStart"/>
+      <w:r>
+        <w:t>Qt</w:t>
+      </w:r>
+      <w:proofErr w:type="spellEnd"/>
+      <w:r>
+        <w:t xml:space="preserve">/C++. Malheureusement, alors que cette dernière était fonctionnelle, il nous a été impossible de la lier avec notre fichier Prolog. Plusieurs dizaines d’heures ont été perdues, incluant le débogage et la </w:t>
+      </w:r>
+      <w:proofErr w:type="spellStart"/>
+      <w:r>
+        <w:t>re</w:t>
+      </w:r>
+      <w:proofErr w:type="spellEnd"/>
+      <w:r>
+        <w:t>-conception d’une interface minimaliste en prolog. Cela reste la principale déception de notre projet.</w:t>
       </w:r>
     </w:p>
     <w:p>
@@ -2890,7 +3077,3166 @@
         </w:numPr>
       </w:pPr>
       <w:r>
-        <w:t>Prédicat Minmax avec élagage alpha-bêta :</w:t>
+        <w:t xml:space="preserve">Prédicat </w:t>
+      </w:r>
+      <w:proofErr w:type="spellStart"/>
+      <w:r>
+        <w:t>Minmax</w:t>
+      </w:r>
+      <w:proofErr w:type="spellEnd"/>
+      <w:r>
+        <w:t xml:space="preserve"> avec élagage alpha-bêta :</w:t>
+      </w:r>
+    </w:p>
+    <w:p/>
+    <w:p>
+      <w:pPr>
+        <w:spacing w:after="0"/>
+        <w:rPr>
+          <w:rFonts w:ascii="Courier New" w:hAnsi="Courier New" w:cs="Courier New"/>
+          <w:color w:val="00B050"/>
+          <w:sz w:val="20"/>
+        </w:rPr>
+      </w:pPr>
+      <w:r>
+        <w:rPr>
+          <w:rFonts w:ascii="Courier New" w:hAnsi="Courier New" w:cs="Courier New"/>
+          <w:color w:val="00B050"/>
+          <w:sz w:val="20"/>
+        </w:rPr>
+        <w:t xml:space="preserve">% </w:t>
+      </w:r>
+      <w:proofErr w:type="spellStart"/>
+      <w:proofErr w:type="gramStart"/>
+      <w:r>
+        <w:rPr>
+          <w:rFonts w:ascii="Courier New" w:hAnsi="Courier New" w:cs="Courier New"/>
+          <w:color w:val="00B050"/>
+          <w:sz w:val="20"/>
+        </w:rPr>
+        <w:t>minmax</w:t>
+      </w:r>
+      <w:proofErr w:type="spellEnd"/>
+      <w:r>
+        <w:rPr>
+          <w:rFonts w:ascii="Courier New" w:hAnsi="Courier New" w:cs="Courier New"/>
+          <w:color w:val="00B050"/>
+          <w:sz w:val="20"/>
+        </w:rPr>
+        <w:t>(</w:t>
+      </w:r>
+      <w:proofErr w:type="gramEnd"/>
+      <w:r>
+        <w:rPr>
+          <w:rFonts w:ascii="Courier New" w:hAnsi="Courier New" w:cs="Courier New"/>
+          <w:color w:val="00B050"/>
+          <w:sz w:val="20"/>
+        </w:rPr>
+        <w:t>+ETAT,+JOUEUR,+DEPTH,-COUP, -EVALETAT +LEVEL)</w:t>
+      </w:r>
+    </w:p>
+    <w:p>
+      <w:pPr>
+        <w:spacing w:after="0"/>
+        <w:rPr>
+          <w:rFonts w:ascii="Courier New" w:hAnsi="Courier New" w:cs="Courier New"/>
+          <w:color w:val="00B050"/>
+          <w:sz w:val="20"/>
+        </w:rPr>
+      </w:pPr>
+      <w:r>
+        <w:rPr>
+          <w:rFonts w:ascii="Courier New" w:hAnsi="Courier New" w:cs="Courier New"/>
+          <w:color w:val="00B050"/>
+          <w:sz w:val="20"/>
+        </w:rPr>
+        <w:t xml:space="preserve">% </w:t>
+      </w:r>
+      <w:proofErr w:type="spellStart"/>
+      <w:r>
+        <w:rPr>
+          <w:rFonts w:ascii="Courier New" w:hAnsi="Courier New" w:cs="Courier New"/>
+          <w:color w:val="00B050"/>
+          <w:sz w:val="20"/>
+        </w:rPr>
+        <w:t>minmax</w:t>
+      </w:r>
+      <w:proofErr w:type="spellEnd"/>
+      <w:r>
+        <w:rPr>
+          <w:rFonts w:ascii="Courier New" w:hAnsi="Courier New" w:cs="Courier New"/>
+          <w:color w:val="00B050"/>
+          <w:sz w:val="20"/>
+        </w:rPr>
+        <w:t xml:space="preserve"> prend l'état actuel, ainsi que le joueur qui doit jouer, et ressort le meilleur coup que doit joueur </w:t>
+      </w:r>
+      <w:proofErr w:type="spellStart"/>
+      <w:r>
+        <w:rPr>
+          <w:rFonts w:ascii="Courier New" w:hAnsi="Courier New" w:cs="Courier New"/>
+          <w:color w:val="00B050"/>
+          <w:sz w:val="20"/>
+        </w:rPr>
+        <w:t>JOUEUR</w:t>
+      </w:r>
+      <w:proofErr w:type="spellEnd"/>
+    </w:p>
+    <w:p>
+      <w:pPr>
+        <w:spacing w:after="0"/>
+        <w:rPr>
+          <w:rFonts w:ascii="Courier New" w:hAnsi="Courier New" w:cs="Courier New"/>
+          <w:color w:val="00B050"/>
+          <w:sz w:val="20"/>
+        </w:rPr>
+      </w:pPr>
+      <w:r>
+        <w:rPr>
+          <w:rFonts w:ascii="Courier New" w:hAnsi="Courier New" w:cs="Courier New"/>
+          <w:color w:val="00B050"/>
+          <w:sz w:val="20"/>
+        </w:rPr>
+        <w:t>% la profondeur de la recherche est caractérisée par DEPTH. On donne des profondeurs différentes en fonction du niveau du joueur.</w:t>
+      </w:r>
+    </w:p>
+    <w:p>
+      <w:pPr>
+        <w:spacing w:after="0"/>
+        <w:rPr>
+          <w:rFonts w:ascii="Courier New" w:hAnsi="Courier New" w:cs="Courier New"/>
+          <w:color w:val="00B050"/>
+          <w:sz w:val="20"/>
+        </w:rPr>
+      </w:pPr>
+      <w:r>
+        <w:rPr>
+          <w:rFonts w:ascii="Courier New" w:hAnsi="Courier New" w:cs="Courier New"/>
+          <w:color w:val="00B050"/>
+          <w:sz w:val="20"/>
+        </w:rPr>
+        <w:t xml:space="preserve">% EVALETAT est là en particulier pour le </w:t>
+      </w:r>
+      <w:proofErr w:type="spellStart"/>
+      <w:r>
+        <w:rPr>
+          <w:rFonts w:ascii="Courier New" w:hAnsi="Courier New" w:cs="Courier New"/>
+          <w:color w:val="00B050"/>
+          <w:sz w:val="20"/>
+        </w:rPr>
+        <w:t>debug</w:t>
+      </w:r>
+      <w:proofErr w:type="spellEnd"/>
+    </w:p>
+    <w:p>
+      <w:pPr>
+        <w:spacing w:after="0"/>
+        <w:rPr>
+          <w:rFonts w:ascii="Courier New" w:hAnsi="Courier New" w:cs="Courier New"/>
+          <w:sz w:val="20"/>
+        </w:rPr>
+      </w:pPr>
+    </w:p>
+    <w:p>
+      <w:pPr>
+        <w:spacing w:after="0"/>
+        <w:rPr>
+          <w:rFonts w:ascii="Courier New" w:hAnsi="Courier New" w:cs="Courier New"/>
+          <w:sz w:val="20"/>
+        </w:rPr>
+      </w:pPr>
+      <w:proofErr w:type="spellStart"/>
+      <w:proofErr w:type="gramStart"/>
+      <w:r>
+        <w:rPr>
+          <w:rFonts w:ascii="Courier New" w:hAnsi="Courier New" w:cs="Courier New"/>
+          <w:sz w:val="20"/>
+        </w:rPr>
+        <w:t>minmax</w:t>
+      </w:r>
+      <w:proofErr w:type="spellEnd"/>
+      <w:r>
+        <w:rPr>
+          <w:rFonts w:ascii="Courier New" w:hAnsi="Courier New" w:cs="Courier New"/>
+          <w:sz w:val="20"/>
+        </w:rPr>
+        <w:t>(</w:t>
+      </w:r>
+      <w:proofErr w:type="gramEnd"/>
+      <w:r>
+        <w:rPr>
+          <w:rFonts w:ascii="Courier New" w:hAnsi="Courier New" w:cs="Courier New"/>
+          <w:sz w:val="20"/>
+        </w:rPr>
+        <w:t>ETAT,JOUEUR,BESTCOUP,EVALETAT,LEVEL):-</w:t>
+      </w:r>
+    </w:p>
+    <w:p>
+      <w:pPr>
+        <w:spacing w:after="0"/>
+        <w:rPr>
+          <w:rFonts w:ascii="Courier New" w:hAnsi="Courier New" w:cs="Courier New"/>
+          <w:sz w:val="20"/>
+        </w:rPr>
+      </w:pPr>
+      <w:r>
+        <w:rPr>
+          <w:rFonts w:ascii="Courier New" w:hAnsi="Courier New" w:cs="Courier New"/>
+          <w:sz w:val="20"/>
+        </w:rPr>
+        <w:tab/>
+      </w:r>
+      <w:r>
+        <w:rPr>
+          <w:rFonts w:ascii="Courier New" w:hAnsi="Courier New" w:cs="Courier New"/>
+          <w:sz w:val="20"/>
+        </w:rPr>
+        <w:tab/>
+      </w:r>
+      <w:r>
+        <w:rPr>
+          <w:rFonts w:ascii="Courier New" w:hAnsi="Courier New" w:cs="Courier New"/>
+          <w:sz w:val="20"/>
+        </w:rPr>
+        <w:tab/>
+      </w:r>
+      <w:r>
+        <w:rPr>
+          <w:rFonts w:ascii="Courier New" w:hAnsi="Courier New" w:cs="Courier New"/>
+          <w:sz w:val="20"/>
+        </w:rPr>
+        <w:tab/>
+        <w:t>(LEVEL = 0</w:t>
+      </w:r>
+      <w:proofErr w:type="gramStart"/>
+      <w:r>
+        <w:rPr>
+          <w:rFonts w:ascii="Courier New" w:hAnsi="Courier New" w:cs="Courier New"/>
+          <w:sz w:val="20"/>
+        </w:rPr>
+        <w:t>,!,</w:t>
+      </w:r>
+      <w:proofErr w:type="gramEnd"/>
+      <w:r>
+        <w:rPr>
+          <w:rFonts w:ascii="Courier New" w:hAnsi="Courier New" w:cs="Courier New"/>
+          <w:sz w:val="20"/>
+        </w:rPr>
+        <w:t xml:space="preserve"> DEPTH = 3, alphabeta(ETAT,JOUEUR,LEVEL,-10000,10000,BESTCOUP,EVALETAT,DEPTH);</w:t>
+      </w:r>
+    </w:p>
+    <w:p>
+      <w:pPr>
+        <w:spacing w:after="0"/>
+        <w:rPr>
+          <w:rFonts w:ascii="Courier New" w:hAnsi="Courier New" w:cs="Courier New"/>
+          <w:sz w:val="20"/>
+        </w:rPr>
+      </w:pPr>
+      <w:r>
+        <w:rPr>
+          <w:rFonts w:ascii="Courier New" w:hAnsi="Courier New" w:cs="Courier New"/>
+          <w:sz w:val="20"/>
+        </w:rPr>
+        <w:tab/>
+      </w:r>
+      <w:r>
+        <w:rPr>
+          <w:rFonts w:ascii="Courier New" w:hAnsi="Courier New" w:cs="Courier New"/>
+          <w:sz w:val="20"/>
+        </w:rPr>
+        <w:tab/>
+      </w:r>
+      <w:r>
+        <w:rPr>
+          <w:rFonts w:ascii="Courier New" w:hAnsi="Courier New" w:cs="Courier New"/>
+          <w:sz w:val="20"/>
+        </w:rPr>
+        <w:tab/>
+      </w:r>
+      <w:r>
+        <w:rPr>
+          <w:rFonts w:ascii="Courier New" w:hAnsi="Courier New" w:cs="Courier New"/>
+          <w:sz w:val="20"/>
+        </w:rPr>
+        <w:tab/>
+        <w:t>LEVEL = 1</w:t>
+      </w:r>
+      <w:proofErr w:type="gramStart"/>
+      <w:r>
+        <w:rPr>
+          <w:rFonts w:ascii="Courier New" w:hAnsi="Courier New" w:cs="Courier New"/>
+          <w:sz w:val="20"/>
+        </w:rPr>
+        <w:t>,!,</w:t>
+      </w:r>
+      <w:proofErr w:type="gramEnd"/>
+      <w:r>
+        <w:rPr>
+          <w:rFonts w:ascii="Courier New" w:hAnsi="Courier New" w:cs="Courier New"/>
+          <w:sz w:val="20"/>
+        </w:rPr>
+        <w:t xml:space="preserve"> DEPTH = 3, alphabeta(ETAT,JOUEUR,LEVEL,-10000,10000,BESTCOUP,EVALETAT,DEPTH);</w:t>
+      </w:r>
+    </w:p>
+    <w:p>
+      <w:pPr>
+        <w:spacing w:after="0"/>
+        <w:rPr>
+          <w:rFonts w:ascii="Courier New" w:hAnsi="Courier New" w:cs="Courier New"/>
+          <w:sz w:val="20"/>
+        </w:rPr>
+      </w:pPr>
+      <w:r>
+        <w:rPr>
+          <w:rFonts w:ascii="Courier New" w:hAnsi="Courier New" w:cs="Courier New"/>
+          <w:sz w:val="20"/>
+        </w:rPr>
+        <w:tab/>
+      </w:r>
+      <w:r>
+        <w:rPr>
+          <w:rFonts w:ascii="Courier New" w:hAnsi="Courier New" w:cs="Courier New"/>
+          <w:sz w:val="20"/>
+        </w:rPr>
+        <w:tab/>
+      </w:r>
+      <w:r>
+        <w:rPr>
+          <w:rFonts w:ascii="Courier New" w:hAnsi="Courier New" w:cs="Courier New"/>
+          <w:sz w:val="20"/>
+        </w:rPr>
+        <w:tab/>
+      </w:r>
+      <w:r>
+        <w:rPr>
+          <w:rFonts w:ascii="Courier New" w:hAnsi="Courier New" w:cs="Courier New"/>
+          <w:sz w:val="20"/>
+        </w:rPr>
+        <w:tab/>
+        <w:t xml:space="preserve">LEVEL = 2, DEPTH = 4, </w:t>
+      </w:r>
+      <w:proofErr w:type="gramStart"/>
+      <w:r>
+        <w:rPr>
+          <w:rFonts w:ascii="Courier New" w:hAnsi="Courier New" w:cs="Courier New"/>
+          <w:sz w:val="20"/>
+        </w:rPr>
+        <w:t>alphabeta(</w:t>
+      </w:r>
+      <w:proofErr w:type="gramEnd"/>
+      <w:r>
+        <w:rPr>
+          <w:rFonts w:ascii="Courier New" w:hAnsi="Courier New" w:cs="Courier New"/>
+          <w:sz w:val="20"/>
+        </w:rPr>
+        <w:t>ETAT,JOUEUR,LEVEL,-10000,10000,BESTCOUP,EVALETAT,DEPTH)).</w:t>
+      </w:r>
+    </w:p>
+    <w:p>
+      <w:pPr>
+        <w:spacing w:after="0"/>
+        <w:rPr>
+          <w:rFonts w:ascii="Courier New" w:hAnsi="Courier New" w:cs="Courier New"/>
+          <w:color w:val="00B050"/>
+          <w:sz w:val="20"/>
+        </w:rPr>
+      </w:pPr>
+      <w:r>
+        <w:rPr>
+          <w:rFonts w:ascii="Courier New" w:hAnsi="Courier New" w:cs="Courier New"/>
+          <w:sz w:val="20"/>
+        </w:rPr>
+        <w:tab/>
+      </w:r>
+      <w:r>
+        <w:rPr>
+          <w:rFonts w:ascii="Courier New" w:hAnsi="Courier New" w:cs="Courier New"/>
+          <w:sz w:val="20"/>
+        </w:rPr>
+        <w:tab/>
+      </w:r>
+      <w:r>
+        <w:rPr>
+          <w:rFonts w:ascii="Courier New" w:hAnsi="Courier New" w:cs="Courier New"/>
+          <w:sz w:val="20"/>
+        </w:rPr>
+        <w:tab/>
+      </w:r>
+      <w:r>
+        <w:rPr>
+          <w:rFonts w:ascii="Courier New" w:hAnsi="Courier New" w:cs="Courier New"/>
+          <w:sz w:val="20"/>
+        </w:rPr>
+        <w:tab/>
+        <w:t xml:space="preserve"> </w:t>
+      </w:r>
+      <w:r>
+        <w:rPr>
+          <w:rFonts w:ascii="Courier New" w:hAnsi="Courier New" w:cs="Courier New"/>
+          <w:color w:val="00B050"/>
+          <w:sz w:val="20"/>
+        </w:rPr>
+        <w:t>% -10000 et 10000 sont des valeurs excessivement grandes pour simuler +</w:t>
+      </w:r>
+      <w:proofErr w:type="spellStart"/>
+      <w:r>
+        <w:rPr>
+          <w:rFonts w:ascii="Courier New" w:hAnsi="Courier New" w:cs="Courier New"/>
+          <w:color w:val="00B050"/>
+          <w:sz w:val="20"/>
+        </w:rPr>
+        <w:t>inf</w:t>
+      </w:r>
+      <w:proofErr w:type="spellEnd"/>
+      <w:r>
+        <w:rPr>
+          <w:rFonts w:ascii="Courier New" w:hAnsi="Courier New" w:cs="Courier New"/>
+          <w:color w:val="00B050"/>
+          <w:sz w:val="20"/>
+        </w:rPr>
+        <w:t xml:space="preserve"> et -</w:t>
+      </w:r>
+      <w:proofErr w:type="spellStart"/>
+      <w:r>
+        <w:rPr>
+          <w:rFonts w:ascii="Courier New" w:hAnsi="Courier New" w:cs="Courier New"/>
+          <w:color w:val="00B050"/>
+          <w:sz w:val="20"/>
+        </w:rPr>
+        <w:t>inf</w:t>
+      </w:r>
+      <w:proofErr w:type="spellEnd"/>
+    </w:p>
+    <w:p>
+      <w:pPr>
+        <w:spacing w:after="0"/>
+        <w:rPr>
+          <w:rFonts w:ascii="Courier New" w:hAnsi="Courier New" w:cs="Courier New"/>
+          <w:sz w:val="20"/>
+        </w:rPr>
+      </w:pPr>
+    </w:p>
+    <w:p>
+      <w:pPr>
+        <w:spacing w:after="0"/>
+        <w:rPr>
+          <w:rFonts w:ascii="Courier New" w:hAnsi="Courier New" w:cs="Courier New"/>
+          <w:color w:val="00B050"/>
+          <w:sz w:val="20"/>
+        </w:rPr>
+      </w:pPr>
+      <w:r>
+        <w:rPr>
+          <w:rFonts w:ascii="Courier New" w:hAnsi="Courier New" w:cs="Courier New"/>
+          <w:color w:val="00B050"/>
+          <w:sz w:val="20"/>
+        </w:rPr>
+        <w:t xml:space="preserve">% </w:t>
+      </w:r>
+      <w:proofErr w:type="spellStart"/>
+      <w:proofErr w:type="gramStart"/>
+      <w:r>
+        <w:rPr>
+          <w:rFonts w:ascii="Courier New" w:hAnsi="Courier New" w:cs="Courier New"/>
+          <w:color w:val="00B050"/>
+          <w:sz w:val="20"/>
+        </w:rPr>
+        <w:t>alphabeta</w:t>
+      </w:r>
+      <w:proofErr w:type="spellEnd"/>
+      <w:r>
+        <w:rPr>
+          <w:rFonts w:ascii="Courier New" w:hAnsi="Courier New" w:cs="Courier New"/>
+          <w:color w:val="00B050"/>
+          <w:sz w:val="20"/>
+        </w:rPr>
+        <w:t>(</w:t>
+      </w:r>
+      <w:proofErr w:type="gramEnd"/>
+      <w:r>
+        <w:rPr>
+          <w:rFonts w:ascii="Courier New" w:hAnsi="Courier New" w:cs="Courier New"/>
+          <w:color w:val="00B050"/>
+          <w:sz w:val="20"/>
+        </w:rPr>
+        <w:t>+ETAT,+JOUEUR,+ALPHA,+BETA,?BESTCOUP,?BESTEVAL,+DEPTH)</w:t>
+      </w:r>
+    </w:p>
+    <w:p>
+      <w:pPr>
+        <w:spacing w:after="0"/>
+        <w:rPr>
+          <w:rFonts w:ascii="Courier New" w:hAnsi="Courier New" w:cs="Courier New"/>
+          <w:color w:val="00B050"/>
+          <w:sz w:val="20"/>
+        </w:rPr>
+      </w:pPr>
+      <w:r>
+        <w:rPr>
+          <w:rFonts w:ascii="Courier New" w:hAnsi="Courier New" w:cs="Courier New"/>
+          <w:color w:val="00B050"/>
+          <w:sz w:val="20"/>
+        </w:rPr>
+        <w:t xml:space="preserve">% effectue un </w:t>
+      </w:r>
+      <w:proofErr w:type="spellStart"/>
+      <w:r>
+        <w:rPr>
+          <w:rFonts w:ascii="Courier New" w:hAnsi="Courier New" w:cs="Courier New"/>
+          <w:color w:val="00B050"/>
+          <w:sz w:val="20"/>
+        </w:rPr>
+        <w:t>minmax</w:t>
+      </w:r>
+      <w:proofErr w:type="spellEnd"/>
+      <w:r>
+        <w:rPr>
+          <w:rFonts w:ascii="Courier New" w:hAnsi="Courier New" w:cs="Courier New"/>
+          <w:color w:val="00B050"/>
+          <w:sz w:val="20"/>
+        </w:rPr>
+        <w:t xml:space="preserve"> avec élagage alpha-beta</w:t>
+      </w:r>
+    </w:p>
+    <w:p>
+      <w:pPr>
+        <w:spacing w:after="0"/>
+        <w:rPr>
+          <w:rFonts w:ascii="Courier New" w:hAnsi="Courier New" w:cs="Courier New"/>
+          <w:color w:val="00B050"/>
+          <w:sz w:val="20"/>
+        </w:rPr>
+      </w:pPr>
+      <w:r>
+        <w:rPr>
+          <w:rFonts w:ascii="Courier New" w:hAnsi="Courier New" w:cs="Courier New"/>
+          <w:color w:val="00B050"/>
+          <w:sz w:val="20"/>
+        </w:rPr>
+        <w:t>% la décrémentation de la profondeur, recherche des coups possibles pour le joueur, et on</w:t>
+      </w:r>
+    </w:p>
+    <w:p>
+      <w:pPr>
+        <w:spacing w:after="0"/>
+        <w:rPr>
+          <w:rFonts w:ascii="Courier New" w:hAnsi="Courier New" w:cs="Courier New"/>
+          <w:color w:val="00B050"/>
+          <w:sz w:val="20"/>
+        </w:rPr>
+      </w:pPr>
+      <w:r>
+        <w:rPr>
+          <w:rFonts w:ascii="Courier New" w:hAnsi="Courier New" w:cs="Courier New"/>
+          <w:color w:val="00B050"/>
+          <w:sz w:val="20"/>
+        </w:rPr>
+        <w:t>% continue en profondeur tant qu'on peut</w:t>
+      </w:r>
+    </w:p>
+    <w:p>
+      <w:pPr>
+        <w:spacing w:after="0"/>
+        <w:rPr>
+          <w:rFonts w:ascii="Courier New" w:hAnsi="Courier New" w:cs="Courier New"/>
+          <w:sz w:val="20"/>
+        </w:rPr>
+      </w:pPr>
+      <w:r>
+        <w:rPr>
+          <w:rFonts w:ascii="Courier New" w:hAnsi="Courier New" w:cs="Courier New"/>
+          <w:sz w:val="20"/>
+        </w:rPr>
+        <w:tab/>
+      </w:r>
+      <w:r>
+        <w:rPr>
+          <w:rFonts w:ascii="Courier New" w:hAnsi="Courier New" w:cs="Courier New"/>
+          <w:sz w:val="20"/>
+        </w:rPr>
+        <w:tab/>
+      </w:r>
+      <w:r>
+        <w:rPr>
+          <w:rFonts w:ascii="Courier New" w:hAnsi="Courier New" w:cs="Courier New"/>
+          <w:sz w:val="20"/>
+        </w:rPr>
+        <w:tab/>
+      </w:r>
+      <w:r>
+        <w:rPr>
+          <w:rFonts w:ascii="Courier New" w:hAnsi="Courier New" w:cs="Courier New"/>
+          <w:sz w:val="20"/>
+        </w:rPr>
+        <w:tab/>
+      </w:r>
+    </w:p>
+    <w:p>
+      <w:pPr>
+        <w:spacing w:after="0"/>
+        <w:rPr>
+          <w:rFonts w:ascii="Courier New" w:hAnsi="Courier New" w:cs="Courier New"/>
+          <w:sz w:val="20"/>
+        </w:rPr>
+      </w:pPr>
+      <w:proofErr w:type="spellStart"/>
+      <w:proofErr w:type="gramStart"/>
+      <w:r>
+        <w:rPr>
+          <w:rFonts w:ascii="Courier New" w:hAnsi="Courier New" w:cs="Courier New"/>
+          <w:sz w:val="20"/>
+        </w:rPr>
+        <w:t>alphabeta</w:t>
+      </w:r>
+      <w:proofErr w:type="spellEnd"/>
+      <w:r>
+        <w:rPr>
+          <w:rFonts w:ascii="Courier New" w:hAnsi="Courier New" w:cs="Courier New"/>
+          <w:sz w:val="20"/>
+        </w:rPr>
+        <w:t>(</w:t>
+      </w:r>
+      <w:proofErr w:type="gramEnd"/>
+      <w:r>
+        <w:rPr>
+          <w:rFonts w:ascii="Courier New" w:hAnsi="Courier New" w:cs="Courier New"/>
+          <w:sz w:val="20"/>
+        </w:rPr>
+        <w:t xml:space="preserve">ETAT, JOUEUR, LEVEL, Alpha, Beta, BESTCOUP, BESTEVAL, </w:t>
+      </w:r>
+      <w:proofErr w:type="spellStart"/>
+      <w:r>
+        <w:rPr>
+          <w:rFonts w:ascii="Courier New" w:hAnsi="Courier New" w:cs="Courier New"/>
+          <w:sz w:val="20"/>
+        </w:rPr>
+        <w:t>Depth</w:t>
+      </w:r>
+      <w:proofErr w:type="spellEnd"/>
+      <w:r>
+        <w:rPr>
+          <w:rFonts w:ascii="Courier New" w:hAnsi="Courier New" w:cs="Courier New"/>
+          <w:sz w:val="20"/>
+        </w:rPr>
+        <w:t>) :-</w:t>
+      </w:r>
+    </w:p>
+    <w:p>
+      <w:pPr>
+        <w:spacing w:after="0"/>
+        <w:rPr>
+          <w:rFonts w:ascii="Courier New" w:hAnsi="Courier New" w:cs="Courier New"/>
+          <w:sz w:val="20"/>
+          <w:lang w:val="en-US"/>
+        </w:rPr>
+      </w:pPr>
+      <w:r>
+        <w:rPr>
+          <w:rFonts w:ascii="Courier New" w:hAnsi="Courier New" w:cs="Courier New"/>
+          <w:sz w:val="20"/>
+        </w:rPr>
+        <w:tab/>
+      </w:r>
+      <w:r>
+        <w:rPr>
+          <w:rFonts w:ascii="Courier New" w:hAnsi="Courier New" w:cs="Courier New"/>
+          <w:sz w:val="20"/>
+          <w:lang w:val="en-US"/>
+        </w:rPr>
+        <w:t>Depth &gt; 0,</w:t>
+      </w:r>
+    </w:p>
+    <w:p>
+      <w:pPr>
+        <w:spacing w:after="0"/>
+        <w:rPr>
+          <w:rFonts w:ascii="Courier New" w:hAnsi="Courier New" w:cs="Courier New"/>
+          <w:sz w:val="20"/>
+          <w:lang w:val="en-US"/>
+        </w:rPr>
+      </w:pPr>
+      <w:r>
+        <w:rPr>
+          <w:rFonts w:ascii="Courier New" w:hAnsi="Courier New" w:cs="Courier New"/>
+          <w:sz w:val="20"/>
+          <w:lang w:val="en-US"/>
+        </w:rPr>
+        <w:tab/>
+      </w:r>
+      <w:proofErr w:type="spellStart"/>
+      <w:r>
+        <w:rPr>
+          <w:rFonts w:ascii="Courier New" w:hAnsi="Courier New" w:cs="Courier New"/>
+          <w:sz w:val="20"/>
+          <w:lang w:val="en-US"/>
+        </w:rPr>
+        <w:t>OneDeeper</w:t>
+      </w:r>
+      <w:proofErr w:type="spellEnd"/>
+      <w:r>
+        <w:rPr>
+          <w:rFonts w:ascii="Courier New" w:hAnsi="Courier New" w:cs="Courier New"/>
+          <w:sz w:val="20"/>
+          <w:lang w:val="en-US"/>
+        </w:rPr>
+        <w:t xml:space="preserve"> is Depth - 1,</w:t>
+      </w:r>
+    </w:p>
+    <w:p>
+      <w:pPr>
+        <w:spacing w:after="0"/>
+        <w:rPr>
+          <w:rFonts w:ascii="Courier New" w:hAnsi="Courier New" w:cs="Courier New"/>
+          <w:sz w:val="20"/>
+          <w:lang w:val="en-US"/>
+        </w:rPr>
+      </w:pPr>
+      <w:r>
+        <w:rPr>
+          <w:rFonts w:ascii="Courier New" w:hAnsi="Courier New" w:cs="Courier New"/>
+          <w:sz w:val="20"/>
+          <w:lang w:val="en-US"/>
+        </w:rPr>
+        <w:tab/>
+      </w:r>
+      <w:proofErr w:type="spellStart"/>
+      <w:r>
+        <w:rPr>
+          <w:rFonts w:ascii="Courier New" w:hAnsi="Courier New" w:cs="Courier New"/>
+          <w:sz w:val="20"/>
+          <w:lang w:val="en-US"/>
+        </w:rPr>
+        <w:t>coups_possibles_</w:t>
+      </w:r>
+      <w:proofErr w:type="gramStart"/>
+      <w:r>
+        <w:rPr>
+          <w:rFonts w:ascii="Courier New" w:hAnsi="Courier New" w:cs="Courier New"/>
+          <w:sz w:val="20"/>
+          <w:lang w:val="en-US"/>
+        </w:rPr>
+        <w:t>joueur</w:t>
+      </w:r>
+      <w:proofErr w:type="spellEnd"/>
+      <w:r>
+        <w:rPr>
+          <w:rFonts w:ascii="Courier New" w:hAnsi="Courier New" w:cs="Courier New"/>
+          <w:sz w:val="20"/>
+          <w:lang w:val="en-US"/>
+        </w:rPr>
+        <w:t>(</w:t>
+      </w:r>
+      <w:proofErr w:type="gramEnd"/>
+      <w:r>
+        <w:rPr>
+          <w:rFonts w:ascii="Courier New" w:hAnsi="Courier New" w:cs="Courier New"/>
+          <w:sz w:val="20"/>
+          <w:lang w:val="en-US"/>
+        </w:rPr>
+        <w:t>ETAT, JOUEUR, L),</w:t>
+      </w:r>
+    </w:p>
+    <w:p>
+      <w:pPr>
+        <w:spacing w:after="0"/>
+        <w:rPr>
+          <w:rFonts w:ascii="Courier New" w:hAnsi="Courier New" w:cs="Courier New"/>
+          <w:sz w:val="20"/>
+          <w:lang w:val="en-US"/>
+        </w:rPr>
+      </w:pPr>
+      <w:r>
+        <w:rPr>
+          <w:rFonts w:ascii="Courier New" w:hAnsi="Courier New" w:cs="Courier New"/>
+          <w:sz w:val="20"/>
+          <w:lang w:val="en-US"/>
+        </w:rPr>
+        <w:tab/>
+      </w:r>
+      <w:proofErr w:type="gramStart"/>
+      <w:r>
+        <w:rPr>
+          <w:rFonts w:ascii="Courier New" w:hAnsi="Courier New" w:cs="Courier New"/>
+          <w:sz w:val="20"/>
+          <w:lang w:val="en-US"/>
+        </w:rPr>
+        <w:t>length(</w:t>
+      </w:r>
+      <w:proofErr w:type="gramEnd"/>
+      <w:r>
+        <w:rPr>
+          <w:rFonts w:ascii="Courier New" w:hAnsi="Courier New" w:cs="Courier New"/>
+          <w:sz w:val="20"/>
+          <w:lang w:val="en-US"/>
+        </w:rPr>
+        <w:t>L,LMOVES),</w:t>
+      </w:r>
+    </w:p>
+    <w:p>
+      <w:pPr>
+        <w:spacing w:after="0"/>
+        <w:rPr>
+          <w:rFonts w:ascii="Courier New" w:hAnsi="Courier New" w:cs="Courier New"/>
+          <w:sz w:val="20"/>
+          <w:lang w:val="en-US"/>
+        </w:rPr>
+      </w:pPr>
+      <w:r>
+        <w:rPr>
+          <w:rFonts w:ascii="Courier New" w:hAnsi="Courier New" w:cs="Courier New"/>
+          <w:sz w:val="20"/>
+          <w:lang w:val="en-US"/>
+        </w:rPr>
+        <w:tab/>
+        <w:t>LMOVES &gt; 0,</w:t>
+      </w:r>
+    </w:p>
+    <w:p>
+      <w:pPr>
+        <w:spacing w:after="0"/>
+        <w:rPr>
+          <w:rFonts w:ascii="Courier New" w:hAnsi="Courier New" w:cs="Courier New"/>
+          <w:sz w:val="20"/>
+          <w:lang w:val="en-US"/>
+        </w:rPr>
+      </w:pPr>
+      <w:r>
+        <w:rPr>
+          <w:rFonts w:ascii="Courier New" w:hAnsi="Courier New" w:cs="Courier New"/>
+          <w:sz w:val="20"/>
+          <w:lang w:val="en-US"/>
+        </w:rPr>
+        <w:tab/>
+        <w:t>!,</w:t>
+      </w:r>
+    </w:p>
+    <w:p>
+      <w:pPr>
+        <w:spacing w:after="0"/>
+        <w:rPr>
+          <w:rFonts w:ascii="Courier New" w:hAnsi="Courier New" w:cs="Courier New"/>
+          <w:sz w:val="20"/>
+          <w:lang w:val="en-US"/>
+        </w:rPr>
+      </w:pPr>
+      <w:r>
+        <w:rPr>
+          <w:rFonts w:ascii="Courier New" w:hAnsi="Courier New" w:cs="Courier New"/>
+          <w:sz w:val="20"/>
+          <w:lang w:val="en-US"/>
+        </w:rPr>
+        <w:tab/>
+      </w:r>
+      <w:proofErr w:type="spellStart"/>
+      <w:proofErr w:type="gramStart"/>
+      <w:r>
+        <w:rPr>
+          <w:rFonts w:ascii="Courier New" w:hAnsi="Courier New" w:cs="Courier New"/>
+          <w:sz w:val="20"/>
+          <w:lang w:val="en-US"/>
+        </w:rPr>
+        <w:t>boundedbest</w:t>
+      </w:r>
+      <w:proofErr w:type="spellEnd"/>
+      <w:r>
+        <w:rPr>
+          <w:rFonts w:ascii="Courier New" w:hAnsi="Courier New" w:cs="Courier New"/>
+          <w:sz w:val="20"/>
+          <w:lang w:val="en-US"/>
+        </w:rPr>
+        <w:t>(</w:t>
+      </w:r>
+      <w:proofErr w:type="gramEnd"/>
+      <w:r>
+        <w:rPr>
+          <w:rFonts w:ascii="Courier New" w:hAnsi="Courier New" w:cs="Courier New"/>
+          <w:sz w:val="20"/>
+          <w:lang w:val="en-US"/>
+        </w:rPr>
+        <w:t xml:space="preserve">ETAT,L,LEVEL, Alpha, Beta, JOUEUR, </w:t>
+      </w:r>
+      <w:proofErr w:type="spellStart"/>
+      <w:r>
+        <w:rPr>
+          <w:rFonts w:ascii="Courier New" w:hAnsi="Courier New" w:cs="Courier New"/>
+          <w:sz w:val="20"/>
+          <w:lang w:val="en-US"/>
+        </w:rPr>
+        <w:t>OneDeeper</w:t>
+      </w:r>
+      <w:proofErr w:type="spellEnd"/>
+      <w:r>
+        <w:rPr>
+          <w:rFonts w:ascii="Courier New" w:hAnsi="Courier New" w:cs="Courier New"/>
+          <w:sz w:val="20"/>
+          <w:lang w:val="en-US"/>
+        </w:rPr>
+        <w:t>, BESTCOUP, BESTEVAL).</w:t>
+      </w:r>
+    </w:p>
+    <w:p>
+      <w:pPr>
+        <w:spacing w:after="0"/>
+        <w:rPr>
+          <w:rFonts w:ascii="Courier New" w:hAnsi="Courier New" w:cs="Courier New"/>
+          <w:sz w:val="20"/>
+          <w:lang w:val="en-US"/>
+        </w:rPr>
+      </w:pPr>
+    </w:p>
+    <w:p>
+      <w:pPr>
+        <w:spacing w:after="0"/>
+        <w:rPr>
+          <w:rFonts w:ascii="Courier New" w:hAnsi="Courier New" w:cs="Courier New"/>
+          <w:color w:val="00B050"/>
+          <w:sz w:val="20"/>
+        </w:rPr>
+      </w:pPr>
+      <w:proofErr w:type="spellStart"/>
+      <w:proofErr w:type="gramStart"/>
+      <w:r>
+        <w:rPr>
+          <w:rFonts w:ascii="Courier New" w:hAnsi="Courier New" w:cs="Courier New"/>
+          <w:sz w:val="20"/>
+        </w:rPr>
+        <w:t>alphabeta</w:t>
+      </w:r>
+      <w:proofErr w:type="spellEnd"/>
+      <w:r>
+        <w:rPr>
+          <w:rFonts w:ascii="Courier New" w:hAnsi="Courier New" w:cs="Courier New"/>
+          <w:sz w:val="20"/>
+        </w:rPr>
+        <w:t>(</w:t>
+      </w:r>
+      <w:proofErr w:type="gramEnd"/>
+      <w:r>
+        <w:rPr>
+          <w:rFonts w:ascii="Courier New" w:hAnsi="Courier New" w:cs="Courier New"/>
+          <w:sz w:val="20"/>
+        </w:rPr>
+        <w:t xml:space="preserve">ETAT, _,LEVEL, _, _, _, Val, 0) :- </w:t>
+      </w:r>
+      <w:r>
+        <w:rPr>
+          <w:rFonts w:ascii="Courier New" w:hAnsi="Courier New" w:cs="Courier New"/>
+          <w:color w:val="00B050"/>
+          <w:sz w:val="20"/>
+        </w:rPr>
+        <w:t>% Profondeur atteinte, on évalue la feuille</w:t>
+      </w:r>
+    </w:p>
+    <w:p>
+      <w:pPr>
+        <w:spacing w:after="0"/>
+        <w:rPr>
+          <w:rFonts w:ascii="Courier New" w:hAnsi="Courier New" w:cs="Courier New"/>
+          <w:sz w:val="20"/>
+        </w:rPr>
+      </w:pPr>
+      <w:r>
+        <w:rPr>
+          <w:rFonts w:ascii="Courier New" w:hAnsi="Courier New" w:cs="Courier New"/>
+          <w:sz w:val="20"/>
+        </w:rPr>
+        <w:tab/>
+      </w:r>
+      <w:r>
+        <w:rPr>
+          <w:rFonts w:ascii="Courier New" w:hAnsi="Courier New" w:cs="Courier New"/>
+          <w:sz w:val="20"/>
+        </w:rPr>
+        <w:tab/>
+      </w:r>
+      <w:proofErr w:type="spellStart"/>
+      <w:proofErr w:type="gramStart"/>
+      <w:r>
+        <w:rPr>
+          <w:rFonts w:ascii="Courier New" w:hAnsi="Courier New" w:cs="Courier New"/>
+          <w:sz w:val="20"/>
+        </w:rPr>
+        <w:t>eval</w:t>
+      </w:r>
+      <w:proofErr w:type="spellEnd"/>
+      <w:r>
+        <w:rPr>
+          <w:rFonts w:ascii="Courier New" w:hAnsi="Courier New" w:cs="Courier New"/>
+          <w:sz w:val="20"/>
+        </w:rPr>
+        <w:t>(</w:t>
+      </w:r>
+      <w:proofErr w:type="spellStart"/>
+      <w:proofErr w:type="gramEnd"/>
+      <w:r>
+        <w:rPr>
+          <w:rFonts w:ascii="Courier New" w:hAnsi="Courier New" w:cs="Courier New"/>
+          <w:sz w:val="20"/>
+        </w:rPr>
+        <w:t>ETAT,Val,LEVEL</w:t>
+      </w:r>
+      <w:proofErr w:type="spellEnd"/>
+      <w:r>
+        <w:rPr>
+          <w:rFonts w:ascii="Courier New" w:hAnsi="Courier New" w:cs="Courier New"/>
+          <w:sz w:val="20"/>
+        </w:rPr>
+        <w:t>),!.</w:t>
+      </w:r>
+    </w:p>
+    <w:p>
+      <w:pPr>
+        <w:spacing w:after="0"/>
+        <w:rPr>
+          <w:rFonts w:ascii="Courier New" w:hAnsi="Courier New" w:cs="Courier New"/>
+          <w:sz w:val="20"/>
+        </w:rPr>
+      </w:pPr>
+      <w:r>
+        <w:rPr>
+          <w:rFonts w:ascii="Courier New" w:hAnsi="Courier New" w:cs="Courier New"/>
+          <w:sz w:val="20"/>
+        </w:rPr>
+        <w:tab/>
+      </w:r>
+      <w:r>
+        <w:rPr>
+          <w:rFonts w:ascii="Courier New" w:hAnsi="Courier New" w:cs="Courier New"/>
+          <w:sz w:val="20"/>
+        </w:rPr>
+        <w:tab/>
+      </w:r>
+    </w:p>
+    <w:p>
+      <w:pPr>
+        <w:spacing w:after="0"/>
+        <w:rPr>
+          <w:rFonts w:ascii="Courier New" w:hAnsi="Courier New" w:cs="Courier New"/>
+          <w:color w:val="00B050"/>
+          <w:sz w:val="20"/>
+        </w:rPr>
+      </w:pPr>
+      <w:proofErr w:type="spellStart"/>
+      <w:proofErr w:type="gramStart"/>
+      <w:r>
+        <w:rPr>
+          <w:rFonts w:ascii="Courier New" w:hAnsi="Courier New" w:cs="Courier New"/>
+          <w:sz w:val="20"/>
+        </w:rPr>
+        <w:t>alphabeta</w:t>
+      </w:r>
+      <w:proofErr w:type="spellEnd"/>
+      <w:r>
+        <w:rPr>
+          <w:rFonts w:ascii="Courier New" w:hAnsi="Courier New" w:cs="Courier New"/>
+          <w:sz w:val="20"/>
+        </w:rPr>
+        <w:t>(</w:t>
+      </w:r>
+      <w:proofErr w:type="gramEnd"/>
+      <w:r>
+        <w:rPr>
+          <w:rFonts w:ascii="Courier New" w:hAnsi="Courier New" w:cs="Courier New"/>
+          <w:sz w:val="20"/>
+        </w:rPr>
+        <w:t xml:space="preserve">ETAT, _,LEVEL, _, _, _, Val, _) :- </w:t>
+      </w:r>
+      <w:r>
+        <w:rPr>
+          <w:rFonts w:ascii="Courier New" w:hAnsi="Courier New" w:cs="Courier New"/>
+          <w:color w:val="00B050"/>
+          <w:sz w:val="20"/>
+        </w:rPr>
+        <w:t>% Si plus de coup avant d'avoir atteint la profondeur 0</w:t>
+      </w:r>
+    </w:p>
+    <w:p>
+      <w:pPr>
+        <w:spacing w:after="0"/>
+        <w:rPr>
+          <w:rFonts w:ascii="Courier New" w:hAnsi="Courier New" w:cs="Courier New"/>
+          <w:sz w:val="20"/>
+        </w:rPr>
+      </w:pPr>
+      <w:r>
+        <w:rPr>
+          <w:rFonts w:ascii="Courier New" w:hAnsi="Courier New" w:cs="Courier New"/>
+          <w:sz w:val="20"/>
+        </w:rPr>
+        <w:tab/>
+      </w:r>
+      <w:r>
+        <w:rPr>
+          <w:rFonts w:ascii="Courier New" w:hAnsi="Courier New" w:cs="Courier New"/>
+          <w:sz w:val="20"/>
+        </w:rPr>
+        <w:tab/>
+      </w:r>
+      <w:proofErr w:type="spellStart"/>
+      <w:proofErr w:type="gramStart"/>
+      <w:r>
+        <w:rPr>
+          <w:rFonts w:ascii="Courier New" w:hAnsi="Courier New" w:cs="Courier New"/>
+          <w:sz w:val="20"/>
+        </w:rPr>
+        <w:t>eval</w:t>
+      </w:r>
+      <w:proofErr w:type="spellEnd"/>
+      <w:r>
+        <w:rPr>
+          <w:rFonts w:ascii="Courier New" w:hAnsi="Courier New" w:cs="Courier New"/>
+          <w:sz w:val="20"/>
+        </w:rPr>
+        <w:t>(</w:t>
+      </w:r>
+      <w:proofErr w:type="spellStart"/>
+      <w:proofErr w:type="gramEnd"/>
+      <w:r>
+        <w:rPr>
+          <w:rFonts w:ascii="Courier New" w:hAnsi="Courier New" w:cs="Courier New"/>
+          <w:sz w:val="20"/>
+        </w:rPr>
+        <w:t>ETAT,Val,LEVEL</w:t>
+      </w:r>
+      <w:proofErr w:type="spellEnd"/>
+      <w:r>
+        <w:rPr>
+          <w:rFonts w:ascii="Courier New" w:hAnsi="Courier New" w:cs="Courier New"/>
+          <w:sz w:val="20"/>
+        </w:rPr>
+        <w:t>).</w:t>
+      </w:r>
+    </w:p>
+    <w:p>
+      <w:pPr>
+        <w:spacing w:after="0"/>
+        <w:rPr>
+          <w:rFonts w:ascii="Courier New" w:hAnsi="Courier New" w:cs="Courier New"/>
+          <w:sz w:val="20"/>
+        </w:rPr>
+      </w:pPr>
+    </w:p>
+    <w:p>
+      <w:pPr>
+        <w:spacing w:after="0"/>
+        <w:rPr>
+          <w:rFonts w:ascii="Courier New" w:hAnsi="Courier New" w:cs="Courier New"/>
+          <w:color w:val="00B050"/>
+          <w:sz w:val="20"/>
+        </w:rPr>
+      </w:pPr>
+      <w:r>
+        <w:rPr>
+          <w:rFonts w:ascii="Courier New" w:hAnsi="Courier New" w:cs="Courier New"/>
+          <w:color w:val="00B050"/>
+          <w:sz w:val="20"/>
+        </w:rPr>
+        <w:t xml:space="preserve">% </w:t>
+      </w:r>
+      <w:proofErr w:type="spellStart"/>
+      <w:proofErr w:type="gramStart"/>
+      <w:r>
+        <w:rPr>
+          <w:rFonts w:ascii="Courier New" w:hAnsi="Courier New" w:cs="Courier New"/>
+          <w:color w:val="00B050"/>
+          <w:sz w:val="20"/>
+        </w:rPr>
+        <w:t>boundedbest</w:t>
+      </w:r>
+      <w:proofErr w:type="spellEnd"/>
+      <w:r>
+        <w:rPr>
+          <w:rFonts w:ascii="Courier New" w:hAnsi="Courier New" w:cs="Courier New"/>
+          <w:color w:val="00B050"/>
+          <w:sz w:val="20"/>
+        </w:rPr>
+        <w:t>(</w:t>
+      </w:r>
+      <w:proofErr w:type="gramEnd"/>
+      <w:r>
+        <w:rPr>
+          <w:rFonts w:ascii="Courier New" w:hAnsi="Courier New" w:cs="Courier New"/>
+          <w:color w:val="00B050"/>
+          <w:sz w:val="20"/>
+        </w:rPr>
+        <w:t>+ETAT,+COUPLISTE,+LEVEL, +Alpha, +Beta, +JOUEUR, +</w:t>
+      </w:r>
+      <w:proofErr w:type="spellStart"/>
+      <w:r>
+        <w:rPr>
+          <w:rFonts w:ascii="Courier New" w:hAnsi="Courier New" w:cs="Courier New"/>
+          <w:color w:val="00B050"/>
+          <w:sz w:val="20"/>
+        </w:rPr>
+        <w:t>Depth</w:t>
+      </w:r>
+      <w:proofErr w:type="spellEnd"/>
+      <w:r>
+        <w:rPr>
+          <w:rFonts w:ascii="Courier New" w:hAnsi="Courier New" w:cs="Courier New"/>
+          <w:color w:val="00B050"/>
+          <w:sz w:val="20"/>
+        </w:rPr>
+        <w:t>, ?BESTCOUP, ?BESTVAL)</w:t>
+      </w:r>
+    </w:p>
+    <w:p>
+      <w:pPr>
+        <w:spacing w:after="0"/>
+        <w:rPr>
+          <w:rFonts w:ascii="Courier New" w:hAnsi="Courier New" w:cs="Courier New"/>
+          <w:color w:val="00B050"/>
+          <w:sz w:val="20"/>
+        </w:rPr>
+      </w:pPr>
+      <w:r>
+        <w:rPr>
+          <w:rFonts w:ascii="Courier New" w:hAnsi="Courier New" w:cs="Courier New"/>
+          <w:color w:val="00B050"/>
+          <w:sz w:val="20"/>
+        </w:rPr>
+        <w:t xml:space="preserve">% la fonction </w:t>
+      </w:r>
+      <w:proofErr w:type="spellStart"/>
+      <w:r>
+        <w:rPr>
+          <w:rFonts w:ascii="Courier New" w:hAnsi="Courier New" w:cs="Courier New"/>
+          <w:color w:val="00B050"/>
+          <w:sz w:val="20"/>
+        </w:rPr>
+        <w:t>boundedbest</w:t>
+      </w:r>
+      <w:proofErr w:type="spellEnd"/>
+      <w:r>
+        <w:rPr>
+          <w:rFonts w:ascii="Courier New" w:hAnsi="Courier New" w:cs="Courier New"/>
+          <w:color w:val="00B050"/>
+          <w:sz w:val="20"/>
+        </w:rPr>
+        <w:t xml:space="preserve"> va s'occuper de faire le lien entre </w:t>
+      </w:r>
+      <w:proofErr w:type="spellStart"/>
+      <w:r>
+        <w:rPr>
+          <w:rFonts w:ascii="Courier New" w:hAnsi="Courier New" w:cs="Courier New"/>
+          <w:color w:val="00B050"/>
+          <w:sz w:val="20"/>
+        </w:rPr>
+        <w:t>alphabeta</w:t>
+      </w:r>
+      <w:proofErr w:type="spellEnd"/>
+      <w:r>
+        <w:rPr>
+          <w:rFonts w:ascii="Courier New" w:hAnsi="Courier New" w:cs="Courier New"/>
+          <w:color w:val="00B050"/>
+          <w:sz w:val="20"/>
+        </w:rPr>
+        <w:t xml:space="preserve"> (qui évalue les branches)</w:t>
+      </w:r>
+    </w:p>
+    <w:p>
+      <w:pPr>
+        <w:spacing w:after="0"/>
+        <w:rPr>
+          <w:rFonts w:ascii="Courier New" w:hAnsi="Courier New" w:cs="Courier New"/>
+          <w:color w:val="00B050"/>
+          <w:sz w:val="20"/>
+        </w:rPr>
+      </w:pPr>
+      <w:r>
+        <w:rPr>
+          <w:rFonts w:ascii="Courier New" w:hAnsi="Courier New" w:cs="Courier New"/>
+          <w:color w:val="00B050"/>
+          <w:sz w:val="20"/>
+        </w:rPr>
+        <w:t xml:space="preserve">% et </w:t>
+      </w:r>
+      <w:proofErr w:type="spellStart"/>
+      <w:r>
+        <w:rPr>
+          <w:rFonts w:ascii="Courier New" w:hAnsi="Courier New" w:cs="Courier New"/>
+          <w:color w:val="00B050"/>
+          <w:sz w:val="20"/>
+        </w:rPr>
+        <w:t>goodenough</w:t>
+      </w:r>
+      <w:proofErr w:type="spellEnd"/>
+      <w:r>
+        <w:rPr>
+          <w:rFonts w:ascii="Courier New" w:hAnsi="Courier New" w:cs="Courier New"/>
+          <w:color w:val="00B050"/>
+          <w:sz w:val="20"/>
+        </w:rPr>
+        <w:t xml:space="preserve"> (qui est chargée de comparer ces branches)</w:t>
+      </w:r>
+    </w:p>
+    <w:p>
+      <w:pPr>
+        <w:spacing w:after="0"/>
+        <w:rPr>
+          <w:rFonts w:ascii="Courier New" w:hAnsi="Courier New" w:cs="Courier New"/>
+          <w:sz w:val="20"/>
+        </w:rPr>
+      </w:pPr>
+      <w:r>
+        <w:rPr>
+          <w:rFonts w:ascii="Courier New" w:hAnsi="Courier New" w:cs="Courier New"/>
+          <w:sz w:val="20"/>
+        </w:rPr>
+        <w:tab/>
+      </w:r>
+      <w:r>
+        <w:rPr>
+          <w:rFonts w:ascii="Courier New" w:hAnsi="Courier New" w:cs="Courier New"/>
+          <w:sz w:val="20"/>
+        </w:rPr>
+        <w:tab/>
+      </w:r>
+    </w:p>
+    <w:p>
+      <w:pPr>
+        <w:spacing w:after="0"/>
+        <w:rPr>
+          <w:rFonts w:ascii="Courier New" w:hAnsi="Courier New" w:cs="Courier New"/>
+          <w:sz w:val="20"/>
+          <w:lang w:val="en-US"/>
+        </w:rPr>
+      </w:pPr>
+      <w:proofErr w:type="spellStart"/>
+      <w:r>
+        <w:rPr>
+          <w:rFonts w:ascii="Courier New" w:hAnsi="Courier New" w:cs="Courier New"/>
+          <w:sz w:val="20"/>
+          <w:lang w:val="en-US"/>
+        </w:rPr>
+        <w:t>boundedbest</w:t>
+      </w:r>
+      <w:proofErr w:type="spellEnd"/>
+      <w:r>
+        <w:rPr>
+          <w:rFonts w:ascii="Courier New" w:hAnsi="Courier New" w:cs="Courier New"/>
+          <w:sz w:val="20"/>
+          <w:lang w:val="en-US"/>
+        </w:rPr>
+        <w:t>(ETAT,[[D,A,I]|NEXTCOUPS],LEVEL, Alpha, Beta, JOUEUR, Depth, BESTCOUP, BESTVAL) :-</w:t>
+      </w:r>
+    </w:p>
+    <w:p>
+      <w:pPr>
+        <w:spacing w:after="0"/>
+        <w:rPr>
+          <w:rFonts w:ascii="Courier New" w:hAnsi="Courier New" w:cs="Courier New"/>
+          <w:sz w:val="20"/>
+        </w:rPr>
+      </w:pPr>
+      <w:r>
+        <w:rPr>
+          <w:rFonts w:ascii="Courier New" w:hAnsi="Courier New" w:cs="Courier New"/>
+          <w:sz w:val="20"/>
+          <w:lang w:val="en-US"/>
+        </w:rPr>
+        <w:t xml:space="preserve">  </w:t>
+      </w:r>
+      <w:proofErr w:type="spellStart"/>
+      <w:r>
+        <w:rPr>
+          <w:rFonts w:ascii="Courier New" w:hAnsi="Courier New" w:cs="Courier New"/>
+          <w:sz w:val="20"/>
+        </w:rPr>
+        <w:t>inverser_</w:t>
+      </w:r>
+      <w:proofErr w:type="gramStart"/>
+      <w:r>
+        <w:rPr>
+          <w:rFonts w:ascii="Courier New" w:hAnsi="Courier New" w:cs="Courier New"/>
+          <w:sz w:val="20"/>
+        </w:rPr>
+        <w:t>joueur</w:t>
+      </w:r>
+      <w:proofErr w:type="spellEnd"/>
+      <w:r>
+        <w:rPr>
+          <w:rFonts w:ascii="Courier New" w:hAnsi="Courier New" w:cs="Courier New"/>
+          <w:sz w:val="20"/>
+        </w:rPr>
+        <w:t>(</w:t>
+      </w:r>
+      <w:proofErr w:type="gramEnd"/>
+      <w:r>
+        <w:rPr>
+          <w:rFonts w:ascii="Courier New" w:hAnsi="Courier New" w:cs="Courier New"/>
+          <w:sz w:val="20"/>
+        </w:rPr>
+        <w:t>JOUEUR, J2),</w:t>
+      </w:r>
+    </w:p>
+    <w:p>
+      <w:pPr>
+        <w:spacing w:after="0"/>
+        <w:rPr>
+          <w:rFonts w:ascii="Courier New" w:hAnsi="Courier New" w:cs="Courier New"/>
+          <w:sz w:val="20"/>
+        </w:rPr>
+      </w:pPr>
+      <w:r>
+        <w:rPr>
+          <w:rFonts w:ascii="Courier New" w:hAnsi="Courier New" w:cs="Courier New"/>
+          <w:sz w:val="20"/>
+        </w:rPr>
+        <w:lastRenderedPageBreak/>
+        <w:t xml:space="preserve">  </w:t>
+      </w:r>
+      <w:proofErr w:type="spellStart"/>
+      <w:r>
+        <w:rPr>
+          <w:rFonts w:ascii="Courier New" w:hAnsi="Courier New" w:cs="Courier New"/>
+          <w:sz w:val="20"/>
+        </w:rPr>
+        <w:t>nouvel_</w:t>
+      </w:r>
+      <w:proofErr w:type="gramStart"/>
+      <w:r>
+        <w:rPr>
+          <w:rFonts w:ascii="Courier New" w:hAnsi="Courier New" w:cs="Courier New"/>
+          <w:sz w:val="20"/>
+        </w:rPr>
+        <w:t>etat</w:t>
+      </w:r>
+      <w:proofErr w:type="spellEnd"/>
+      <w:r>
+        <w:rPr>
+          <w:rFonts w:ascii="Courier New" w:hAnsi="Courier New" w:cs="Courier New"/>
+          <w:sz w:val="20"/>
+        </w:rPr>
+        <w:t>(</w:t>
+      </w:r>
+      <w:proofErr w:type="gramEnd"/>
+      <w:r>
+        <w:rPr>
+          <w:rFonts w:ascii="Courier New" w:hAnsi="Courier New" w:cs="Courier New"/>
+          <w:sz w:val="20"/>
+        </w:rPr>
+        <w:t>ETAT,D,A,I,NEXTETAT),</w:t>
+      </w:r>
+    </w:p>
+    <w:p>
+      <w:pPr>
+        <w:spacing w:after="0"/>
+        <w:rPr>
+          <w:rFonts w:ascii="Courier New" w:hAnsi="Courier New" w:cs="Courier New"/>
+          <w:sz w:val="20"/>
+          <w:lang w:val="en-US"/>
+        </w:rPr>
+      </w:pPr>
+      <w:r>
+        <w:rPr>
+          <w:rFonts w:ascii="Courier New" w:hAnsi="Courier New" w:cs="Courier New"/>
+          <w:sz w:val="20"/>
+        </w:rPr>
+        <w:t xml:space="preserve">  </w:t>
+      </w:r>
+      <w:proofErr w:type="spellStart"/>
+      <w:proofErr w:type="gramStart"/>
+      <w:r>
+        <w:rPr>
+          <w:rFonts w:ascii="Courier New" w:hAnsi="Courier New" w:cs="Courier New"/>
+          <w:sz w:val="20"/>
+          <w:lang w:val="en-US"/>
+        </w:rPr>
+        <w:t>alphabeta</w:t>
+      </w:r>
+      <w:proofErr w:type="spellEnd"/>
+      <w:r>
+        <w:rPr>
+          <w:rFonts w:ascii="Courier New" w:hAnsi="Courier New" w:cs="Courier New"/>
+          <w:sz w:val="20"/>
+          <w:lang w:val="en-US"/>
+        </w:rPr>
+        <w:t>(</w:t>
+      </w:r>
+      <w:proofErr w:type="gramEnd"/>
+      <w:r>
+        <w:rPr>
+          <w:rFonts w:ascii="Courier New" w:hAnsi="Courier New" w:cs="Courier New"/>
+          <w:sz w:val="20"/>
+          <w:lang w:val="en-US"/>
+        </w:rPr>
+        <w:t>NEXTETAT, J2,LEVEL, Alpha, Beta, _BESTCOUP, Val, Depth),</w:t>
+      </w:r>
+    </w:p>
+    <w:p>
+      <w:pPr>
+        <w:spacing w:after="0"/>
+        <w:rPr>
+          <w:rFonts w:ascii="Courier New" w:hAnsi="Courier New" w:cs="Courier New"/>
+          <w:sz w:val="20"/>
+          <w:lang w:val="en-US"/>
+        </w:rPr>
+      </w:pPr>
+      <w:r>
+        <w:rPr>
+          <w:rFonts w:ascii="Courier New" w:hAnsi="Courier New" w:cs="Courier New"/>
+          <w:sz w:val="20"/>
+          <w:lang w:val="en-US"/>
+        </w:rPr>
+        <w:t xml:space="preserve">  </w:t>
+      </w:r>
+      <w:proofErr w:type="spellStart"/>
+      <w:proofErr w:type="gramStart"/>
+      <w:r>
+        <w:rPr>
+          <w:rFonts w:ascii="Courier New" w:hAnsi="Courier New" w:cs="Courier New"/>
+          <w:sz w:val="20"/>
+          <w:lang w:val="en-US"/>
+        </w:rPr>
+        <w:t>goodenough</w:t>
+      </w:r>
+      <w:proofErr w:type="spellEnd"/>
+      <w:r>
+        <w:rPr>
+          <w:rFonts w:ascii="Courier New" w:hAnsi="Courier New" w:cs="Courier New"/>
+          <w:sz w:val="20"/>
+          <w:lang w:val="en-US"/>
+        </w:rPr>
+        <w:t>(</w:t>
+      </w:r>
+      <w:proofErr w:type="spellStart"/>
+      <w:proofErr w:type="gramEnd"/>
+      <w:r>
+        <w:rPr>
+          <w:rFonts w:ascii="Courier New" w:hAnsi="Courier New" w:cs="Courier New"/>
+          <w:sz w:val="20"/>
+          <w:lang w:val="en-US"/>
+        </w:rPr>
+        <w:t>ETAT,NEXTCOUPS,LEVEL,Depth</w:t>
+      </w:r>
+      <w:proofErr w:type="spellEnd"/>
+      <w:r>
+        <w:rPr>
+          <w:rFonts w:ascii="Courier New" w:hAnsi="Courier New" w:cs="Courier New"/>
+          <w:sz w:val="20"/>
+          <w:lang w:val="en-US"/>
+        </w:rPr>
+        <w:t>, Alpha, Beta, JOUEUR, [D,A,I], Val, BESTCOUP, BESTVAL).</w:t>
+      </w:r>
+    </w:p>
+    <w:p>
+      <w:pPr>
+        <w:spacing w:after="0"/>
+        <w:rPr>
+          <w:rFonts w:ascii="Courier New" w:hAnsi="Courier New" w:cs="Courier New"/>
+          <w:sz w:val="20"/>
+          <w:lang w:val="en-US"/>
+        </w:rPr>
+      </w:pPr>
+    </w:p>
+    <w:p>
+      <w:pPr>
+        <w:spacing w:after="0"/>
+        <w:rPr>
+          <w:rFonts w:ascii="Courier New" w:hAnsi="Courier New" w:cs="Courier New"/>
+          <w:color w:val="00B050"/>
+          <w:sz w:val="20"/>
+          <w:lang w:val="en-US"/>
+        </w:rPr>
+      </w:pPr>
+      <w:r>
+        <w:rPr>
+          <w:rFonts w:ascii="Courier New" w:hAnsi="Courier New" w:cs="Courier New"/>
+          <w:color w:val="00B050"/>
+          <w:sz w:val="20"/>
+          <w:lang w:val="en-US"/>
+        </w:rPr>
+        <w:t xml:space="preserve">% </w:t>
+      </w:r>
+      <w:proofErr w:type="spellStart"/>
+      <w:proofErr w:type="gramStart"/>
+      <w:r>
+        <w:rPr>
+          <w:rFonts w:ascii="Courier New" w:hAnsi="Courier New" w:cs="Courier New"/>
+          <w:color w:val="00B050"/>
+          <w:sz w:val="20"/>
+          <w:lang w:val="en-US"/>
+        </w:rPr>
+        <w:t>goodenough</w:t>
+      </w:r>
+      <w:proofErr w:type="spellEnd"/>
+      <w:r>
+        <w:rPr>
+          <w:rFonts w:ascii="Courier New" w:hAnsi="Courier New" w:cs="Courier New"/>
+          <w:color w:val="00B050"/>
+          <w:sz w:val="20"/>
+          <w:lang w:val="en-US"/>
+        </w:rPr>
+        <w:t>(</w:t>
+      </w:r>
+      <w:proofErr w:type="gramEnd"/>
+      <w:r>
+        <w:rPr>
+          <w:rFonts w:ascii="Courier New" w:hAnsi="Courier New" w:cs="Courier New"/>
+          <w:color w:val="00B050"/>
+          <w:sz w:val="20"/>
+          <w:lang w:val="en-US"/>
+        </w:rPr>
+        <w:t>+</w:t>
+      </w:r>
+      <w:proofErr w:type="spellStart"/>
+      <w:r>
+        <w:rPr>
+          <w:rFonts w:ascii="Courier New" w:hAnsi="Courier New" w:cs="Courier New"/>
+          <w:color w:val="00B050"/>
+          <w:sz w:val="20"/>
+          <w:lang w:val="en-US"/>
+        </w:rPr>
+        <w:t>ETAT,+MOVELIST,+LEVEL,+Depth</w:t>
+      </w:r>
+      <w:proofErr w:type="spellEnd"/>
+      <w:r>
+        <w:rPr>
+          <w:rFonts w:ascii="Courier New" w:hAnsi="Courier New" w:cs="Courier New"/>
+          <w:color w:val="00B050"/>
+          <w:sz w:val="20"/>
+          <w:lang w:val="en-US"/>
+        </w:rPr>
+        <w:t>, +Alpha, +Beta, +JOUEUR, +COUP, Val, BESTCOUP, BESTEVAL)</w:t>
+      </w:r>
+    </w:p>
+    <w:p>
+      <w:pPr>
+        <w:spacing w:after="0"/>
+        <w:rPr>
+          <w:rFonts w:ascii="Courier New" w:hAnsi="Courier New" w:cs="Courier New"/>
+          <w:color w:val="00B050"/>
+          <w:sz w:val="20"/>
+        </w:rPr>
+      </w:pPr>
+      <w:r>
+        <w:rPr>
+          <w:rFonts w:ascii="Courier New" w:hAnsi="Courier New" w:cs="Courier New"/>
+          <w:color w:val="00B050"/>
+          <w:sz w:val="20"/>
+        </w:rPr>
+        <w:t xml:space="preserve">% </w:t>
+      </w:r>
+      <w:proofErr w:type="spellStart"/>
+      <w:r>
+        <w:rPr>
+          <w:rFonts w:ascii="Courier New" w:hAnsi="Courier New" w:cs="Courier New"/>
+          <w:color w:val="00B050"/>
+          <w:sz w:val="20"/>
+        </w:rPr>
+        <w:t>goodenough</w:t>
+      </w:r>
+      <w:proofErr w:type="spellEnd"/>
+      <w:r>
+        <w:rPr>
+          <w:rFonts w:ascii="Courier New" w:hAnsi="Courier New" w:cs="Courier New"/>
+          <w:color w:val="00B050"/>
+          <w:sz w:val="20"/>
+        </w:rPr>
+        <w:t xml:space="preserve"> est le prédicat chargé d'évaluer de comparer les évaluations qu'il reçoit avec</w:t>
+      </w:r>
+    </w:p>
+    <w:p>
+      <w:pPr>
+        <w:spacing w:after="0"/>
+        <w:rPr>
+          <w:rFonts w:ascii="Courier New" w:hAnsi="Courier New" w:cs="Courier New"/>
+          <w:color w:val="00B050"/>
+          <w:sz w:val="20"/>
+        </w:rPr>
+      </w:pPr>
+      <w:r>
+        <w:rPr>
+          <w:rFonts w:ascii="Courier New" w:hAnsi="Courier New" w:cs="Courier New"/>
+          <w:color w:val="00B050"/>
+          <w:sz w:val="20"/>
+        </w:rPr>
+        <w:t xml:space="preserve">% alpha et beta. C'est lui qui se charge de </w:t>
+      </w:r>
+      <w:proofErr w:type="spellStart"/>
+      <w:r>
+        <w:rPr>
+          <w:rFonts w:ascii="Courier New" w:hAnsi="Courier New" w:cs="Courier New"/>
+          <w:color w:val="00B050"/>
+          <w:sz w:val="20"/>
+        </w:rPr>
+        <w:t>cut</w:t>
+      </w:r>
+      <w:proofErr w:type="spellEnd"/>
+      <w:r>
+        <w:rPr>
+          <w:rFonts w:ascii="Courier New" w:hAnsi="Courier New" w:cs="Courier New"/>
+          <w:color w:val="00B050"/>
+          <w:sz w:val="20"/>
+        </w:rPr>
+        <w:t xml:space="preserve"> (de l'élagage)</w:t>
+      </w:r>
+    </w:p>
+    <w:p>
+      <w:pPr>
+        <w:spacing w:after="0"/>
+        <w:rPr>
+          <w:rFonts w:ascii="Courier New" w:hAnsi="Courier New" w:cs="Courier New"/>
+          <w:sz w:val="20"/>
+        </w:rPr>
+      </w:pPr>
+      <w:r>
+        <w:rPr>
+          <w:rFonts w:ascii="Courier New" w:hAnsi="Courier New" w:cs="Courier New"/>
+          <w:sz w:val="20"/>
+        </w:rPr>
+        <w:t xml:space="preserve">  </w:t>
+      </w:r>
+    </w:p>
+    <w:p>
+      <w:pPr>
+        <w:spacing w:after="0"/>
+        <w:rPr>
+          <w:rFonts w:ascii="Courier New" w:hAnsi="Courier New" w:cs="Courier New"/>
+          <w:sz w:val="20"/>
+        </w:rPr>
+      </w:pPr>
+      <w:proofErr w:type="spellStart"/>
+      <w:proofErr w:type="gramStart"/>
+      <w:r>
+        <w:rPr>
+          <w:rFonts w:ascii="Courier New" w:hAnsi="Courier New" w:cs="Courier New"/>
+          <w:sz w:val="20"/>
+        </w:rPr>
+        <w:t>goodenough</w:t>
+      </w:r>
+      <w:proofErr w:type="spellEnd"/>
+      <w:r>
+        <w:rPr>
+          <w:rFonts w:ascii="Courier New" w:hAnsi="Courier New" w:cs="Courier New"/>
+          <w:sz w:val="20"/>
+        </w:rPr>
+        <w:t>(</w:t>
+      </w:r>
+      <w:proofErr w:type="gramEnd"/>
+      <w:r>
+        <w:rPr>
+          <w:rFonts w:ascii="Courier New" w:hAnsi="Courier New" w:cs="Courier New"/>
+          <w:sz w:val="20"/>
+        </w:rPr>
+        <w:t>_,[],_,_, _, _, _, COUP, Val, COUP, Val) :-!.   % On a fini la liste de coups</w:t>
+      </w:r>
+    </w:p>
+    <w:p>
+      <w:pPr>
+        <w:spacing w:after="0"/>
+        <w:rPr>
+          <w:rFonts w:ascii="Courier New" w:hAnsi="Courier New" w:cs="Courier New"/>
+          <w:sz w:val="20"/>
+        </w:rPr>
+      </w:pPr>
+    </w:p>
+    <w:p>
+      <w:pPr>
+        <w:spacing w:after="0"/>
+        <w:rPr>
+          <w:rFonts w:ascii="Courier New" w:hAnsi="Courier New" w:cs="Courier New"/>
+          <w:sz w:val="20"/>
+        </w:rPr>
+      </w:pPr>
+      <w:proofErr w:type="spellStart"/>
+      <w:proofErr w:type="gramStart"/>
+      <w:r>
+        <w:rPr>
+          <w:rFonts w:ascii="Courier New" w:hAnsi="Courier New" w:cs="Courier New"/>
+          <w:sz w:val="20"/>
+        </w:rPr>
+        <w:t>goodenough</w:t>
+      </w:r>
+      <w:proofErr w:type="spellEnd"/>
+      <w:r>
+        <w:rPr>
+          <w:rFonts w:ascii="Courier New" w:hAnsi="Courier New" w:cs="Courier New"/>
+          <w:sz w:val="20"/>
+        </w:rPr>
+        <w:t>(</w:t>
+      </w:r>
+      <w:proofErr w:type="gramEnd"/>
+      <w:r>
+        <w:rPr>
+          <w:rFonts w:ascii="Courier New" w:hAnsi="Courier New" w:cs="Courier New"/>
+          <w:sz w:val="20"/>
+        </w:rPr>
+        <w:t xml:space="preserve">_,_,_,_, Alpha, Beta, JOUEUR, COUP, Val, COUP, Val) :- % Cas de </w:t>
+      </w:r>
+      <w:proofErr w:type="spellStart"/>
+      <w:r>
+        <w:rPr>
+          <w:rFonts w:ascii="Courier New" w:hAnsi="Courier New" w:cs="Courier New"/>
+          <w:sz w:val="20"/>
+        </w:rPr>
+        <w:t>cut</w:t>
+      </w:r>
+      <w:proofErr w:type="spellEnd"/>
+    </w:p>
+    <w:p>
+      <w:pPr>
+        <w:spacing w:after="0"/>
+        <w:rPr>
+          <w:rFonts w:ascii="Courier New" w:hAnsi="Courier New" w:cs="Courier New"/>
+          <w:color w:val="00B050"/>
+          <w:sz w:val="20"/>
+        </w:rPr>
+      </w:pPr>
+      <w:r>
+        <w:rPr>
+          <w:rFonts w:ascii="Courier New" w:hAnsi="Courier New" w:cs="Courier New"/>
+          <w:sz w:val="20"/>
+        </w:rPr>
+        <w:t xml:space="preserve">  JOUEUR = 0, Val &gt; </w:t>
+      </w:r>
+      <w:proofErr w:type="gramStart"/>
+      <w:r>
+        <w:rPr>
+          <w:rFonts w:ascii="Courier New" w:hAnsi="Courier New" w:cs="Courier New"/>
+          <w:sz w:val="20"/>
+        </w:rPr>
+        <w:t>Beta, !</w:t>
+      </w:r>
+      <w:proofErr w:type="gramEnd"/>
+      <w:r>
+        <w:rPr>
+          <w:rFonts w:ascii="Courier New" w:hAnsi="Courier New" w:cs="Courier New"/>
+          <w:sz w:val="20"/>
+        </w:rPr>
+        <w:t xml:space="preserve">                 </w:t>
+      </w:r>
+      <w:r>
+        <w:rPr>
+          <w:rFonts w:ascii="Courier New" w:hAnsi="Courier New" w:cs="Courier New"/>
+          <w:color w:val="00B050"/>
+          <w:sz w:val="20"/>
+        </w:rPr>
+        <w:t>% MIN a dépassé beta</w:t>
+      </w:r>
+    </w:p>
+    <w:p>
+      <w:pPr>
+        <w:spacing w:after="0"/>
+        <w:rPr>
+          <w:rFonts w:ascii="Courier New" w:hAnsi="Courier New" w:cs="Courier New"/>
+          <w:sz w:val="20"/>
+        </w:rPr>
+      </w:pPr>
+      <w:r>
+        <w:rPr>
+          <w:rFonts w:ascii="Courier New" w:hAnsi="Courier New" w:cs="Courier New"/>
+          <w:sz w:val="20"/>
+        </w:rPr>
+        <w:t xml:space="preserve">  ;</w:t>
+      </w:r>
+    </w:p>
+    <w:p>
+      <w:pPr>
+        <w:spacing w:after="0"/>
+        <w:rPr>
+          <w:rFonts w:ascii="Courier New" w:hAnsi="Courier New" w:cs="Courier New"/>
+          <w:color w:val="00B050"/>
+          <w:sz w:val="20"/>
+        </w:rPr>
+      </w:pPr>
+      <w:r>
+        <w:rPr>
+          <w:rFonts w:ascii="Courier New" w:hAnsi="Courier New" w:cs="Courier New"/>
+          <w:sz w:val="20"/>
+        </w:rPr>
+        <w:t xml:space="preserve">  JOUEUR = 1, Val &lt; </w:t>
+      </w:r>
+      <w:proofErr w:type="gramStart"/>
+      <w:r>
+        <w:rPr>
+          <w:rFonts w:ascii="Courier New" w:hAnsi="Courier New" w:cs="Courier New"/>
+          <w:sz w:val="20"/>
+        </w:rPr>
+        <w:t>Alpha, !.</w:t>
+      </w:r>
+      <w:proofErr w:type="gramEnd"/>
+      <w:r>
+        <w:rPr>
+          <w:rFonts w:ascii="Courier New" w:hAnsi="Courier New" w:cs="Courier New"/>
+          <w:sz w:val="20"/>
+        </w:rPr>
+        <w:t xml:space="preserve">               </w:t>
+      </w:r>
+      <w:r>
+        <w:rPr>
+          <w:rFonts w:ascii="Courier New" w:hAnsi="Courier New" w:cs="Courier New"/>
+          <w:color w:val="00B050"/>
+          <w:sz w:val="20"/>
+        </w:rPr>
+        <w:t>% MAX est passé sous alpha</w:t>
+      </w:r>
+    </w:p>
+    <w:p>
+      <w:pPr>
+        <w:spacing w:after="0"/>
+        <w:rPr>
+          <w:rFonts w:ascii="Courier New" w:hAnsi="Courier New" w:cs="Courier New"/>
+          <w:sz w:val="20"/>
+        </w:rPr>
+      </w:pPr>
+    </w:p>
+    <w:p>
+      <w:pPr>
+        <w:spacing w:after="0"/>
+        <w:rPr>
+          <w:rFonts w:ascii="Courier New" w:hAnsi="Courier New" w:cs="Courier New"/>
+          <w:sz w:val="20"/>
+          <w:lang w:val="en-US"/>
+        </w:rPr>
+      </w:pPr>
+      <w:proofErr w:type="spellStart"/>
+      <w:proofErr w:type="gramStart"/>
+      <w:r>
+        <w:rPr>
+          <w:rFonts w:ascii="Courier New" w:hAnsi="Courier New" w:cs="Courier New"/>
+          <w:sz w:val="20"/>
+          <w:lang w:val="en-US"/>
+        </w:rPr>
+        <w:t>goodenough</w:t>
+      </w:r>
+      <w:proofErr w:type="spellEnd"/>
+      <w:r>
+        <w:rPr>
+          <w:rFonts w:ascii="Courier New" w:hAnsi="Courier New" w:cs="Courier New"/>
+          <w:sz w:val="20"/>
+          <w:lang w:val="en-US"/>
+        </w:rPr>
+        <w:t>(</w:t>
+      </w:r>
+      <w:proofErr w:type="spellStart"/>
+      <w:proofErr w:type="gramEnd"/>
+      <w:r>
+        <w:rPr>
+          <w:rFonts w:ascii="Courier New" w:hAnsi="Courier New" w:cs="Courier New"/>
+          <w:sz w:val="20"/>
+          <w:lang w:val="en-US"/>
+        </w:rPr>
+        <w:t>ETAT,MOVELIST,LEVEL,Depth</w:t>
+      </w:r>
+      <w:proofErr w:type="spellEnd"/>
+      <w:r>
+        <w:rPr>
+          <w:rFonts w:ascii="Courier New" w:hAnsi="Courier New" w:cs="Courier New"/>
+          <w:sz w:val="20"/>
+          <w:lang w:val="en-US"/>
+        </w:rPr>
+        <w:t>, Alpha, Beta, JOUEUR, COUP, Val, BESTCOUP, BESTEVAL)  :-</w:t>
+      </w:r>
+    </w:p>
+    <w:p>
+      <w:pPr>
+        <w:spacing w:after="0"/>
+        <w:rPr>
+          <w:rFonts w:ascii="Courier New" w:hAnsi="Courier New" w:cs="Courier New"/>
+          <w:sz w:val="20"/>
+          <w:lang w:val="en-US"/>
+        </w:rPr>
+      </w:pPr>
+      <w:r>
+        <w:rPr>
+          <w:rFonts w:ascii="Courier New" w:hAnsi="Courier New" w:cs="Courier New"/>
+          <w:sz w:val="20"/>
+          <w:lang w:val="en-US"/>
+        </w:rPr>
+        <w:t xml:space="preserve">  </w:t>
+      </w:r>
+      <w:proofErr w:type="spellStart"/>
+      <w:proofErr w:type="gramStart"/>
+      <w:r>
+        <w:rPr>
+          <w:rFonts w:ascii="Courier New" w:hAnsi="Courier New" w:cs="Courier New"/>
+          <w:sz w:val="20"/>
+          <w:lang w:val="en-US"/>
+        </w:rPr>
+        <w:t>newbounds</w:t>
+      </w:r>
+      <w:proofErr w:type="spellEnd"/>
+      <w:r>
+        <w:rPr>
+          <w:rFonts w:ascii="Courier New" w:hAnsi="Courier New" w:cs="Courier New"/>
+          <w:sz w:val="20"/>
+          <w:lang w:val="en-US"/>
+        </w:rPr>
+        <w:t>(</w:t>
+      </w:r>
+      <w:proofErr w:type="gramEnd"/>
+      <w:r>
+        <w:rPr>
+          <w:rFonts w:ascii="Courier New" w:hAnsi="Courier New" w:cs="Courier New"/>
+          <w:sz w:val="20"/>
+          <w:lang w:val="en-US"/>
+        </w:rPr>
+        <w:t xml:space="preserve">Alpha, Beta, JOUEUR, Val, </w:t>
+      </w:r>
+      <w:proofErr w:type="spellStart"/>
+      <w:r>
+        <w:rPr>
+          <w:rFonts w:ascii="Courier New" w:hAnsi="Courier New" w:cs="Courier New"/>
+          <w:sz w:val="20"/>
+          <w:lang w:val="en-US"/>
+        </w:rPr>
+        <w:t>NewAlpha</w:t>
+      </w:r>
+      <w:proofErr w:type="spellEnd"/>
+      <w:r>
+        <w:rPr>
+          <w:rFonts w:ascii="Courier New" w:hAnsi="Courier New" w:cs="Courier New"/>
+          <w:sz w:val="20"/>
+          <w:lang w:val="en-US"/>
+        </w:rPr>
+        <w:t xml:space="preserve">, </w:t>
+      </w:r>
+      <w:proofErr w:type="spellStart"/>
+      <w:r>
+        <w:rPr>
+          <w:rFonts w:ascii="Courier New" w:hAnsi="Courier New" w:cs="Courier New"/>
+          <w:sz w:val="20"/>
+          <w:lang w:val="en-US"/>
+        </w:rPr>
+        <w:t>NewBeta</w:t>
+      </w:r>
+      <w:proofErr w:type="spellEnd"/>
+      <w:r>
+        <w:rPr>
+          <w:rFonts w:ascii="Courier New" w:hAnsi="Courier New" w:cs="Courier New"/>
+          <w:sz w:val="20"/>
+          <w:lang w:val="en-US"/>
+        </w:rPr>
+        <w:t>),</w:t>
+      </w:r>
+    </w:p>
+    <w:p>
+      <w:pPr>
+        <w:spacing w:after="0"/>
+        <w:rPr>
+          <w:rFonts w:ascii="Courier New" w:hAnsi="Courier New" w:cs="Courier New"/>
+          <w:sz w:val="20"/>
+          <w:lang w:val="en-US"/>
+        </w:rPr>
+      </w:pPr>
+      <w:r>
+        <w:rPr>
+          <w:rFonts w:ascii="Courier New" w:hAnsi="Courier New" w:cs="Courier New"/>
+          <w:sz w:val="20"/>
+          <w:lang w:val="en-US"/>
+        </w:rPr>
+        <w:t xml:space="preserve">  </w:t>
+      </w:r>
+      <w:proofErr w:type="spellStart"/>
+      <w:proofErr w:type="gramStart"/>
+      <w:r>
+        <w:rPr>
+          <w:rFonts w:ascii="Courier New" w:hAnsi="Courier New" w:cs="Courier New"/>
+          <w:sz w:val="20"/>
+          <w:lang w:val="en-US"/>
+        </w:rPr>
+        <w:t>boundedbest</w:t>
+      </w:r>
+      <w:proofErr w:type="spellEnd"/>
+      <w:r>
+        <w:rPr>
+          <w:rFonts w:ascii="Courier New" w:hAnsi="Courier New" w:cs="Courier New"/>
+          <w:sz w:val="20"/>
+          <w:lang w:val="en-US"/>
+        </w:rPr>
+        <w:t>(</w:t>
+      </w:r>
+      <w:proofErr w:type="gramEnd"/>
+      <w:r>
+        <w:rPr>
+          <w:rFonts w:ascii="Courier New" w:hAnsi="Courier New" w:cs="Courier New"/>
+          <w:sz w:val="20"/>
+          <w:lang w:val="en-US"/>
+        </w:rPr>
+        <w:t xml:space="preserve">ETAT,MOVELIST,LEVEL, </w:t>
+      </w:r>
+      <w:proofErr w:type="spellStart"/>
+      <w:r>
+        <w:rPr>
+          <w:rFonts w:ascii="Courier New" w:hAnsi="Courier New" w:cs="Courier New"/>
+          <w:sz w:val="20"/>
+          <w:lang w:val="en-US"/>
+        </w:rPr>
+        <w:t>NewAlpha</w:t>
+      </w:r>
+      <w:proofErr w:type="spellEnd"/>
+      <w:r>
+        <w:rPr>
+          <w:rFonts w:ascii="Courier New" w:hAnsi="Courier New" w:cs="Courier New"/>
+          <w:sz w:val="20"/>
+          <w:lang w:val="en-US"/>
+        </w:rPr>
+        <w:t xml:space="preserve">, </w:t>
+      </w:r>
+      <w:proofErr w:type="spellStart"/>
+      <w:r>
+        <w:rPr>
+          <w:rFonts w:ascii="Courier New" w:hAnsi="Courier New" w:cs="Courier New"/>
+          <w:sz w:val="20"/>
+          <w:lang w:val="en-US"/>
+        </w:rPr>
+        <w:t>NewBeta</w:t>
+      </w:r>
+      <w:proofErr w:type="spellEnd"/>
+      <w:r>
+        <w:rPr>
+          <w:rFonts w:ascii="Courier New" w:hAnsi="Courier New" w:cs="Courier New"/>
+          <w:sz w:val="20"/>
+          <w:lang w:val="en-US"/>
+        </w:rPr>
+        <w:t>, JOUEUR, Depth, COUP1, Val1),</w:t>
+      </w:r>
+    </w:p>
+    <w:p>
+      <w:pPr>
+        <w:spacing w:after="0"/>
+        <w:rPr>
+          <w:rFonts w:ascii="Courier New" w:hAnsi="Courier New" w:cs="Courier New"/>
+          <w:sz w:val="20"/>
+          <w:lang w:val="en-US"/>
+        </w:rPr>
+      </w:pPr>
+      <w:r>
+        <w:rPr>
+          <w:rFonts w:ascii="Courier New" w:hAnsi="Courier New" w:cs="Courier New"/>
+          <w:sz w:val="20"/>
+          <w:lang w:val="en-US"/>
+        </w:rPr>
+        <w:t xml:space="preserve">  </w:t>
+      </w:r>
+      <w:proofErr w:type="spellStart"/>
+      <w:proofErr w:type="gramStart"/>
+      <w:r>
+        <w:rPr>
+          <w:rFonts w:ascii="Courier New" w:hAnsi="Courier New" w:cs="Courier New"/>
+          <w:sz w:val="20"/>
+          <w:lang w:val="en-US"/>
+        </w:rPr>
+        <w:t>betterof</w:t>
+      </w:r>
+      <w:proofErr w:type="spellEnd"/>
+      <w:r>
+        <w:rPr>
+          <w:rFonts w:ascii="Courier New" w:hAnsi="Courier New" w:cs="Courier New"/>
+          <w:sz w:val="20"/>
+          <w:lang w:val="en-US"/>
+        </w:rPr>
+        <w:t>(</w:t>
+      </w:r>
+      <w:proofErr w:type="gramEnd"/>
+      <w:r>
+        <w:rPr>
+          <w:rFonts w:ascii="Courier New" w:hAnsi="Courier New" w:cs="Courier New"/>
+          <w:sz w:val="20"/>
+          <w:lang w:val="en-US"/>
+        </w:rPr>
+        <w:t>JOUEUR, COUP, Val, COUP1, Val1, BESTCOUP, BESTEVAL).</w:t>
+      </w:r>
+    </w:p>
+    <w:p>
+      <w:pPr>
+        <w:spacing w:after="0"/>
+        <w:rPr>
+          <w:rFonts w:ascii="Courier New" w:hAnsi="Courier New" w:cs="Courier New"/>
+          <w:sz w:val="20"/>
+          <w:lang w:val="en-US"/>
+        </w:rPr>
+      </w:pPr>
+    </w:p>
+    <w:p>
+      <w:pPr>
+        <w:spacing w:after="0"/>
+        <w:rPr>
+          <w:rFonts w:ascii="Courier New" w:hAnsi="Courier New" w:cs="Courier New"/>
+          <w:color w:val="00B050"/>
+          <w:sz w:val="20"/>
+        </w:rPr>
+      </w:pPr>
+      <w:r>
+        <w:rPr>
+          <w:rFonts w:ascii="Courier New" w:hAnsi="Courier New" w:cs="Courier New"/>
+          <w:color w:val="00B050"/>
+          <w:sz w:val="20"/>
+        </w:rPr>
+        <w:t xml:space="preserve">% </w:t>
+      </w:r>
+      <w:proofErr w:type="spellStart"/>
+      <w:proofErr w:type="gramStart"/>
+      <w:r>
+        <w:rPr>
+          <w:rFonts w:ascii="Courier New" w:hAnsi="Courier New" w:cs="Courier New"/>
+          <w:color w:val="00B050"/>
+          <w:sz w:val="20"/>
+        </w:rPr>
+        <w:t>newbounds</w:t>
+      </w:r>
+      <w:proofErr w:type="spellEnd"/>
+      <w:r>
+        <w:rPr>
+          <w:rFonts w:ascii="Courier New" w:hAnsi="Courier New" w:cs="Courier New"/>
+          <w:color w:val="00B050"/>
+          <w:sz w:val="20"/>
+        </w:rPr>
+        <w:t>(</w:t>
+      </w:r>
+      <w:proofErr w:type="gramEnd"/>
+      <w:r>
+        <w:rPr>
+          <w:rFonts w:ascii="Courier New" w:hAnsi="Courier New" w:cs="Courier New"/>
+          <w:color w:val="00B050"/>
+          <w:sz w:val="20"/>
+        </w:rPr>
+        <w:t>+Alpha, +Beta, +JOUEUR, +Val, -</w:t>
+      </w:r>
+      <w:proofErr w:type="spellStart"/>
+      <w:r>
+        <w:rPr>
+          <w:rFonts w:ascii="Courier New" w:hAnsi="Courier New" w:cs="Courier New"/>
+          <w:color w:val="00B050"/>
+          <w:sz w:val="20"/>
+        </w:rPr>
+        <w:t>NewAlpha</w:t>
+      </w:r>
+      <w:proofErr w:type="spellEnd"/>
+      <w:r>
+        <w:rPr>
+          <w:rFonts w:ascii="Courier New" w:hAnsi="Courier New" w:cs="Courier New"/>
+          <w:color w:val="00B050"/>
+          <w:sz w:val="20"/>
+        </w:rPr>
+        <w:t>, -</w:t>
+      </w:r>
+      <w:proofErr w:type="spellStart"/>
+      <w:r>
+        <w:rPr>
+          <w:rFonts w:ascii="Courier New" w:hAnsi="Courier New" w:cs="Courier New"/>
+          <w:color w:val="00B050"/>
+          <w:sz w:val="20"/>
+        </w:rPr>
+        <w:t>NewBeta</w:t>
+      </w:r>
+      <w:proofErr w:type="spellEnd"/>
+      <w:r>
+        <w:rPr>
+          <w:rFonts w:ascii="Courier New" w:hAnsi="Courier New" w:cs="Courier New"/>
+          <w:color w:val="00B050"/>
+          <w:sz w:val="20"/>
+        </w:rPr>
+        <w:t>)</w:t>
+      </w:r>
+    </w:p>
+    <w:p>
+      <w:pPr>
+        <w:spacing w:after="0"/>
+        <w:rPr>
+          <w:rFonts w:ascii="Courier New" w:hAnsi="Courier New" w:cs="Courier New"/>
+          <w:color w:val="00B050"/>
+          <w:sz w:val="20"/>
+        </w:rPr>
+      </w:pPr>
+      <w:r>
+        <w:rPr>
+          <w:rFonts w:ascii="Courier New" w:hAnsi="Courier New" w:cs="Courier New"/>
+          <w:color w:val="00B050"/>
+          <w:sz w:val="20"/>
+        </w:rPr>
+        <w:t>% ce prédicat est chargé de mettre à jour Alpha ou Beta selon les conditions rencontrées</w:t>
+      </w:r>
+    </w:p>
+    <w:p>
+      <w:pPr>
+        <w:spacing w:after="0"/>
+        <w:rPr>
+          <w:rFonts w:ascii="Courier New" w:hAnsi="Courier New" w:cs="Courier New"/>
+          <w:sz w:val="20"/>
+        </w:rPr>
+      </w:pPr>
+      <w:r>
+        <w:rPr>
+          <w:rFonts w:ascii="Courier New" w:hAnsi="Courier New" w:cs="Courier New"/>
+          <w:sz w:val="20"/>
+        </w:rPr>
+        <w:t xml:space="preserve"> </w:t>
+      </w:r>
+    </w:p>
+    <w:p>
+      <w:pPr>
+        <w:spacing w:after="0"/>
+        <w:rPr>
+          <w:rFonts w:ascii="Courier New" w:hAnsi="Courier New" w:cs="Courier New"/>
+          <w:sz w:val="20"/>
+        </w:rPr>
+      </w:pPr>
+      <w:proofErr w:type="spellStart"/>
+      <w:proofErr w:type="gramStart"/>
+      <w:r>
+        <w:rPr>
+          <w:rFonts w:ascii="Courier New" w:hAnsi="Courier New" w:cs="Courier New"/>
+          <w:sz w:val="20"/>
+        </w:rPr>
+        <w:t>newbounds</w:t>
+      </w:r>
+      <w:proofErr w:type="spellEnd"/>
+      <w:r>
+        <w:rPr>
+          <w:rFonts w:ascii="Courier New" w:hAnsi="Courier New" w:cs="Courier New"/>
+          <w:sz w:val="20"/>
+        </w:rPr>
+        <w:t>(</w:t>
+      </w:r>
+      <w:proofErr w:type="gramEnd"/>
+      <w:r>
+        <w:rPr>
+          <w:rFonts w:ascii="Courier New" w:hAnsi="Courier New" w:cs="Courier New"/>
+          <w:sz w:val="20"/>
+        </w:rPr>
+        <w:t>Alpha, Beta, JOUEUR, Val, Val, Beta)  :-</w:t>
+      </w:r>
+    </w:p>
+    <w:p>
+      <w:pPr>
+        <w:spacing w:after="0"/>
+        <w:rPr>
+          <w:rFonts w:ascii="Courier New" w:hAnsi="Courier New" w:cs="Courier New"/>
+          <w:sz w:val="20"/>
+        </w:rPr>
+      </w:pPr>
+      <w:r>
+        <w:rPr>
+          <w:rFonts w:ascii="Courier New" w:hAnsi="Courier New" w:cs="Courier New"/>
+          <w:sz w:val="20"/>
+        </w:rPr>
+        <w:t xml:space="preserve">  JOUEUR = 0, Val &gt; </w:t>
+      </w:r>
+      <w:proofErr w:type="gramStart"/>
+      <w:r>
+        <w:rPr>
+          <w:rFonts w:ascii="Courier New" w:hAnsi="Courier New" w:cs="Courier New"/>
+          <w:sz w:val="20"/>
+        </w:rPr>
+        <w:t>Alpha, !.</w:t>
+      </w:r>
+      <w:proofErr w:type="gramEnd"/>
+      <w:r>
+        <w:rPr>
+          <w:rFonts w:ascii="Courier New" w:hAnsi="Courier New" w:cs="Courier New"/>
+          <w:sz w:val="20"/>
+        </w:rPr>
+        <w:t xml:space="preserve">               </w:t>
+      </w:r>
+      <w:r>
+        <w:rPr>
+          <w:rFonts w:ascii="Courier New" w:hAnsi="Courier New" w:cs="Courier New"/>
+          <w:color w:val="00B050"/>
+          <w:sz w:val="20"/>
+        </w:rPr>
+        <w:t xml:space="preserve">% Pour MIN, </w:t>
+      </w:r>
+      <w:proofErr w:type="spellStart"/>
+      <w:r>
+        <w:rPr>
+          <w:rFonts w:ascii="Courier New" w:hAnsi="Courier New" w:cs="Courier New"/>
+          <w:color w:val="00B050"/>
+          <w:sz w:val="20"/>
+        </w:rPr>
+        <w:t>Lower</w:t>
+      </w:r>
+      <w:proofErr w:type="spellEnd"/>
+      <w:r>
+        <w:rPr>
+          <w:rFonts w:ascii="Courier New" w:hAnsi="Courier New" w:cs="Courier New"/>
+          <w:color w:val="00B050"/>
+          <w:sz w:val="20"/>
+        </w:rPr>
+        <w:t xml:space="preserve"> bond augmente</w:t>
+      </w:r>
+    </w:p>
+    <w:p>
+      <w:pPr>
+        <w:spacing w:after="0"/>
+        <w:rPr>
+          <w:rFonts w:ascii="Courier New" w:hAnsi="Courier New" w:cs="Courier New"/>
+          <w:sz w:val="20"/>
+        </w:rPr>
+      </w:pPr>
+    </w:p>
+    <w:p>
+      <w:pPr>
+        <w:spacing w:after="0"/>
+        <w:rPr>
+          <w:rFonts w:ascii="Courier New" w:hAnsi="Courier New" w:cs="Courier New"/>
+          <w:sz w:val="20"/>
+        </w:rPr>
+      </w:pPr>
+      <w:proofErr w:type="spellStart"/>
+      <w:proofErr w:type="gramStart"/>
+      <w:r>
+        <w:rPr>
+          <w:rFonts w:ascii="Courier New" w:hAnsi="Courier New" w:cs="Courier New"/>
+          <w:sz w:val="20"/>
+        </w:rPr>
+        <w:t>newbounds</w:t>
+      </w:r>
+      <w:proofErr w:type="spellEnd"/>
+      <w:r>
+        <w:rPr>
+          <w:rFonts w:ascii="Courier New" w:hAnsi="Courier New" w:cs="Courier New"/>
+          <w:sz w:val="20"/>
+        </w:rPr>
+        <w:t>(</w:t>
+      </w:r>
+      <w:proofErr w:type="gramEnd"/>
+      <w:r>
+        <w:rPr>
+          <w:rFonts w:ascii="Courier New" w:hAnsi="Courier New" w:cs="Courier New"/>
+          <w:sz w:val="20"/>
+        </w:rPr>
+        <w:t>Alpha, Beta, JOUEUR, Val, Alpha, Val)  :-</w:t>
+      </w:r>
+    </w:p>
+    <w:p>
+      <w:pPr>
+        <w:spacing w:after="0"/>
+        <w:rPr>
+          <w:rFonts w:ascii="Courier New" w:hAnsi="Courier New" w:cs="Courier New"/>
+          <w:color w:val="00B050"/>
+          <w:sz w:val="20"/>
+        </w:rPr>
+      </w:pPr>
+      <w:r>
+        <w:rPr>
+          <w:rFonts w:ascii="Courier New" w:hAnsi="Courier New" w:cs="Courier New"/>
+          <w:sz w:val="20"/>
+        </w:rPr>
+        <w:t xml:space="preserve">  JOUEUR = 1, Val &lt; </w:t>
+      </w:r>
+      <w:proofErr w:type="gramStart"/>
+      <w:r>
+        <w:rPr>
+          <w:rFonts w:ascii="Courier New" w:hAnsi="Courier New" w:cs="Courier New"/>
+          <w:sz w:val="20"/>
+        </w:rPr>
+        <w:t>Beta, !.</w:t>
+      </w:r>
+      <w:proofErr w:type="gramEnd"/>
+      <w:r>
+        <w:rPr>
+          <w:rFonts w:ascii="Courier New" w:hAnsi="Courier New" w:cs="Courier New"/>
+          <w:sz w:val="20"/>
+        </w:rPr>
+        <w:t xml:space="preserve">                </w:t>
+      </w:r>
+      <w:r>
+        <w:rPr>
+          <w:rFonts w:ascii="Courier New" w:hAnsi="Courier New" w:cs="Courier New"/>
+          <w:color w:val="00B050"/>
+          <w:sz w:val="20"/>
+        </w:rPr>
+        <w:t xml:space="preserve">% Pour MAX, </w:t>
+      </w:r>
+      <w:proofErr w:type="spellStart"/>
+      <w:r>
+        <w:rPr>
+          <w:rFonts w:ascii="Courier New" w:hAnsi="Courier New" w:cs="Courier New"/>
+          <w:color w:val="00B050"/>
+          <w:sz w:val="20"/>
+        </w:rPr>
+        <w:t>upper</w:t>
+      </w:r>
+      <w:proofErr w:type="spellEnd"/>
+      <w:r>
+        <w:rPr>
+          <w:rFonts w:ascii="Courier New" w:hAnsi="Courier New" w:cs="Courier New"/>
+          <w:color w:val="00B050"/>
+          <w:sz w:val="20"/>
+        </w:rPr>
+        <w:t xml:space="preserve"> bond diminue</w:t>
+      </w:r>
+    </w:p>
+    <w:p>
+      <w:pPr>
+        <w:spacing w:after="0"/>
+        <w:rPr>
+          <w:rFonts w:ascii="Courier New" w:hAnsi="Courier New" w:cs="Courier New"/>
+          <w:sz w:val="20"/>
+        </w:rPr>
+      </w:pPr>
+    </w:p>
+    <w:p>
+      <w:pPr>
+        <w:spacing w:after="0"/>
+        <w:rPr>
+          <w:rFonts w:ascii="Courier New" w:hAnsi="Courier New" w:cs="Courier New"/>
+          <w:sz w:val="20"/>
+        </w:rPr>
+      </w:pPr>
+      <w:proofErr w:type="spellStart"/>
+      <w:proofErr w:type="gramStart"/>
+      <w:r>
+        <w:rPr>
+          <w:rFonts w:ascii="Courier New" w:hAnsi="Courier New" w:cs="Courier New"/>
+          <w:sz w:val="20"/>
+        </w:rPr>
+        <w:t>newbounds</w:t>
+      </w:r>
+      <w:proofErr w:type="spellEnd"/>
+      <w:r>
+        <w:rPr>
+          <w:rFonts w:ascii="Courier New" w:hAnsi="Courier New" w:cs="Courier New"/>
+          <w:sz w:val="20"/>
+        </w:rPr>
+        <w:t>(</w:t>
+      </w:r>
+      <w:proofErr w:type="gramEnd"/>
+      <w:r>
+        <w:rPr>
+          <w:rFonts w:ascii="Courier New" w:hAnsi="Courier New" w:cs="Courier New"/>
+          <w:sz w:val="20"/>
+        </w:rPr>
+        <w:t xml:space="preserve">Alpha, Beta, _, _, Alpha, Beta).           </w:t>
+      </w:r>
+      <w:r>
+        <w:rPr>
+          <w:rFonts w:ascii="Courier New" w:hAnsi="Courier New" w:cs="Courier New"/>
+          <w:color w:val="00B050"/>
+          <w:sz w:val="20"/>
+        </w:rPr>
+        <w:t>% Rien ne change</w:t>
+      </w:r>
+    </w:p>
+    <w:p>
+      <w:pPr>
+        <w:spacing w:after="0"/>
+        <w:rPr>
+          <w:rFonts w:ascii="Courier New" w:hAnsi="Courier New" w:cs="Courier New"/>
+          <w:sz w:val="20"/>
+        </w:rPr>
+      </w:pPr>
+    </w:p>
+    <w:p>
+      <w:pPr>
+        <w:spacing w:after="0"/>
+        <w:rPr>
+          <w:rFonts w:ascii="Courier New" w:hAnsi="Courier New" w:cs="Courier New"/>
+          <w:color w:val="00B050"/>
+          <w:sz w:val="20"/>
+        </w:rPr>
+      </w:pPr>
+      <w:r>
+        <w:rPr>
+          <w:rFonts w:ascii="Courier New" w:hAnsi="Courier New" w:cs="Courier New"/>
+          <w:color w:val="00B050"/>
+          <w:sz w:val="20"/>
+        </w:rPr>
+        <w:t xml:space="preserve">% </w:t>
+      </w:r>
+      <w:proofErr w:type="spellStart"/>
+      <w:proofErr w:type="gramStart"/>
+      <w:r>
+        <w:rPr>
+          <w:rFonts w:ascii="Courier New" w:hAnsi="Courier New" w:cs="Courier New"/>
+          <w:color w:val="00B050"/>
+          <w:sz w:val="20"/>
+        </w:rPr>
+        <w:t>betterof</w:t>
+      </w:r>
+      <w:proofErr w:type="spellEnd"/>
+      <w:r>
+        <w:rPr>
+          <w:rFonts w:ascii="Courier New" w:hAnsi="Courier New" w:cs="Courier New"/>
+          <w:color w:val="00B050"/>
+          <w:sz w:val="20"/>
+        </w:rPr>
+        <w:t>(</w:t>
+      </w:r>
+      <w:proofErr w:type="gramEnd"/>
+      <w:r>
+        <w:rPr>
+          <w:rFonts w:ascii="Courier New" w:hAnsi="Courier New" w:cs="Courier New"/>
+          <w:color w:val="00B050"/>
+          <w:sz w:val="20"/>
+        </w:rPr>
+        <w:t>+JOUEUR, +COUP1, +Val1, +COUP2, +Val2, -BESTCOUP, -BESTEVAL)</w:t>
+      </w:r>
+    </w:p>
+    <w:p>
+      <w:pPr>
+        <w:spacing w:after="0"/>
+        <w:rPr>
+          <w:rFonts w:ascii="Courier New" w:hAnsi="Courier New" w:cs="Courier New"/>
+          <w:color w:val="00B050"/>
+          <w:sz w:val="20"/>
+        </w:rPr>
+      </w:pPr>
+      <w:r>
+        <w:rPr>
+          <w:rFonts w:ascii="Courier New" w:hAnsi="Courier New" w:cs="Courier New"/>
+          <w:color w:val="00B050"/>
+          <w:sz w:val="20"/>
+        </w:rPr>
+        <w:t>% Choisit le meilleur coup entre COUP1 et COUP2, et le stocke dans BESTCOUP (et BESTEVAL)</w:t>
+      </w:r>
+    </w:p>
+    <w:p>
+      <w:pPr>
+        <w:spacing w:after="0"/>
+        <w:rPr>
+          <w:rFonts w:ascii="Courier New" w:hAnsi="Courier New" w:cs="Courier New"/>
+          <w:color w:val="00B050"/>
+          <w:sz w:val="20"/>
+        </w:rPr>
+      </w:pPr>
+      <w:r>
+        <w:rPr>
+          <w:rFonts w:ascii="Courier New" w:hAnsi="Courier New" w:cs="Courier New"/>
+          <w:color w:val="00B050"/>
+          <w:sz w:val="20"/>
+        </w:rPr>
+        <w:t>% Si les coups sont égaux, on choisit l'un des deux au hasard.</w:t>
+      </w:r>
+    </w:p>
+    <w:p>
+      <w:pPr>
+        <w:spacing w:after="0"/>
+        <w:rPr>
+          <w:rFonts w:ascii="Courier New" w:hAnsi="Courier New" w:cs="Courier New"/>
+          <w:sz w:val="20"/>
+        </w:rPr>
+      </w:pPr>
+    </w:p>
+    <w:p>
+      <w:pPr>
+        <w:spacing w:after="0"/>
+        <w:rPr>
+          <w:rFonts w:ascii="Courier New" w:hAnsi="Courier New" w:cs="Courier New"/>
+          <w:sz w:val="20"/>
+        </w:rPr>
+      </w:pPr>
+      <w:proofErr w:type="spellStart"/>
+      <w:proofErr w:type="gramStart"/>
+      <w:r>
+        <w:rPr>
+          <w:rFonts w:ascii="Courier New" w:hAnsi="Courier New" w:cs="Courier New"/>
+          <w:sz w:val="20"/>
+        </w:rPr>
+        <w:t>betterof</w:t>
+      </w:r>
+      <w:proofErr w:type="spellEnd"/>
+      <w:r>
+        <w:rPr>
+          <w:rFonts w:ascii="Courier New" w:hAnsi="Courier New" w:cs="Courier New"/>
+          <w:sz w:val="20"/>
+        </w:rPr>
+        <w:t>(</w:t>
+      </w:r>
+      <w:proofErr w:type="gramEnd"/>
+      <w:r>
+        <w:rPr>
+          <w:rFonts w:ascii="Courier New" w:hAnsi="Courier New" w:cs="Courier New"/>
+          <w:sz w:val="20"/>
+        </w:rPr>
+        <w:t>JOUEUR, COUP1, Val1, _, Val2, COUP1, Val1)  :-  % COUP1 est meilleur que COUP2</w:t>
+      </w:r>
+    </w:p>
+    <w:p>
+      <w:pPr>
+        <w:spacing w:after="0"/>
+        <w:rPr>
+          <w:rFonts w:ascii="Courier New" w:hAnsi="Courier New" w:cs="Courier New"/>
+          <w:sz w:val="20"/>
+        </w:rPr>
+      </w:pPr>
+      <w:r>
+        <w:rPr>
+          <w:rFonts w:ascii="Courier New" w:hAnsi="Courier New" w:cs="Courier New"/>
+          <w:sz w:val="20"/>
+        </w:rPr>
+        <w:t xml:space="preserve">  JOUEUR = 1, Val1 &gt; </w:t>
+      </w:r>
+      <w:proofErr w:type="gramStart"/>
+      <w:r>
+        <w:rPr>
+          <w:rFonts w:ascii="Courier New" w:hAnsi="Courier New" w:cs="Courier New"/>
+          <w:sz w:val="20"/>
+        </w:rPr>
+        <w:t>Val2, !</w:t>
+      </w:r>
+      <w:proofErr w:type="gramEnd"/>
+      <w:r>
+        <w:rPr>
+          <w:rFonts w:ascii="Courier New" w:hAnsi="Courier New" w:cs="Courier New"/>
+          <w:sz w:val="20"/>
+        </w:rPr>
+        <w:tab/>
+      </w:r>
+      <w:r>
+        <w:rPr>
+          <w:rFonts w:ascii="Courier New" w:hAnsi="Courier New" w:cs="Courier New"/>
+          <w:sz w:val="20"/>
+        </w:rPr>
+        <w:tab/>
+      </w:r>
+      <w:r>
+        <w:rPr>
+          <w:rFonts w:ascii="Courier New" w:hAnsi="Courier New" w:cs="Courier New"/>
+          <w:color w:val="00B050"/>
+          <w:sz w:val="20"/>
+        </w:rPr>
+        <w:t xml:space="preserve">% rappel : pour MAX (1), on cherche la valeur la plus HAUTE </w:t>
+      </w:r>
+      <w:r>
+        <w:rPr>
+          <w:rFonts w:ascii="Courier New" w:hAnsi="Courier New" w:cs="Courier New"/>
+          <w:sz w:val="20"/>
+        </w:rPr>
+        <w:t>!!</w:t>
+      </w:r>
+    </w:p>
+    <w:p>
+      <w:pPr>
+        <w:spacing w:after="0"/>
+        <w:rPr>
+          <w:rFonts w:ascii="Courier New" w:hAnsi="Courier New" w:cs="Courier New"/>
+          <w:sz w:val="20"/>
+        </w:rPr>
+      </w:pPr>
+      <w:r>
+        <w:rPr>
+          <w:rFonts w:ascii="Courier New" w:hAnsi="Courier New" w:cs="Courier New"/>
+          <w:sz w:val="20"/>
+        </w:rPr>
+        <w:t xml:space="preserve">  ;</w:t>
+      </w:r>
+    </w:p>
+    <w:p>
+      <w:pPr>
+        <w:spacing w:after="0"/>
+        <w:rPr>
+          <w:rFonts w:ascii="Courier New" w:hAnsi="Courier New" w:cs="Courier New"/>
+          <w:sz w:val="20"/>
+        </w:rPr>
+      </w:pPr>
+      <w:r>
+        <w:rPr>
+          <w:rFonts w:ascii="Courier New" w:hAnsi="Courier New" w:cs="Courier New"/>
+          <w:sz w:val="20"/>
+        </w:rPr>
+        <w:t xml:space="preserve">  JOUEUR = 0, Val1 &lt; </w:t>
+      </w:r>
+      <w:proofErr w:type="gramStart"/>
+      <w:r>
+        <w:rPr>
+          <w:rFonts w:ascii="Courier New" w:hAnsi="Courier New" w:cs="Courier New"/>
+          <w:sz w:val="20"/>
+        </w:rPr>
+        <w:t>Val2, !.</w:t>
+      </w:r>
+      <w:proofErr w:type="gramEnd"/>
+    </w:p>
+    <w:p>
+      <w:pPr>
+        <w:spacing w:after="0"/>
+        <w:rPr>
+          <w:rFonts w:ascii="Courier New" w:hAnsi="Courier New" w:cs="Courier New"/>
+          <w:sz w:val="20"/>
+        </w:rPr>
+      </w:pPr>
+      <w:r>
+        <w:rPr>
+          <w:rFonts w:ascii="Courier New" w:hAnsi="Courier New" w:cs="Courier New"/>
+          <w:sz w:val="20"/>
+        </w:rPr>
+        <w:t xml:space="preserve">  </w:t>
+      </w:r>
+    </w:p>
+    <w:p>
+      <w:pPr>
+        <w:spacing w:after="0"/>
+        <w:rPr>
+          <w:rFonts w:ascii="Courier New" w:hAnsi="Courier New" w:cs="Courier New"/>
+          <w:color w:val="00B050"/>
+          <w:sz w:val="20"/>
+        </w:rPr>
+      </w:pPr>
+      <w:proofErr w:type="spellStart"/>
+      <w:proofErr w:type="gramStart"/>
+      <w:r>
+        <w:rPr>
+          <w:rFonts w:ascii="Courier New" w:hAnsi="Courier New" w:cs="Courier New"/>
+          <w:sz w:val="20"/>
+        </w:rPr>
+        <w:t>betterof</w:t>
+      </w:r>
+      <w:proofErr w:type="spellEnd"/>
+      <w:r>
+        <w:rPr>
+          <w:rFonts w:ascii="Courier New" w:hAnsi="Courier New" w:cs="Courier New"/>
+          <w:sz w:val="20"/>
+        </w:rPr>
+        <w:t>(</w:t>
+      </w:r>
+      <w:proofErr w:type="gramEnd"/>
+      <w:r>
+        <w:rPr>
+          <w:rFonts w:ascii="Courier New" w:hAnsi="Courier New" w:cs="Courier New"/>
+          <w:sz w:val="20"/>
+        </w:rPr>
+        <w:t xml:space="preserve">_, COUP1, Val1, COUP2, Val2, RANDCOUP, RANDVAL)  :-  </w:t>
+      </w:r>
+      <w:r>
+        <w:rPr>
+          <w:rFonts w:ascii="Courier New" w:hAnsi="Courier New" w:cs="Courier New"/>
+          <w:color w:val="00B050"/>
+          <w:sz w:val="20"/>
+        </w:rPr>
+        <w:t xml:space="preserve">% COUP1 et COUP2 sont égaux : on fait en </w:t>
+      </w:r>
+      <w:proofErr w:type="spellStart"/>
+      <w:r>
+        <w:rPr>
+          <w:rFonts w:ascii="Courier New" w:hAnsi="Courier New" w:cs="Courier New"/>
+          <w:color w:val="00B050"/>
+          <w:sz w:val="20"/>
+        </w:rPr>
+        <w:t>random</w:t>
+      </w:r>
+      <w:proofErr w:type="spellEnd"/>
+    </w:p>
+    <w:p>
+      <w:pPr>
+        <w:spacing w:after="0"/>
+        <w:rPr>
+          <w:rFonts w:ascii="Courier New" w:hAnsi="Courier New" w:cs="Courier New"/>
+          <w:sz w:val="20"/>
+        </w:rPr>
+      </w:pPr>
+      <w:r>
+        <w:rPr>
+          <w:rFonts w:ascii="Courier New" w:hAnsi="Courier New" w:cs="Courier New"/>
+          <w:sz w:val="20"/>
+        </w:rPr>
+        <w:t xml:space="preserve">  Val1 = Val2, </w:t>
+      </w:r>
+    </w:p>
+    <w:p>
+      <w:pPr>
+        <w:spacing w:after="0"/>
+        <w:rPr>
+          <w:rFonts w:ascii="Courier New" w:hAnsi="Courier New" w:cs="Courier New"/>
+          <w:sz w:val="20"/>
+        </w:rPr>
+      </w:pPr>
+      <w:r>
+        <w:rPr>
+          <w:rFonts w:ascii="Courier New" w:hAnsi="Courier New" w:cs="Courier New"/>
+          <w:sz w:val="20"/>
+        </w:rPr>
+        <w:t xml:space="preserve">  </w:t>
+      </w:r>
+      <w:proofErr w:type="spellStart"/>
+      <w:proofErr w:type="gramStart"/>
+      <w:r>
+        <w:rPr>
+          <w:rFonts w:ascii="Courier New" w:hAnsi="Courier New" w:cs="Courier New"/>
+          <w:sz w:val="20"/>
+        </w:rPr>
+        <w:t>random</w:t>
+      </w:r>
+      <w:proofErr w:type="spellEnd"/>
+      <w:r>
+        <w:rPr>
+          <w:rFonts w:ascii="Courier New" w:hAnsi="Courier New" w:cs="Courier New"/>
+          <w:sz w:val="20"/>
+        </w:rPr>
+        <w:t>(</w:t>
+      </w:r>
+      <w:proofErr w:type="gramEnd"/>
+      <w:r>
+        <w:rPr>
+          <w:rFonts w:ascii="Courier New" w:hAnsi="Courier New" w:cs="Courier New"/>
+          <w:sz w:val="20"/>
+        </w:rPr>
+        <w:t>0,2,R),</w:t>
+      </w:r>
+    </w:p>
+    <w:p>
+      <w:pPr>
+        <w:spacing w:after="0"/>
+        <w:rPr>
+          <w:rFonts w:ascii="Courier New" w:hAnsi="Courier New" w:cs="Courier New"/>
+          <w:sz w:val="20"/>
+        </w:rPr>
+      </w:pPr>
+      <w:r>
+        <w:rPr>
+          <w:rFonts w:ascii="Courier New" w:hAnsi="Courier New" w:cs="Courier New"/>
+          <w:sz w:val="20"/>
+        </w:rPr>
+        <w:t xml:space="preserve">  (R = 0, RANDCOUP = COUP1, RANDVAL = </w:t>
+      </w:r>
+      <w:proofErr w:type="gramStart"/>
+      <w:r>
+        <w:rPr>
+          <w:rFonts w:ascii="Courier New" w:hAnsi="Courier New" w:cs="Courier New"/>
+          <w:sz w:val="20"/>
+        </w:rPr>
+        <w:t>Val1,!;</w:t>
+      </w:r>
+      <w:proofErr w:type="gramEnd"/>
+    </w:p>
+    <w:p>
+      <w:pPr>
+        <w:spacing w:after="0"/>
+        <w:rPr>
+          <w:rFonts w:ascii="Courier New" w:hAnsi="Courier New" w:cs="Courier New"/>
+          <w:sz w:val="20"/>
+        </w:rPr>
+      </w:pPr>
+      <w:r>
+        <w:rPr>
+          <w:rFonts w:ascii="Courier New" w:hAnsi="Courier New" w:cs="Courier New"/>
+          <w:sz w:val="20"/>
+        </w:rPr>
+        <w:t xml:space="preserve">   R = 1, RANDCOUP = COUP2, RANDVAL = Val2).</w:t>
+      </w:r>
+    </w:p>
+    <w:p>
+      <w:pPr>
+        <w:spacing w:after="0"/>
+        <w:rPr>
+          <w:rFonts w:ascii="Courier New" w:hAnsi="Courier New" w:cs="Courier New"/>
+          <w:sz w:val="20"/>
+        </w:rPr>
+      </w:pPr>
+    </w:p>
+    <w:p>
+      <w:pPr>
+        <w:spacing w:after="0"/>
+        <w:rPr>
+          <w:rFonts w:ascii="Courier New" w:hAnsi="Courier New" w:cs="Courier New"/>
+          <w:color w:val="00B050"/>
+          <w:sz w:val="20"/>
+        </w:rPr>
+      </w:pPr>
+      <w:proofErr w:type="spellStart"/>
+      <w:proofErr w:type="gramStart"/>
+      <w:r>
+        <w:rPr>
+          <w:rFonts w:ascii="Courier New" w:hAnsi="Courier New" w:cs="Courier New"/>
+          <w:sz w:val="20"/>
+        </w:rPr>
+        <w:lastRenderedPageBreak/>
+        <w:t>betterof</w:t>
+      </w:r>
+      <w:proofErr w:type="spellEnd"/>
+      <w:r>
+        <w:rPr>
+          <w:rFonts w:ascii="Courier New" w:hAnsi="Courier New" w:cs="Courier New"/>
+          <w:sz w:val="20"/>
+        </w:rPr>
+        <w:t>(</w:t>
+      </w:r>
+      <w:proofErr w:type="gramEnd"/>
+      <w:r>
+        <w:rPr>
+          <w:rFonts w:ascii="Courier New" w:hAnsi="Courier New" w:cs="Courier New"/>
+          <w:sz w:val="20"/>
+        </w:rPr>
+        <w:t xml:space="preserve">_, _, _, COUP2, Val2, COUP2, Val2).     </w:t>
+      </w:r>
+      <w:r>
+        <w:rPr>
+          <w:rFonts w:ascii="Courier New" w:hAnsi="Courier New" w:cs="Courier New"/>
+          <w:color w:val="00B050"/>
+          <w:sz w:val="20"/>
+        </w:rPr>
+        <w:t>% sinon COUP2 est meilleur</w:t>
+      </w:r>
+    </w:p>
+    <w:p>
+      <w:pPr>
+        <w:spacing w:after="0"/>
+        <w:rPr>
+          <w:rFonts w:ascii="Courier New" w:hAnsi="Courier New" w:cs="Courier New"/>
+          <w:sz w:val="20"/>
+        </w:rPr>
+      </w:pPr>
+    </w:p>
+    <w:p>
+      <w:pPr>
+        <w:spacing w:after="0"/>
+        <w:rPr>
+          <w:rFonts w:ascii="Courier New" w:hAnsi="Courier New" w:cs="Courier New"/>
+          <w:color w:val="00B050"/>
+          <w:sz w:val="20"/>
+        </w:rPr>
+      </w:pPr>
+      <w:r>
+        <w:rPr>
+          <w:rFonts w:ascii="Courier New" w:hAnsi="Courier New" w:cs="Courier New"/>
+          <w:color w:val="00B050"/>
+          <w:sz w:val="20"/>
+        </w:rPr>
+        <w:t xml:space="preserve">% </w:t>
+      </w:r>
+      <w:proofErr w:type="spellStart"/>
+      <w:r>
+        <w:rPr>
+          <w:rFonts w:ascii="Courier New" w:hAnsi="Courier New" w:cs="Courier New"/>
+          <w:color w:val="00B050"/>
+          <w:sz w:val="20"/>
+        </w:rPr>
+        <w:t>inverser_</w:t>
+      </w:r>
+      <w:proofErr w:type="gramStart"/>
+      <w:r>
+        <w:rPr>
+          <w:rFonts w:ascii="Courier New" w:hAnsi="Courier New" w:cs="Courier New"/>
+          <w:color w:val="00B050"/>
+          <w:sz w:val="20"/>
+        </w:rPr>
+        <w:t>joueur</w:t>
+      </w:r>
+      <w:proofErr w:type="spellEnd"/>
+      <w:r>
+        <w:rPr>
+          <w:rFonts w:ascii="Courier New" w:hAnsi="Courier New" w:cs="Courier New"/>
+          <w:color w:val="00B050"/>
+          <w:sz w:val="20"/>
+        </w:rPr>
+        <w:t>(</w:t>
+      </w:r>
+      <w:proofErr w:type="gramEnd"/>
+      <w:r>
+        <w:rPr>
+          <w:rFonts w:ascii="Courier New" w:hAnsi="Courier New" w:cs="Courier New"/>
+          <w:color w:val="00B050"/>
+          <w:sz w:val="20"/>
+        </w:rPr>
+        <w:t>+J1,-J2).</w:t>
+      </w:r>
+    </w:p>
+    <w:p>
+      <w:pPr>
+        <w:spacing w:after="0"/>
+        <w:rPr>
+          <w:rFonts w:ascii="Courier New" w:hAnsi="Courier New" w:cs="Courier New"/>
+          <w:color w:val="00B050"/>
+          <w:sz w:val="20"/>
+        </w:rPr>
+      </w:pPr>
+      <w:r>
+        <w:rPr>
+          <w:rFonts w:ascii="Courier New" w:hAnsi="Courier New" w:cs="Courier New"/>
+          <w:color w:val="00B050"/>
+          <w:sz w:val="20"/>
+        </w:rPr>
+        <w:t>% transforme J1 = 1 en J2 = 0 et vice versa</w:t>
+      </w:r>
+    </w:p>
+    <w:p>
+      <w:pPr>
+        <w:spacing w:after="0"/>
+        <w:rPr>
+          <w:rFonts w:ascii="Courier New" w:hAnsi="Courier New" w:cs="Courier New"/>
+          <w:sz w:val="20"/>
+        </w:rPr>
+      </w:pPr>
+    </w:p>
+    <w:p>
+      <w:pPr>
+        <w:spacing w:after="0"/>
+        <w:rPr>
+          <w:rFonts w:ascii="Courier New" w:hAnsi="Courier New" w:cs="Courier New"/>
+          <w:sz w:val="20"/>
+        </w:rPr>
+      </w:pPr>
+      <w:proofErr w:type="spellStart"/>
+      <w:proofErr w:type="gramStart"/>
+      <w:r>
+        <w:rPr>
+          <w:rFonts w:ascii="Courier New" w:hAnsi="Courier New" w:cs="Courier New"/>
+          <w:sz w:val="20"/>
+        </w:rPr>
+        <w:t>inverser_joueur</w:t>
+      </w:r>
+      <w:proofErr w:type="spellEnd"/>
+      <w:r>
+        <w:rPr>
+          <w:rFonts w:ascii="Courier New" w:hAnsi="Courier New" w:cs="Courier New"/>
+          <w:sz w:val="20"/>
+        </w:rPr>
+        <w:t>(</w:t>
+      </w:r>
+      <w:proofErr w:type="gramEnd"/>
+      <w:r>
+        <w:rPr>
+          <w:rFonts w:ascii="Courier New" w:hAnsi="Courier New" w:cs="Courier New"/>
+          <w:sz w:val="20"/>
+        </w:rPr>
+        <w:t>1,0).</w:t>
+      </w:r>
+    </w:p>
+    <w:p>
+      <w:pPr>
+        <w:spacing w:after="0"/>
+        <w:rPr>
+          <w:rFonts w:ascii="Courier New" w:hAnsi="Courier New" w:cs="Courier New"/>
+          <w:sz w:val="20"/>
+        </w:rPr>
+      </w:pPr>
+      <w:proofErr w:type="spellStart"/>
+      <w:proofErr w:type="gramStart"/>
+      <w:r>
+        <w:rPr>
+          <w:rFonts w:ascii="Courier New" w:hAnsi="Courier New" w:cs="Courier New"/>
+          <w:sz w:val="20"/>
+        </w:rPr>
+        <w:t>inverser_joueur</w:t>
+      </w:r>
+      <w:proofErr w:type="spellEnd"/>
+      <w:r>
+        <w:rPr>
+          <w:rFonts w:ascii="Courier New" w:hAnsi="Courier New" w:cs="Courier New"/>
+          <w:sz w:val="20"/>
+        </w:rPr>
+        <w:t>(</w:t>
+      </w:r>
+      <w:proofErr w:type="gramEnd"/>
+      <w:r>
+        <w:rPr>
+          <w:rFonts w:ascii="Courier New" w:hAnsi="Courier New" w:cs="Courier New"/>
+          <w:sz w:val="20"/>
+        </w:rPr>
+        <w:t>0,1).</w:t>
+      </w:r>
+    </w:p>
+    <w:p>
+      <w:pPr>
+        <w:spacing w:after="0"/>
+        <w:rPr>
+          <w:rFonts w:ascii="Courier New" w:hAnsi="Courier New" w:cs="Courier New"/>
+          <w:sz w:val="20"/>
+        </w:rPr>
+      </w:pPr>
+    </w:p>
+    <w:p>
+      <w:pPr>
+        <w:pStyle w:val="Heading2"/>
+        <w:numPr>
+          <w:ilvl w:val="0"/>
+          <w:numId w:val="14"/>
+        </w:numPr>
+      </w:pPr>
+      <w:r>
+        <w:t>Fonctions d’évaluation :</w:t>
       </w:r>
     </w:p>
     <w:p/>
@@ -2898,7 +6244,7 @@
     <w:sectPr>
       <w:footerReference w:type="default" r:id="rId20"/>
       <w:pgSz w:w="11906" w:h="16838"/>
-      <w:pgMar w:top="1417" w:right="1417" w:bottom="1417" w:left="1417" w:header="708" w:footer="708" w:gutter="0"/>
+      <w:pgMar w:top="1440" w:right="1080" w:bottom="1440" w:left="1080" w:header="708" w:footer="708" w:gutter="0"/>
       <w:cols w:space="708"/>
       <w:docGrid w:linePitch="360"/>
     </w:sectPr>
@@ -2961,7 +6307,7 @@
           <w:rPr>
             <w:noProof/>
           </w:rPr>
-          <w:t>13</w:t>
+          <w:t>15</w:t>
         </w:r>
         <w:r>
           <w:fldChar w:fldCharType="end"/>
@@ -5354,7 +8700,7 @@
 </file>
 
 <file path=customXml/itemProps1.xml><?xml version="1.0" encoding="utf-8"?>
-<ds:datastoreItem xmlns:ds="http://schemas.openxmlformats.org/officeDocument/2006/customXml" ds:itemID="{8F7AEBBE-8145-465E-B490-A53120308B74}">
+<ds:datastoreItem xmlns:ds="http://schemas.openxmlformats.org/officeDocument/2006/customXml" ds:itemID="{E76A49B3-9AAE-47A1-906A-4E1E8FA7CB17}">
   <ds:schemaRefs>
     <ds:schemaRef ds:uri="http://schemas.openxmlformats.org/officeDocument/2006/bibliography"/>
   </ds:schemaRefs>

</xml_diff>

<commit_message>
Commencement de la partie eval dans le rapport. Modifications sur l'ordre des evals
</commit_message>
<xml_diff>
--- a/Rapport.docx
+++ b/Rapport.docx
@@ -2442,22 +2442,89 @@
     </w:p>
     <w:p/>
     <w:p>
-      <w:pPr>
-        <w:ind w:left="360"/>
+      <w:r>
+        <w:t>L’évaluation d’un état est primordiale pour le bon fonctionnement d’une IA. Nous avons vu plus tôt dans l’explication de la problématique que l’évaluation d’un n’état était plutôt compliquée. C’est pourquoi nous avons pensé à intégrer plusieurs types d’évaluations différentes</w:t>
+      </w:r>
+      <w:r>
+        <w:t>, proposant ainsi un niveau de jeu différent</w:t>
+      </w:r>
+      <w:r>
+        <w:t>. V</w:t>
+      </w:r>
+      <w:r>
+        <w:t>oici ci-dessous les trois principales :</w:t>
+      </w:r>
+    </w:p>
+    <w:p>
+      <w:r>
+        <w:rPr>
+          <w:u w:val="single"/>
+        </w:rPr>
+        <w:t xml:space="preserve">Niveau </w:t>
+      </w:r>
+      <w:r>
+        <w:rPr>
+          <w:u w:val="single"/>
+        </w:rPr>
+        <w:t>variable</w:t>
+      </w:r>
+      <w:r>
+        <w:t> : eval4</w:t>
+      </w:r>
+      <w:r>
+        <w:t>. Eval4 est une fonction d’évaluation qui va chercher à maximiser la différence entre ses coups et ceux de l’adversaire. Si elle voit l’état de victoire, elle y ira sans se poser la question de maximiser ses coups.</w:t>
+      </w:r>
+    </w:p>
+    <w:p>
+      <w:r>
+        <w:t xml:space="preserve">Pour cette évaluation, on observe un niveau plutôt variable : tantôt des coups très bien pensés, qui </w:t>
+      </w:r>
+      <w:r>
+        <w:t>bloquent les déplacements de l’adversaire, tantôt elle tombe dans des pièges évidents. Nous n’arrivons pas à déterminer le niveau de cette évaluation par rapport aux autres.</w:t>
+      </w:r>
+    </w:p>
+    <w:p>
+      <w:r>
+        <w:t xml:space="preserve">Niveau moyen : eval0. Cette fonction d’évaluation va chercher à maximiser la différence entre les tours qu’elle possède et celles de l’adversaire. Si elle </w:t>
+      </w:r>
+      <w:r>
+        <w:t>voit l’état de victoire, elle va directement le chercher.</w:t>
+      </w:r>
+    </w:p>
+    <w:p/>
+    <w:p/>
+    <w:p>
+      <w:r>
+        <w:t>Niveau moyen : eval0. Cette fonction d’évaluation va chercher à maximiser la différence entre les tours qu’elle possède et celles de l’adversaire. Si elle voit l’état de victoire, elle va directement le chercher.</w:t>
+      </w:r>
+    </w:p>
+    <w:p>
+      <w:r>
+        <w:t xml:space="preserve">Niveau difficile : </w:t>
+      </w:r>
+      <w:proofErr w:type="spellStart"/>
+      <w:r>
+        <w:t>eval</w:t>
+      </w:r>
+      <w:proofErr w:type="spellEnd"/>
+    </w:p>
+    <w:p>
+      <w:pPr>
         <w:jc w:val="center"/>
         <w:rPr>
           <w:color w:val="00B050"/>
-          <w:sz w:val="32"/>
-        </w:rPr>
-      </w:pPr>
-      <w:r>
-        <w:rPr>
-          <w:color w:val="00B050"/>
-          <w:sz w:val="32"/>
+          <w:sz w:val="28"/>
+        </w:rPr>
+      </w:pPr>
+      <w:r>
+        <w:rPr>
+          <w:color w:val="00B050"/>
+          <w:sz w:val="28"/>
         </w:rPr>
         <w:t>TODO BELKA</w:t>
       </w:r>
     </w:p>
+    <w:p/>
     <w:p/>
     <w:p>
       <w:pPr>
@@ -2537,7 +2604,6 @@
           <w:noProof/>
           <w:lang w:eastAsia="fr-FR"/>
         </w:rPr>
-        <w:lastRenderedPageBreak/>
         <w:drawing>
           <wp:inline distT="0" distB="0" distL="0" distR="0">
             <wp:extent cx="4686842" cy="2336165"/>
@@ -2664,6 +2730,7 @@
       </w:r>
       <w:proofErr w:type="spellStart"/>
       <w:r>
+        <w:lastRenderedPageBreak/>
         <w:t>Négamax</w:t>
       </w:r>
       <w:proofErr w:type="spellEnd"/>
@@ -2765,7 +2832,6 @@
           <w:noProof/>
           <w:lang w:eastAsia="fr-FR"/>
         </w:rPr>
-        <w:lastRenderedPageBreak/>
         <w:drawing>
           <wp:inline distT="0" distB="0" distL="0" distR="0">
             <wp:extent cx="4121930" cy="1762125"/>
@@ -2919,14 +2985,24 @@
       <w:bookmarkStart w:id="19" w:name="_Toc390355150"/>
       <w:r>
         <w:lastRenderedPageBreak/>
-        <w:t>III – Quel</w:t>
-      </w:r>
+        <w:t>III – Quelques situations concrètes</w:t>
+      </w:r>
+      <w:bookmarkEnd w:id="19"/>
+    </w:p>
+    <w:p/>
+    <w:p>
+      <w:r>
+        <w:t>Voici quelques situations concrètes pour chacune des évaluations, montrant la façon dont fonctionnent les différentes fonctions d’évaluations :</w:t>
+      </w:r>
+    </w:p>
+    <w:p>
       <w:bookmarkStart w:id="20" w:name="_GoBack"/>
       <w:bookmarkEnd w:id="20"/>
-      <w:r>
-        <w:t>ques situations concrètes</w:t>
-      </w:r>
-      <w:bookmarkEnd w:id="19"/>
+    </w:p>
+    <w:p/>
+    <w:p/>
+    <w:p/>
+    <w:p>
       <w:r>
         <w:br w:type="page"/>
       </w:r>
@@ -3788,68 +3864,62 @@
         <w:rPr>
           <w:rFonts w:ascii="Courier New" w:hAnsi="Courier New" w:cs="Courier New"/>
           <w:sz w:val="20"/>
+        </w:rPr>
+      </w:pPr>
+      <w:r>
+        <w:rPr>
+          <w:rFonts w:ascii="Courier New" w:hAnsi="Courier New" w:cs="Courier New"/>
+          <w:sz w:val="20"/>
           <w:lang w:val="en-US"/>
         </w:rPr>
-      </w:pPr>
-      <w:r>
+        <w:tab/>
+      </w:r>
+      <w:proofErr w:type="spellStart"/>
+      <w:r>
+        <w:rPr>
+          <w:rFonts w:ascii="Courier New" w:hAnsi="Courier New" w:cs="Courier New"/>
+          <w:sz w:val="20"/>
+        </w:rPr>
+        <w:t>coups_possibles_</w:t>
+      </w:r>
+      <w:proofErr w:type="gramStart"/>
+      <w:r>
+        <w:rPr>
+          <w:rFonts w:ascii="Courier New" w:hAnsi="Courier New" w:cs="Courier New"/>
+          <w:sz w:val="20"/>
+        </w:rPr>
+        <w:t>joueur</w:t>
+      </w:r>
+      <w:proofErr w:type="spellEnd"/>
+      <w:r>
+        <w:rPr>
+          <w:rFonts w:ascii="Courier New" w:hAnsi="Courier New" w:cs="Courier New"/>
+          <w:sz w:val="20"/>
+        </w:rPr>
+        <w:t>(</w:t>
+      </w:r>
+      <w:proofErr w:type="gramEnd"/>
+      <w:r>
+        <w:rPr>
+          <w:rFonts w:ascii="Courier New" w:hAnsi="Courier New" w:cs="Courier New"/>
+          <w:sz w:val="20"/>
+        </w:rPr>
+        <w:t>ETAT, JOUEUR, L),</w:t>
+      </w:r>
+    </w:p>
+    <w:p>
+      <w:pPr>
+        <w:spacing w:after="0"/>
         <w:rPr>
           <w:rFonts w:ascii="Courier New" w:hAnsi="Courier New" w:cs="Courier New"/>
           <w:sz w:val="20"/>
           <w:lang w:val="en-US"/>
         </w:rPr>
-        <w:tab/>
-      </w:r>
-      <w:proofErr w:type="spellStart"/>
-      <w:r>
-        <w:rPr>
-          <w:rFonts w:ascii="Courier New" w:hAnsi="Courier New" w:cs="Courier New"/>
-          <w:sz w:val="20"/>
-          <w:lang w:val="en-US"/>
-        </w:rPr>
-        <w:t>coups_possibles_</w:t>
-      </w:r>
-      <w:proofErr w:type="gramStart"/>
-      <w:r>
-        <w:rPr>
-          <w:rFonts w:ascii="Courier New" w:hAnsi="Courier New" w:cs="Courier New"/>
-          <w:sz w:val="20"/>
-          <w:lang w:val="en-US"/>
-        </w:rPr>
-        <w:t>joueur</w:t>
-      </w:r>
-      <w:proofErr w:type="spellEnd"/>
-      <w:r>
-        <w:rPr>
-          <w:rFonts w:ascii="Courier New" w:hAnsi="Courier New" w:cs="Courier New"/>
-          <w:sz w:val="20"/>
-          <w:lang w:val="en-US"/>
-        </w:rPr>
-        <w:t>(</w:t>
-      </w:r>
-      <w:proofErr w:type="gramEnd"/>
-      <w:r>
-        <w:rPr>
-          <w:rFonts w:ascii="Courier New" w:hAnsi="Courier New" w:cs="Courier New"/>
-          <w:sz w:val="20"/>
-          <w:lang w:val="en-US"/>
-        </w:rPr>
-        <w:t>ETAT, JOUEUR, L),</w:t>
-      </w:r>
-    </w:p>
-    <w:p>
-      <w:pPr>
-        <w:spacing w:after="0"/>
-        <w:rPr>
-          <w:rFonts w:ascii="Courier New" w:hAnsi="Courier New" w:cs="Courier New"/>
-          <w:sz w:val="20"/>
-          <w:lang w:val="en-US"/>
-        </w:rPr>
-      </w:pPr>
-      <w:r>
-        <w:rPr>
-          <w:rFonts w:ascii="Courier New" w:hAnsi="Courier New" w:cs="Courier New"/>
-          <w:sz w:val="20"/>
-          <w:lang w:val="en-US"/>
+      </w:pPr>
+      <w:r>
+        <w:rPr>
+          <w:rFonts w:ascii="Courier New" w:hAnsi="Courier New" w:cs="Courier New"/>
+          <w:sz w:val="20"/>
         </w:rPr>
         <w:tab/>
       </w:r>
@@ -5583,6 +5653,7 @@
         <w:rPr>
           <w:rFonts w:ascii="Courier New" w:hAnsi="Courier New" w:cs="Courier New"/>
           <w:sz w:val="20"/>
+          <w:lang w:val="en-US"/>
         </w:rPr>
         <w:t>newbounds</w:t>
       </w:r>
@@ -5591,6 +5662,7 @@
         <w:rPr>
           <w:rFonts w:ascii="Courier New" w:hAnsi="Courier New" w:cs="Courier New"/>
           <w:sz w:val="20"/>
+          <w:lang w:val="en-US"/>
         </w:rPr>
         <w:t>(</w:t>
       </w:r>
@@ -5599,6 +5671,7 @@
         <w:rPr>
           <w:rFonts w:ascii="Courier New" w:hAnsi="Courier New" w:cs="Courier New"/>
           <w:sz w:val="20"/>
+          <w:lang w:val="en-US"/>
         </w:rPr>
         <w:t xml:space="preserve">Alpha, Beta, _, _, Alpha, Beta).           </w:t>
       </w:r>
@@ -8700,7 +8773,7 @@
 </file>
 
 <file path=customXml/itemProps1.xml><?xml version="1.0" encoding="utf-8"?>
-<ds:datastoreItem xmlns:ds="http://schemas.openxmlformats.org/officeDocument/2006/customXml" ds:itemID="{E76A49B3-9AAE-47A1-906A-4E1E8FA7CB17}">
+<ds:datastoreItem xmlns:ds="http://schemas.openxmlformats.org/officeDocument/2006/customXml" ds:itemID="{3FCC56C2-DF7D-4251-B75E-82B57FDB2432}">
   <ds:schemaRefs>
     <ds:schemaRef ds:uri="http://schemas.openxmlformats.org/officeDocument/2006/bibliography"/>
   </ds:schemaRefs>

</xml_diff>

<commit_message>
Completion du rapport (exemples de cas)
</commit_message>
<xml_diff>
--- a/Rapport.docx
+++ b/Rapport.docx
@@ -1,10 +1,10 @@
 
 <file path=word/document.xml><?xml version="1.0" encoding="utf-8"?>
-<w:document xmlns:wpc="http://schemas.microsoft.com/office/word/2010/wordprocessingCanvas" xmlns:mo="http://schemas.microsoft.com/office/mac/office/2008/main" xmlns:mc="http://schemas.openxmlformats.org/markup-compatibility/2006" xmlns:mv="urn:schemas-microsoft-com:mac:vml" xmlns:o="urn:schemas-microsoft-com:office:office" xmlns:r="http://schemas.openxmlformats.org/officeDocument/2006/relationships" xmlns:m="http://schemas.openxmlformats.org/officeDocument/2006/math" xmlns:v="urn:schemas-microsoft-com:vml" xmlns:wp14="http://schemas.microsoft.com/office/word/2010/wordprocessingDrawing" xmlns:wp="http://schemas.openxmlformats.org/drawingml/2006/wordprocessingDrawing" xmlns:w10="urn:schemas-microsoft-com:office:word" xmlns:w="http://schemas.openxmlformats.org/wordprocessingml/2006/main" xmlns:w14="http://schemas.microsoft.com/office/word/2010/wordml" xmlns:wpg="http://schemas.microsoft.com/office/word/2010/wordprocessingGroup" xmlns:wpi="http://schemas.microsoft.com/office/word/2010/wordprocessingInk" xmlns:wne="http://schemas.microsoft.com/office/word/2006/wordml" xmlns:wps="http://schemas.microsoft.com/office/word/2010/wordprocessingShape" mc:Ignorable="w14 wp14">
+<w:document xmlns:wpc="http://schemas.microsoft.com/office/word/2010/wordprocessingCanvas" xmlns:mc="http://schemas.openxmlformats.org/markup-compatibility/2006" xmlns:o="urn:schemas-microsoft-com:office:office" xmlns:r="http://schemas.openxmlformats.org/officeDocument/2006/relationships" xmlns:m="http://schemas.openxmlformats.org/officeDocument/2006/math" xmlns:v="urn:schemas-microsoft-com:vml" xmlns:wp14="http://schemas.microsoft.com/office/word/2010/wordprocessingDrawing" xmlns:wp="http://schemas.openxmlformats.org/drawingml/2006/wordprocessingDrawing" xmlns:w10="urn:schemas-microsoft-com:office:word" xmlns:w="http://schemas.openxmlformats.org/wordprocessingml/2006/main" xmlns:w14="http://schemas.microsoft.com/office/word/2010/wordml" xmlns:w15="http://schemas.microsoft.com/office/word/2012/wordml" xmlns:wpg="http://schemas.microsoft.com/office/word/2010/wordprocessingGroup" xmlns:wpi="http://schemas.microsoft.com/office/word/2010/wordprocessingInk" xmlns:wne="http://schemas.microsoft.com/office/word/2006/wordml" xmlns:wps="http://schemas.microsoft.com/office/word/2010/wordprocessingShape" mc:Ignorable="w14 w15 wp14">
   <w:body>
     <w:p>
       <w:pPr>
-        <w:pStyle w:val="Titre1"/>
+        <w:pStyle w:val="Heading1"/>
         <w:rPr>
           <w:sz w:val="72"/>
         </w:rPr>
@@ -12,7 +12,7 @@
     </w:p>
     <w:p>
       <w:pPr>
-        <w:pStyle w:val="Titre"/>
+        <w:pStyle w:val="Title"/>
       </w:pPr>
       <w:bookmarkStart w:id="0" w:name="_Toc389667740"/>
       <w:bookmarkStart w:id="1" w:name="_Toc389668519"/>
@@ -47,7 +47,7 @@
     </w:p>
     <w:p>
       <w:pPr>
-        <w:pStyle w:val="Sous-titre"/>
+        <w:pStyle w:val="Subtitle"/>
         <w:jc w:val="center"/>
         <w:rPr>
           <w:sz w:val="48"/>
@@ -95,7 +95,7 @@
                     </pic:cNvPicPr>
                   </pic:nvPicPr>
                   <pic:blipFill>
-                    <a:blip r:embed="rId9">
+                    <a:blip r:embed="rId8">
                       <a:extLst>
                         <a:ext uri="{28A0092B-C50C-407E-A947-70E740481C1C}">
                           <a14:useLocalDpi xmlns:a14="http://schemas.microsoft.com/office/drawing/2010/main" val="0"/>
@@ -150,8 +150,13 @@
       </w:r>
     </w:p>
     <w:p>
-      <w:r>
-        <w:t>Belkacem LAHOUEL</w:t>
+      <w:proofErr w:type="spellStart"/>
+      <w:r>
+        <w:t>Belkacem</w:t>
+      </w:r>
+      <w:proofErr w:type="spellEnd"/>
+      <w:r>
+        <w:t xml:space="preserve"> LAHOUEL</w:t>
       </w:r>
       <w:r>
         <w:br w:type="page"/>
@@ -159,7 +164,7 @@
     </w:p>
     <w:p>
       <w:pPr>
-        <w:pStyle w:val="En-ttedetabledesmatires"/>
+        <w:pStyle w:val="TOCHeading"/>
         <w:rPr>
           <w:rFonts w:asciiTheme="minorHAnsi" w:eastAsiaTheme="minorHAnsi" w:hAnsiTheme="minorHAnsi" w:cstheme="minorBidi"/>
           <w:color w:val="auto"/>
@@ -189,19 +194,19 @@
           <w:pPr>
             <w:jc w:val="center"/>
             <w:rPr>
-              <w:rStyle w:val="Titre1Car"/>
+              <w:rStyle w:val="Heading1Char"/>
             </w:rPr>
           </w:pPr>
           <w:r>
             <w:rPr>
-              <w:rStyle w:val="Titre1Car"/>
+              <w:rStyle w:val="Heading1Char"/>
             </w:rPr>
             <w:t>Sommaire</w:t>
           </w:r>
         </w:p>
         <w:p>
           <w:pPr>
-            <w:pStyle w:val="TM1"/>
+            <w:pStyle w:val="TOC1"/>
             <w:rPr>
               <w:rFonts w:eastAsiaTheme="minorEastAsia"/>
               <w:noProof/>
@@ -278,7 +283,7 @@
         </w:p>
         <w:p>
           <w:pPr>
-            <w:pStyle w:val="TM1"/>
+            <w:pStyle w:val="TOC1"/>
             <w:rPr>
               <w:rFonts w:eastAsiaTheme="minorEastAsia"/>
               <w:noProof/>
@@ -337,7 +342,7 @@
         </w:p>
         <w:p>
           <w:pPr>
-            <w:pStyle w:val="TM3"/>
+            <w:pStyle w:val="TOC3"/>
             <w:tabs>
               <w:tab w:val="left" w:pos="886"/>
               <w:tab w:val="right" w:leader="dot" w:pos="9736"/>
@@ -416,7 +421,7 @@
         </w:p>
         <w:p>
           <w:pPr>
-            <w:pStyle w:val="TM3"/>
+            <w:pStyle w:val="TOC3"/>
             <w:tabs>
               <w:tab w:val="left" w:pos="886"/>
               <w:tab w:val="right" w:leader="dot" w:pos="9736"/>
@@ -495,7 +500,7 @@
         </w:p>
         <w:p>
           <w:pPr>
-            <w:pStyle w:val="TM1"/>
+            <w:pStyle w:val="TOC1"/>
             <w:rPr>
               <w:rFonts w:eastAsiaTheme="minorEastAsia"/>
               <w:noProof/>
@@ -554,7 +559,7 @@
         </w:p>
         <w:p>
           <w:pPr>
-            <w:pStyle w:val="TM2"/>
+            <w:pStyle w:val="TOC2"/>
             <w:tabs>
               <w:tab w:val="clear" w:pos="660"/>
               <w:tab w:val="left" w:pos="666"/>
@@ -633,7 +638,7 @@
         </w:p>
         <w:p>
           <w:pPr>
-            <w:pStyle w:val="TM2"/>
+            <w:pStyle w:val="TOC2"/>
             <w:tabs>
               <w:tab w:val="clear" w:pos="660"/>
               <w:tab w:val="left" w:pos="666"/>
@@ -712,7 +717,7 @@
         </w:p>
         <w:p>
           <w:pPr>
-            <w:pStyle w:val="TM2"/>
+            <w:pStyle w:val="TOC2"/>
             <w:tabs>
               <w:tab w:val="clear" w:pos="660"/>
               <w:tab w:val="left" w:pos="666"/>
@@ -747,8 +752,6 @@
             </w:rPr>
             <w:t>L’évaluation d’un état</w:t>
           </w:r>
-          <w:bookmarkStart w:id="4" w:name="_GoBack"/>
-          <w:bookmarkEnd w:id="4"/>
           <w:r>
             <w:rPr>
               <w:noProof/>
@@ -793,7 +796,7 @@
         </w:p>
         <w:p>
           <w:pPr>
-            <w:pStyle w:val="TM3"/>
+            <w:pStyle w:val="TOC3"/>
             <w:tabs>
               <w:tab w:val="right" w:leader="dot" w:pos="9736"/>
             </w:tabs>
@@ -855,7 +858,7 @@
         </w:p>
         <w:p>
           <w:pPr>
-            <w:pStyle w:val="TM3"/>
+            <w:pStyle w:val="TOC3"/>
             <w:tabs>
               <w:tab w:val="right" w:leader="dot" w:pos="9736"/>
             </w:tabs>
@@ -917,7 +920,7 @@
         </w:p>
         <w:p>
           <w:pPr>
-            <w:pStyle w:val="TM3"/>
+            <w:pStyle w:val="TOC3"/>
             <w:tabs>
               <w:tab w:val="right" w:leader="dot" w:pos="9736"/>
             </w:tabs>
@@ -979,7 +982,7 @@
         </w:p>
         <w:p>
           <w:pPr>
-            <w:pStyle w:val="TM3"/>
+            <w:pStyle w:val="TOC3"/>
             <w:tabs>
               <w:tab w:val="right" w:leader="dot" w:pos="9736"/>
             </w:tabs>
@@ -1041,7 +1044,7 @@
         </w:p>
         <w:p>
           <w:pPr>
-            <w:pStyle w:val="TM3"/>
+            <w:pStyle w:val="TOC3"/>
             <w:tabs>
               <w:tab w:val="right" w:leader="dot" w:pos="9736"/>
             </w:tabs>
@@ -1103,7 +1106,7 @@
         </w:p>
         <w:p>
           <w:pPr>
-            <w:pStyle w:val="TM3"/>
+            <w:pStyle w:val="TOC3"/>
             <w:tabs>
               <w:tab w:val="right" w:leader="dot" w:pos="9736"/>
             </w:tabs>
@@ -1165,7 +1168,7 @@
         </w:p>
         <w:p>
           <w:pPr>
-            <w:pStyle w:val="TM3"/>
+            <w:pStyle w:val="TOC3"/>
             <w:tabs>
               <w:tab w:val="right" w:leader="dot" w:pos="9736"/>
             </w:tabs>
@@ -1227,7 +1230,7 @@
         </w:p>
         <w:p>
           <w:pPr>
-            <w:pStyle w:val="TM2"/>
+            <w:pStyle w:val="TOC2"/>
             <w:tabs>
               <w:tab w:val="clear" w:pos="660"/>
               <w:tab w:val="left" w:pos="666"/>
@@ -1306,7 +1309,7 @@
         </w:p>
         <w:p>
           <w:pPr>
-            <w:pStyle w:val="TM3"/>
+            <w:pStyle w:val="TOC3"/>
             <w:tabs>
               <w:tab w:val="left" w:pos="871"/>
               <w:tab w:val="right" w:leader="dot" w:pos="9736"/>
@@ -1385,7 +1388,7 @@
         </w:p>
         <w:p>
           <w:pPr>
-            <w:pStyle w:val="TM3"/>
+            <w:pStyle w:val="TOC3"/>
             <w:tabs>
               <w:tab w:val="left" w:pos="884"/>
               <w:tab w:val="right" w:leader="dot" w:pos="9736"/>
@@ -1464,7 +1467,7 @@
         </w:p>
         <w:p>
           <w:pPr>
-            <w:pStyle w:val="TM1"/>
+            <w:pStyle w:val="TOC1"/>
             <w:rPr>
               <w:rFonts w:eastAsiaTheme="minorEastAsia"/>
               <w:noProof/>
@@ -1523,7 +1526,7 @@
         </w:p>
         <w:p>
           <w:pPr>
-            <w:pStyle w:val="TM1"/>
+            <w:pStyle w:val="TOC1"/>
             <w:rPr>
               <w:rFonts w:eastAsiaTheme="minorEastAsia"/>
               <w:noProof/>
@@ -1582,7 +1585,7 @@
         </w:p>
         <w:p>
           <w:pPr>
-            <w:pStyle w:val="TM1"/>
+            <w:pStyle w:val="TOC1"/>
             <w:rPr>
               <w:rFonts w:eastAsiaTheme="minorEastAsia"/>
               <w:noProof/>
@@ -1641,7 +1644,7 @@
         </w:p>
         <w:p>
           <w:pPr>
-            <w:pStyle w:val="TM1"/>
+            <w:pStyle w:val="TOC1"/>
             <w:rPr>
               <w:rFonts w:eastAsiaTheme="minorEastAsia"/>
               <w:noProof/>
@@ -1700,7 +1703,7 @@
         </w:p>
         <w:p>
           <w:pPr>
-            <w:pStyle w:val="TM2"/>
+            <w:pStyle w:val="TOC2"/>
             <w:tabs>
               <w:tab w:val="clear" w:pos="660"/>
               <w:tab w:val="left" w:pos="666"/>
@@ -1779,7 +1782,7 @@
         </w:p>
         <w:p>
           <w:pPr>
-            <w:pStyle w:val="TM2"/>
+            <w:pStyle w:val="TOC2"/>
             <w:tabs>
               <w:tab w:val="clear" w:pos="660"/>
               <w:tab w:val="left" w:pos="666"/>
@@ -1876,14 +1879,14 @@
     </w:p>
     <w:p>
       <w:pPr>
-        <w:pStyle w:val="Titre1"/>
-      </w:pPr>
-      <w:bookmarkStart w:id="5" w:name="_Toc264299117"/>
+        <w:pStyle w:val="Heading1"/>
+      </w:pPr>
+      <w:bookmarkStart w:id="4" w:name="_Toc264299117"/>
       <w:r>
         <w:lastRenderedPageBreak/>
         <w:t>Introduction</w:t>
       </w:r>
-      <w:bookmarkEnd w:id="5"/>
+      <w:bookmarkEnd w:id="4"/>
     </w:p>
     <w:p/>
     <w:p>
@@ -1934,7 +1937,7 @@
     </w:p>
     <w:p>
       <w:pPr>
-        <w:pStyle w:val="Titre1"/>
+        <w:pStyle w:val="Heading1"/>
       </w:pPr>
       <w:r>
         <w:br w:type="page"/>
@@ -1942,9 +1945,9 @@
     </w:p>
     <w:p>
       <w:pPr>
-        <w:pStyle w:val="Titre1"/>
-      </w:pPr>
-      <w:bookmarkStart w:id="6" w:name="_Toc264299118"/>
+        <w:pStyle w:val="Heading1"/>
+      </w:pPr>
+      <w:bookmarkStart w:id="5" w:name="_Toc264299118"/>
       <w:r>
         <w:lastRenderedPageBreak/>
         <w:t xml:space="preserve">I – Comment jouer à </w:t>
@@ -1953,23 +1956,23 @@
       <w:r>
         <w:t>PoGo</w:t>
       </w:r>
-      <w:bookmarkEnd w:id="6"/>
+      <w:bookmarkEnd w:id="5"/>
       <w:proofErr w:type="spellEnd"/>
     </w:p>
     <w:p/>
     <w:p>
       <w:pPr>
-        <w:pStyle w:val="Titre3"/>
+        <w:pStyle w:val="Heading3"/>
         <w:numPr>
           <w:ilvl w:val="0"/>
           <w:numId w:val="3"/>
         </w:numPr>
       </w:pPr>
-      <w:bookmarkStart w:id="7" w:name="_Toc264299119"/>
+      <w:bookmarkStart w:id="6" w:name="_Toc264299119"/>
       <w:r>
         <w:t>Le but</w:t>
       </w:r>
-      <w:bookmarkEnd w:id="7"/>
+      <w:bookmarkEnd w:id="6"/>
     </w:p>
     <w:p/>
     <w:p>
@@ -2016,7 +2019,7 @@
                     </pic:cNvPicPr>
                   </pic:nvPicPr>
                   <pic:blipFill>
-                    <a:blip r:embed="rId10">
+                    <a:blip r:embed="rId9">
                       <a:extLst>
                         <a:ext uri="{28A0092B-C50C-407E-A947-70E740481C1C}">
                           <a14:useLocalDpi xmlns:a14="http://schemas.microsoft.com/office/drawing/2010/main" val="0"/>
@@ -2085,21 +2088,21 @@
     </w:p>
     <w:p>
       <w:pPr>
-        <w:pStyle w:val="Titre3"/>
+        <w:pStyle w:val="Heading3"/>
         <w:numPr>
           <w:ilvl w:val="0"/>
           <w:numId w:val="3"/>
         </w:numPr>
       </w:pPr>
-      <w:bookmarkStart w:id="8" w:name="_Toc264299120"/>
+      <w:bookmarkStart w:id="7" w:name="_Toc264299120"/>
       <w:r>
         <w:t>Les déplacements autorisés</w:t>
       </w:r>
-      <w:bookmarkEnd w:id="8"/>
-    </w:p>
-    <w:p>
-      <w:pPr>
-        <w:pStyle w:val="Titre3"/>
+      <w:bookmarkEnd w:id="7"/>
+    </w:p>
+    <w:p>
+      <w:pPr>
+        <w:pStyle w:val="Heading3"/>
       </w:pPr>
     </w:p>
     <w:p>
@@ -2112,7 +2115,7 @@
     </w:p>
     <w:p>
       <w:pPr>
-        <w:pStyle w:val="Paragraphedeliste"/>
+        <w:pStyle w:val="ListParagraph"/>
         <w:numPr>
           <w:ilvl w:val="0"/>
           <w:numId w:val="13"/>
@@ -2124,7 +2127,7 @@
     </w:p>
     <w:p>
       <w:pPr>
-        <w:pStyle w:val="Paragraphedeliste"/>
+        <w:pStyle w:val="ListParagraph"/>
         <w:numPr>
           <w:ilvl w:val="0"/>
           <w:numId w:val="13"/>
@@ -2139,7 +2142,7 @@
     </w:p>
     <w:p>
       <w:pPr>
-        <w:pStyle w:val="Paragraphedeliste"/>
+        <w:pStyle w:val="ListParagraph"/>
         <w:numPr>
           <w:ilvl w:val="0"/>
           <w:numId w:val="13"/>
@@ -2178,7 +2181,7 @@
                     </pic:cNvPicPr>
                   </pic:nvPicPr>
                   <pic:blipFill>
-                    <a:blip r:embed="rId11">
+                    <a:blip r:embed="rId10">
                       <a:extLst>
                         <a:ext uri="{28A0092B-C50C-407E-A947-70E740481C1C}">
                           <a14:useLocalDpi xmlns:a14="http://schemas.microsoft.com/office/drawing/2010/main" val="0"/>
@@ -2239,7 +2242,7 @@
                     </pic:cNvPicPr>
                   </pic:nvPicPr>
                   <pic:blipFill>
-                    <a:blip r:embed="rId12">
+                    <a:blip r:embed="rId11">
                       <a:extLst>
                         <a:ext uri="{28A0092B-C50C-407E-A947-70E740481C1C}">
                           <a14:useLocalDpi xmlns:a14="http://schemas.microsoft.com/office/drawing/2010/main" val="0"/>
@@ -2300,7 +2303,7 @@
                     </pic:cNvPicPr>
                   </pic:nvPicPr>
                   <pic:blipFill>
-                    <a:blip r:embed="rId13">
+                    <a:blip r:embed="rId12">
                       <a:extLst>
                         <a:ext uri="{28A0092B-C50C-407E-A947-70E740481C1C}">
                           <a14:useLocalDpi xmlns:a14="http://schemas.microsoft.com/office/drawing/2010/main" val="0"/>
@@ -2368,7 +2371,7 @@
                     </pic:cNvPicPr>
                   </pic:nvPicPr>
                   <pic:blipFill>
-                    <a:blip r:embed="rId14">
+                    <a:blip r:embed="rId13">
                       <a:extLst>
                         <a:ext uri="{28A0092B-C50C-407E-A947-70E740481C1C}">
                           <a14:useLocalDpi xmlns:a14="http://schemas.microsoft.com/office/drawing/2010/main" val="0"/>
@@ -2425,7 +2428,7 @@
                     </pic:cNvPicPr>
                   </pic:nvPicPr>
                   <pic:blipFill>
-                    <a:blip r:embed="rId15">
+                    <a:blip r:embed="rId14">
                       <a:extLst>
                         <a:ext uri="{28A0092B-C50C-407E-A947-70E740481C1C}">
                           <a14:useLocalDpi xmlns:a14="http://schemas.microsoft.com/office/drawing/2010/main" val="0"/>
@@ -2462,35 +2465,32 @@
     </w:p>
     <w:p>
       <w:pPr>
-        <w:pStyle w:val="Titre1"/>
-      </w:pPr>
-      <w:bookmarkStart w:id="9" w:name="_Toc264299121"/>
+        <w:pStyle w:val="Heading1"/>
+      </w:pPr>
+      <w:bookmarkStart w:id="8" w:name="_Toc264299121"/>
       <w:r>
         <w:lastRenderedPageBreak/>
         <w:t>II – Fonctionnement de l’intelligence artificielle</w:t>
       </w:r>
-      <w:bookmarkEnd w:id="9"/>
+      <w:bookmarkEnd w:id="8"/>
     </w:p>
     <w:p/>
     <w:p>
       <w:pPr>
-        <w:pStyle w:val="Titre2"/>
+        <w:pStyle w:val="Heading2"/>
         <w:numPr>
           <w:ilvl w:val="0"/>
           <w:numId w:val="4"/>
         </w:numPr>
       </w:pPr>
-      <w:bookmarkStart w:id="10" w:name="_Toc264299122"/>
+      <w:bookmarkStart w:id="9" w:name="_Toc264299122"/>
       <w:r>
         <w:t>Problématique amenée par le jeu</w:t>
       </w:r>
-      <w:bookmarkEnd w:id="10"/>
+      <w:bookmarkEnd w:id="9"/>
     </w:p>
     <w:p/>
     <w:p>
-      <w:pPr>
-        <w:ind w:left="708"/>
-      </w:pPr>
       <w:r>
         <w:t>Bien que relativement simples, les règles apportent cependant une très grand</w:t>
       </w:r>
@@ -2547,7 +2547,7 @@
                     </pic:cNvPicPr>
                   </pic:nvPicPr>
                   <pic:blipFill>
-                    <a:blip r:embed="rId16">
+                    <a:blip r:embed="rId15">
                       <a:extLst>
                         <a:ext uri="{28A0092B-C50C-407E-A947-70E740481C1C}">
                           <a14:useLocalDpi xmlns:a14="http://schemas.microsoft.com/office/drawing/2010/main" val="0"/>
@@ -2584,7 +2584,6 @@
         <w:tabs>
           <w:tab w:val="left" w:pos="6527"/>
         </w:tabs>
-        <w:ind w:left="708"/>
       </w:pPr>
       <w:r>
         <w:t>L’exemple ci-dessus est bien représentatif. Les croix, pour prendre la dernière tour des ronds, n’a que deux mouvements possibles. Seulement, ces deux coups libère tous les deux une pile pour les ronds. Les croix font donc le mouvement qui les amène en 2, et libère la pile des ronds. Cette dernière a alors tout un panel de mouvements, peut-être mieux placés que la pile que les ronds avaient avant.</w:t>
@@ -2595,7 +2594,6 @@
         <w:tabs>
           <w:tab w:val="left" w:pos="6527"/>
         </w:tabs>
-        <w:ind w:left="708"/>
       </w:pPr>
       <w:r>
         <w:t>C</w:t>
@@ -2624,23 +2622,20 @@
     <w:p/>
     <w:p>
       <w:pPr>
-        <w:pStyle w:val="Titre2"/>
+        <w:pStyle w:val="Heading2"/>
         <w:numPr>
           <w:ilvl w:val="0"/>
           <w:numId w:val="4"/>
         </w:numPr>
       </w:pPr>
-      <w:bookmarkStart w:id="11" w:name="_Toc264299123"/>
+      <w:bookmarkStart w:id="10" w:name="_Toc264299123"/>
       <w:r>
         <w:t>La représentation d’un état au sein du fichier prolog</w:t>
       </w:r>
-      <w:bookmarkEnd w:id="11"/>
+      <w:bookmarkEnd w:id="10"/>
     </w:p>
     <w:p/>
     <w:p>
-      <w:pPr>
-        <w:ind w:left="708"/>
-      </w:pPr>
       <w:r>
         <w:t>Instinctivement, on pourrait se dire que la façon la plus simple de représenter une pile de pions est une liste, avec le pion le plus en bas en tête de liste, et le pion le plus en haut en queue de liste. C’est d’ailleurs de cette façon que c’est représenté console</w:t>
       </w:r>
@@ -2652,16 +2647,13 @@
       </w:r>
     </w:p>
     <w:p>
-      <w:pPr>
-        <w:ind w:left="708"/>
-      </w:pPr>
       <w:r>
         <w:t xml:space="preserve">Dans Prolog, nous avons choisi de représenter cette liste dans le sens inverse, afin de diminuer les calculs : pour chaque case, le premier élément de la liste est le pion tout au-dessus. Cela offre une plus grande rapidité de calcul : </w:t>
       </w:r>
     </w:p>
     <w:p>
       <w:pPr>
-        <w:pStyle w:val="Paragraphedeliste"/>
+        <w:pStyle w:val="ListParagraph"/>
         <w:numPr>
           <w:ilvl w:val="0"/>
           <w:numId w:val="13"/>
@@ -2673,7 +2665,7 @@
     </w:p>
     <w:p>
       <w:pPr>
-        <w:pStyle w:val="Paragraphedeliste"/>
+        <w:pStyle w:val="ListParagraph"/>
         <w:numPr>
           <w:ilvl w:val="0"/>
           <w:numId w:val="13"/>
@@ -2684,17 +2676,13 @@
       </w:r>
     </w:p>
     <w:p>
-      <w:pPr>
-        <w:ind w:left="705"/>
-      </w:pPr>
+      <w:r>
+        <w:t>Ce genre d’amélioration, même si elle peut paraître minime, s’avérera bien pratique lorsqu’il faudra effectuer des milliers de calculs d’états.</w:t>
+      </w:r>
+    </w:p>
+    <w:p>
       <w:r>
         <w:lastRenderedPageBreak/>
-        <w:t>Ce genre d’amélioration, même si elle peut paraître minime, s’avérera bien pratique lorsqu’il faudra effectuer des milliers de calculs d’états.</w:t>
-      </w:r>
-    </w:p>
-    <w:p>
-      <w:r>
-        <w:tab/>
         <w:t xml:space="preserve">Voici la représentation de l’état initial dans </w:t>
       </w:r>
       <w:r>
@@ -2714,9 +2702,9 @@
           <w:lang w:eastAsia="fr-FR"/>
         </w:rPr>
         <w:drawing>
-          <wp:inline distT="0" distB="0" distL="0" distR="0" wp14:anchorId="2DCD891A" wp14:editId="411167D0">
+          <wp:inline distT="0" distB="0" distL="0" distR="0" wp14:anchorId="2DCD891A" wp14:editId="2A9C9B71">
             <wp:extent cx="3771900" cy="1914525"/>
-            <wp:effectExtent l="76200" t="76200" r="133350" b="142875"/>
+            <wp:effectExtent l="38100" t="38100" r="38100" b="47625"/>
             <wp:docPr id="14" name="Picture 14" descr="C:\Users\Luc\Pictures\interface_prolog.png"/>
             <wp:cNvGraphicFramePr>
               <a:graphicFrameLocks xmlns:a="http://schemas.openxmlformats.org/drawingml/2006/main" noChangeAspect="1"/>
@@ -2731,7 +2719,7 @@
                     </pic:cNvPicPr>
                   </pic:nvPicPr>
                   <pic:blipFill>
-                    <a:blip r:embed="rId17">
+                    <a:blip r:embed="rId16">
                       <a:extLst>
                         <a:ext uri="{28A0092B-C50C-407E-A947-70E740481C1C}">
                           <a14:useLocalDpi xmlns:a14="http://schemas.microsoft.com/office/drawing/2010/main" val="0"/>
@@ -2758,13 +2746,7 @@
                       <a:prstDash val="solid"/>
                       <a:miter lim="800000"/>
                     </a:ln>
-                    <a:effectLst>
-                      <a:outerShdw blurRad="50800" dist="38100" dir="2700000" algn="tl" rotWithShape="0">
-                        <a:srgbClr val="000000">
-                          <a:alpha val="43000"/>
-                        </a:srgbClr>
-                      </a:outerShdw>
-                    </a:effectLst>
+                    <a:effectLst/>
                   </pic:spPr>
                 </pic:pic>
               </a:graphicData>
@@ -2813,7 +2795,7 @@
                     </pic:cNvPicPr>
                   </pic:nvPicPr>
                   <pic:blipFill rotWithShape="1">
-                    <a:blip r:embed="rId18">
+                    <a:blip r:embed="rId17">
                       <a:extLst>
                         <a:ext uri="{28A0092B-C50C-407E-A947-70E740481C1C}">
                           <a14:useLocalDpi xmlns:a14="http://schemas.microsoft.com/office/drawing/2010/main" val="0"/>
@@ -2837,7 +2819,7 @@
                     </a:ln>
                     <a:extLst>
                       <a:ext uri="{53640926-AAD7-44d8-BBD7-CCE9431645EC}">
-                        <a14:shadowObscured xmlns:a14="http://schemas.microsoft.com/office/drawing/2010/main"/>
+                        <a14:shadowObscured xmlns:a14="http://schemas.microsoft.com/office/drawing/2010/main" xmlns:w="http://schemas.openxmlformats.org/wordprocessingml/2006/main" xmlns:w10="urn:schemas-microsoft-com:office:word" xmlns:v="urn:schemas-microsoft-com:vml" xmlns:o="urn:schemas-microsoft-com:office:office" xmlns:mv="urn:schemas-microsoft-com:mac:vml" xmlns:mo="http://schemas.microsoft.com/office/mac/office/2008/main" xmlns=""/>
                       </a:ext>
                     </a:extLst>
                   </pic:spPr>
@@ -2855,23 +2837,31 @@
     </w:p>
     <w:p>
       <w:r>
-        <w:t>Pour savoir comment passer d’un état à un nouvel état, nous avons mis en place des prédicats qui trouvent ce nouvel état à partir d’un coup. Un coup est un triplet [case de départ, case d’arrivée, indice du pion en partant du dessus de la pile]. C’est d’ailleurs le triplet que doit rentrer le joueur pour jouer.</w:t>
+        <w:t xml:space="preserve">Pour savoir comment passer d’un état à un nouvel état, nous avons mis en place des prédicats qui trouvent ce nouvel état à partir d’un coup. Un coup est un </w:t>
+      </w:r>
+      <w:proofErr w:type="spellStart"/>
+      <w:r>
+        <w:t>triplet</w:t>
+      </w:r>
+      <w:proofErr w:type="spellEnd"/>
+      <w:r>
+        <w:t xml:space="preserve"> [case de départ, case d’arrivée, indice du pion en partant du dessus de la pile]. C’est d’ailleurs le triplet que doit rentrer le joueur pour jouer.</w:t>
       </w:r>
     </w:p>
     <w:p/>
     <w:p>
       <w:pPr>
-        <w:pStyle w:val="Titre2"/>
+        <w:pStyle w:val="Heading2"/>
         <w:numPr>
           <w:ilvl w:val="0"/>
           <w:numId w:val="4"/>
         </w:numPr>
       </w:pPr>
-      <w:bookmarkStart w:id="12" w:name="_Toc264299124"/>
+      <w:bookmarkStart w:id="11" w:name="_Toc264299124"/>
       <w:r>
         <w:t>L’évaluation d’un état</w:t>
       </w:r>
-      <w:bookmarkEnd w:id="12"/>
+      <w:bookmarkEnd w:id="11"/>
     </w:p>
     <w:p/>
     <w:p>
@@ -2885,76 +2875,7 @@
         <w:t>. V</w:t>
       </w:r>
       <w:r>
-        <w:t>oici ci-dessous les trois principales :</w:t>
-      </w:r>
-    </w:p>
-    <w:p>
-      <w:r>
-        <w:rPr>
-          <w:u w:val="single"/>
-        </w:rPr>
-        <w:t xml:space="preserve">Niveau </w:t>
-      </w:r>
-      <w:r>
-        <w:rPr>
-          <w:u w:val="single"/>
-        </w:rPr>
-        <w:t>variable</w:t>
-      </w:r>
-      <w:r>
-        <w:t> : eval4</w:t>
-      </w:r>
-      <w:r>
-        <w:t>. Eval4 est une fonction d’évaluation qui va chercher à maximiser la différence entre ses coups et ceux de l’adversaire. Si elle voit l’état de victoire, elle y ira sans se poser la question de maximiser ses coups.</w:t>
-      </w:r>
-    </w:p>
-    <w:p>
-      <w:r>
-        <w:t xml:space="preserve">Pour cette évaluation, on observe un niveau plutôt variable : tantôt des coups très bien pensés, qui </w:t>
-      </w:r>
-      <w:r>
-        <w:t>bloquent les déplacements de l’adversaire, tantôt elle tombe dans des pièges évidents. Nous n’arrivons pas à déterminer le niveau de cette évaluation par rapport aux autres.</w:t>
-      </w:r>
-    </w:p>
-    <w:p>
-      <w:r>
-        <w:t xml:space="preserve">Niveau moyen : eval0. Cette fonction d’évaluation va chercher à maximiser la différence entre les tours qu’elle possède et celles de l’adversaire. Si elle </w:t>
-      </w:r>
-      <w:r>
-        <w:t>voit l’état de victoire, elle va directement le chercher.</w:t>
-      </w:r>
-    </w:p>
-    <w:p/>
-    <w:p/>
-    <w:p>
-      <w:r>
-        <w:t>Niveau moyen : eval0. Cette fonction d’évaluation va chercher à maximiser la différence entre les tours qu’elle possède et celles de l’adversaire. Si elle voit l’état de victoire, elle va directement le chercher.</w:t>
-      </w:r>
-    </w:p>
-    <w:p>
-      <w:r>
-        <w:t xml:space="preserve">Niveau difficile : </w:t>
-      </w:r>
-      <w:proofErr w:type="spellStart"/>
-      <w:r>
-        <w:t>eval</w:t>
-      </w:r>
-      <w:proofErr w:type="spellEnd"/>
-    </w:p>
-    <w:p>
-      <w:pPr>
-        <w:jc w:val="center"/>
-        <w:rPr>
-          <w:color w:val="00B050"/>
-          <w:sz w:val="28"/>
-        </w:rPr>
-      </w:pPr>
-      <w:r>
-        <w:rPr>
-          <w:color w:val="00B050"/>
-          <w:sz w:val="28"/>
-        </w:rPr>
-        <w:t>TODO BELKA</w:t>
+        <w:t>oici ci-dessous le fonctionnement de chacune d’elles (seulement 3 sont disponibles en jeu) :</w:t>
       </w:r>
     </w:p>
     <w:p>
@@ -2999,7 +2920,7 @@
     </w:p>
     <w:p>
       <w:pPr>
-        <w:pStyle w:val="Paragraphedeliste"/>
+        <w:pStyle w:val="ListParagraph"/>
         <w:numPr>
           <w:ilvl w:val="0"/>
           <w:numId w:val="13"/>
@@ -3011,7 +2932,7 @@
     </w:p>
     <w:p>
       <w:pPr>
-        <w:pStyle w:val="Paragraphedeliste"/>
+        <w:pStyle w:val="ListParagraph"/>
         <w:numPr>
           <w:ilvl w:val="0"/>
           <w:numId w:val="13"/>
@@ -3023,7 +2944,7 @@
     </w:p>
     <w:p>
       <w:pPr>
-        <w:pStyle w:val="Paragraphedeliste"/>
+        <w:pStyle w:val="ListParagraph"/>
         <w:numPr>
           <w:ilvl w:val="0"/>
           <w:numId w:val="13"/>
@@ -3035,7 +2956,10 @@
     </w:p>
     <w:p>
       <w:r>
-        <w:t xml:space="preserve">On se rends compte que </w:t>
+        <w:t>On se rend</w:t>
+      </w:r>
+      <w:r>
+        <w:t xml:space="preserve"> compte que </w:t>
       </w:r>
       <w:r>
         <w:t xml:space="preserve">ces différents critères, quoique </w:t>
@@ -3052,7 +2976,7 @@
     </w:p>
     <w:p>
       <w:pPr>
-        <w:pStyle w:val="Paragraphedeliste"/>
+        <w:pStyle w:val="ListParagraph"/>
         <w:numPr>
           <w:ilvl w:val="0"/>
           <w:numId w:val="13"/>
@@ -3064,19 +2988,20 @@
     </w:p>
     <w:p>
       <w:pPr>
-        <w:pStyle w:val="Paragraphedeliste"/>
+        <w:pStyle w:val="ListParagraph"/>
         <w:numPr>
           <w:ilvl w:val="0"/>
           <w:numId w:val="13"/>
         </w:numPr>
       </w:pPr>
       <w:r>
+        <w:lastRenderedPageBreak/>
         <w:t>Le nombre de tours contrôlées élevé est synonyme de mobilité, et réciproquement</w:t>
       </w:r>
     </w:p>
     <w:p>
       <w:pPr>
-        <w:pStyle w:val="Paragraphedeliste"/>
+        <w:pStyle w:val="ListParagraph"/>
         <w:numPr>
           <w:ilvl w:val="0"/>
           <w:numId w:val="13"/>
@@ -3091,7 +3016,15 @@
         <w:t>Nous pourrions peut-être trouver d’autres fonctions d’évaluation, et d’autres critères. Ce sont les critères que nous avons retenus comme étant les plus importants.</w:t>
       </w:r>
       <w:r>
-        <w:t xml:space="preserve"> Encore une fois, l’évaluation d’un état est une chose plutôt difficile, nous nous en sommes rendus compte.</w:t>
+        <w:t xml:space="preserve"> Encore une fois, l’évaluation d’un état est une chose plutôt difficile, nous nous en sommes </w:t>
+      </w:r>
+      <w:proofErr w:type="gramStart"/>
+      <w:r>
+        <w:t>rendus</w:t>
+      </w:r>
+      <w:proofErr w:type="gramEnd"/>
+      <w:r>
+        <w:t xml:space="preserve"> compte.</w:t>
       </w:r>
     </w:p>
     <w:p>
@@ -3104,176 +3037,212 @@
     </w:p>
     <w:p>
       <w:pPr>
-        <w:pStyle w:val="Titre3"/>
-      </w:pPr>
-      <w:bookmarkStart w:id="13" w:name="_Toc264299125"/>
+        <w:pStyle w:val="Heading3"/>
+      </w:pPr>
+      <w:bookmarkStart w:id="12" w:name="_Toc264299125"/>
       <w:r>
         <w:t>eval0</w:t>
       </w:r>
+      <w:bookmarkEnd w:id="12"/>
+    </w:p>
+    <w:p>
+      <w:r>
+        <w:t>Elle calcule une évaluation en fonction du nombre de piles contrôlées par chacun des joueurs.</w:t>
+      </w:r>
+      <w:r>
+        <w:t xml:space="preserve"> C’est une des fonctions les plus simples mais également une des plus efficaces que nous avons </w:t>
+      </w:r>
+      <w:proofErr w:type="spellStart"/>
+      <w:r>
+        <w:t>crées</w:t>
+      </w:r>
+      <w:proofErr w:type="spellEnd"/>
+      <w:r>
+        <w:t>.</w:t>
+      </w:r>
+    </w:p>
+    <w:p>
+      <w:pPr>
+        <w:pStyle w:val="Heading3"/>
+      </w:pPr>
+      <w:bookmarkStart w:id="13" w:name="_Toc264299126"/>
+      <w:r>
+        <w:t>eval1</w:t>
+      </w:r>
       <w:bookmarkEnd w:id="13"/>
     </w:p>
     <w:p>
       <w:r>
-        <w:t>Elle calcule une évaluation en fonction du nombre de piles contrôlées par chacun des joueurs.</w:t>
-      </w:r>
-      <w:r>
-        <w:t xml:space="preserve"> C’est une des fonctions les plus simples mais également une des plus efficaces que nous avons crées.</w:t>
-      </w:r>
-    </w:p>
-    <w:p>
-      <w:pPr>
-        <w:pStyle w:val="Titre3"/>
-      </w:pPr>
-      <w:bookmarkStart w:id="14" w:name="_Toc264299126"/>
-      <w:r>
-        <w:t>eval1</w:t>
+        <w:t>Dans cette fonction d’évaluation, nous sommons les évaluations des quatre premiers pions de chaque pile. Nous voulions évaluer l’effet qu’aurait chaque mouvement sur l’état suivant : on peut bouger de 0 à 3 pions, nous évaluons donc les pions en positions 1 à 4. Mais ce fut une mauvaise idée, elle est visiblement une des pires que nous avons faites.</w:t>
+      </w:r>
+    </w:p>
+    <w:p>
+      <w:pPr>
+        <w:pStyle w:val="Heading3"/>
+      </w:pPr>
+      <w:bookmarkStart w:id="14" w:name="_Toc264299127"/>
+      <w:r>
+        <w:t>eval2</w:t>
       </w:r>
       <w:bookmarkEnd w:id="14"/>
     </w:p>
     <w:p>
       <w:r>
-        <w:t>Dans cette fonction d’évaluation, nous sommons les évaluations des quatre premiers pions de chaque pile. Nous voulions évaluer l’effet qu’aurait chaque mouvement sur l’état suivant : on peut bouger de 0 à 3 pions, nous évaluons donc les pions en positions 1 à 4. Mais ce fut une mauvaise idée, elle est visiblement une des pires que nous avons faites.</w:t>
-      </w:r>
-    </w:p>
-    <w:p>
-      <w:pPr>
-        <w:pStyle w:val="Titre3"/>
-      </w:pPr>
-      <w:bookmarkStart w:id="15" w:name="_Toc264299127"/>
-      <w:r>
-        <w:t>eval2</w:t>
+        <w:t xml:space="preserve">Nous raisonnons de la même manière que pour eval1, sauf que nous donnons un poids prépondérant au pion du sommet. Cela revient en fait à tendre vers eval0, qui considère juste les évaluations des pions aux sommets (donc qui donne une valeur en fonction du nombre de tours contrôlées par chacun). Grâce à ce poids </w:t>
+      </w:r>
+      <w:r>
+        <w:t>prépondérant, de toute manière, on aura toujours une évaluation qui est influencée par le premier pion, et au pire, on aura une évaluation de 1 (si seul le premier pion nous appartient, étant donné son poids de 4).</w:t>
+      </w:r>
+      <w:r>
+        <w:t xml:space="preserve"> Elle est donc intéressante, mais pas très mauvaise.</w:t>
+      </w:r>
+    </w:p>
+    <w:p/>
+    <w:p>
+      <w:pPr>
+        <w:pStyle w:val="Heading3"/>
+      </w:pPr>
+      <w:bookmarkStart w:id="15" w:name="_Toc264299128"/>
+      <w:r>
+        <w:t>eval3</w:t>
       </w:r>
       <w:bookmarkEnd w:id="15"/>
     </w:p>
     <w:p>
       <w:r>
-        <w:t xml:space="preserve">Nous raisonnons de la même manière que pour eval1, sauf que nous donnons un poids prépondérant au pion du sommet. Cela revient en fait à tendre vers eval0, qui considère juste les évaluations des pions aux sommets (donc qui donne une valeur en fonction du nombre de tours contrôlées par chacun). Grâce à ce poids </w:t>
-      </w:r>
-      <w:r>
-        <w:t>prépondérant, de toute manière, on aura toujours une évaluation qui est influencée par le premier pion, et au pire, on aura une évaluation de 1 (si seul le premier pion nous appartient, étant donné son poids de 4).</w:t>
-      </w:r>
-      <w:r>
-        <w:t xml:space="preserve"> Elle est donc intéressante, mais pas très mauvaise.</w:t>
-      </w:r>
-    </w:p>
-    <w:p/>
-    <w:p>
-      <w:pPr>
-        <w:pStyle w:val="Titre3"/>
-      </w:pPr>
-      <w:bookmarkStart w:id="16" w:name="_Toc264299128"/>
+        <w:t xml:space="preserve">Cette évaluation nous donne une combinaison linéaire entre le nombre de tours contrôlées et le nombre de pions que l’on peut </w:t>
+      </w:r>
+      <w:r>
+        <w:t>bouger actuellement. On se rend</w:t>
+      </w:r>
+      <w:r>
+        <w:t xml:space="preserve"> compte que suivant les poids </w:t>
+      </w:r>
+      <w:proofErr w:type="gramStart"/>
+      <w:r>
+        <w:t>affectées</w:t>
+      </w:r>
+      <w:proofErr w:type="gramEnd"/>
+      <w:r>
+        <w:t xml:space="preserve"> dans cette combinaison linéaire, cela revient à choisir soit d’aller vers eval0 (nombre de tours contrôlées) soit vers eval4 (que nous détaillerons juste après). Nous ne la retiendrons pas.</w:t>
+      </w:r>
+    </w:p>
+    <w:p>
+      <w:pPr>
+        <w:pStyle w:val="Heading3"/>
+      </w:pPr>
+      <w:bookmarkStart w:id="16" w:name="_Toc264299129"/>
+      <w:r>
+        <w:t>eval4</w:t>
+      </w:r>
+      <w:bookmarkEnd w:id="16"/>
+    </w:p>
+    <w:p>
+      <w:proofErr w:type="gramStart"/>
+      <w:r>
+        <w:t>eval4</w:t>
+      </w:r>
+      <w:proofErr w:type="gramEnd"/>
+      <w:r>
+        <w:t xml:space="preserve"> est la première fonction d’évaluation vraiment forte que nous avons obtenue. Elle permet de voir des choix intéressants, et elle peut même nous battre de temps à autres ! Elle cherche à compter la mobilité d’un joueur, soit le nombre de coups qu’il peut effectuer. De cette façon, elle tend à aller vers des cas où la mobilité du joueur est maximisée, tout en </w:t>
+      </w:r>
+      <w:r>
+        <w:t>minimisant la mobilité adverse.</w:t>
+      </w:r>
+    </w:p>
+    <w:p>
+      <w:pPr>
+        <w:pStyle w:val="Heading3"/>
+      </w:pPr>
+      <w:bookmarkStart w:id="17" w:name="_Toc264299130"/>
+      <w:r>
+        <w:t>eval5</w:t>
+      </w:r>
+      <w:bookmarkEnd w:id="17"/>
+    </w:p>
+    <w:p>
+      <w:proofErr w:type="gramStart"/>
+      <w:r>
+        <w:t>eval5</w:t>
+      </w:r>
+      <w:proofErr w:type="gramEnd"/>
+      <w:r>
+        <w:t xml:space="preserve"> nous donne l’efficacité de contrôle d’un pion sur sa tour : plus il aura de pions adverses en dessous de lui, plus il sera efficace. Cette fonction est également très intéressante, et on se re</w:t>
+      </w:r>
+      <w:r>
+        <w:t>nd</w:t>
+      </w:r>
+      <w:r>
+        <w:t xml:space="preserve"> compte qu’elle permet de gagner très rapidement : en effet, lors de parties IA vs IA, c’est celle qui permet de sortir vainqueur en un minimum de coups.</w:t>
+      </w:r>
+    </w:p>
+    <w:p>
+      <w:pPr>
+        <w:pStyle w:val="Heading3"/>
+      </w:pPr>
+      <w:bookmarkStart w:id="18" w:name="_Toc264299131"/>
+      <w:r>
+        <w:t>eval6</w:t>
+      </w:r>
+      <w:bookmarkEnd w:id="18"/>
+    </w:p>
+    <w:p>
+      <w:r>
+        <w:t xml:space="preserve">Cette fonction d’évaluation calcule une combinaison linéaire sur les trois paramètres essentiels, à savoir : l’efficacité de contrôle d’un pion sur sa tour, le nombre de tours contrôlées, et </w:t>
+      </w:r>
+      <w:r>
+        <w:t>le nombre de coups possibles. Elle permet également d’avoir de bons résultats</w:t>
+      </w:r>
+      <w:r>
+        <w:t>.</w:t>
+      </w:r>
+    </w:p>
+    <w:p>
       <w:r>
         <w:lastRenderedPageBreak/>
-        <w:t>eval3</w:t>
-      </w:r>
-      <w:bookmarkEnd w:id="16"/>
-    </w:p>
-    <w:p>
-      <w:r>
-        <w:t>Cette évaluation nous donne une combinaison linéaire entre le nombre de tours contrôlées et le nombre de pions que l’on peut bouger actuellement. On se rends compte que suivant les poids affectées dans cette combinaison linéaire, cela revient à choisir soit d’aller vers eval0 (nombre de tours contrôlées) soit vers eval4 (que nous détaillerons juste après). Nous ne la retiendrons pas.</w:t>
-      </w:r>
-    </w:p>
-    <w:p>
-      <w:pPr>
-        <w:pStyle w:val="Titre3"/>
-      </w:pPr>
-      <w:bookmarkStart w:id="17" w:name="_Toc264299129"/>
-      <w:r>
-        <w:t>eval4</w:t>
-      </w:r>
-      <w:bookmarkEnd w:id="17"/>
-    </w:p>
-    <w:p>
+        <w:t xml:space="preserve">Pour améliorer les évaluations, </w:t>
+      </w:r>
+      <w:r>
+        <w:t>nous avons pensé à un genre d’algorithme qui utiliserait des fonctions génétiques : on améliore la fonction d’évaluation, en ajustant les poids après un certain nombre d’</w:t>
+      </w:r>
+      <w:r>
+        <w:t>appels (exemple : +1 ou -1 en fonction du résultat, donc succès ou échec, que nous aura permis d’obtenir cette fonction d’évaluation)</w:t>
+      </w:r>
+      <w:r>
+        <w:t>. Certes, ce n’est pas un modèle rigoureux, mais il nous aurait permis d’approcher de manière empirique la fonction d’évaluation optimale…</w:t>
+      </w:r>
+      <w:r>
+        <w:t xml:space="preserve"> Nous avons également pensé à réaliser une base de faits, sur certains cas évidents, afin de personnaliser le jeu de l’intelligence artificielle, lui donner un peu d’ « humanisme ». Pour finir, nous avons pensé à ajouter une évaluation « spéciale » pour l’état de succès : on attribue une valeur très grande à </w:t>
+      </w:r>
       <w:proofErr w:type="gramStart"/>
       <w:r>
-        <w:t>eval4</w:t>
+        <w:t xml:space="preserve">nos </w:t>
+      </w:r>
+      <w:r>
+        <w:t>état</w:t>
       </w:r>
       <w:proofErr w:type="gramEnd"/>
       <w:r>
-        <w:t xml:space="preserve"> est la première fonction d’évaluation vraiment forte que nous avons obtenue. Elle permet de voir des choix intéressants, et elle peut même nous battre de temps à autres ! Elle cherche à compter la mobilité d’un joueur, soit le nombre de coups qu’il peut effectuer. De cette façon, elle tend à aller vers des cas où la mobilité du joueur est maximisée, tout en </w:t>
-      </w:r>
-      <w:r>
-        <w:t>minimisant la mobilité adverse.</w:t>
-      </w:r>
-    </w:p>
-    <w:p>
-      <w:pPr>
-        <w:pStyle w:val="Titre3"/>
-      </w:pPr>
-      <w:bookmarkStart w:id="18" w:name="_Toc264299130"/>
-      <w:r>
-        <w:t>eval5</w:t>
-      </w:r>
-      <w:bookmarkEnd w:id="18"/>
-    </w:p>
-    <w:p>
-      <w:proofErr w:type="gramStart"/>
-      <w:r>
-        <w:t>eval5</w:t>
-      </w:r>
-      <w:proofErr w:type="gramEnd"/>
-      <w:r>
-        <w:t xml:space="preserve"> nous donne l’efficacité de contrôle d’un pion sur sa tour : plus il aura de pions adverses en dessous de lui, plus il sera efficace. Cette fonction est également très intéressante, et on se rends compte qu’elle permet de gagner très rapidement : en effet, lors de parties IA vs IA, c’est celle qui permet de sortir vainqueur en un minimum de coups.</w:t>
-      </w:r>
-    </w:p>
-    <w:p>
-      <w:pPr>
-        <w:pStyle w:val="Titre3"/>
-      </w:pPr>
-      <w:bookmarkStart w:id="19" w:name="_Toc264299131"/>
-      <w:r>
-        <w:t>eval6</w:t>
-      </w:r>
-      <w:bookmarkEnd w:id="19"/>
-    </w:p>
-    <w:p>
-      <w:r>
-        <w:t xml:space="preserve">Cette fonction d’évaluation calcule une combinaison linéaire sur les trois paramètres essentiels, à savoir : l’efficacité de contrôle d’un pion sur sa tour, le nombre de tours contrôlées, et </w:t>
-      </w:r>
-      <w:r>
-        <w:t>le nombre de coups possibles. Elle permet également d’avoir de bons résultats</w:t>
-      </w:r>
+        <w:t xml:space="preserve"> de succès, qu’elles ne peuvent calculer en état « normal ». On pondère également par la profondeur actuelle, mais nous verrons cela plus tard, dans la partie sur le </w:t>
+      </w:r>
+      <w:proofErr w:type="spellStart"/>
+      <w:r>
+        <w:t>minmax</w:t>
+      </w:r>
+      <w:proofErr w:type="spellEnd"/>
       <w:r>
         <w:t>.</w:t>
       </w:r>
     </w:p>
     <w:p>
-      <w:r>
-        <w:t xml:space="preserve">Pour améliorer les évaluations, </w:t>
-      </w:r>
-      <w:r>
-        <w:t>nous avons pensé à un genre d’algorithme qui utiliserait des fonctions génétiques : on améliore la fonction d’évaluation, en ajustant les poids après un certain nombre d’</w:t>
-      </w:r>
-      <w:r>
-        <w:t>appels (exemple : +1 ou -1 en fonction du résultat, donc succès ou échec, que nous aura permis d’obtenir cette fonction d’évaluation)</w:t>
-      </w:r>
-      <w:r>
-        <w:t>. Certes, ce n’est pas un modèle rigoureux, mais il nous aurait permis d’approcher de manière empirique la fonction d’évaluation optimale…</w:t>
-      </w:r>
-      <w:r>
-        <w:t xml:space="preserve"> Nous avons également pensé à réaliser une base de faits, sur certains cas évidents, afin de personnaliser le jeu de l’intelligence artificielle, lui donner un peu d’ « humanisme ». Pour finir, nous avons pensé à ajouter une évaluation « spéciale » pour l’état de succès : on attribue une valeur très grande à nos </w:t>
-      </w:r>
-      <w:r>
-        <w:t xml:space="preserve">état de succès, qu’elles ne peuvent calculer en état « normal ». On pondère également par la profondeur actuelle, mais nous verrons cela plus tard, dans la partie sur le </w:t>
-      </w:r>
-      <w:proofErr w:type="spellStart"/>
-      <w:r>
-        <w:t>minmax</w:t>
-      </w:r>
-      <w:proofErr w:type="spellEnd"/>
-      <w:r>
-        <w:t>.</w:t>
-      </w:r>
-    </w:p>
-    <w:p>
-      <w:pPr>
-        <w:pStyle w:val="Titre2"/>
+      <w:pPr>
+        <w:pStyle w:val="Heading2"/>
         <w:numPr>
           <w:ilvl w:val="0"/>
           <w:numId w:val="4"/>
         </w:numPr>
       </w:pPr>
-      <w:bookmarkStart w:id="20" w:name="_Toc264299132"/>
+      <w:bookmarkStart w:id="19" w:name="_Toc264299132"/>
       <w:r>
         <w:t xml:space="preserve">L’algorithme </w:t>
       </w:r>
@@ -3281,22 +3250,22 @@
       <w:r>
         <w:t>minmax</w:t>
       </w:r>
-      <w:bookmarkEnd w:id="20"/>
+      <w:bookmarkEnd w:id="19"/>
       <w:proofErr w:type="spellEnd"/>
     </w:p>
     <w:p>
       <w:pPr>
-        <w:pStyle w:val="Titre3"/>
+        <w:pStyle w:val="Heading3"/>
         <w:numPr>
           <w:ilvl w:val="0"/>
           <w:numId w:val="10"/>
         </w:numPr>
       </w:pPr>
-      <w:bookmarkStart w:id="21" w:name="_Toc264299133"/>
+      <w:bookmarkStart w:id="20" w:name="_Toc264299133"/>
       <w:r>
         <w:t>Son fonctionnement</w:t>
       </w:r>
-      <w:bookmarkEnd w:id="21"/>
+      <w:bookmarkEnd w:id="20"/>
     </w:p>
     <w:p>
       <w:pPr>
@@ -3304,9 +3273,6 @@
       </w:pPr>
     </w:p>
     <w:p>
-      <w:pPr>
-        <w:ind w:left="1068"/>
-      </w:pPr>
       <w:r>
         <w:t xml:space="preserve">Pour parvenir à faire une IA correcte, nous avons décidé d’implémenter l’algorithme </w:t>
       </w:r>
@@ -3343,7 +3309,6 @@
           <w:noProof/>
           <w:lang w:eastAsia="fr-FR"/>
         </w:rPr>
-        <w:lastRenderedPageBreak/>
         <w:drawing>
           <wp:inline distT="0" distB="0" distL="0" distR="0" wp14:anchorId="59C1CBF9" wp14:editId="7ABAFD13">
             <wp:extent cx="4686842" cy="2336165"/>
@@ -3362,7 +3327,7 @@
                     </pic:cNvPicPr>
                   </pic:nvPicPr>
                   <pic:blipFill>
-                    <a:blip r:embed="rId19">
+                    <a:blip r:embed="rId18">
                       <a:extLst>
                         <a:ext uri="{28A0092B-C50C-407E-A947-70E740481C1C}">
                           <a14:useLocalDpi xmlns:a14="http://schemas.microsoft.com/office/drawing/2010/main" val="0"/>
@@ -3395,148 +3360,134 @@
       </w:r>
     </w:p>
     <w:p>
+      <w:r>
+        <w:t>Les B sont choisis par rapport aux C minimums, et le A est choisi par rapport au B maximum.</w:t>
+      </w:r>
+    </w:p>
+    <w:p>
+      <w:r>
+        <w:t>Cet algorithme, bien que simple à comprendre, nous a été plutôt difficile à implémenter, à cause du fonctionnement de prolog : uniquement récursif, impossible de faire une simple boucle « for » pour trouver les nœuds à l’évaluation minimum ou maximum.</w:t>
+      </w:r>
+      <w:r>
+        <w:t xml:space="preserve"> Mais</w:t>
+      </w:r>
+      <w:r>
+        <w:t xml:space="preserve"> nous avons </w:t>
+      </w:r>
+      <w:r>
+        <w:t xml:space="preserve">finalement </w:t>
+      </w:r>
+      <w:r>
+        <w:t xml:space="preserve">réussi à </w:t>
+      </w:r>
+      <w:r>
+        <w:t>l’</w:t>
+      </w:r>
+      <w:r>
+        <w:t xml:space="preserve">adapter à notre programme. Il nous a été également compliqué de le </w:t>
+      </w:r>
+      <w:r>
+        <w:t>débuguer</w:t>
+      </w:r>
+      <w:r>
+        <w:t>, puisque trouver la branche précise qui empêche le bon fonctionnement du prédicat relève de beaucoup de patience : un joueur peut avoir plus ou moins de 16 coups possibles (à l’état initial). On atteint donc rapidement un nombre de branches énormes, et encore plus de calculs.</w:t>
+      </w:r>
+    </w:p>
+    <w:p>
+      <w:r>
+        <w:t xml:space="preserve">Nous avons cherché à implémenter la simplification de </w:t>
+      </w:r>
+      <w:proofErr w:type="spellStart"/>
+      <w:r>
+        <w:t>Minmax</w:t>
+      </w:r>
+      <w:proofErr w:type="spellEnd"/>
+      <w:r>
+        <w:t xml:space="preserve">, </w:t>
+      </w:r>
+      <w:proofErr w:type="spellStart"/>
+      <w:r>
+        <w:t>Négamax</w:t>
+      </w:r>
+      <w:proofErr w:type="spellEnd"/>
+      <w:r>
+        <w:t>. Quelques test se sont révélés très concluants (</w:t>
+      </w:r>
+      <w:r>
+        <w:t xml:space="preserve">plus rapide que </w:t>
+      </w:r>
+      <w:proofErr w:type="spellStart"/>
+      <w:r>
+        <w:t>Minmax</w:t>
+      </w:r>
+      <w:proofErr w:type="spellEnd"/>
+      <w:r>
+        <w:t xml:space="preserve">), cependant nous ne sommes pas sûrs que </w:t>
+      </w:r>
+      <w:proofErr w:type="spellStart"/>
+      <w:r>
+        <w:t>Négamax</w:t>
+      </w:r>
+      <w:proofErr w:type="spellEnd"/>
+      <w:r>
+        <w:t xml:space="preserve"> soit applicable à notre jeu, puisqu’il réclame certaines conditions. Par précaution, nous avons donc gardé </w:t>
+      </w:r>
+      <w:proofErr w:type="spellStart"/>
+      <w:r>
+        <w:t>Minmax</w:t>
+      </w:r>
+      <w:proofErr w:type="spellEnd"/>
+      <w:r>
+        <w:t>.</w:t>
+      </w:r>
+    </w:p>
+    <w:p>
+      <w:r>
+        <w:lastRenderedPageBreak/>
+        <w:t xml:space="preserve">A noter que dans notre </w:t>
+      </w:r>
+      <w:proofErr w:type="spellStart"/>
+      <w:r>
+        <w:t>Minmax</w:t>
+      </w:r>
+      <w:proofErr w:type="spellEnd"/>
+      <w:r>
+        <w:t>, lorsque l’évaluation de deux états ont la même valeur, le programme ne vas pas sans arrêt choisir la même : il va en choisir une des deux au hasard. Cette décision a été prise pour limiter les boucles infinies (les deux joueurs se stabilisent parfaitement entre eux), et les parties tout le temps similaires.</w:t>
+      </w:r>
+    </w:p>
+    <w:p>
+      <w:r>
+        <w:t>De plus, nous avons mis en place une pénalisation de l’état de victoire par la profondeur (plus la victoire est proche, et donc moins profonde, meilleur sera l’état de victoire).</w:t>
+      </w:r>
+      <w:r>
+        <w:t xml:space="preserve"> Grâce à ce système, l’intelligence artificielle, si elle trouve deux états de victoire, elle ira à celui qui est en moins de coups</w:t>
+      </w:r>
+      <w:r>
+        <w:t>.</w:t>
+      </w:r>
+    </w:p>
+    <w:p>
       <w:pPr>
         <w:ind w:left="1068"/>
       </w:pPr>
-      <w:r>
-        <w:t>Les B sont choisis par rapport aux C minimums, et le A est choisi par rapport au B maximum.</w:t>
-      </w:r>
-    </w:p>
-    <w:p>
-      <w:pPr>
-        <w:ind w:left="1068"/>
-      </w:pPr>
-      <w:r>
-        <w:t>Cet algorithme, bien que simple à comprendre, nous a été plutôt difficile à implémenter, à cause du fonctionnement de prolog : uniquement récursif, impossible de faire une simple boucle « for » pour trouver les nœuds à l’évaluation minimum ou maximum.</w:t>
-      </w:r>
-      <w:r>
-        <w:t xml:space="preserve"> Mais</w:t>
-      </w:r>
-      <w:r>
-        <w:t xml:space="preserve"> nous avons </w:t>
-      </w:r>
-      <w:r>
-        <w:t xml:space="preserve">finalement </w:t>
-      </w:r>
-      <w:r>
-        <w:t xml:space="preserve">réussi à </w:t>
-      </w:r>
-      <w:r>
-        <w:t>l’</w:t>
-      </w:r>
-      <w:r>
-        <w:t xml:space="preserve">adapter à notre programme. Il nous a été également compliqué de le </w:t>
-      </w:r>
-      <w:r>
-        <w:t>débuguer</w:t>
-      </w:r>
-      <w:r>
-        <w:t>, puisque trouver la branche précise qui empêche le bon fonctionnement du prédicat relève de beaucoup de patience : un joueur peut avoir plus ou moins de 16 coups possibles (à l’état initial). On atteint donc rapidement un nombre de branches énormes, et encore plus de calculs.</w:t>
-      </w:r>
-    </w:p>
-    <w:p>
-      <w:pPr>
-        <w:ind w:left="1068"/>
-      </w:pPr>
-      <w:r>
-        <w:t xml:space="preserve">Nous avons cherché à implémenter la simplification de </w:t>
-      </w:r>
-      <w:proofErr w:type="spellStart"/>
-      <w:r>
-        <w:t>Minmax</w:t>
-      </w:r>
-      <w:proofErr w:type="spellEnd"/>
-      <w:r>
-        <w:t xml:space="preserve">, </w:t>
-      </w:r>
-      <w:proofErr w:type="spellStart"/>
-      <w:r>
-        <w:t>Négamax</w:t>
-      </w:r>
-      <w:proofErr w:type="spellEnd"/>
-      <w:r>
-        <w:t>. Quelques test se sont révélés très concluants (</w:t>
-      </w:r>
-      <w:r>
-        <w:t xml:space="preserve">plus rapide que </w:t>
-      </w:r>
-      <w:proofErr w:type="spellStart"/>
-      <w:r>
-        <w:t>Minmax</w:t>
-      </w:r>
-      <w:proofErr w:type="spellEnd"/>
-      <w:r>
-        <w:t xml:space="preserve">), cependant nous ne sommes pas sûrs que </w:t>
-      </w:r>
-      <w:proofErr w:type="spellStart"/>
-      <w:r>
-        <w:t>Négamax</w:t>
-      </w:r>
-      <w:proofErr w:type="spellEnd"/>
-      <w:r>
-        <w:t xml:space="preserve"> soit applicable à notre jeu, puisqu’il réclame certaines conditions. Par précaution, nous avons donc gardé </w:t>
-      </w:r>
-      <w:proofErr w:type="spellStart"/>
-      <w:r>
-        <w:t>Minmax</w:t>
-      </w:r>
-      <w:proofErr w:type="spellEnd"/>
-      <w:r>
-        <w:t>.</w:t>
-      </w:r>
-    </w:p>
-    <w:p>
-      <w:pPr>
-        <w:ind w:left="1068"/>
-      </w:pPr>
-      <w:r>
-        <w:t xml:space="preserve">A noter que dans notre </w:t>
-      </w:r>
-      <w:proofErr w:type="spellStart"/>
-      <w:r>
-        <w:t>Minmax</w:t>
-      </w:r>
-      <w:proofErr w:type="spellEnd"/>
-      <w:r>
-        <w:t>, lorsque l’évaluation de deux états ont la même valeur, le programme ne vas pas sans arrêt choisir la même : il va en choisir une des deux au hasard. Cette décision a été prise pour limiter les boucles infinies (les deux joueurs se stabilisent parfaitement entre eux), et les parties tout le temps similaires.</w:t>
-      </w:r>
-    </w:p>
-    <w:p>
-      <w:pPr>
-        <w:ind w:left="1068"/>
-      </w:pPr>
-      <w:r>
-        <w:t>De plus, nous avons mis en place une pénalisation de l’état de victoire par la profondeur (plus la victoire est proche, et donc moins profonde, meilleur sera l’état de victoire).</w:t>
-      </w:r>
-      <w:r>
-        <w:t xml:space="preserve"> Grâce à ce système, l’intelligence artificielle, si elle trouve deux états de victoire, elle ira à celui qui est en moins de coups</w:t>
-      </w:r>
-      <w:r>
-        <w:t>.</w:t>
-      </w:r>
-    </w:p>
-    <w:p>
-      <w:pPr>
-        <w:ind w:left="1068"/>
-      </w:pPr>
-    </w:p>
-    <w:p>
-      <w:pPr>
-        <w:pStyle w:val="Titre3"/>
+    </w:p>
+    <w:p>
+      <w:pPr>
+        <w:pStyle w:val="Heading3"/>
         <w:numPr>
           <w:ilvl w:val="0"/>
           <w:numId w:val="10"/>
         </w:numPr>
       </w:pPr>
-      <w:bookmarkStart w:id="22" w:name="_Toc264299134"/>
+      <w:bookmarkStart w:id="21" w:name="_Toc264299134"/>
       <w:r>
         <w:t>Rapidité d’exécution, grâce à l’élagage alpha-bêta</w:t>
       </w:r>
-      <w:bookmarkEnd w:id="22"/>
-    </w:p>
-    <w:p>
-      <w:pPr>
-        <w:pStyle w:val="Titre3"/>
+      <w:bookmarkEnd w:id="21"/>
+    </w:p>
+    <w:p>
+      <w:pPr>
+        <w:pStyle w:val="Heading3"/>
         <w:ind w:left="1068"/>
         <w:rPr>
           <w:rFonts w:asciiTheme="minorHAnsi" w:hAnsiTheme="minorHAnsi"/>
@@ -3545,7 +3496,7 @@
     </w:p>
     <w:p>
       <w:pPr>
-        <w:ind w:left="1068"/>
+        <w:ind w:firstLine="708"/>
       </w:pPr>
       <w:r>
         <w:t xml:space="preserve">L’algorithme </w:t>
@@ -3585,7 +3536,6 @@
           <w:noProof/>
           <w:lang w:eastAsia="fr-FR"/>
         </w:rPr>
-        <w:lastRenderedPageBreak/>
         <w:drawing>
           <wp:inline distT="0" distB="0" distL="0" distR="0" wp14:anchorId="728BB823" wp14:editId="752408D4">
             <wp:extent cx="4121930" cy="1762125"/>
@@ -3604,7 +3554,7 @@
                     </pic:cNvPicPr>
                   </pic:nvPicPr>
                   <pic:blipFill>
-                    <a:blip r:embed="rId20">
+                    <a:blip r:embed="rId19">
                       <a:extLst>
                         <a:ext uri="{28A0092B-C50C-407E-A947-70E740481C1C}">
                           <a14:useLocalDpi xmlns:a14="http://schemas.microsoft.com/office/drawing/2010/main" val="0"/>
@@ -3637,9 +3587,6 @@
       </w:r>
     </w:p>
     <w:p>
-      <w:pPr>
-        <w:ind w:left="1068"/>
-      </w:pPr>
       <w:r>
         <w:t xml:space="preserve">Là encore, il n’a pas été facile d’implémenter cet élagage, mais nous avons finalement réussi à l’ajouter à </w:t>
       </w:r>
@@ -3656,9 +3603,6 @@
       </w:r>
     </w:p>
     <w:p>
-      <w:pPr>
-        <w:ind w:left="1068"/>
-      </w:pPr>
       <w:r>
         <w:t xml:space="preserve">Là où </w:t>
       </w:r>
@@ -3734,19 +3678,110 @@
     </w:p>
     <w:p>
       <w:pPr>
-        <w:pStyle w:val="Titre1"/>
-      </w:pPr>
-      <w:bookmarkStart w:id="23" w:name="_Toc264299135"/>
+        <w:pStyle w:val="Heading1"/>
+      </w:pPr>
+      <w:bookmarkStart w:id="22" w:name="_Toc264299135"/>
       <w:r>
         <w:lastRenderedPageBreak/>
         <w:t>III – Quelques situations concrètes</w:t>
       </w:r>
-      <w:bookmarkEnd w:id="23"/>
+      <w:bookmarkEnd w:id="22"/>
     </w:p>
     <w:p/>
     <w:p>
       <w:r>
         <w:t>Voici quelques situations concrètes pour chacune des évaluations, montrant la façon dont fonctionnent les différentes fonctions d’évaluations :</w:t>
+      </w:r>
+    </w:p>
+    <w:p>
+      <w:pPr>
+        <w:rPr>
+          <w:u w:val="single"/>
+        </w:rPr>
+      </w:pPr>
+      <w:r>
+        <w:rPr>
+          <w:u w:val="single"/>
+        </w:rPr>
+        <w:t>Eval4</w:t>
+      </w:r>
+      <w:r>
+        <w:rPr>
+          <w:u w:val="single"/>
+        </w:rPr>
+        <w:t> :</w:t>
+      </w:r>
+    </w:p>
+    <w:p>
+      <w:pPr>
+        <w:jc w:val="center"/>
+      </w:pPr>
+      <w:r>
+        <w:rPr>
+          <w:noProof/>
+          <w:lang w:eastAsia="fr-FR"/>
+        </w:rPr>
+        <w:drawing>
+          <wp:inline distT="0" distB="0" distL="0" distR="0" wp14:anchorId="4749C3D4" wp14:editId="107AE564">
+            <wp:extent cx="4343400" cy="5029200"/>
+            <wp:effectExtent l="38100" t="38100" r="38100" b="38100"/>
+            <wp:docPr id="8" name="Picture 8" descr="C:\Users\Luc\Pictures\ia_cool1.png"/>
+            <wp:cNvGraphicFramePr>
+              <a:graphicFrameLocks xmlns:a="http://schemas.openxmlformats.org/drawingml/2006/main" noChangeAspect="1"/>
+            </wp:cNvGraphicFramePr>
+            <a:graphic xmlns:a="http://schemas.openxmlformats.org/drawingml/2006/main">
+              <a:graphicData uri="http://schemas.openxmlformats.org/drawingml/2006/picture">
+                <pic:pic xmlns:pic="http://schemas.openxmlformats.org/drawingml/2006/picture">
+                  <pic:nvPicPr>
+                    <pic:cNvPr id="0" name="Picture 4" descr="C:\Users\Luc\Pictures\ia_cool1.png"/>
+                    <pic:cNvPicPr>
+                      <a:picLocks noChangeAspect="1" noChangeArrowheads="1"/>
+                    </pic:cNvPicPr>
+                  </pic:nvPicPr>
+                  <pic:blipFill>
+                    <a:blip r:embed="rId20">
+                      <a:extLst>
+                        <a:ext uri="{28A0092B-C50C-407E-A947-70E740481C1C}">
+                          <a14:useLocalDpi xmlns:a14="http://schemas.microsoft.com/office/drawing/2010/main" val="0"/>
+                        </a:ext>
+                      </a:extLst>
+                    </a:blip>
+                    <a:srcRect/>
+                    <a:stretch>
+                      <a:fillRect/>
+                    </a:stretch>
+                  </pic:blipFill>
+                  <pic:spPr bwMode="auto">
+                    <a:xfrm>
+                      <a:off x="0" y="0"/>
+                      <a:ext cx="4343400" cy="5029200"/>
+                    </a:xfrm>
+                    <a:prstGeom prst="rect">
+                      <a:avLst/>
+                    </a:prstGeom>
+                    <a:ln w="38100" cap="sq">
+                      <a:solidFill>
+                        <a:srgbClr val="000000"/>
+                      </a:solidFill>
+                      <a:prstDash val="solid"/>
+                      <a:miter lim="800000"/>
+                    </a:ln>
+                    <a:effectLst/>
+                  </pic:spPr>
+                </pic:pic>
+              </a:graphicData>
+            </a:graphic>
+          </wp:inline>
+        </w:drawing>
+      </w:r>
+    </w:p>
+    <w:p/>
+    <w:p>
+      <w:r>
+        <w:t>Dans ce genre de situations, on se rend bien compte que l’IA eval6 (les croix, en rouge) essaye de minimiser les déplacements du joueur (les ronds). On se rend compte aussi qu’en supprimant petit à petit l’amplitude des coups du joueur adverse, il devient totalement à notre merci.</w:t>
+      </w:r>
+      <w:r>
+        <w:t xml:space="preserve"> Au stade 4, l’IA a gagné, quoi que fasse le joueur.</w:t>
       </w:r>
     </w:p>
     <w:p/>
@@ -3754,13 +3789,124 @@
     <w:p/>
     <w:p/>
     <w:p>
+      <w:pPr>
+        <w:rPr>
+          <w:u w:val="single"/>
+        </w:rPr>
+      </w:pPr>
+      <w:r>
+        <w:rPr>
+          <w:u w:val="single"/>
+        </w:rPr>
+        <w:lastRenderedPageBreak/>
+        <w:t>Eval0 :</w:t>
+      </w:r>
+    </w:p>
+    <w:p>
+      <w:pPr>
+        <w:jc w:val="center"/>
+      </w:pPr>
+      <w:r>
+        <w:rPr>
+          <w:noProof/>
+          <w:lang w:eastAsia="fr-FR"/>
+        </w:rPr>
+        <w:drawing>
+          <wp:inline distT="0" distB="0" distL="0" distR="0" wp14:anchorId="130D6969" wp14:editId="31990BED">
+            <wp:extent cx="3876675" cy="1771650"/>
+            <wp:effectExtent l="38100" t="38100" r="47625" b="38100"/>
+            <wp:docPr id="9" name="Picture 9" descr="C:\Users\Luc\Pictures\eval0 en action.png"/>
+            <wp:cNvGraphicFramePr>
+              <a:graphicFrameLocks xmlns:a="http://schemas.openxmlformats.org/drawingml/2006/main" noChangeAspect="1"/>
+            </wp:cNvGraphicFramePr>
+            <a:graphic xmlns:a="http://schemas.openxmlformats.org/drawingml/2006/main">
+              <a:graphicData uri="http://schemas.openxmlformats.org/drawingml/2006/picture">
+                <pic:pic xmlns:pic="http://schemas.openxmlformats.org/drawingml/2006/picture">
+                  <pic:nvPicPr>
+                    <pic:cNvPr id="0" name="Picture 2" descr="C:\Users\Luc\Pictures\eval0 en action.png"/>
+                    <pic:cNvPicPr>
+                      <a:picLocks noChangeAspect="1" noChangeArrowheads="1"/>
+                    </pic:cNvPicPr>
+                  </pic:nvPicPr>
+                  <pic:blipFill rotWithShape="1">
+                    <a:blip r:embed="rId21">
+                      <a:extLst>
+                        <a:ext uri="{28A0092B-C50C-407E-A947-70E740481C1C}">
+                          <a14:useLocalDpi xmlns:a14="http://schemas.microsoft.com/office/drawing/2010/main" val="0"/>
+                        </a:ext>
+                      </a:extLst>
+                    </a:blip>
+                    <a:srcRect b="64504"/>
+                    <a:stretch/>
+                  </pic:blipFill>
+                  <pic:spPr bwMode="auto">
+                    <a:xfrm>
+                      <a:off x="0" y="0"/>
+                      <a:ext cx="3876675" cy="1771650"/>
+                    </a:xfrm>
+                    <a:prstGeom prst="rect">
+                      <a:avLst/>
+                    </a:prstGeom>
+                    <a:ln w="38100" cap="sq">
+                      <a:solidFill>
+                        <a:srgbClr val="000000"/>
+                      </a:solidFill>
+                      <a:prstDash val="solid"/>
+                      <a:miter lim="800000"/>
+                    </a:ln>
+                    <a:effectLst/>
+                    <a:extLst>
+                      <a:ext uri="{53640926-AAD7-44D8-BBD7-CCE9431645EC}">
+                        <a14:shadowObscured xmlns:a14="http://schemas.microsoft.com/office/drawing/2010/main"/>
+                      </a:ext>
+                    </a:extLst>
+                  </pic:spPr>
+                </pic:pic>
+              </a:graphicData>
+            </a:graphic>
+          </wp:inline>
+        </w:drawing>
+      </w:r>
+    </w:p>
+    <w:p>
+      <w:proofErr w:type="spellStart"/>
+      <w:r>
+        <w:t>Eval</w:t>
+      </w:r>
+      <w:proofErr w:type="spellEnd"/>
+      <w:r>
+        <w:t xml:space="preserve"> 0 va souvent chercher à maximiser son nombre de piles pour. On voit (2</w:t>
+      </w:r>
+      <w:r>
+        <w:rPr>
+          <w:vertAlign w:val="superscript"/>
+        </w:rPr>
+        <w:t>ème</w:t>
+      </w:r>
+      <w:r>
+        <w:t xml:space="preserve"> image, les blancs) que </w:t>
+      </w:r>
+      <w:r>
+        <w:t>c’est une bonne méthode pour avancer petit à petit ses pions tout en se faisant protéger par ses voisins.</w:t>
+      </w:r>
+    </w:p>
+    <w:p/>
+    <w:p/>
+    <w:p>
+      <w:bookmarkStart w:id="23" w:name="_GoBack"/>
+      <w:bookmarkEnd w:id="23"/>
+    </w:p>
+    <w:p/>
+    <w:p/>
+    <w:p/>
+    <w:p>
       <w:r>
         <w:br w:type="page"/>
       </w:r>
     </w:p>
     <w:p>
       <w:pPr>
-        <w:pStyle w:val="Titre1"/>
+        <w:pStyle w:val="Heading1"/>
       </w:pPr>
       <w:bookmarkStart w:id="24" w:name="_Toc264299136"/>
       <w:r>
@@ -3777,7 +3923,7 @@
     </w:p>
     <w:p>
       <w:pPr>
-        <w:pStyle w:val="Paragraphedeliste"/>
+        <w:pStyle w:val="ListParagraph"/>
         <w:numPr>
           <w:ilvl w:val="0"/>
           <w:numId w:val="13"/>
@@ -3795,7 +3941,7 @@
     </w:p>
     <w:p>
       <w:pPr>
-        <w:pStyle w:val="Paragraphedeliste"/>
+        <w:pStyle w:val="ListParagraph"/>
         <w:numPr>
           <w:ilvl w:val="0"/>
           <w:numId w:val="13"/>
@@ -3810,7 +3956,7 @@
     </w:p>
     <w:p>
       <w:pPr>
-        <w:pStyle w:val="Titre1"/>
+        <w:pStyle w:val="Heading1"/>
       </w:pPr>
       <w:bookmarkStart w:id="25" w:name="_Toc264299137"/>
       <w:r>
@@ -3830,7 +3976,7 @@
     </w:p>
     <w:p>
       <w:pPr>
-        <w:pStyle w:val="Paragraphedeliste"/>
+        <w:pStyle w:val="ListParagraph"/>
         <w:numPr>
           <w:ilvl w:val="0"/>
           <w:numId w:val="13"/>
@@ -3842,7 +3988,7 @@
     </w:p>
     <w:p>
       <w:pPr>
-        <w:pStyle w:val="Paragraphedeliste"/>
+        <w:pStyle w:val="ListParagraph"/>
         <w:numPr>
           <w:ilvl w:val="0"/>
           <w:numId w:val="13"/>
@@ -3854,7 +4000,7 @@
     </w:p>
     <w:p>
       <w:pPr>
-        <w:pStyle w:val="Paragraphedeliste"/>
+        <w:pStyle w:val="ListParagraph"/>
         <w:numPr>
           <w:ilvl w:val="0"/>
           <w:numId w:val="13"/>
@@ -3869,7 +4015,7 @@
     </w:p>
     <w:p>
       <w:pPr>
-        <w:pStyle w:val="Paragraphedeliste"/>
+        <w:pStyle w:val="ListParagraph"/>
         <w:numPr>
           <w:ilvl w:val="0"/>
           <w:numId w:val="13"/>
@@ -3881,15 +4027,7 @@
     </w:p>
     <w:p>
       <w:r>
-        <w:t xml:space="preserve">Tout d’abord, il nous a permis de réaliser qu’un jeu aux règles élémentaires peut cacher une certaine complexité, et que l’identification et la résolution des problèmes qui vont avec </w:t>
-      </w:r>
-      <w:proofErr w:type="gramStart"/>
-      <w:r>
-        <w:t>n’est</w:t>
-      </w:r>
-      <w:proofErr w:type="gramEnd"/>
-      <w:r>
-        <w:t xml:space="preserve"> pas toujours facile. Il nous a donc fallu tenter plusieurs approches pour aboutir aux résultats finaux.</w:t>
+        <w:t>Tout d’abord, il nous a permis de réaliser qu’un jeu aux règles élémentaires peut cacher une certaine complexité, et que l’identification et la résolution des problèmes qui vont avec n’est pas toujours facile. Il nous a donc fallu tenter plusieurs approches pour aboutir aux résultats finaux.</w:t>
       </w:r>
     </w:p>
     <w:p>
@@ -3956,7 +4094,7 @@
     </w:p>
     <w:p>
       <w:pPr>
-        <w:pStyle w:val="Titre1"/>
+        <w:pStyle w:val="Heading1"/>
       </w:pPr>
       <w:bookmarkStart w:id="26" w:name="_Toc264299138"/>
       <w:r>
@@ -3968,7 +4106,7 @@
     <w:p/>
     <w:p>
       <w:pPr>
-        <w:pStyle w:val="Titre2"/>
+        <w:pStyle w:val="Heading2"/>
         <w:numPr>
           <w:ilvl w:val="0"/>
           <w:numId w:val="14"/>
@@ -4275,23 +4413,7 @@
           <w:rFonts w:ascii="Courier New" w:hAnsi="Courier New" w:cs="Courier New"/>
           <w:sz w:val="20"/>
         </w:rPr>
-        <w:t xml:space="preserve"> DEPTH = 3, </w:t>
-      </w:r>
-      <w:proofErr w:type="spellStart"/>
-      <w:r>
-        <w:rPr>
-          <w:rFonts w:ascii="Courier New" w:hAnsi="Courier New" w:cs="Courier New"/>
-          <w:sz w:val="20"/>
-        </w:rPr>
-        <w:t>alphabeta</w:t>
-      </w:r>
-      <w:proofErr w:type="spellEnd"/>
-      <w:r>
-        <w:rPr>
-          <w:rFonts w:ascii="Courier New" w:hAnsi="Courier New" w:cs="Courier New"/>
-          <w:sz w:val="20"/>
-        </w:rPr>
-        <w:t>(ETAT,JOUEUR,LEVEL,-10</w:t>
+        <w:t xml:space="preserve"> DEPTH = 3, alphabeta(ETAT,JOUEUR,LEVEL,-10</w:t>
       </w:r>
       <w:r>
         <w:rPr>
@@ -4379,23 +4501,7 @@
           <w:rFonts w:ascii="Courier New" w:hAnsi="Courier New" w:cs="Courier New"/>
           <w:sz w:val="20"/>
         </w:rPr>
-        <w:t xml:space="preserve"> DEPTH = 3, </w:t>
-      </w:r>
-      <w:proofErr w:type="spellStart"/>
-      <w:r>
-        <w:rPr>
-          <w:rFonts w:ascii="Courier New" w:hAnsi="Courier New" w:cs="Courier New"/>
-          <w:sz w:val="20"/>
-        </w:rPr>
-        <w:t>alphabeta</w:t>
-      </w:r>
-      <w:proofErr w:type="spellEnd"/>
-      <w:r>
-        <w:rPr>
-          <w:rFonts w:ascii="Courier New" w:hAnsi="Courier New" w:cs="Courier New"/>
-          <w:sz w:val="20"/>
-        </w:rPr>
-        <w:t>(ETAT,JOUEUR,LEVEL,-100</w:t>
+        <w:t xml:space="preserve"> DEPTH = 3, alphabeta(ETAT,JOUEUR,LEVEL,-100</w:t>
       </w:r>
       <w:r>
         <w:rPr>
@@ -4469,22 +4575,13 @@
         <w:tab/>
         <w:t xml:space="preserve">LEVEL = 2, DEPTH = 4, </w:t>
       </w:r>
-      <w:proofErr w:type="spellStart"/>
       <w:proofErr w:type="gramStart"/>
       <w:r>
         <w:rPr>
           <w:rFonts w:ascii="Courier New" w:hAnsi="Courier New" w:cs="Courier New"/>
           <w:sz w:val="20"/>
         </w:rPr>
-        <w:t>alphabeta</w:t>
-      </w:r>
-      <w:proofErr w:type="spellEnd"/>
-      <w:r>
-        <w:rPr>
-          <w:rFonts w:ascii="Courier New" w:hAnsi="Courier New" w:cs="Courier New"/>
-          <w:sz w:val="20"/>
-        </w:rPr>
-        <w:t>(</w:t>
+        <w:t>alphabeta(</w:t>
       </w:r>
       <w:proofErr w:type="gramEnd"/>
       <w:r>
@@ -4983,6 +5080,14 @@
         <w:tab/>
       </w:r>
       <w:proofErr w:type="spellStart"/>
+      <w:r>
+        <w:rPr>
+          <w:rFonts w:ascii="Courier New" w:hAnsi="Courier New" w:cs="Courier New"/>
+          <w:sz w:val="20"/>
+          <w:lang w:val="en-US"/>
+        </w:rPr>
+        <w:t>coups_possibles_</w:t>
+      </w:r>
       <w:proofErr w:type="gramStart"/>
       <w:r>
         <w:rPr>
@@ -4990,7 +5095,16 @@
           <w:sz w:val="20"/>
           <w:lang w:val="en-US"/>
         </w:rPr>
-        <w:t>coups</w:t>
+        <w:t>joueur</w:t>
+      </w:r>
+      <w:proofErr w:type="spellEnd"/>
+      <w:r>
+        <w:rPr>
+          <w:rFonts w:ascii="Courier New" w:hAnsi="Courier New" w:cs="Courier New"/>
+          <w:sz w:val="20"/>
+          <w:lang w:val="en-US"/>
+        </w:rPr>
+        <w:t>(</w:t>
       </w:r>
       <w:proofErr w:type="gramEnd"/>
       <w:r>
@@ -4999,16 +5113,7 @@
           <w:sz w:val="20"/>
           <w:lang w:val="en-US"/>
         </w:rPr>
-        <w:t>_possibles_joueur</w:t>
-      </w:r>
-      <w:proofErr w:type="spellEnd"/>
-      <w:r>
-        <w:rPr>
-          <w:rFonts w:ascii="Courier New" w:hAnsi="Courier New" w:cs="Courier New"/>
-          <w:sz w:val="20"/>
-          <w:lang w:val="en-US"/>
-        </w:rPr>
-        <w:t>(ETAT, JOUEUR, L),</w:t>
+        <w:t>ETAT, JOUEUR, L),</w:t>
       </w:r>
     </w:p>
     <w:p>
@@ -5041,7 +5146,7 @@
           <w:sz w:val="20"/>
           <w:lang w:val="en-US"/>
         </w:rPr>
-        <w:t>length</w:t>
+        <w:t>length(</w:t>
       </w:r>
       <w:proofErr w:type="gramEnd"/>
       <w:r>
@@ -5050,7 +5155,7 @@
           <w:sz w:val="20"/>
           <w:lang w:val="en-US"/>
         </w:rPr>
-        <w:t>(L,LMOVES),</w:t>
+        <w:t>L,LMOVES),</w:t>
       </w:r>
     </w:p>
     <w:p>
@@ -5137,6 +5242,14 @@
         <w:t>boundedbest</w:t>
       </w:r>
       <w:proofErr w:type="spellEnd"/>
+      <w:r>
+        <w:rPr>
+          <w:rFonts w:ascii="Courier New" w:hAnsi="Courier New" w:cs="Courier New"/>
+          <w:sz w:val="20"/>
+          <w:lang w:val="en-US"/>
+        </w:rPr>
+        <w:t>(</w:t>
+      </w:r>
       <w:proofErr w:type="gramEnd"/>
       <w:r>
         <w:rPr>
@@ -5144,7 +5257,7 @@
           <w:sz w:val="20"/>
           <w:lang w:val="en-US"/>
         </w:rPr>
-        <w:t xml:space="preserve">(ETAT,L,LEVEL, Alpha, Beta, JOUEUR, </w:t>
+        <w:t xml:space="preserve">ETAT,L,LEVEL, Alpha, Beta, JOUEUR, </w:t>
       </w:r>
       <w:proofErr w:type="spellStart"/>
       <w:r>
@@ -5657,6 +5770,7 @@
         <w:rPr>
           <w:rFonts w:ascii="Courier New" w:hAnsi="Courier New" w:cs="Courier New"/>
           <w:sz w:val="20"/>
+          <w:lang w:val="en-US"/>
         </w:rPr>
       </w:pPr>
       <w:r>
@@ -5672,29 +5786,21 @@
           <w:sz w:val="20"/>
         </w:rPr>
         <w:tab/>
-        <w:t xml:space="preserve">Val = -9999, Val1 </w:t>
-      </w:r>
-      <w:proofErr w:type="spellStart"/>
-      <w:r>
-        <w:rPr>
-          <w:rFonts w:ascii="Courier New" w:hAnsi="Courier New" w:cs="Courier New"/>
-          <w:sz w:val="20"/>
-        </w:rPr>
-        <w:t>is</w:t>
-      </w:r>
-      <w:proofErr w:type="spellEnd"/>
-      <w:r>
-        <w:rPr>
-          <w:rFonts w:ascii="Courier New" w:hAnsi="Courier New" w:cs="Courier New"/>
-          <w:sz w:val="20"/>
-        </w:rPr>
-        <w:t xml:space="preserve"> Val*(DEPTH+1</w:t>
+      </w:r>
+      <w:r>
+        <w:rPr>
+          <w:rFonts w:ascii="Courier New" w:hAnsi="Courier New" w:cs="Courier New"/>
+          <w:sz w:val="20"/>
+          <w:lang w:val="en-US"/>
+        </w:rPr>
+        <w:t>Val = -9999, Val1 is Val*(DEPTH+1</w:t>
       </w:r>
       <w:proofErr w:type="gramStart"/>
       <w:r>
         <w:rPr>
           <w:rFonts w:ascii="Courier New" w:hAnsi="Courier New" w:cs="Courier New"/>
           <w:sz w:val="20"/>
+          <w:lang w:val="en-US"/>
         </w:rPr>
         <w:t>),!;</w:t>
       </w:r>
@@ -5718,6 +5824,7 @@
         <w:rPr>
           <w:rFonts w:ascii="Courier New" w:hAnsi="Courier New" w:cs="Courier New"/>
           <w:sz w:val="20"/>
+          <w:lang w:val="en-US"/>
         </w:rPr>
         <w:tab/>
       </w:r>
@@ -5725,8 +5832,15 @@
         <w:rPr>
           <w:rFonts w:ascii="Courier New" w:hAnsi="Courier New" w:cs="Courier New"/>
           <w:sz w:val="20"/>
+          <w:lang w:val="en-US"/>
         </w:rPr>
         <w:tab/>
+      </w:r>
+      <w:r>
+        <w:rPr>
+          <w:rFonts w:ascii="Courier New" w:hAnsi="Courier New" w:cs="Courier New"/>
+          <w:sz w:val="20"/>
+        </w:rPr>
         <w:t>Val = Val1).</w:t>
       </w:r>
     </w:p>
@@ -6128,6 +6242,14 @@
         <w:t>alphabeta</w:t>
       </w:r>
       <w:proofErr w:type="spellEnd"/>
+      <w:r>
+        <w:rPr>
+          <w:rFonts w:ascii="Courier New" w:hAnsi="Courier New" w:cs="Courier New"/>
+          <w:sz w:val="20"/>
+          <w:lang w:val="en-US"/>
+        </w:rPr>
+        <w:t>(</w:t>
+      </w:r>
       <w:proofErr w:type="gramEnd"/>
       <w:r>
         <w:rPr>
@@ -6135,7 +6257,7 @@
           <w:sz w:val="20"/>
           <w:lang w:val="en-US"/>
         </w:rPr>
-        <w:t>(NEXTETAT, J2,LEVEL, Alpha, Beta, _BESTCOUP, Val, Depth),</w:t>
+        <w:t>NEXTETAT, J2,LEVEL, Alpha, Beta, _BESTCOUP, Val, Depth),</w:t>
       </w:r>
     </w:p>
     <w:p>
@@ -6172,16 +6294,16 @@
         <w:t>goodenough</w:t>
       </w:r>
       <w:proofErr w:type="spellEnd"/>
+      <w:r>
+        <w:rPr>
+          <w:rFonts w:ascii="Courier New" w:hAnsi="Courier New" w:cs="Courier New"/>
+          <w:sz w:val="20"/>
+          <w:lang w:val="en-US"/>
+        </w:rPr>
+        <w:t>(</w:t>
+      </w:r>
+      <w:proofErr w:type="spellStart"/>
       <w:proofErr w:type="gramEnd"/>
-      <w:r>
-        <w:rPr>
-          <w:rFonts w:ascii="Courier New" w:hAnsi="Courier New" w:cs="Courier New"/>
-          <w:sz w:val="20"/>
-          <w:lang w:val="en-US"/>
-        </w:rPr>
-        <w:t>(</w:t>
-      </w:r>
-      <w:proofErr w:type="spellStart"/>
       <w:r>
         <w:rPr>
           <w:rFonts w:ascii="Courier New" w:hAnsi="Courier New" w:cs="Courier New"/>
@@ -6247,6 +6369,15 @@
         <w:t>goodenough</w:t>
       </w:r>
       <w:proofErr w:type="spellEnd"/>
+      <w:r>
+        <w:rPr>
+          <w:rFonts w:ascii="Courier New" w:hAnsi="Courier New" w:cs="Courier New"/>
+          <w:color w:val="00B050"/>
+          <w:sz w:val="20"/>
+          <w:lang w:val="en-US"/>
+        </w:rPr>
+        <w:t>(</w:t>
+      </w:r>
       <w:proofErr w:type="gramEnd"/>
       <w:r>
         <w:rPr>
@@ -6255,7 +6386,7 @@
           <w:sz w:val="20"/>
           <w:lang w:val="en-US"/>
         </w:rPr>
-        <w:t>(+</w:t>
+        <w:t>+</w:t>
       </w:r>
       <w:proofErr w:type="spellStart"/>
       <w:r>
@@ -6645,16 +6776,16 @@
         <w:t>goodenough</w:t>
       </w:r>
       <w:proofErr w:type="spellEnd"/>
+      <w:r>
+        <w:rPr>
+          <w:rFonts w:ascii="Courier New" w:hAnsi="Courier New" w:cs="Courier New"/>
+          <w:sz w:val="20"/>
+          <w:lang w:val="en-US"/>
+        </w:rPr>
+        <w:t>(</w:t>
+      </w:r>
+      <w:proofErr w:type="spellStart"/>
       <w:proofErr w:type="gramEnd"/>
-      <w:r>
-        <w:rPr>
-          <w:rFonts w:ascii="Courier New" w:hAnsi="Courier New" w:cs="Courier New"/>
-          <w:sz w:val="20"/>
-          <w:lang w:val="en-US"/>
-        </w:rPr>
-        <w:t>(</w:t>
-      </w:r>
-      <w:proofErr w:type="spellStart"/>
       <w:r>
         <w:rPr>
           <w:rFonts w:ascii="Courier New" w:hAnsi="Courier New" w:cs="Courier New"/>
@@ -6707,6 +6838,14 @@
         <w:t>newbounds</w:t>
       </w:r>
       <w:proofErr w:type="spellEnd"/>
+      <w:r>
+        <w:rPr>
+          <w:rFonts w:ascii="Courier New" w:hAnsi="Courier New" w:cs="Courier New"/>
+          <w:sz w:val="20"/>
+          <w:lang w:val="en-US"/>
+        </w:rPr>
+        <w:t>(</w:t>
+      </w:r>
       <w:proofErr w:type="gramEnd"/>
       <w:r>
         <w:rPr>
@@ -6714,7 +6853,7 @@
           <w:sz w:val="20"/>
           <w:lang w:val="en-US"/>
         </w:rPr>
-        <w:t xml:space="preserve">(Alpha, Beta, JOUEUR, Val, </w:t>
+        <w:t xml:space="preserve">Alpha, Beta, JOUEUR, Val, </w:t>
       </w:r>
       <w:proofErr w:type="spellStart"/>
       <w:r>
@@ -6787,6 +6926,14 @@
         <w:t>boundedbest</w:t>
       </w:r>
       <w:proofErr w:type="spellEnd"/>
+      <w:r>
+        <w:rPr>
+          <w:rFonts w:ascii="Courier New" w:hAnsi="Courier New" w:cs="Courier New"/>
+          <w:sz w:val="20"/>
+          <w:lang w:val="en-US"/>
+        </w:rPr>
+        <w:t>(</w:t>
+      </w:r>
       <w:proofErr w:type="gramEnd"/>
       <w:r>
         <w:rPr>
@@ -6794,7 +6941,7 @@
           <w:sz w:val="20"/>
           <w:lang w:val="en-US"/>
         </w:rPr>
-        <w:t xml:space="preserve">(ETAT,MOVELIST,LEVEL, </w:t>
+        <w:t xml:space="preserve">ETAT,MOVELIST,LEVEL, </w:t>
       </w:r>
       <w:proofErr w:type="spellStart"/>
       <w:r>
@@ -6867,6 +7014,14 @@
         <w:t>betterof</w:t>
       </w:r>
       <w:proofErr w:type="spellEnd"/>
+      <w:r>
+        <w:rPr>
+          <w:rFonts w:ascii="Courier New" w:hAnsi="Courier New" w:cs="Courier New"/>
+          <w:sz w:val="20"/>
+          <w:lang w:val="en-US"/>
+        </w:rPr>
+        <w:t>(</w:t>
+      </w:r>
       <w:proofErr w:type="gramEnd"/>
       <w:r>
         <w:rPr>
@@ -6874,7 +7029,7 @@
           <w:sz w:val="20"/>
           <w:lang w:val="en-US"/>
         </w:rPr>
-        <w:t>(JOUEUR, COUP, Val, COUP1, Val1, BESTCOUP, BESTEVAL).</w:t>
+        <w:t>JOUEUR, COUP, Val, COUP1, Val1, BESTCOUP, BESTEVAL).</w:t>
       </w:r>
     </w:p>
     <w:p>
@@ -7983,20 +8138,13 @@
         </w:rPr>
       </w:pPr>
       <w:proofErr w:type="spellStart"/>
-      <w:r>
-        <w:rPr>
-          <w:rFonts w:ascii="Courier New" w:hAnsi="Courier New" w:cs="Courier New"/>
-          <w:sz w:val="20"/>
-        </w:rPr>
-        <w:t>inverser_</w:t>
-      </w:r>
       <w:proofErr w:type="gramStart"/>
       <w:r>
         <w:rPr>
           <w:rFonts w:ascii="Courier New" w:hAnsi="Courier New" w:cs="Courier New"/>
           <w:sz w:val="20"/>
         </w:rPr>
-        <w:t>joueur</w:t>
+        <w:t>inverser_joueur</w:t>
       </w:r>
       <w:proofErr w:type="spellEnd"/>
       <w:r>
@@ -8030,20 +8178,13 @@
         </w:rPr>
       </w:pPr>
       <w:proofErr w:type="spellStart"/>
-      <w:r>
-        <w:rPr>
-          <w:rFonts w:ascii="Courier New" w:hAnsi="Courier New" w:cs="Courier New"/>
-          <w:sz w:val="20"/>
-        </w:rPr>
-        <w:t>inverser_</w:t>
-      </w:r>
       <w:proofErr w:type="gramStart"/>
       <w:r>
         <w:rPr>
           <w:rFonts w:ascii="Courier New" w:hAnsi="Courier New" w:cs="Courier New"/>
           <w:sz w:val="20"/>
         </w:rPr>
-        <w:t>joueur</w:t>
+        <w:t>inverser_joueur</w:t>
       </w:r>
       <w:proofErr w:type="spellEnd"/>
       <w:r>
@@ -8073,7 +8214,7 @@
     </w:p>
     <w:p>
       <w:pPr>
-        <w:pStyle w:val="Titre2"/>
+        <w:pStyle w:val="Heading2"/>
         <w:numPr>
           <w:ilvl w:val="0"/>
           <w:numId w:val="14"/>
@@ -8088,7 +8229,7 @@
     <w:p/>
     <w:p/>
     <w:sectPr>
-      <w:footerReference w:type="default" r:id="rId21"/>
+      <w:footerReference w:type="default" r:id="rId22"/>
       <w:pgSz w:w="11906" w:h="16838"/>
       <w:pgMar w:top="1440" w:right="1080" w:bottom="1440" w:left="1080" w:header="708" w:footer="708" w:gutter="0"/>
       <w:cols w:space="708"/>
@@ -8099,7 +8240,7 @@
 </file>
 
 <file path=word/endnotes.xml><?xml version="1.0" encoding="utf-8"?>
-<w:endnotes xmlns:wpc="http://schemas.microsoft.com/office/word/2010/wordprocessingCanvas" xmlns:mo="http://schemas.microsoft.com/office/mac/office/2008/main" xmlns:mc="http://schemas.openxmlformats.org/markup-compatibility/2006" xmlns:mv="urn:schemas-microsoft-com:mac:vml" xmlns:o="urn:schemas-microsoft-com:office:office" xmlns:r="http://schemas.openxmlformats.org/officeDocument/2006/relationships" xmlns:m="http://schemas.openxmlformats.org/officeDocument/2006/math" xmlns:v="urn:schemas-microsoft-com:vml" xmlns:wp14="http://schemas.microsoft.com/office/word/2010/wordprocessingDrawing" xmlns:wp="http://schemas.openxmlformats.org/drawingml/2006/wordprocessingDrawing" xmlns:w10="urn:schemas-microsoft-com:office:word" xmlns:w="http://schemas.openxmlformats.org/wordprocessingml/2006/main" xmlns:w14="http://schemas.microsoft.com/office/word/2010/wordml" xmlns:wpg="http://schemas.microsoft.com/office/word/2010/wordprocessingGroup" xmlns:wpi="http://schemas.microsoft.com/office/word/2010/wordprocessingInk" xmlns:wne="http://schemas.microsoft.com/office/word/2006/wordml" xmlns:wps="http://schemas.microsoft.com/office/word/2010/wordprocessingShape" mc:Ignorable="w14 wp14">
+<w:endnotes xmlns:wpc="http://schemas.microsoft.com/office/word/2010/wordprocessingCanvas" xmlns:mc="http://schemas.openxmlformats.org/markup-compatibility/2006" xmlns:o="urn:schemas-microsoft-com:office:office" xmlns:r="http://schemas.openxmlformats.org/officeDocument/2006/relationships" xmlns:m="http://schemas.openxmlformats.org/officeDocument/2006/math" xmlns:v="urn:schemas-microsoft-com:vml" xmlns:wp14="http://schemas.microsoft.com/office/word/2010/wordprocessingDrawing" xmlns:wp="http://schemas.openxmlformats.org/drawingml/2006/wordprocessingDrawing" xmlns:w10="urn:schemas-microsoft-com:office:word" xmlns:w="http://schemas.openxmlformats.org/wordprocessingml/2006/main" xmlns:w14="http://schemas.microsoft.com/office/word/2010/wordml" xmlns:w15="http://schemas.microsoft.com/office/word/2012/wordml" xmlns:wpg="http://schemas.microsoft.com/office/word/2010/wordprocessingGroup" xmlns:wpi="http://schemas.microsoft.com/office/word/2010/wordprocessingInk" xmlns:wne="http://schemas.microsoft.com/office/word/2006/wordml" xmlns:wps="http://schemas.microsoft.com/office/word/2010/wordprocessingShape" mc:Ignorable="w14 w15 wp14">
   <w:endnote w:type="separator" w:id="-1">
     <w:p>
       <w:pPr>
@@ -8124,7 +8265,7 @@
 </file>
 
 <file path=word/footer1.xml><?xml version="1.0" encoding="utf-8"?>
-<w:ftr xmlns:wpc="http://schemas.microsoft.com/office/word/2010/wordprocessingCanvas" xmlns:mo="http://schemas.microsoft.com/office/mac/office/2008/main" xmlns:mc="http://schemas.openxmlformats.org/markup-compatibility/2006" xmlns:mv="urn:schemas-microsoft-com:mac:vml" xmlns:o="urn:schemas-microsoft-com:office:office" xmlns:r="http://schemas.openxmlformats.org/officeDocument/2006/relationships" xmlns:m="http://schemas.openxmlformats.org/officeDocument/2006/math" xmlns:v="urn:schemas-microsoft-com:vml" xmlns:wp14="http://schemas.microsoft.com/office/word/2010/wordprocessingDrawing" xmlns:wp="http://schemas.openxmlformats.org/drawingml/2006/wordprocessingDrawing" xmlns:w10="urn:schemas-microsoft-com:office:word" xmlns:w="http://schemas.openxmlformats.org/wordprocessingml/2006/main" xmlns:w14="http://schemas.microsoft.com/office/word/2010/wordml" xmlns:wpg="http://schemas.microsoft.com/office/word/2010/wordprocessingGroup" xmlns:wpi="http://schemas.microsoft.com/office/word/2010/wordprocessingInk" xmlns:wne="http://schemas.microsoft.com/office/word/2006/wordml" xmlns:wps="http://schemas.microsoft.com/office/word/2010/wordprocessingShape" mc:Ignorable="w14 wp14">
+<w:ftr xmlns:wpc="http://schemas.microsoft.com/office/word/2010/wordprocessingCanvas" xmlns:mc="http://schemas.openxmlformats.org/markup-compatibility/2006" xmlns:o="urn:schemas-microsoft-com:office:office" xmlns:r="http://schemas.openxmlformats.org/officeDocument/2006/relationships" xmlns:m="http://schemas.openxmlformats.org/officeDocument/2006/math" xmlns:v="urn:schemas-microsoft-com:vml" xmlns:wp14="http://schemas.microsoft.com/office/word/2010/wordprocessingDrawing" xmlns:wp="http://schemas.openxmlformats.org/drawingml/2006/wordprocessingDrawing" xmlns:w10="urn:schemas-microsoft-com:office:word" xmlns:w="http://schemas.openxmlformats.org/wordprocessingml/2006/main" xmlns:w14="http://schemas.microsoft.com/office/word/2010/wordml" xmlns:w15="http://schemas.microsoft.com/office/word/2012/wordml" xmlns:wpg="http://schemas.microsoft.com/office/word/2010/wordprocessingGroup" xmlns:wpi="http://schemas.microsoft.com/office/word/2010/wordprocessingInk" xmlns:wne="http://schemas.microsoft.com/office/word/2006/wordml" xmlns:wps="http://schemas.microsoft.com/office/word/2010/wordprocessingShape" mc:Ignorable="w14 w15 wp14">
   <w:sdt>
     <w:sdtPr>
       <w:id w:val="-424343719"/>
@@ -8133,10 +8274,11 @@
         <w:docPartUnique/>
       </w:docPartObj>
     </w:sdtPr>
+    <w:sdtEndPr/>
     <w:sdtContent>
       <w:p>
         <w:pPr>
-          <w:pStyle w:val="Pieddepage"/>
+          <w:pStyle w:val="Footer"/>
           <w:jc w:val="right"/>
         </w:pPr>
         <w:r>
@@ -8152,7 +8294,7 @@
           <w:rPr>
             <w:noProof/>
           </w:rPr>
-          <w:t>2</w:t>
+          <w:t>17</w:t>
         </w:r>
         <w:r>
           <w:fldChar w:fldCharType="end"/>
@@ -8162,14 +8304,14 @@
   </w:sdt>
   <w:p>
     <w:pPr>
-      <w:pStyle w:val="Pieddepage"/>
+      <w:pStyle w:val="Footer"/>
     </w:pPr>
   </w:p>
 </w:ftr>
 </file>
 
 <file path=word/footnotes.xml><?xml version="1.0" encoding="utf-8"?>
-<w:footnotes xmlns:wpc="http://schemas.microsoft.com/office/word/2010/wordprocessingCanvas" xmlns:mo="http://schemas.microsoft.com/office/mac/office/2008/main" xmlns:mc="http://schemas.openxmlformats.org/markup-compatibility/2006" xmlns:mv="urn:schemas-microsoft-com:mac:vml" xmlns:o="urn:schemas-microsoft-com:office:office" xmlns:r="http://schemas.openxmlformats.org/officeDocument/2006/relationships" xmlns:m="http://schemas.openxmlformats.org/officeDocument/2006/math" xmlns:v="urn:schemas-microsoft-com:vml" xmlns:wp14="http://schemas.microsoft.com/office/word/2010/wordprocessingDrawing" xmlns:wp="http://schemas.openxmlformats.org/drawingml/2006/wordprocessingDrawing" xmlns:w10="urn:schemas-microsoft-com:office:word" xmlns:w="http://schemas.openxmlformats.org/wordprocessingml/2006/main" xmlns:w14="http://schemas.microsoft.com/office/word/2010/wordml" xmlns:wpg="http://schemas.microsoft.com/office/word/2010/wordprocessingGroup" xmlns:wpi="http://schemas.microsoft.com/office/word/2010/wordprocessingInk" xmlns:wne="http://schemas.microsoft.com/office/word/2006/wordml" xmlns:wps="http://schemas.microsoft.com/office/word/2010/wordprocessingShape" mc:Ignorable="w14 wp14">
+<w:footnotes xmlns:wpc="http://schemas.microsoft.com/office/word/2010/wordprocessingCanvas" xmlns:mc="http://schemas.openxmlformats.org/markup-compatibility/2006" xmlns:o="urn:schemas-microsoft-com:office:office" xmlns:r="http://schemas.openxmlformats.org/officeDocument/2006/relationships" xmlns:m="http://schemas.openxmlformats.org/officeDocument/2006/math" xmlns:v="urn:schemas-microsoft-com:vml" xmlns:wp14="http://schemas.microsoft.com/office/word/2010/wordprocessingDrawing" xmlns:wp="http://schemas.openxmlformats.org/drawingml/2006/wordprocessingDrawing" xmlns:w10="urn:schemas-microsoft-com:office:word" xmlns:w="http://schemas.openxmlformats.org/wordprocessingml/2006/main" xmlns:w14="http://schemas.microsoft.com/office/word/2010/wordml" xmlns:w15="http://schemas.microsoft.com/office/word/2012/wordml" xmlns:wpg="http://schemas.microsoft.com/office/word/2010/wordprocessingGroup" xmlns:wpi="http://schemas.microsoft.com/office/word/2010/wordprocessingInk" xmlns:wne="http://schemas.microsoft.com/office/word/2006/wordml" xmlns:wps="http://schemas.microsoft.com/office/word/2010/wordprocessingShape" mc:Ignorable="w14 w15 wp14">
   <w:footnote w:type="separator" w:id="-1">
     <w:p>
       <w:pPr>
@@ -8194,7 +8336,7 @@
 </file>
 
 <file path=word/numbering.xml><?xml version="1.0" encoding="utf-8"?>
-<w:numbering xmlns:wpc="http://schemas.microsoft.com/office/word/2010/wordprocessingCanvas" xmlns:mo="http://schemas.microsoft.com/office/mac/office/2008/main" xmlns:mc="http://schemas.openxmlformats.org/markup-compatibility/2006" xmlns:mv="urn:schemas-microsoft-com:mac:vml" xmlns:o="urn:schemas-microsoft-com:office:office" xmlns:r="http://schemas.openxmlformats.org/officeDocument/2006/relationships" xmlns:m="http://schemas.openxmlformats.org/officeDocument/2006/math" xmlns:v="urn:schemas-microsoft-com:vml" xmlns:wp14="http://schemas.microsoft.com/office/word/2010/wordprocessingDrawing" xmlns:wp="http://schemas.openxmlformats.org/drawingml/2006/wordprocessingDrawing" xmlns:w10="urn:schemas-microsoft-com:office:word" xmlns:w="http://schemas.openxmlformats.org/wordprocessingml/2006/main" xmlns:w14="http://schemas.microsoft.com/office/word/2010/wordml" xmlns:wpg="http://schemas.microsoft.com/office/word/2010/wordprocessingGroup" xmlns:wpi="http://schemas.microsoft.com/office/word/2010/wordprocessingInk" xmlns:wne="http://schemas.microsoft.com/office/word/2006/wordml" xmlns:wps="http://schemas.microsoft.com/office/word/2010/wordprocessingShape" mc:Ignorable="w14 wp14">
+<w:numbering xmlns:wpc="http://schemas.microsoft.com/office/word/2010/wordprocessingCanvas" xmlns:mc="http://schemas.openxmlformats.org/markup-compatibility/2006" xmlns:o="urn:schemas-microsoft-com:office:office" xmlns:r="http://schemas.openxmlformats.org/officeDocument/2006/relationships" xmlns:m="http://schemas.openxmlformats.org/officeDocument/2006/math" xmlns:v="urn:schemas-microsoft-com:vml" xmlns:wp14="http://schemas.microsoft.com/office/word/2010/wordprocessingDrawing" xmlns:wp="http://schemas.openxmlformats.org/drawingml/2006/wordprocessingDrawing" xmlns:w10="urn:schemas-microsoft-com:office:word" xmlns:w="http://schemas.openxmlformats.org/wordprocessingml/2006/main" xmlns:w14="http://schemas.microsoft.com/office/word/2010/wordml" xmlns:w15="http://schemas.microsoft.com/office/word/2012/wordml" xmlns:wpg="http://schemas.microsoft.com/office/word/2010/wordprocessingGroup" xmlns:wpi="http://schemas.microsoft.com/office/word/2010/wordprocessingInk" xmlns:wne="http://schemas.microsoft.com/office/word/2006/wordml" xmlns:wps="http://schemas.microsoft.com/office/word/2010/wordprocessingShape" mc:Ignorable="w14 w15 wp14">
   <w:abstractNum w:abstractNumId="0">
     <w:nsid w:val="010137D8"/>
     <w:multiLevelType w:val="hybridMultilevel"/>
@@ -9559,7 +9701,7 @@
 </file>
 
 <file path=word/styles.xml><?xml version="1.0" encoding="utf-8"?>
-<w:styles xmlns:mc="http://schemas.openxmlformats.org/markup-compatibility/2006" xmlns:r="http://schemas.openxmlformats.org/officeDocument/2006/relationships" xmlns:w="http://schemas.openxmlformats.org/wordprocessingml/2006/main" xmlns:w14="http://schemas.microsoft.com/office/word/2010/wordml" mc:Ignorable="w14">
+<w:styles xmlns:mc="http://schemas.openxmlformats.org/markup-compatibility/2006" xmlns:r="http://schemas.openxmlformats.org/officeDocument/2006/relationships" xmlns:w="http://schemas.openxmlformats.org/wordprocessingml/2006/main" xmlns:w14="http://schemas.microsoft.com/office/word/2010/wordml" xmlns:w15="http://schemas.microsoft.com/office/word/2012/wordml" mc:Ignorable="w14 w15">
   <w:docDefaults>
     <w:rPrDefault>
       <w:rPr>
@@ -9575,163 +9717,379 @@
       </w:pPr>
     </w:pPrDefault>
   </w:docDefaults>
-  <w:latentStyles w:defLockedState="0" w:defUIPriority="99" w:defSemiHidden="1" w:defUnhideWhenUsed="1" w:defQFormat="0" w:count="276">
-    <w:lsdException w:name="Normal" w:semiHidden="0" w:uiPriority="0" w:unhideWhenUsed="0" w:qFormat="1"/>
-    <w:lsdException w:name="heading 1" w:semiHidden="0" w:uiPriority="9" w:unhideWhenUsed="0" w:qFormat="1"/>
-    <w:lsdException w:name="heading 2" w:uiPriority="9" w:qFormat="1"/>
-    <w:lsdException w:name="heading 3" w:uiPriority="9" w:qFormat="1"/>
-    <w:lsdException w:name="heading 4" w:uiPriority="9" w:qFormat="1"/>
-    <w:lsdException w:name="heading 5" w:uiPriority="9" w:qFormat="1"/>
-    <w:lsdException w:name="heading 6" w:uiPriority="9" w:qFormat="1"/>
-    <w:lsdException w:name="heading 7" w:uiPriority="9" w:qFormat="1"/>
-    <w:lsdException w:name="heading 8" w:uiPriority="9" w:qFormat="1"/>
-    <w:lsdException w:name="heading 9" w:uiPriority="9" w:qFormat="1"/>
-    <w:lsdException w:name="toc 1" w:uiPriority="39"/>
-    <w:lsdException w:name="toc 2" w:uiPriority="39"/>
-    <w:lsdException w:name="toc 3" w:uiPriority="39"/>
-    <w:lsdException w:name="toc 4" w:uiPriority="39"/>
-    <w:lsdException w:name="toc 5" w:uiPriority="39"/>
-    <w:lsdException w:name="toc 6" w:uiPriority="39"/>
-    <w:lsdException w:name="toc 7" w:uiPriority="39"/>
-    <w:lsdException w:name="toc 8" w:uiPriority="39"/>
-    <w:lsdException w:name="toc 9" w:uiPriority="39"/>
-    <w:lsdException w:name="caption" w:uiPriority="35" w:qFormat="1"/>
-    <w:lsdException w:name="Title" w:semiHidden="0" w:uiPriority="10" w:unhideWhenUsed="0" w:qFormat="1"/>
-    <w:lsdException w:name="Default Paragraph Font" w:uiPriority="1"/>
-    <w:lsdException w:name="Subtitle" w:semiHidden="0" w:uiPriority="11" w:unhideWhenUsed="0" w:qFormat="1"/>
-    <w:lsdException w:name="Strong" w:semiHidden="0" w:uiPriority="22" w:unhideWhenUsed="0" w:qFormat="1"/>
-    <w:lsdException w:name="Emphasis" w:semiHidden="0" w:uiPriority="20" w:unhideWhenUsed="0" w:qFormat="1"/>
-    <w:lsdException w:name="Table Grid" w:semiHidden="0" w:uiPriority="39" w:unhideWhenUsed="0"/>
-    <w:lsdException w:name="Note Level 1" w:semiHidden="0" w:unhideWhenUsed="0"/>
-    <w:lsdException w:name="Note Level 2" w:semiHidden="0" w:unhideWhenUsed="0"/>
-    <w:lsdException w:name="Note Level 3" w:semiHidden="0" w:unhideWhenUsed="0"/>
-    <w:lsdException w:name="Note Level 4" w:semiHidden="0" w:unhideWhenUsed="0"/>
-    <w:lsdException w:name="Note Level 5" w:semiHidden="0" w:unhideWhenUsed="0"/>
-    <w:lsdException w:name="Note Level 6" w:semiHidden="0" w:unhideWhenUsed="0"/>
-    <w:lsdException w:name="Note Level 7" w:semiHidden="0" w:unhideWhenUsed="0"/>
-    <w:lsdException w:name="Note Level 8" w:semiHidden="0" w:unhideWhenUsed="0"/>
-    <w:lsdException w:name="Note Level 9" w:semiHidden="0" w:unhideWhenUsed="0"/>
-    <w:lsdException w:name="Placeholder Text" w:unhideWhenUsed="0"/>
-    <w:lsdException w:name="No Spacing" w:semiHidden="0" w:uiPriority="1" w:unhideWhenUsed="0" w:qFormat="1"/>
-    <w:lsdException w:name="Light Shading" w:semiHidden="0" w:uiPriority="60" w:unhideWhenUsed="0"/>
-    <w:lsdException w:name="Light List" w:semiHidden="0" w:uiPriority="61" w:unhideWhenUsed="0"/>
-    <w:lsdException w:name="Light Grid" w:semiHidden="0" w:uiPriority="62" w:unhideWhenUsed="0"/>
-    <w:lsdException w:name="Medium Shading 1" w:semiHidden="0" w:uiPriority="63" w:unhideWhenUsed="0"/>
-    <w:lsdException w:name="Medium Shading 2" w:semiHidden="0" w:uiPriority="64" w:unhideWhenUsed="0"/>
-    <w:lsdException w:name="Medium List 1" w:semiHidden="0" w:uiPriority="65" w:unhideWhenUsed="0"/>
-    <w:lsdException w:name="Medium List 2" w:semiHidden="0" w:uiPriority="66" w:unhideWhenUsed="0"/>
-    <w:lsdException w:name="Medium Grid 1" w:semiHidden="0" w:uiPriority="67" w:unhideWhenUsed="0"/>
-    <w:lsdException w:name="Medium Grid 2" w:semiHidden="0" w:uiPriority="68" w:unhideWhenUsed="0"/>
-    <w:lsdException w:name="Medium Grid 3" w:semiHidden="0" w:uiPriority="69" w:unhideWhenUsed="0"/>
-    <w:lsdException w:name="Dark List" w:semiHidden="0" w:uiPriority="70" w:unhideWhenUsed="0"/>
-    <w:lsdException w:name="Colorful Shading" w:semiHidden="0" w:uiPriority="71" w:unhideWhenUsed="0"/>
-    <w:lsdException w:name="Colorful List" w:semiHidden="0" w:uiPriority="72" w:unhideWhenUsed="0"/>
-    <w:lsdException w:name="Colorful Grid" w:semiHidden="0" w:uiPriority="73" w:unhideWhenUsed="0"/>
-    <w:lsdException w:name="Light Shading Accent 1" w:semiHidden="0" w:uiPriority="60" w:unhideWhenUsed="0"/>
-    <w:lsdException w:name="Light List Accent 1" w:semiHidden="0" w:uiPriority="61" w:unhideWhenUsed="0"/>
-    <w:lsdException w:name="Light Grid Accent 1" w:semiHidden="0" w:uiPriority="62" w:unhideWhenUsed="0"/>
-    <w:lsdException w:name="Medium Shading 1 Accent 1" w:semiHidden="0" w:uiPriority="63" w:unhideWhenUsed="0"/>
-    <w:lsdException w:name="Medium Shading 2 Accent 1" w:semiHidden="0" w:uiPriority="64" w:unhideWhenUsed="0"/>
-    <w:lsdException w:name="Medium List 1 Accent 1" w:semiHidden="0" w:uiPriority="65" w:unhideWhenUsed="0"/>
-    <w:lsdException w:name="Revision" w:unhideWhenUsed="0"/>
-    <w:lsdException w:name="List Paragraph" w:semiHidden="0" w:uiPriority="34" w:unhideWhenUsed="0" w:qFormat="1"/>
-    <w:lsdException w:name="Quote" w:semiHidden="0" w:uiPriority="29" w:unhideWhenUsed="0" w:qFormat="1"/>
-    <w:lsdException w:name="Intense Quote" w:semiHidden="0" w:uiPriority="30" w:unhideWhenUsed="0" w:qFormat="1"/>
-    <w:lsdException w:name="Medium List 2 Accent 1" w:semiHidden="0" w:uiPriority="66" w:unhideWhenUsed="0"/>
-    <w:lsdException w:name="Medium Grid 1 Accent 1" w:semiHidden="0" w:uiPriority="67" w:unhideWhenUsed="0"/>
-    <w:lsdException w:name="Medium Grid 2 Accent 1" w:semiHidden="0" w:uiPriority="68" w:unhideWhenUsed="0"/>
-    <w:lsdException w:name="Medium Grid 3 Accent 1" w:semiHidden="0" w:uiPriority="69" w:unhideWhenUsed="0"/>
-    <w:lsdException w:name="Dark List Accent 1" w:semiHidden="0" w:uiPriority="70" w:unhideWhenUsed="0"/>
-    <w:lsdException w:name="Colorful Shading Accent 1" w:semiHidden="0" w:uiPriority="71" w:unhideWhenUsed="0"/>
-    <w:lsdException w:name="Colorful List Accent 1" w:semiHidden="0" w:uiPriority="72" w:unhideWhenUsed="0"/>
-    <w:lsdException w:name="Colorful Grid Accent 1" w:semiHidden="0" w:uiPriority="73" w:unhideWhenUsed="0"/>
-    <w:lsdException w:name="Light Shading Accent 2" w:semiHidden="0" w:uiPriority="60" w:unhideWhenUsed="0"/>
-    <w:lsdException w:name="Light List Accent 2" w:semiHidden="0" w:uiPriority="61" w:unhideWhenUsed="0"/>
-    <w:lsdException w:name="Light Grid Accent 2" w:semiHidden="0" w:uiPriority="62" w:unhideWhenUsed="0"/>
-    <w:lsdException w:name="Medium Shading 1 Accent 2" w:semiHidden="0" w:uiPriority="63" w:unhideWhenUsed="0"/>
-    <w:lsdException w:name="Medium Shading 2 Accent 2" w:semiHidden="0" w:uiPriority="64" w:unhideWhenUsed="0"/>
-    <w:lsdException w:name="Medium List 1 Accent 2" w:semiHidden="0" w:uiPriority="65" w:unhideWhenUsed="0"/>
-    <w:lsdException w:name="Medium List 2 Accent 2" w:semiHidden="0" w:uiPriority="66" w:unhideWhenUsed="0"/>
-    <w:lsdException w:name="Medium Grid 1 Accent 2" w:semiHidden="0" w:uiPriority="67" w:unhideWhenUsed="0"/>
-    <w:lsdException w:name="Medium Grid 2 Accent 2" w:semiHidden="0" w:uiPriority="68" w:unhideWhenUsed="0"/>
-    <w:lsdException w:name="Medium Grid 3 Accent 2" w:semiHidden="0" w:uiPriority="69" w:unhideWhenUsed="0"/>
-    <w:lsdException w:name="Dark List Accent 2" w:semiHidden="0" w:uiPriority="70" w:unhideWhenUsed="0"/>
-    <w:lsdException w:name="Colorful Shading Accent 2" w:semiHidden="0" w:uiPriority="71" w:unhideWhenUsed="0"/>
-    <w:lsdException w:name="Colorful List Accent 2" w:semiHidden="0" w:uiPriority="72" w:unhideWhenUsed="0"/>
-    <w:lsdException w:name="Colorful Grid Accent 2" w:semiHidden="0" w:uiPriority="73" w:unhideWhenUsed="0"/>
-    <w:lsdException w:name="Light Shading Accent 3" w:semiHidden="0" w:uiPriority="60" w:unhideWhenUsed="0"/>
-    <w:lsdException w:name="Light List Accent 3" w:semiHidden="0" w:uiPriority="61" w:unhideWhenUsed="0"/>
-    <w:lsdException w:name="Light Grid Accent 3" w:semiHidden="0" w:uiPriority="62" w:unhideWhenUsed="0"/>
-    <w:lsdException w:name="Medium Shading 1 Accent 3" w:semiHidden="0" w:uiPriority="63" w:unhideWhenUsed="0"/>
-    <w:lsdException w:name="Medium Shading 2 Accent 3" w:semiHidden="0" w:uiPriority="64" w:unhideWhenUsed="0"/>
-    <w:lsdException w:name="Medium List 1 Accent 3" w:semiHidden="0" w:uiPriority="65" w:unhideWhenUsed="0"/>
-    <w:lsdException w:name="Medium List 2 Accent 3" w:semiHidden="0" w:uiPriority="66" w:unhideWhenUsed="0"/>
-    <w:lsdException w:name="Medium Grid 1 Accent 3" w:semiHidden="0" w:uiPriority="67" w:unhideWhenUsed="0"/>
-    <w:lsdException w:name="Medium Grid 2 Accent 3" w:semiHidden="0" w:uiPriority="68" w:unhideWhenUsed="0"/>
-    <w:lsdException w:name="Medium Grid 3 Accent 3" w:semiHidden="0" w:uiPriority="69" w:unhideWhenUsed="0"/>
-    <w:lsdException w:name="Dark List Accent 3" w:semiHidden="0" w:uiPriority="70" w:unhideWhenUsed="0"/>
-    <w:lsdException w:name="Colorful Shading Accent 3" w:semiHidden="0" w:uiPriority="71" w:unhideWhenUsed="0"/>
-    <w:lsdException w:name="Colorful List Accent 3" w:semiHidden="0" w:uiPriority="72" w:unhideWhenUsed="0"/>
-    <w:lsdException w:name="Colorful Grid Accent 3" w:semiHidden="0" w:uiPriority="73" w:unhideWhenUsed="0"/>
-    <w:lsdException w:name="Light Shading Accent 4" w:semiHidden="0" w:uiPriority="60" w:unhideWhenUsed="0"/>
-    <w:lsdException w:name="Light List Accent 4" w:semiHidden="0" w:uiPriority="61" w:unhideWhenUsed="0"/>
-    <w:lsdException w:name="Light Grid Accent 4" w:semiHidden="0" w:uiPriority="62" w:unhideWhenUsed="0"/>
-    <w:lsdException w:name="Medium Shading 1 Accent 4" w:semiHidden="0" w:uiPriority="63" w:unhideWhenUsed="0"/>
-    <w:lsdException w:name="Medium Shading 2 Accent 4" w:semiHidden="0" w:uiPriority="64" w:unhideWhenUsed="0"/>
-    <w:lsdException w:name="Medium List 1 Accent 4" w:semiHidden="0" w:uiPriority="65" w:unhideWhenUsed="0"/>
-    <w:lsdException w:name="Medium List 2 Accent 4" w:semiHidden="0" w:uiPriority="66" w:unhideWhenUsed="0"/>
-    <w:lsdException w:name="Medium Grid 1 Accent 4" w:semiHidden="0" w:uiPriority="67" w:unhideWhenUsed="0"/>
-    <w:lsdException w:name="Medium Grid 2 Accent 4" w:semiHidden="0" w:uiPriority="68" w:unhideWhenUsed="0"/>
-    <w:lsdException w:name="Medium Grid 3 Accent 4" w:semiHidden="0" w:uiPriority="69" w:unhideWhenUsed="0"/>
-    <w:lsdException w:name="Dark List Accent 4" w:semiHidden="0" w:uiPriority="70" w:unhideWhenUsed="0"/>
-    <w:lsdException w:name="Colorful Shading Accent 4" w:semiHidden="0" w:uiPriority="71" w:unhideWhenUsed="0"/>
-    <w:lsdException w:name="Colorful List Accent 4" w:semiHidden="0" w:uiPriority="72" w:unhideWhenUsed="0"/>
-    <w:lsdException w:name="Colorful Grid Accent 4" w:semiHidden="0" w:uiPriority="73" w:unhideWhenUsed="0"/>
-    <w:lsdException w:name="Light Shading Accent 5" w:semiHidden="0" w:uiPriority="60" w:unhideWhenUsed="0"/>
-    <w:lsdException w:name="Light List Accent 5" w:semiHidden="0" w:uiPriority="61" w:unhideWhenUsed="0"/>
-    <w:lsdException w:name="Light Grid Accent 5" w:semiHidden="0" w:uiPriority="62" w:unhideWhenUsed="0"/>
-    <w:lsdException w:name="Medium Shading 1 Accent 5" w:semiHidden="0" w:uiPriority="63" w:unhideWhenUsed="0"/>
-    <w:lsdException w:name="Medium Shading 2 Accent 5" w:semiHidden="0" w:uiPriority="64" w:unhideWhenUsed="0"/>
-    <w:lsdException w:name="Medium List 1 Accent 5" w:semiHidden="0" w:uiPriority="65" w:unhideWhenUsed="0"/>
-    <w:lsdException w:name="Medium List 2 Accent 5" w:semiHidden="0" w:uiPriority="66" w:unhideWhenUsed="0"/>
-    <w:lsdException w:name="Medium Grid 1 Accent 5" w:semiHidden="0" w:uiPriority="67" w:unhideWhenUsed="0"/>
-    <w:lsdException w:name="Medium Grid 2 Accent 5" w:semiHidden="0" w:uiPriority="68" w:unhideWhenUsed="0"/>
-    <w:lsdException w:name="Medium Grid 3 Accent 5" w:semiHidden="0" w:uiPriority="69" w:unhideWhenUsed="0"/>
-    <w:lsdException w:name="Dark List Accent 5" w:semiHidden="0" w:uiPriority="70" w:unhideWhenUsed="0"/>
-    <w:lsdException w:name="Colorful Shading Accent 5" w:semiHidden="0" w:uiPriority="71" w:unhideWhenUsed="0"/>
-    <w:lsdException w:name="Colorful List Accent 5" w:semiHidden="0" w:uiPriority="72" w:unhideWhenUsed="0"/>
-    <w:lsdException w:name="Colorful Grid Accent 5" w:semiHidden="0" w:uiPriority="73" w:unhideWhenUsed="0"/>
-    <w:lsdException w:name="Light Shading Accent 6" w:semiHidden="0" w:uiPriority="60" w:unhideWhenUsed="0"/>
-    <w:lsdException w:name="Light List Accent 6" w:semiHidden="0" w:uiPriority="61" w:unhideWhenUsed="0"/>
-    <w:lsdException w:name="Light Grid Accent 6" w:semiHidden="0" w:uiPriority="62" w:unhideWhenUsed="0"/>
-    <w:lsdException w:name="Medium Shading 1 Accent 6" w:semiHidden="0" w:uiPriority="63" w:unhideWhenUsed="0"/>
-    <w:lsdException w:name="Medium Shading 2 Accent 6" w:semiHidden="0" w:uiPriority="64" w:unhideWhenUsed="0"/>
-    <w:lsdException w:name="Medium List 1 Accent 6" w:semiHidden="0" w:uiPriority="65" w:unhideWhenUsed="0"/>
-    <w:lsdException w:name="Medium List 2 Accent 6" w:semiHidden="0" w:uiPriority="66" w:unhideWhenUsed="0"/>
-    <w:lsdException w:name="Medium Grid 1 Accent 6" w:semiHidden="0" w:uiPriority="67" w:unhideWhenUsed="0"/>
-    <w:lsdException w:name="Medium Grid 2 Accent 6" w:semiHidden="0" w:uiPriority="68" w:unhideWhenUsed="0"/>
-    <w:lsdException w:name="Medium Grid 3 Accent 6" w:semiHidden="0" w:uiPriority="69" w:unhideWhenUsed="0"/>
-    <w:lsdException w:name="Dark List Accent 6" w:semiHidden="0" w:uiPriority="70" w:unhideWhenUsed="0"/>
-    <w:lsdException w:name="Colorful Shading Accent 6" w:semiHidden="0" w:uiPriority="71" w:unhideWhenUsed="0"/>
-    <w:lsdException w:name="Colorful List Accent 6" w:semiHidden="0" w:uiPriority="72" w:unhideWhenUsed="0"/>
-    <w:lsdException w:name="Colorful Grid Accent 6" w:semiHidden="0" w:uiPriority="73" w:unhideWhenUsed="0"/>
-    <w:lsdException w:name="Subtle Emphasis" w:semiHidden="0" w:uiPriority="19" w:unhideWhenUsed="0" w:qFormat="1"/>
-    <w:lsdException w:name="Intense Emphasis" w:semiHidden="0" w:uiPriority="21" w:unhideWhenUsed="0" w:qFormat="1"/>
-    <w:lsdException w:name="Subtle Reference" w:semiHidden="0" w:uiPriority="31" w:unhideWhenUsed="0" w:qFormat="1"/>
-    <w:lsdException w:name="Intense Reference" w:semiHidden="0" w:uiPriority="32" w:unhideWhenUsed="0" w:qFormat="1"/>
-    <w:lsdException w:name="Book Title" w:semiHidden="0" w:uiPriority="33" w:unhideWhenUsed="0" w:qFormat="1"/>
-    <w:lsdException w:name="Bibliography" w:uiPriority="37"/>
-    <w:lsdException w:name="TOC Heading" w:uiPriority="39" w:qFormat="1"/>
+  <w:latentStyles w:defLockedState="0" w:defUIPriority="99" w:defSemiHidden="0" w:defUnhideWhenUsed="0" w:defQFormat="0" w:count="371">
+    <w:lsdException w:name="Normal" w:uiPriority="0" w:qFormat="1"/>
+    <w:lsdException w:name="heading 1" w:uiPriority="9" w:qFormat="1"/>
+    <w:lsdException w:name="heading 2" w:semiHidden="1" w:uiPriority="9" w:unhideWhenUsed="1" w:qFormat="1"/>
+    <w:lsdException w:name="heading 3" w:semiHidden="1" w:uiPriority="9" w:unhideWhenUsed="1" w:qFormat="1"/>
+    <w:lsdException w:name="heading 4" w:semiHidden="1" w:uiPriority="9" w:unhideWhenUsed="1" w:qFormat="1"/>
+    <w:lsdException w:name="heading 5" w:semiHidden="1" w:uiPriority="9" w:unhideWhenUsed="1" w:qFormat="1"/>
+    <w:lsdException w:name="heading 6" w:semiHidden="1" w:uiPriority="9" w:unhideWhenUsed="1" w:qFormat="1"/>
+    <w:lsdException w:name="heading 7" w:semiHidden="1" w:uiPriority="9" w:unhideWhenUsed="1" w:qFormat="1"/>
+    <w:lsdException w:name="heading 8" w:semiHidden="1" w:uiPriority="9" w:unhideWhenUsed="1" w:qFormat="1"/>
+    <w:lsdException w:name="heading 9" w:semiHidden="1" w:uiPriority="9" w:unhideWhenUsed="1" w:qFormat="1"/>
+    <w:lsdException w:name="index 1" w:semiHidden="1" w:unhideWhenUsed="1"/>
+    <w:lsdException w:name="index 2" w:semiHidden="1" w:unhideWhenUsed="1"/>
+    <w:lsdException w:name="index 3" w:semiHidden="1" w:unhideWhenUsed="1"/>
+    <w:lsdException w:name="index 4" w:semiHidden="1" w:unhideWhenUsed="1"/>
+    <w:lsdException w:name="index 5" w:semiHidden="1" w:unhideWhenUsed="1"/>
+    <w:lsdException w:name="index 6" w:semiHidden="1" w:unhideWhenUsed="1"/>
+    <w:lsdException w:name="index 7" w:semiHidden="1" w:unhideWhenUsed="1"/>
+    <w:lsdException w:name="index 8" w:semiHidden="1" w:unhideWhenUsed="1"/>
+    <w:lsdException w:name="index 9" w:semiHidden="1" w:unhideWhenUsed="1"/>
+    <w:lsdException w:name="toc 1" w:semiHidden="1" w:uiPriority="39" w:unhideWhenUsed="1"/>
+    <w:lsdException w:name="toc 2" w:semiHidden="1" w:uiPriority="39" w:unhideWhenUsed="1"/>
+    <w:lsdException w:name="toc 3" w:semiHidden="1" w:uiPriority="39" w:unhideWhenUsed="1"/>
+    <w:lsdException w:name="toc 4" w:semiHidden="1" w:uiPriority="39" w:unhideWhenUsed="1"/>
+    <w:lsdException w:name="toc 5" w:semiHidden="1" w:uiPriority="39" w:unhideWhenUsed="1"/>
+    <w:lsdException w:name="toc 6" w:semiHidden="1" w:uiPriority="39" w:unhideWhenUsed="1"/>
+    <w:lsdException w:name="toc 7" w:semiHidden="1" w:uiPriority="39" w:unhideWhenUsed="1"/>
+    <w:lsdException w:name="toc 8" w:semiHidden="1" w:uiPriority="39" w:unhideWhenUsed="1"/>
+    <w:lsdException w:name="toc 9" w:semiHidden="1" w:uiPriority="39" w:unhideWhenUsed="1"/>
+    <w:lsdException w:name="Normal Indent" w:semiHidden="1" w:unhideWhenUsed="1"/>
+    <w:lsdException w:name="footnote text" w:semiHidden="1" w:unhideWhenUsed="1"/>
+    <w:lsdException w:name="annotation text" w:semiHidden="1" w:unhideWhenUsed="1"/>
+    <w:lsdException w:name="header" w:semiHidden="1" w:unhideWhenUsed="1"/>
+    <w:lsdException w:name="footer" w:semiHidden="1" w:unhideWhenUsed="1"/>
+    <w:lsdException w:name="index heading" w:semiHidden="1" w:unhideWhenUsed="1"/>
+    <w:lsdException w:name="caption" w:semiHidden="1" w:uiPriority="35" w:unhideWhenUsed="1" w:qFormat="1"/>
+    <w:lsdException w:name="table of figures" w:semiHidden="1" w:unhideWhenUsed="1"/>
+    <w:lsdException w:name="envelope address" w:semiHidden="1" w:unhideWhenUsed="1"/>
+    <w:lsdException w:name="envelope return" w:semiHidden="1" w:unhideWhenUsed="1"/>
+    <w:lsdException w:name="footnote reference" w:semiHidden="1" w:unhideWhenUsed="1"/>
+    <w:lsdException w:name="annotation reference" w:semiHidden="1" w:unhideWhenUsed="1"/>
+    <w:lsdException w:name="line number" w:semiHidden="1" w:unhideWhenUsed="1"/>
+    <w:lsdException w:name="page number" w:semiHidden="1" w:unhideWhenUsed="1"/>
+    <w:lsdException w:name="endnote reference" w:semiHidden="1" w:unhideWhenUsed="1"/>
+    <w:lsdException w:name="endnote text" w:semiHidden="1" w:unhideWhenUsed="1"/>
+    <w:lsdException w:name="table of authorities" w:semiHidden="1" w:unhideWhenUsed="1"/>
+    <w:lsdException w:name="macro" w:semiHidden="1" w:unhideWhenUsed="1"/>
+    <w:lsdException w:name="toa heading" w:semiHidden="1" w:unhideWhenUsed="1"/>
+    <w:lsdException w:name="List" w:semiHidden="1" w:unhideWhenUsed="1"/>
+    <w:lsdException w:name="List Bullet" w:semiHidden="1" w:unhideWhenUsed="1"/>
+    <w:lsdException w:name="List Number" w:semiHidden="1" w:unhideWhenUsed="1"/>
+    <w:lsdException w:name="List 2" w:semiHidden="1" w:unhideWhenUsed="1"/>
+    <w:lsdException w:name="List 3" w:semiHidden="1" w:unhideWhenUsed="1"/>
+    <w:lsdException w:name="List 4" w:semiHidden="1" w:unhideWhenUsed="1"/>
+    <w:lsdException w:name="List 5" w:semiHidden="1" w:unhideWhenUsed="1"/>
+    <w:lsdException w:name="List Bullet 2" w:semiHidden="1" w:unhideWhenUsed="1"/>
+    <w:lsdException w:name="List Bullet 3" w:semiHidden="1" w:unhideWhenUsed="1"/>
+    <w:lsdException w:name="List Bullet 4" w:semiHidden="1" w:unhideWhenUsed="1"/>
+    <w:lsdException w:name="List Bullet 5" w:semiHidden="1" w:unhideWhenUsed="1"/>
+    <w:lsdException w:name="List Number 2" w:semiHidden="1" w:unhideWhenUsed="1"/>
+    <w:lsdException w:name="List Number 3" w:semiHidden="1" w:unhideWhenUsed="1"/>
+    <w:lsdException w:name="List Number 4" w:semiHidden="1" w:unhideWhenUsed="1"/>
+    <w:lsdException w:name="List Number 5" w:semiHidden="1" w:unhideWhenUsed="1"/>
+    <w:lsdException w:name="Title" w:uiPriority="10" w:qFormat="1"/>
+    <w:lsdException w:name="Closing" w:semiHidden="1" w:unhideWhenUsed="1"/>
+    <w:lsdException w:name="Signature" w:semiHidden="1" w:unhideWhenUsed="1"/>
+    <w:lsdException w:name="Default Paragraph Font" w:semiHidden="1" w:uiPriority="1" w:unhideWhenUsed="1"/>
+    <w:lsdException w:name="Body Text" w:semiHidden="1" w:unhideWhenUsed="1"/>
+    <w:lsdException w:name="Body Text Indent" w:semiHidden="1" w:unhideWhenUsed="1"/>
+    <w:lsdException w:name="List Continue" w:semiHidden="1" w:unhideWhenUsed="1"/>
+    <w:lsdException w:name="List Continue 2" w:semiHidden="1" w:unhideWhenUsed="1"/>
+    <w:lsdException w:name="List Continue 3" w:semiHidden="1" w:unhideWhenUsed="1"/>
+    <w:lsdException w:name="List Continue 4" w:semiHidden="1" w:unhideWhenUsed="1"/>
+    <w:lsdException w:name="List Continue 5" w:semiHidden="1" w:unhideWhenUsed="1"/>
+    <w:lsdException w:name="Message Header" w:semiHidden="1" w:unhideWhenUsed="1"/>
+    <w:lsdException w:name="Subtitle" w:uiPriority="11" w:qFormat="1"/>
+    <w:lsdException w:name="Salutation" w:semiHidden="1" w:unhideWhenUsed="1"/>
+    <w:lsdException w:name="Date" w:semiHidden="1" w:unhideWhenUsed="1"/>
+    <w:lsdException w:name="Body Text First Indent" w:semiHidden="1" w:unhideWhenUsed="1"/>
+    <w:lsdException w:name="Body Text First Indent 2" w:semiHidden="1" w:unhideWhenUsed="1"/>
+    <w:lsdException w:name="Note Heading" w:semiHidden="1" w:unhideWhenUsed="1"/>
+    <w:lsdException w:name="Body Text 2" w:semiHidden="1" w:unhideWhenUsed="1"/>
+    <w:lsdException w:name="Body Text 3" w:semiHidden="1" w:unhideWhenUsed="1"/>
+    <w:lsdException w:name="Body Text Indent 2" w:semiHidden="1" w:unhideWhenUsed="1"/>
+    <w:lsdException w:name="Body Text Indent 3" w:semiHidden="1" w:unhideWhenUsed="1"/>
+    <w:lsdException w:name="Block Text" w:semiHidden="1" w:unhideWhenUsed="1"/>
+    <w:lsdException w:name="Hyperlink" w:semiHidden="1" w:unhideWhenUsed="1"/>
+    <w:lsdException w:name="FollowedHyperlink" w:semiHidden="1" w:unhideWhenUsed="1"/>
+    <w:lsdException w:name="Strong" w:uiPriority="22" w:qFormat="1"/>
+    <w:lsdException w:name="Emphasis" w:uiPriority="20" w:qFormat="1"/>
+    <w:lsdException w:name="Document Map" w:semiHidden="1" w:unhideWhenUsed="1"/>
+    <w:lsdException w:name="Plain Text" w:semiHidden="1" w:unhideWhenUsed="1"/>
+    <w:lsdException w:name="E-mail Signature" w:semiHidden="1" w:unhideWhenUsed="1"/>
+    <w:lsdException w:name="HTML Top of Form" w:semiHidden="1" w:unhideWhenUsed="1"/>
+    <w:lsdException w:name="HTML Bottom of Form" w:semiHidden="1" w:unhideWhenUsed="1"/>
+    <w:lsdException w:name="Normal (Web)" w:semiHidden="1" w:unhideWhenUsed="1"/>
+    <w:lsdException w:name="HTML Acronym" w:semiHidden="1" w:unhideWhenUsed="1"/>
+    <w:lsdException w:name="HTML Address" w:semiHidden="1" w:unhideWhenUsed="1"/>
+    <w:lsdException w:name="HTML Cite" w:semiHidden="1" w:unhideWhenUsed="1"/>
+    <w:lsdException w:name="HTML Code" w:semiHidden="1" w:unhideWhenUsed="1"/>
+    <w:lsdException w:name="HTML Definition" w:semiHidden="1" w:unhideWhenUsed="1"/>
+    <w:lsdException w:name="HTML Keyboard" w:semiHidden="1" w:unhideWhenUsed="1"/>
+    <w:lsdException w:name="HTML Preformatted" w:semiHidden="1" w:unhideWhenUsed="1"/>
+    <w:lsdException w:name="HTML Sample" w:semiHidden="1" w:unhideWhenUsed="1"/>
+    <w:lsdException w:name="HTML Typewriter" w:semiHidden="1" w:unhideWhenUsed="1"/>
+    <w:lsdException w:name="HTML Variable" w:semiHidden="1" w:unhideWhenUsed="1"/>
+    <w:lsdException w:name="Normal Table" w:semiHidden="1" w:unhideWhenUsed="1"/>
+    <w:lsdException w:name="annotation subject" w:semiHidden="1" w:unhideWhenUsed="1"/>
+    <w:lsdException w:name="No List" w:semiHidden="1" w:unhideWhenUsed="1"/>
+    <w:lsdException w:name="Outline List 1" w:semiHidden="1" w:unhideWhenUsed="1"/>
+    <w:lsdException w:name="Outline List 2" w:semiHidden="1" w:unhideWhenUsed="1"/>
+    <w:lsdException w:name="Outline List 3" w:semiHidden="1" w:unhideWhenUsed="1"/>
+    <w:lsdException w:name="Table Simple 1" w:semiHidden="1" w:unhideWhenUsed="1"/>
+    <w:lsdException w:name="Table Simple 2" w:semiHidden="1" w:unhideWhenUsed="1"/>
+    <w:lsdException w:name="Table Simple 3" w:semiHidden="1" w:unhideWhenUsed="1"/>
+    <w:lsdException w:name="Table Classic 1" w:semiHidden="1" w:unhideWhenUsed="1"/>
+    <w:lsdException w:name="Table Classic 2" w:semiHidden="1" w:unhideWhenUsed="1"/>
+    <w:lsdException w:name="Table Classic 3" w:semiHidden="1" w:unhideWhenUsed="1"/>
+    <w:lsdException w:name="Table Classic 4" w:semiHidden="1" w:unhideWhenUsed="1"/>
+    <w:lsdException w:name="Table Colorful 1" w:semiHidden="1" w:unhideWhenUsed="1"/>
+    <w:lsdException w:name="Table Colorful 2" w:semiHidden="1" w:unhideWhenUsed="1"/>
+    <w:lsdException w:name="Table Colorful 3" w:semiHidden="1" w:unhideWhenUsed="1"/>
+    <w:lsdException w:name="Table Columns 1" w:semiHidden="1" w:unhideWhenUsed="1"/>
+    <w:lsdException w:name="Table Columns 2" w:semiHidden="1" w:unhideWhenUsed="1"/>
+    <w:lsdException w:name="Table Columns 3" w:semiHidden="1" w:unhideWhenUsed="1"/>
+    <w:lsdException w:name="Table Columns 4" w:semiHidden="1" w:unhideWhenUsed="1"/>
+    <w:lsdException w:name="Table Columns 5" w:semiHidden="1" w:unhideWhenUsed="1"/>
+    <w:lsdException w:name="Table Grid 1" w:semiHidden="1" w:unhideWhenUsed="1"/>
+    <w:lsdException w:name="Table Grid 2" w:semiHidden="1" w:unhideWhenUsed="1"/>
+    <w:lsdException w:name="Table Grid 3" w:semiHidden="1" w:unhideWhenUsed="1"/>
+    <w:lsdException w:name="Table Grid 4" w:semiHidden="1" w:unhideWhenUsed="1"/>
+    <w:lsdException w:name="Table Grid 5" w:semiHidden="1" w:unhideWhenUsed="1"/>
+    <w:lsdException w:name="Table Grid 6" w:semiHidden="1" w:unhideWhenUsed="1"/>
+    <w:lsdException w:name="Table Grid 7" w:semiHidden="1" w:unhideWhenUsed="1"/>
+    <w:lsdException w:name="Table Grid 8" w:semiHidden="1" w:unhideWhenUsed="1"/>
+    <w:lsdException w:name="Table List 1" w:semiHidden="1" w:unhideWhenUsed="1"/>
+    <w:lsdException w:name="Table List 2" w:semiHidden="1" w:unhideWhenUsed="1"/>
+    <w:lsdException w:name="Table List 3" w:semiHidden="1" w:unhideWhenUsed="1"/>
+    <w:lsdException w:name="Table List 4" w:semiHidden="1" w:unhideWhenUsed="1"/>
+    <w:lsdException w:name="Table List 5" w:semiHidden="1" w:unhideWhenUsed="1"/>
+    <w:lsdException w:name="Table List 6" w:semiHidden="1" w:unhideWhenUsed="1"/>
+    <w:lsdException w:name="Table List 7" w:semiHidden="1" w:unhideWhenUsed="1"/>
+    <w:lsdException w:name="Table List 8" w:semiHidden="1" w:unhideWhenUsed="1"/>
+    <w:lsdException w:name="Table 3D effects 1" w:semiHidden="1" w:unhideWhenUsed="1"/>
+    <w:lsdException w:name="Table 3D effects 2" w:semiHidden="1" w:unhideWhenUsed="1"/>
+    <w:lsdException w:name="Table 3D effects 3" w:semiHidden="1" w:unhideWhenUsed="1"/>
+    <w:lsdException w:name="Table Contemporary" w:semiHidden="1" w:unhideWhenUsed="1"/>
+    <w:lsdException w:name="Table Elegant" w:semiHidden="1" w:unhideWhenUsed="1"/>
+    <w:lsdException w:name="Table Professional" w:semiHidden="1" w:unhideWhenUsed="1"/>
+    <w:lsdException w:name="Table Subtle 1" w:semiHidden="1" w:unhideWhenUsed="1"/>
+    <w:lsdException w:name="Table Subtle 2" w:semiHidden="1" w:unhideWhenUsed="1"/>
+    <w:lsdException w:name="Table Web 1" w:semiHidden="1" w:unhideWhenUsed="1"/>
+    <w:lsdException w:name="Table Web 2" w:semiHidden="1" w:unhideWhenUsed="1"/>
+    <w:lsdException w:name="Table Web 3" w:semiHidden="1" w:unhideWhenUsed="1"/>
+    <w:lsdException w:name="Balloon Text" w:semiHidden="1" w:unhideWhenUsed="1"/>
+    <w:lsdException w:name="Table Grid" w:uiPriority="39"/>
+    <w:lsdException w:name="Table Theme" w:semiHidden="1" w:unhideWhenUsed="1"/>
+    <w:lsdException w:name="Placeholder Text" w:semiHidden="1"/>
+    <w:lsdException w:name="No Spacing" w:uiPriority="1" w:qFormat="1"/>
+    <w:lsdException w:name="Light Shading" w:uiPriority="60"/>
+    <w:lsdException w:name="Light List" w:uiPriority="61"/>
+    <w:lsdException w:name="Light Grid" w:uiPriority="62"/>
+    <w:lsdException w:name="Medium Shading 1" w:uiPriority="63"/>
+    <w:lsdException w:name="Medium Shading 2" w:uiPriority="64"/>
+    <w:lsdException w:name="Medium List 1" w:uiPriority="65"/>
+    <w:lsdException w:name="Medium List 2" w:uiPriority="66"/>
+    <w:lsdException w:name="Medium Grid 1" w:uiPriority="67"/>
+    <w:lsdException w:name="Medium Grid 2" w:uiPriority="68"/>
+    <w:lsdException w:name="Medium Grid 3" w:uiPriority="69"/>
+    <w:lsdException w:name="Dark List" w:uiPriority="70"/>
+    <w:lsdException w:name="Colorful Shading" w:uiPriority="71"/>
+    <w:lsdException w:name="Colorful List" w:uiPriority="72"/>
+    <w:lsdException w:name="Colorful Grid" w:uiPriority="73"/>
+    <w:lsdException w:name="Light Shading Accent 1" w:uiPriority="60"/>
+    <w:lsdException w:name="Light List Accent 1" w:uiPriority="61"/>
+    <w:lsdException w:name="Light Grid Accent 1" w:uiPriority="62"/>
+    <w:lsdException w:name="Medium Shading 1 Accent 1" w:uiPriority="63"/>
+    <w:lsdException w:name="Medium Shading 2 Accent 1" w:uiPriority="64"/>
+    <w:lsdException w:name="Medium List 1 Accent 1" w:uiPriority="65"/>
+    <w:lsdException w:name="Revision" w:semiHidden="1"/>
+    <w:lsdException w:name="List Paragraph" w:uiPriority="34" w:qFormat="1"/>
+    <w:lsdException w:name="Quote" w:uiPriority="29" w:qFormat="1"/>
+    <w:lsdException w:name="Intense Quote" w:uiPriority="30" w:qFormat="1"/>
+    <w:lsdException w:name="Medium List 2 Accent 1" w:uiPriority="66"/>
+    <w:lsdException w:name="Medium Grid 1 Accent 1" w:uiPriority="67"/>
+    <w:lsdException w:name="Medium Grid 2 Accent 1" w:uiPriority="68"/>
+    <w:lsdException w:name="Medium Grid 3 Accent 1" w:uiPriority="69"/>
+    <w:lsdException w:name="Dark List Accent 1" w:uiPriority="70"/>
+    <w:lsdException w:name="Colorful Shading Accent 1" w:uiPriority="71"/>
+    <w:lsdException w:name="Colorful List Accent 1" w:uiPriority="72"/>
+    <w:lsdException w:name="Colorful Grid Accent 1" w:uiPriority="73"/>
+    <w:lsdException w:name="Light Shading Accent 2" w:uiPriority="60"/>
+    <w:lsdException w:name="Light List Accent 2" w:uiPriority="61"/>
+    <w:lsdException w:name="Light Grid Accent 2" w:uiPriority="62"/>
+    <w:lsdException w:name="Medium Shading 1 Accent 2" w:uiPriority="63"/>
+    <w:lsdException w:name="Medium Shading 2 Accent 2" w:uiPriority="64"/>
+    <w:lsdException w:name="Medium List 1 Accent 2" w:uiPriority="65"/>
+    <w:lsdException w:name="Medium List 2 Accent 2" w:uiPriority="66"/>
+    <w:lsdException w:name="Medium Grid 1 Accent 2" w:uiPriority="67"/>
+    <w:lsdException w:name="Medium Grid 2 Accent 2" w:uiPriority="68"/>
+    <w:lsdException w:name="Medium Grid 3 Accent 2" w:uiPriority="69"/>
+    <w:lsdException w:name="Dark List Accent 2" w:uiPriority="70"/>
+    <w:lsdException w:name="Colorful Shading Accent 2" w:uiPriority="71"/>
+    <w:lsdException w:name="Colorful List Accent 2" w:uiPriority="72"/>
+    <w:lsdException w:name="Colorful Grid Accent 2" w:uiPriority="73"/>
+    <w:lsdException w:name="Light Shading Accent 3" w:uiPriority="60"/>
+    <w:lsdException w:name="Light List Accent 3" w:uiPriority="61"/>
+    <w:lsdException w:name="Light Grid Accent 3" w:uiPriority="62"/>
+    <w:lsdException w:name="Medium Shading 1 Accent 3" w:uiPriority="63"/>
+    <w:lsdException w:name="Medium Shading 2 Accent 3" w:uiPriority="64"/>
+    <w:lsdException w:name="Medium List 1 Accent 3" w:uiPriority="65"/>
+    <w:lsdException w:name="Medium List 2 Accent 3" w:uiPriority="66"/>
+    <w:lsdException w:name="Medium Grid 1 Accent 3" w:uiPriority="67"/>
+    <w:lsdException w:name="Medium Grid 2 Accent 3" w:uiPriority="68"/>
+    <w:lsdException w:name="Medium Grid 3 Accent 3" w:uiPriority="69"/>
+    <w:lsdException w:name="Dark List Accent 3" w:uiPriority="70"/>
+    <w:lsdException w:name="Colorful Shading Accent 3" w:uiPriority="71"/>
+    <w:lsdException w:name="Colorful List Accent 3" w:uiPriority="72"/>
+    <w:lsdException w:name="Colorful Grid Accent 3" w:uiPriority="73"/>
+    <w:lsdException w:name="Light Shading Accent 4" w:uiPriority="60"/>
+    <w:lsdException w:name="Light List Accent 4" w:uiPriority="61"/>
+    <w:lsdException w:name="Light Grid Accent 4" w:uiPriority="62"/>
+    <w:lsdException w:name="Medium Shading 1 Accent 4" w:uiPriority="63"/>
+    <w:lsdException w:name="Medium Shading 2 Accent 4" w:uiPriority="64"/>
+    <w:lsdException w:name="Medium List 1 Accent 4" w:uiPriority="65"/>
+    <w:lsdException w:name="Medium List 2 Accent 4" w:uiPriority="66"/>
+    <w:lsdException w:name="Medium Grid 1 Accent 4" w:uiPriority="67"/>
+    <w:lsdException w:name="Medium Grid 2 Accent 4" w:uiPriority="68"/>
+    <w:lsdException w:name="Medium Grid 3 Accent 4" w:uiPriority="69"/>
+    <w:lsdException w:name="Dark List Accent 4" w:uiPriority="70"/>
+    <w:lsdException w:name="Colorful Shading Accent 4" w:uiPriority="71"/>
+    <w:lsdException w:name="Colorful List Accent 4" w:uiPriority="72"/>
+    <w:lsdException w:name="Colorful Grid Accent 4" w:uiPriority="73"/>
+    <w:lsdException w:name="Light Shading Accent 5" w:uiPriority="60"/>
+    <w:lsdException w:name="Light List Accent 5" w:uiPriority="61"/>
+    <w:lsdException w:name="Light Grid Accent 5" w:uiPriority="62"/>
+    <w:lsdException w:name="Medium Shading 1 Accent 5" w:uiPriority="63"/>
+    <w:lsdException w:name="Medium Shading 2 Accent 5" w:uiPriority="64"/>
+    <w:lsdException w:name="Medium List 1 Accent 5" w:uiPriority="65"/>
+    <w:lsdException w:name="Medium List 2 Accent 5" w:uiPriority="66"/>
+    <w:lsdException w:name="Medium Grid 1 Accent 5" w:uiPriority="67"/>
+    <w:lsdException w:name="Medium Grid 2 Accent 5" w:uiPriority="68"/>
+    <w:lsdException w:name="Medium Grid 3 Accent 5" w:uiPriority="69"/>
+    <w:lsdException w:name="Dark List Accent 5" w:uiPriority="70"/>
+    <w:lsdException w:name="Colorful Shading Accent 5" w:uiPriority="71"/>
+    <w:lsdException w:name="Colorful List Accent 5" w:uiPriority="72"/>
+    <w:lsdException w:name="Colorful Grid Accent 5" w:uiPriority="73"/>
+    <w:lsdException w:name="Light Shading Accent 6" w:uiPriority="60"/>
+    <w:lsdException w:name="Light List Accent 6" w:uiPriority="61"/>
+    <w:lsdException w:name="Light Grid Accent 6" w:uiPriority="62"/>
+    <w:lsdException w:name="Medium Shading 1 Accent 6" w:uiPriority="63"/>
+    <w:lsdException w:name="Medium Shading 2 Accent 6" w:uiPriority="64"/>
+    <w:lsdException w:name="Medium List 1 Accent 6" w:uiPriority="65"/>
+    <w:lsdException w:name="Medium List 2 Accent 6" w:uiPriority="66"/>
+    <w:lsdException w:name="Medium Grid 1 Accent 6" w:uiPriority="67"/>
+    <w:lsdException w:name="Medium Grid 2 Accent 6" w:uiPriority="68"/>
+    <w:lsdException w:name="Medium Grid 3 Accent 6" w:uiPriority="69"/>
+    <w:lsdException w:name="Dark List Accent 6" w:uiPriority="70"/>
+    <w:lsdException w:name="Colorful Shading Accent 6" w:uiPriority="71"/>
+    <w:lsdException w:name="Colorful List Accent 6" w:uiPriority="72"/>
+    <w:lsdException w:name="Colorful Grid Accent 6" w:uiPriority="73"/>
+    <w:lsdException w:name="Subtle Emphasis" w:uiPriority="19" w:qFormat="1"/>
+    <w:lsdException w:name="Intense Emphasis" w:uiPriority="21" w:qFormat="1"/>
+    <w:lsdException w:name="Subtle Reference" w:uiPriority="31" w:qFormat="1"/>
+    <w:lsdException w:name="Intense Reference" w:uiPriority="32" w:qFormat="1"/>
+    <w:lsdException w:name="Book Title" w:uiPriority="33" w:qFormat="1"/>
+    <w:lsdException w:name="Bibliography" w:semiHidden="1" w:uiPriority="37" w:unhideWhenUsed="1"/>
+    <w:lsdException w:name="TOC Heading" w:semiHidden="1" w:uiPriority="39" w:unhideWhenUsed="1" w:qFormat="1"/>
+    <w:lsdException w:name="Grid Table 4" w:uiPriority="49"/>
+    <w:lsdException w:name="Grid Table 5 Dark" w:uiPriority="50"/>
+    <w:lsdException w:name="Grid Table 6 Colorful" w:uiPriority="51"/>
+    <w:lsdException w:name="Grid Table 7 Colorful" w:uiPriority="52"/>
+    <w:lsdException w:name="Grid Table 1 Light Accent 1" w:uiPriority="46"/>
+    <w:lsdException w:name="Grid Table 2 Accent 1" w:uiPriority="47"/>
+    <w:lsdException w:name="Grid Table 3 Accent 1" w:uiPriority="48"/>
+    <w:lsdException w:name="Grid Table 4 Accent 1" w:uiPriority="49"/>
+    <w:lsdException w:name="Grid Table 5 Dark Accent 1" w:uiPriority="50"/>
+    <w:lsdException w:name="Grid Table 6 Colorful Accent 1" w:uiPriority="51"/>
+    <w:lsdException w:name="Grid Table 7 Colorful Accent 1" w:uiPriority="52"/>
+    <w:lsdException w:name="Grid Table 1 Light Accent 2" w:uiPriority="46"/>
+    <w:lsdException w:name="Grid Table 2 Accent 2" w:uiPriority="47"/>
+    <w:lsdException w:name="Grid Table 3 Accent 2" w:uiPriority="48"/>
+    <w:lsdException w:name="Grid Table 4 Accent 2" w:uiPriority="49"/>
+    <w:lsdException w:name="Grid Table 5 Dark Accent 2" w:uiPriority="50"/>
+    <w:lsdException w:name="Grid Table 6 Colorful Accent 2" w:uiPriority="51"/>
+    <w:lsdException w:name="Grid Table 7 Colorful Accent 2" w:uiPriority="52"/>
+    <w:lsdException w:name="Grid Table 1 Light Accent 3" w:uiPriority="46"/>
+    <w:lsdException w:name="Grid Table 2 Accent 3" w:uiPriority="47"/>
+    <w:lsdException w:name="Grid Table 3 Accent 3" w:uiPriority="48"/>
+    <w:lsdException w:name="Grid Table 4 Accent 3" w:uiPriority="49"/>
+    <w:lsdException w:name="Grid Table 5 Dark Accent 3" w:uiPriority="50"/>
+    <w:lsdException w:name="Grid Table 6 Colorful Accent 3" w:uiPriority="51"/>
+    <w:lsdException w:name="Grid Table 7 Colorful Accent 3" w:uiPriority="52"/>
+    <w:lsdException w:name="Grid Table 1 Light Accent 4" w:uiPriority="46"/>
+    <w:lsdException w:name="Grid Table 2 Accent 4" w:uiPriority="47"/>
+    <w:lsdException w:name="Grid Table 3 Accent 4" w:uiPriority="48"/>
+    <w:lsdException w:name="Grid Table 4 Accent 4" w:uiPriority="49"/>
+    <w:lsdException w:name="Grid Table 5 Dark Accent 4" w:uiPriority="50"/>
+    <w:lsdException w:name="Grid Table 6 Colorful Accent 4" w:uiPriority="51"/>
+    <w:lsdException w:name="Grid Table 7 Colorful Accent 4" w:uiPriority="52"/>
+    <w:lsdException w:name="Grid Table 1 Light Accent 5" w:uiPriority="46"/>
+    <w:lsdException w:name="Grid Table 2 Accent 5" w:uiPriority="47"/>
+    <w:lsdException w:name="Grid Table 3 Accent 5" w:uiPriority="48"/>
+    <w:lsdException w:name="Grid Table 4 Accent 5" w:uiPriority="49"/>
+    <w:lsdException w:name="Grid Table 5 Dark Accent 5" w:uiPriority="50"/>
+    <w:lsdException w:name="Grid Table 6 Colorful Accent 5" w:uiPriority="51"/>
+    <w:lsdException w:name="Grid Table 7 Colorful Accent 5" w:uiPriority="52"/>
+    <w:lsdException w:name="Grid Table 1 Light Accent 6" w:uiPriority="46"/>
+    <w:lsdException w:name="Grid Table 2 Accent 6" w:uiPriority="47"/>
+    <w:lsdException w:name="Grid Table 3 Accent 6" w:uiPriority="48"/>
+    <w:lsdException w:name="Grid Table 4 Accent 6" w:uiPriority="49"/>
+    <w:lsdException w:name="Grid Table 5 Dark Accent 6" w:uiPriority="50"/>
+    <w:lsdException w:name="Grid Table 6 Colorful Accent 6" w:uiPriority="51"/>
+    <w:lsdException w:name="Grid Table 7 Colorful Accent 6" w:uiPriority="52"/>
+    <w:lsdException w:name="List Table 1 Light" w:uiPriority="46"/>
+    <w:lsdException w:name="List Table 2" w:uiPriority="47"/>
+    <w:lsdException w:name="List Table 3" w:uiPriority="48"/>
+    <w:lsdException w:name="List Table 4" w:uiPriority="49"/>
+    <w:lsdException w:name="List Table 5 Dark" w:uiPriority="50"/>
+    <w:lsdException w:name="List Table 6 Colorful" w:uiPriority="51"/>
+    <w:lsdException w:name="List Table 7 Colorful" w:uiPriority="52"/>
+    <w:lsdException w:name="List Table 1 Light Accent 1" w:uiPriority="46"/>
+    <w:lsdException w:name="List Table 2 Accent 1" w:uiPriority="47"/>
+    <w:lsdException w:name="List Table 3 Accent 1" w:uiPriority="48"/>
+    <w:lsdException w:name="List Table 4 Accent 1" w:uiPriority="49"/>
+    <w:lsdException w:name="List Table 5 Dark Accent 1" w:uiPriority="50"/>
+    <w:lsdException w:name="List Table 6 Colorful Accent 1" w:uiPriority="51"/>
+    <w:lsdException w:name="List Table 7 Colorful Accent 1" w:uiPriority="52"/>
+    <w:lsdException w:name="List Table 1 Light Accent 2" w:uiPriority="46"/>
+    <w:lsdException w:name="List Table 2 Accent 2" w:uiPriority="47"/>
+    <w:lsdException w:name="List Table 3 Accent 2" w:uiPriority="48"/>
+    <w:lsdException w:name="List Table 4 Accent 2" w:uiPriority="49"/>
+    <w:lsdException w:name="List Table 5 Dark Accent 2" w:uiPriority="50"/>
+    <w:lsdException w:name="List Table 6 Colorful Accent 2" w:uiPriority="51"/>
+    <w:lsdException w:name="List Table 7 Colorful Accent 2" w:uiPriority="52"/>
+    <w:lsdException w:name="List Table 1 Light Accent 3" w:uiPriority="46"/>
+    <w:lsdException w:name="List Table 2 Accent 3" w:uiPriority="47"/>
+    <w:lsdException w:name="List Table 3 Accent 3" w:uiPriority="48"/>
+    <w:lsdException w:name="List Table 4 Accent 3" w:uiPriority="49"/>
+    <w:lsdException w:name="List Table 5 Dark Accent 3" w:uiPriority="50"/>
+    <w:lsdException w:name="List Table 6 Colorful Accent 3" w:uiPriority="51"/>
+    <w:lsdException w:name="List Table 7 Colorful Accent 3" w:uiPriority="52"/>
+    <w:lsdException w:name="List Table 1 Light Accent 4" w:uiPriority="46"/>
+    <w:lsdException w:name="List Table 2 Accent 4" w:uiPriority="47"/>
+    <w:lsdException w:name="List Table 3 Accent 4" w:uiPriority="48"/>
+    <w:lsdException w:name="List Table 4 Accent 4" w:uiPriority="49"/>
+    <w:lsdException w:name="List Table 5 Dark Accent 4" w:uiPriority="50"/>
+    <w:lsdException w:name="List Table 6 Colorful Accent 4" w:uiPriority="51"/>
+    <w:lsdException w:name="List Table 7 Colorful Accent 4" w:uiPriority="52"/>
+    <w:lsdException w:name="List Table 1 Light Accent 5" w:uiPriority="46"/>
+    <w:lsdException w:name="List Table 2 Accent 5" w:uiPriority="47"/>
+    <w:lsdException w:name="List Table 3 Accent 5" w:uiPriority="48"/>
+    <w:lsdException w:name="List Table 4 Accent 5" w:uiPriority="49"/>
+    <w:lsdException w:name="List Table 5 Dark Accent 5" w:uiPriority="50"/>
+    <w:lsdException w:name="List Table 6 Colorful Accent 5" w:uiPriority="51"/>
+    <w:lsdException w:name="List Table 7 Colorful Accent 5" w:uiPriority="52"/>
+    <w:lsdException w:name="List Table 1 Light Accent 6" w:uiPriority="46"/>
+    <w:lsdException w:name="List Table 2 Accent 6" w:uiPriority="47"/>
+    <w:lsdException w:name="List Table 3 Accent 6" w:uiPriority="48"/>
+    <w:lsdException w:name="List Table 4 Accent 6" w:uiPriority="49"/>
+    <w:lsdException w:name="List Table 5 Dark Accent 6" w:uiPriority="50"/>
+    <w:lsdException w:name="List Table 6 Colorful Accent 6" w:uiPriority="51"/>
+    <w:lsdException w:name="List Table 7 Colorful Accent 6" w:uiPriority="52"/>
   </w:latentStyles>
   <w:style w:type="paragraph" w:default="1" w:styleId="Normal">
     <w:name w:val="Normal"/>
     <w:qFormat/>
   </w:style>
-  <w:style w:type="paragraph" w:styleId="Titre1">
+  <w:style w:type="paragraph" w:styleId="Heading1">
     <w:name w:val="heading 1"/>
     <w:basedOn w:val="Normal"/>
     <w:next w:val="Normal"/>
-    <w:link w:val="Titre1Car"/>
+    <w:link w:val="Heading1Char"/>
     <w:uiPriority w:val="9"/>
     <w:qFormat/>
     <w:rsid w:val="00F4393D"/>
@@ -9748,11 +10106,11 @@
       <w:szCs w:val="32"/>
     </w:rPr>
   </w:style>
-  <w:style w:type="paragraph" w:styleId="Titre2">
+  <w:style w:type="paragraph" w:styleId="Heading2">
     <w:name w:val="heading 2"/>
     <w:basedOn w:val="Normal"/>
     <w:next w:val="Normal"/>
-    <w:link w:val="Titre2Car"/>
+    <w:link w:val="Heading2Char"/>
     <w:uiPriority w:val="9"/>
     <w:unhideWhenUsed/>
     <w:qFormat/>
@@ -9770,11 +10128,11 @@
       <w:szCs w:val="26"/>
     </w:rPr>
   </w:style>
-  <w:style w:type="paragraph" w:styleId="Titre3">
+  <w:style w:type="paragraph" w:styleId="Heading3">
     <w:name w:val="heading 3"/>
     <w:basedOn w:val="Normal"/>
     <w:next w:val="Normal"/>
-    <w:link w:val="Titre3Car"/>
+    <w:link w:val="Heading3Char"/>
     <w:uiPriority w:val="9"/>
     <w:unhideWhenUsed/>
     <w:qFormat/>
@@ -9792,11 +10150,11 @@
       <w:szCs w:val="24"/>
     </w:rPr>
   </w:style>
-  <w:style w:type="paragraph" w:styleId="Titre4">
+  <w:style w:type="paragraph" w:styleId="Heading4">
     <w:name w:val="heading 4"/>
     <w:basedOn w:val="Normal"/>
     <w:next w:val="Normal"/>
-    <w:link w:val="Titre4Car"/>
+    <w:link w:val="Heading4Char"/>
     <w:uiPriority w:val="9"/>
     <w:unhideWhenUsed/>
     <w:qFormat/>
@@ -9816,11 +10174,11 @@
       <w:color w:val="E84C22" w:themeColor="accent1"/>
     </w:rPr>
   </w:style>
-  <w:style w:type="paragraph" w:styleId="Titre5">
+  <w:style w:type="paragraph" w:styleId="Heading5">
     <w:name w:val="heading 5"/>
     <w:basedOn w:val="Normal"/>
     <w:next w:val="Normal"/>
-    <w:link w:val="Titre5Car"/>
+    <w:link w:val="Heading5Char"/>
     <w:uiPriority w:val="9"/>
     <w:unhideWhenUsed/>
     <w:qFormat/>
@@ -9836,13 +10194,13 @@
       <w:color w:val="77230C" w:themeColor="accent1" w:themeShade="7F"/>
     </w:rPr>
   </w:style>
-  <w:style w:type="character" w:default="1" w:styleId="Policepardfaut">
+  <w:style w:type="character" w:default="1" w:styleId="DefaultParagraphFont">
     <w:name w:val="Default Paragraph Font"/>
     <w:uiPriority w:val="1"/>
     <w:semiHidden/>
     <w:unhideWhenUsed/>
   </w:style>
-  <w:style w:type="table" w:default="1" w:styleId="TableauNormal">
+  <w:style w:type="table" w:default="1" w:styleId="TableNormal">
     <w:name w:val="Normal Table"/>
     <w:uiPriority w:val="99"/>
     <w:semiHidden/>
@@ -9857,16 +10215,16 @@
       </w:tblCellMar>
     </w:tblPr>
   </w:style>
-  <w:style w:type="numbering" w:default="1" w:styleId="Aucuneliste">
+  <w:style w:type="numbering" w:default="1" w:styleId="NoList">
     <w:name w:val="No List"/>
     <w:uiPriority w:val="99"/>
     <w:semiHidden/>
     <w:unhideWhenUsed/>
   </w:style>
-  <w:style w:type="character" w:customStyle="1" w:styleId="Titre1Car">
-    <w:name w:val="Titre 1 Car"/>
-    <w:basedOn w:val="Policepardfaut"/>
-    <w:link w:val="Titre1"/>
+  <w:style w:type="character" w:customStyle="1" w:styleId="Heading1Char">
+    <w:name w:val="Heading 1 Char"/>
+    <w:basedOn w:val="DefaultParagraphFont"/>
+    <w:link w:val="Heading1"/>
     <w:uiPriority w:val="9"/>
     <w:rsid w:val="00F4393D"/>
     <w:rPr>
@@ -9876,11 +10234,11 @@
       <w:szCs w:val="32"/>
     </w:rPr>
   </w:style>
-  <w:style w:type="paragraph" w:styleId="Sous-titre">
+  <w:style w:type="paragraph" w:styleId="Subtitle">
     <w:name w:val="Subtitle"/>
     <w:basedOn w:val="Normal"/>
     <w:next w:val="Normal"/>
-    <w:link w:val="Sous-titreCar"/>
+    <w:link w:val="SubtitleChar"/>
     <w:uiPriority w:val="11"/>
     <w:qFormat/>
     <w:rsid w:val="00F4393D"/>
@@ -9895,10 +10253,10 @@
       <w:spacing w:val="15"/>
     </w:rPr>
   </w:style>
-  <w:style w:type="character" w:customStyle="1" w:styleId="Sous-titreCar">
-    <w:name w:val="Sous-titre Car"/>
-    <w:basedOn w:val="Policepardfaut"/>
-    <w:link w:val="Sous-titre"/>
+  <w:style w:type="character" w:customStyle="1" w:styleId="SubtitleChar">
+    <w:name w:val="Subtitle Char"/>
+    <w:basedOn w:val="DefaultParagraphFont"/>
+    <w:link w:val="Subtitle"/>
     <w:uiPriority w:val="11"/>
     <w:rsid w:val="00F4393D"/>
     <w:rPr>
@@ -9907,10 +10265,10 @@
       <w:spacing w:val="15"/>
     </w:rPr>
   </w:style>
-  <w:style w:type="paragraph" w:styleId="Notedebasdepage">
+  <w:style w:type="paragraph" w:styleId="FootnoteText">
     <w:name w:val="footnote text"/>
     <w:basedOn w:val="Normal"/>
-    <w:link w:val="NotedebasdepageCar"/>
+    <w:link w:val="FootnoteTextChar"/>
     <w:uiPriority w:val="99"/>
     <w:semiHidden/>
     <w:unhideWhenUsed/>
@@ -9923,10 +10281,10 @@
       <w:szCs w:val="20"/>
     </w:rPr>
   </w:style>
-  <w:style w:type="character" w:customStyle="1" w:styleId="NotedebasdepageCar">
-    <w:name w:val="Note de bas de page Car"/>
-    <w:basedOn w:val="Policepardfaut"/>
-    <w:link w:val="Notedebasdepage"/>
+  <w:style w:type="character" w:customStyle="1" w:styleId="FootnoteTextChar">
+    <w:name w:val="Footnote Text Char"/>
+    <w:basedOn w:val="DefaultParagraphFont"/>
+    <w:link w:val="FootnoteText"/>
     <w:uiPriority w:val="99"/>
     <w:semiHidden/>
     <w:rsid w:val="00F4393D"/>
@@ -9935,9 +10293,9 @@
       <w:szCs w:val="20"/>
     </w:rPr>
   </w:style>
-  <w:style w:type="character" w:styleId="Marquenotebasdepage">
+  <w:style w:type="character" w:styleId="FootnoteReference">
     <w:name w:val="footnote reference"/>
-    <w:basedOn w:val="Policepardfaut"/>
+    <w:basedOn w:val="DefaultParagraphFont"/>
     <w:uiPriority w:val="99"/>
     <w:semiHidden/>
     <w:unhideWhenUsed/>
@@ -9946,10 +10304,10 @@
       <w:vertAlign w:val="superscript"/>
     </w:rPr>
   </w:style>
-  <w:style w:type="paragraph" w:styleId="En-tte">
+  <w:style w:type="paragraph" w:styleId="Header">
     <w:name w:val="header"/>
     <w:basedOn w:val="Normal"/>
-    <w:link w:val="En-tteCar"/>
+    <w:link w:val="HeaderChar"/>
     <w:uiPriority w:val="99"/>
     <w:unhideWhenUsed/>
     <w:rsid w:val="00F4393D"/>
@@ -9961,17 +10319,17 @@
       <w:spacing w:after="0" w:line="240" w:lineRule="auto"/>
     </w:pPr>
   </w:style>
-  <w:style w:type="character" w:customStyle="1" w:styleId="En-tteCar">
-    <w:name w:val="En-tête Car"/>
-    <w:basedOn w:val="Policepardfaut"/>
-    <w:link w:val="En-tte"/>
+  <w:style w:type="character" w:customStyle="1" w:styleId="HeaderChar">
+    <w:name w:val="Header Char"/>
+    <w:basedOn w:val="DefaultParagraphFont"/>
+    <w:link w:val="Header"/>
     <w:uiPriority w:val="99"/>
     <w:rsid w:val="00F4393D"/>
   </w:style>
-  <w:style w:type="paragraph" w:styleId="Pieddepage">
+  <w:style w:type="paragraph" w:styleId="Footer">
     <w:name w:val="footer"/>
     <w:basedOn w:val="Normal"/>
-    <w:link w:val="PieddepageCar"/>
+    <w:link w:val="FooterChar"/>
     <w:uiPriority w:val="99"/>
     <w:unhideWhenUsed/>
     <w:rsid w:val="00F4393D"/>
@@ -9983,17 +10341,17 @@
       <w:spacing w:after="0" w:line="240" w:lineRule="auto"/>
     </w:pPr>
   </w:style>
-  <w:style w:type="character" w:customStyle="1" w:styleId="PieddepageCar">
-    <w:name w:val="Pied de page Car"/>
-    <w:basedOn w:val="Policepardfaut"/>
-    <w:link w:val="Pieddepage"/>
+  <w:style w:type="character" w:customStyle="1" w:styleId="FooterChar">
+    <w:name w:val="Footer Char"/>
+    <w:basedOn w:val="DefaultParagraphFont"/>
+    <w:link w:val="Footer"/>
     <w:uiPriority w:val="99"/>
     <w:rsid w:val="00F4393D"/>
   </w:style>
-  <w:style w:type="character" w:customStyle="1" w:styleId="Titre2Car">
-    <w:name w:val="Titre 2 Car"/>
-    <w:basedOn w:val="Policepardfaut"/>
-    <w:link w:val="Titre2"/>
+  <w:style w:type="character" w:customStyle="1" w:styleId="Heading2Char">
+    <w:name w:val="Heading 2 Char"/>
+    <w:basedOn w:val="DefaultParagraphFont"/>
+    <w:link w:val="Heading2"/>
     <w:uiPriority w:val="9"/>
     <w:rsid w:val="00F4393D"/>
     <w:rPr>
@@ -10003,7 +10361,7 @@
       <w:szCs w:val="26"/>
     </w:rPr>
   </w:style>
-  <w:style w:type="paragraph" w:styleId="Paragraphedeliste">
+  <w:style w:type="paragraph" w:styleId="ListParagraph">
     <w:name w:val="List Paragraph"/>
     <w:basedOn w:val="Normal"/>
     <w:uiPriority w:val="34"/>
@@ -10014,9 +10372,9 @@
       <w:contextualSpacing/>
     </w:pPr>
   </w:style>
-  <w:style w:type="paragraph" w:styleId="En-ttedetabledesmatires">
+  <w:style w:type="paragraph" w:styleId="TOCHeading">
     <w:name w:val="TOC Heading"/>
-    <w:basedOn w:val="Titre1"/>
+    <w:basedOn w:val="Heading1"/>
     <w:next w:val="Normal"/>
     <w:uiPriority w:val="39"/>
     <w:unhideWhenUsed/>
@@ -10029,7 +10387,7 @@
       <w:lang w:val="en-US"/>
     </w:rPr>
   </w:style>
-  <w:style w:type="paragraph" w:styleId="TM1">
+  <w:style w:type="paragraph" w:styleId="TOC1">
     <w:name w:val="toc 1"/>
     <w:basedOn w:val="Normal"/>
     <w:next w:val="Normal"/>
@@ -10044,7 +10402,7 @@
       <w:spacing w:after="100"/>
     </w:pPr>
   </w:style>
-  <w:style w:type="paragraph" w:styleId="TM2">
+  <w:style w:type="paragraph" w:styleId="TOC2">
     <w:name w:val="toc 2"/>
     <w:basedOn w:val="Normal"/>
     <w:next w:val="Normal"/>
@@ -10061,9 +10419,9 @@
       <w:ind w:left="220"/>
     </w:pPr>
   </w:style>
-  <w:style w:type="character" w:styleId="Lienhypertexte">
+  <w:style w:type="character" w:styleId="Hyperlink">
     <w:name w:val="Hyperlink"/>
-    <w:basedOn w:val="Policepardfaut"/>
+    <w:basedOn w:val="DefaultParagraphFont"/>
     <w:uiPriority w:val="99"/>
     <w:unhideWhenUsed/>
     <w:rsid w:val="00184111"/>
@@ -10072,10 +10430,10 @@
       <w:u w:val="single"/>
     </w:rPr>
   </w:style>
-  <w:style w:type="character" w:customStyle="1" w:styleId="Titre3Car">
-    <w:name w:val="Titre 3 Car"/>
-    <w:basedOn w:val="Policepardfaut"/>
-    <w:link w:val="Titre3"/>
+  <w:style w:type="character" w:customStyle="1" w:styleId="Heading3Char">
+    <w:name w:val="Heading 3 Char"/>
+    <w:basedOn w:val="DefaultParagraphFont"/>
+    <w:link w:val="Heading3"/>
     <w:uiPriority w:val="9"/>
     <w:rsid w:val="00184111"/>
     <w:rPr>
@@ -10085,7 +10443,7 @@
       <w:szCs w:val="24"/>
     </w:rPr>
   </w:style>
-  <w:style w:type="paragraph" w:styleId="TM3">
+  <w:style w:type="paragraph" w:styleId="TOC3">
     <w:name w:val="toc 3"/>
     <w:basedOn w:val="Normal"/>
     <w:next w:val="Normal"/>
@@ -10098,10 +10456,10 @@
       <w:ind w:left="440"/>
     </w:pPr>
   </w:style>
-  <w:style w:type="paragraph" w:styleId="Textedebulles">
+  <w:style w:type="paragraph" w:styleId="BalloonText">
     <w:name w:val="Balloon Text"/>
     <w:basedOn w:val="Normal"/>
-    <w:link w:val="TextedebullesCar"/>
+    <w:link w:val="BalloonTextChar"/>
     <w:uiPriority w:val="99"/>
     <w:semiHidden/>
     <w:unhideWhenUsed/>
@@ -10115,10 +10473,10 @@
       <w:szCs w:val="18"/>
     </w:rPr>
   </w:style>
-  <w:style w:type="character" w:customStyle="1" w:styleId="TextedebullesCar">
-    <w:name w:val="Texte de bulles Car"/>
-    <w:basedOn w:val="Policepardfaut"/>
-    <w:link w:val="Textedebulles"/>
+  <w:style w:type="character" w:customStyle="1" w:styleId="BalloonTextChar">
+    <w:name w:val="Balloon Text Char"/>
+    <w:basedOn w:val="DefaultParagraphFont"/>
+    <w:link w:val="BalloonText"/>
     <w:uiPriority w:val="99"/>
     <w:semiHidden/>
     <w:rsid w:val="00FC3C79"/>
@@ -10128,11 +10486,11 @@
       <w:szCs w:val="18"/>
     </w:rPr>
   </w:style>
-  <w:style w:type="paragraph" w:styleId="Titre">
+  <w:style w:type="paragraph" w:styleId="Title">
     <w:name w:val="Title"/>
     <w:basedOn w:val="Normal"/>
     <w:next w:val="Normal"/>
-    <w:link w:val="TitreCar"/>
+    <w:link w:val="TitleChar"/>
     <w:uiPriority w:val="10"/>
     <w:qFormat/>
     <w:rsid w:val="00CB0599"/>
@@ -10152,10 +10510,10 @@
       <w:szCs w:val="52"/>
     </w:rPr>
   </w:style>
-  <w:style w:type="character" w:customStyle="1" w:styleId="TitreCar">
-    <w:name w:val="Titre Car"/>
-    <w:basedOn w:val="Policepardfaut"/>
-    <w:link w:val="Titre"/>
+  <w:style w:type="character" w:customStyle="1" w:styleId="TitleChar">
+    <w:name w:val="Title Char"/>
+    <w:basedOn w:val="DefaultParagraphFont"/>
+    <w:link w:val="Title"/>
     <w:uiPriority w:val="10"/>
     <w:rsid w:val="00CB0599"/>
     <w:rPr>
@@ -10167,10 +10525,10 @@
       <w:szCs w:val="52"/>
     </w:rPr>
   </w:style>
-  <w:style w:type="character" w:customStyle="1" w:styleId="Titre4Car">
-    <w:name w:val="Titre 4 Car"/>
-    <w:basedOn w:val="Policepardfaut"/>
-    <w:link w:val="Titre4"/>
+  <w:style w:type="character" w:customStyle="1" w:styleId="Heading4Char">
+    <w:name w:val="Heading 4 Char"/>
+    <w:basedOn w:val="DefaultParagraphFont"/>
+    <w:link w:val="Heading4"/>
     <w:uiPriority w:val="9"/>
     <w:rsid w:val="00CB0599"/>
     <w:rPr>
@@ -10182,648 +10540,10 @@
       <w:color w:val="E84C22" w:themeColor="accent1"/>
     </w:rPr>
   </w:style>
-  <w:style w:type="character" w:customStyle="1" w:styleId="Titre5Car">
-    <w:name w:val="Titre 5 Car"/>
-    <w:basedOn w:val="Policepardfaut"/>
-    <w:link w:val="Titre5"/>
-    <w:uiPriority w:val="9"/>
-    <w:rsid w:val="00CB0599"/>
-    <w:rPr>
-      <w:rFonts w:asciiTheme="majorHAnsi" w:eastAsiaTheme="majorEastAsia" w:hAnsiTheme="majorHAnsi" w:cstheme="majorBidi"/>
-      <w:color w:val="77230C" w:themeColor="accent1" w:themeShade="7F"/>
-    </w:rPr>
-  </w:style>
-</w:styles>
-</file>
-
-<file path=word/stylesWithEffects.xml><?xml version="1.0" encoding="utf-8"?>
-<w:styles xmlns:wpc="http://schemas.microsoft.com/office/word/2010/wordprocessingCanvas" xmlns:mo="http://schemas.microsoft.com/office/mac/office/2008/main" xmlns:mc="http://schemas.openxmlformats.org/markup-compatibility/2006" xmlns:mv="urn:schemas-microsoft-com:mac:vml" xmlns:o="urn:schemas-microsoft-com:office:office" xmlns:r="http://schemas.openxmlformats.org/officeDocument/2006/relationships" xmlns:m="http://schemas.openxmlformats.org/officeDocument/2006/math" xmlns:v="urn:schemas-microsoft-com:vml" xmlns:wp14="http://schemas.microsoft.com/office/word/2010/wordprocessingDrawing" xmlns:wp="http://schemas.openxmlformats.org/drawingml/2006/wordprocessingDrawing" xmlns:w10="urn:schemas-microsoft-com:office:word" xmlns:w="http://schemas.openxmlformats.org/wordprocessingml/2006/main" xmlns:w14="http://schemas.microsoft.com/office/word/2010/wordml" xmlns:wpg="http://schemas.microsoft.com/office/word/2010/wordprocessingGroup" xmlns:wpi="http://schemas.microsoft.com/office/word/2010/wordprocessingInk" xmlns:wne="http://schemas.microsoft.com/office/word/2006/wordml" xmlns:wps="http://schemas.microsoft.com/office/word/2010/wordprocessingShape" mc:Ignorable="w14 wp14">
-  <w:docDefaults>
-    <w:rPrDefault>
-      <w:rPr>
-        <w:rFonts w:asciiTheme="minorHAnsi" w:eastAsiaTheme="minorHAnsi" w:hAnsiTheme="minorHAnsi" w:cstheme="minorBidi"/>
-        <w:sz w:val="22"/>
-        <w:szCs w:val="22"/>
-        <w:lang w:val="fr-FR" w:eastAsia="en-US" w:bidi="ar-SA"/>
-      </w:rPr>
-    </w:rPrDefault>
-    <w:pPrDefault>
-      <w:pPr>
-        <w:spacing w:after="160" w:line="259" w:lineRule="auto"/>
-      </w:pPr>
-    </w:pPrDefault>
-  </w:docDefaults>
-  <w:latentStyles w:defLockedState="0" w:defUIPriority="99" w:defSemiHidden="1" w:defUnhideWhenUsed="1" w:defQFormat="0" w:count="276">
-    <w:lsdException w:name="Normal" w:semiHidden="0" w:uiPriority="0" w:unhideWhenUsed="0" w:qFormat="1"/>
-    <w:lsdException w:name="heading 1" w:semiHidden="0" w:uiPriority="9" w:unhideWhenUsed="0" w:qFormat="1"/>
-    <w:lsdException w:name="heading 2" w:uiPriority="9" w:qFormat="1"/>
-    <w:lsdException w:name="heading 3" w:uiPriority="9" w:qFormat="1"/>
-    <w:lsdException w:name="heading 4" w:uiPriority="9" w:qFormat="1"/>
-    <w:lsdException w:name="heading 5" w:uiPriority="9" w:qFormat="1"/>
-    <w:lsdException w:name="heading 6" w:uiPriority="9" w:qFormat="1"/>
-    <w:lsdException w:name="heading 7" w:uiPriority="9" w:qFormat="1"/>
-    <w:lsdException w:name="heading 8" w:uiPriority="9" w:qFormat="1"/>
-    <w:lsdException w:name="heading 9" w:uiPriority="9" w:qFormat="1"/>
-    <w:lsdException w:name="toc 1" w:uiPriority="39"/>
-    <w:lsdException w:name="toc 2" w:uiPriority="39"/>
-    <w:lsdException w:name="toc 3" w:uiPriority="39"/>
-    <w:lsdException w:name="toc 4" w:uiPriority="39"/>
-    <w:lsdException w:name="toc 5" w:uiPriority="39"/>
-    <w:lsdException w:name="toc 6" w:uiPriority="39"/>
-    <w:lsdException w:name="toc 7" w:uiPriority="39"/>
-    <w:lsdException w:name="toc 8" w:uiPriority="39"/>
-    <w:lsdException w:name="toc 9" w:uiPriority="39"/>
-    <w:lsdException w:name="caption" w:uiPriority="35" w:qFormat="1"/>
-    <w:lsdException w:name="Title" w:semiHidden="0" w:uiPriority="10" w:unhideWhenUsed="0" w:qFormat="1"/>
-    <w:lsdException w:name="Default Paragraph Font" w:uiPriority="1"/>
-    <w:lsdException w:name="Subtitle" w:semiHidden="0" w:uiPriority="11" w:unhideWhenUsed="0" w:qFormat="1"/>
-    <w:lsdException w:name="Strong" w:semiHidden="0" w:uiPriority="22" w:unhideWhenUsed="0" w:qFormat="1"/>
-    <w:lsdException w:name="Emphasis" w:semiHidden="0" w:uiPriority="20" w:unhideWhenUsed="0" w:qFormat="1"/>
-    <w:lsdException w:name="Table Grid" w:semiHidden="0" w:uiPriority="39" w:unhideWhenUsed="0"/>
-    <w:lsdException w:name="Note Level 1" w:semiHidden="0" w:unhideWhenUsed="0"/>
-    <w:lsdException w:name="Note Level 2" w:semiHidden="0" w:unhideWhenUsed="0"/>
-    <w:lsdException w:name="Note Level 3" w:semiHidden="0" w:unhideWhenUsed="0"/>
-    <w:lsdException w:name="Note Level 4" w:semiHidden="0" w:unhideWhenUsed="0"/>
-    <w:lsdException w:name="Note Level 5" w:semiHidden="0" w:unhideWhenUsed="0"/>
-    <w:lsdException w:name="Note Level 6" w:semiHidden="0" w:unhideWhenUsed="0"/>
-    <w:lsdException w:name="Note Level 7" w:semiHidden="0" w:unhideWhenUsed="0"/>
-    <w:lsdException w:name="Note Level 8" w:semiHidden="0" w:unhideWhenUsed="0"/>
-    <w:lsdException w:name="Note Level 9" w:semiHidden="0" w:unhideWhenUsed="0"/>
-    <w:lsdException w:name="Placeholder Text" w:unhideWhenUsed="0"/>
-    <w:lsdException w:name="No Spacing" w:semiHidden="0" w:uiPriority="1" w:unhideWhenUsed="0" w:qFormat="1"/>
-    <w:lsdException w:name="Light Shading" w:semiHidden="0" w:uiPriority="60" w:unhideWhenUsed="0"/>
-    <w:lsdException w:name="Light List" w:semiHidden="0" w:uiPriority="61" w:unhideWhenUsed="0"/>
-    <w:lsdException w:name="Light Grid" w:semiHidden="0" w:uiPriority="62" w:unhideWhenUsed="0"/>
-    <w:lsdException w:name="Medium Shading 1" w:semiHidden="0" w:uiPriority="63" w:unhideWhenUsed="0"/>
-    <w:lsdException w:name="Medium Shading 2" w:semiHidden="0" w:uiPriority="64" w:unhideWhenUsed="0"/>
-    <w:lsdException w:name="Medium List 1" w:semiHidden="0" w:uiPriority="65" w:unhideWhenUsed="0"/>
-    <w:lsdException w:name="Medium List 2" w:semiHidden="0" w:uiPriority="66" w:unhideWhenUsed="0"/>
-    <w:lsdException w:name="Medium Grid 1" w:semiHidden="0" w:uiPriority="67" w:unhideWhenUsed="0"/>
-    <w:lsdException w:name="Medium Grid 2" w:semiHidden="0" w:uiPriority="68" w:unhideWhenUsed="0"/>
-    <w:lsdException w:name="Medium Grid 3" w:semiHidden="0" w:uiPriority="69" w:unhideWhenUsed="0"/>
-    <w:lsdException w:name="Dark List" w:semiHidden="0" w:uiPriority="70" w:unhideWhenUsed="0"/>
-    <w:lsdException w:name="Colorful Shading" w:semiHidden="0" w:uiPriority="71" w:unhideWhenUsed="0"/>
-    <w:lsdException w:name="Colorful List" w:semiHidden="0" w:uiPriority="72" w:unhideWhenUsed="0"/>
-    <w:lsdException w:name="Colorful Grid" w:semiHidden="0" w:uiPriority="73" w:unhideWhenUsed="0"/>
-    <w:lsdException w:name="Light Shading Accent 1" w:semiHidden="0" w:uiPriority="60" w:unhideWhenUsed="0"/>
-    <w:lsdException w:name="Light List Accent 1" w:semiHidden="0" w:uiPriority="61" w:unhideWhenUsed="0"/>
-    <w:lsdException w:name="Light Grid Accent 1" w:semiHidden="0" w:uiPriority="62" w:unhideWhenUsed="0"/>
-    <w:lsdException w:name="Medium Shading 1 Accent 1" w:semiHidden="0" w:uiPriority="63" w:unhideWhenUsed="0"/>
-    <w:lsdException w:name="Medium Shading 2 Accent 1" w:semiHidden="0" w:uiPriority="64" w:unhideWhenUsed="0"/>
-    <w:lsdException w:name="Medium List 1 Accent 1" w:semiHidden="0" w:uiPriority="65" w:unhideWhenUsed="0"/>
-    <w:lsdException w:name="Revision" w:unhideWhenUsed="0"/>
-    <w:lsdException w:name="List Paragraph" w:semiHidden="0" w:uiPriority="34" w:unhideWhenUsed="0" w:qFormat="1"/>
-    <w:lsdException w:name="Quote" w:semiHidden="0" w:uiPriority="29" w:unhideWhenUsed="0" w:qFormat="1"/>
-    <w:lsdException w:name="Intense Quote" w:semiHidden="0" w:uiPriority="30" w:unhideWhenUsed="0" w:qFormat="1"/>
-    <w:lsdException w:name="Medium List 2 Accent 1" w:semiHidden="0" w:uiPriority="66" w:unhideWhenUsed="0"/>
-    <w:lsdException w:name="Medium Grid 1 Accent 1" w:semiHidden="0" w:uiPriority="67" w:unhideWhenUsed="0"/>
-    <w:lsdException w:name="Medium Grid 2 Accent 1" w:semiHidden="0" w:uiPriority="68" w:unhideWhenUsed="0"/>
-    <w:lsdException w:name="Medium Grid 3 Accent 1" w:semiHidden="0" w:uiPriority="69" w:unhideWhenUsed="0"/>
-    <w:lsdException w:name="Dark List Accent 1" w:semiHidden="0" w:uiPriority="70" w:unhideWhenUsed="0"/>
-    <w:lsdException w:name="Colorful Shading Accent 1" w:semiHidden="0" w:uiPriority="71" w:unhideWhenUsed="0"/>
-    <w:lsdException w:name="Colorful List Accent 1" w:semiHidden="0" w:uiPriority="72" w:unhideWhenUsed="0"/>
-    <w:lsdException w:name="Colorful Grid Accent 1" w:semiHidden="0" w:uiPriority="73" w:unhideWhenUsed="0"/>
-    <w:lsdException w:name="Light Shading Accent 2" w:semiHidden="0" w:uiPriority="60" w:unhideWhenUsed="0"/>
-    <w:lsdException w:name="Light List Accent 2" w:semiHidden="0" w:uiPriority="61" w:unhideWhenUsed="0"/>
-    <w:lsdException w:name="Light Grid Accent 2" w:semiHidden="0" w:uiPriority="62" w:unhideWhenUsed="0"/>
-    <w:lsdException w:name="Medium Shading 1 Accent 2" w:semiHidden="0" w:uiPriority="63" w:unhideWhenUsed="0"/>
-    <w:lsdException w:name="Medium Shading 2 Accent 2" w:semiHidden="0" w:uiPriority="64" w:unhideWhenUsed="0"/>
-    <w:lsdException w:name="Medium List 1 Accent 2" w:semiHidden="0" w:uiPriority="65" w:unhideWhenUsed="0"/>
-    <w:lsdException w:name="Medium List 2 Accent 2" w:semiHidden="0" w:uiPriority="66" w:unhideWhenUsed="0"/>
-    <w:lsdException w:name="Medium Grid 1 Accent 2" w:semiHidden="0" w:uiPriority="67" w:unhideWhenUsed="0"/>
-    <w:lsdException w:name="Medium Grid 2 Accent 2" w:semiHidden="0" w:uiPriority="68" w:unhideWhenUsed="0"/>
-    <w:lsdException w:name="Medium Grid 3 Accent 2" w:semiHidden="0" w:uiPriority="69" w:unhideWhenUsed="0"/>
-    <w:lsdException w:name="Dark List Accent 2" w:semiHidden="0" w:uiPriority="70" w:unhideWhenUsed="0"/>
-    <w:lsdException w:name="Colorful Shading Accent 2" w:semiHidden="0" w:uiPriority="71" w:unhideWhenUsed="0"/>
-    <w:lsdException w:name="Colorful List Accent 2" w:semiHidden="0" w:uiPriority="72" w:unhideWhenUsed="0"/>
-    <w:lsdException w:name="Colorful Grid Accent 2" w:semiHidden="0" w:uiPriority="73" w:unhideWhenUsed="0"/>
-    <w:lsdException w:name="Light Shading Accent 3" w:semiHidden="0" w:uiPriority="60" w:unhideWhenUsed="0"/>
-    <w:lsdException w:name="Light List Accent 3" w:semiHidden="0" w:uiPriority="61" w:unhideWhenUsed="0"/>
-    <w:lsdException w:name="Light Grid Accent 3" w:semiHidden="0" w:uiPriority="62" w:unhideWhenUsed="0"/>
-    <w:lsdException w:name="Medium Shading 1 Accent 3" w:semiHidden="0" w:uiPriority="63" w:unhideWhenUsed="0"/>
-    <w:lsdException w:name="Medium Shading 2 Accent 3" w:semiHidden="0" w:uiPriority="64" w:unhideWhenUsed="0"/>
-    <w:lsdException w:name="Medium List 1 Accent 3" w:semiHidden="0" w:uiPriority="65" w:unhideWhenUsed="0"/>
-    <w:lsdException w:name="Medium List 2 Accent 3" w:semiHidden="0" w:uiPriority="66" w:unhideWhenUsed="0"/>
-    <w:lsdException w:name="Medium Grid 1 Accent 3" w:semiHidden="0" w:uiPriority="67" w:unhideWhenUsed="0"/>
-    <w:lsdException w:name="Medium Grid 2 Accent 3" w:semiHidden="0" w:uiPriority="68" w:unhideWhenUsed="0"/>
-    <w:lsdException w:name="Medium Grid 3 Accent 3" w:semiHidden="0" w:uiPriority="69" w:unhideWhenUsed="0"/>
-    <w:lsdException w:name="Dark List Accent 3" w:semiHidden="0" w:uiPriority="70" w:unhideWhenUsed="0"/>
-    <w:lsdException w:name="Colorful Shading Accent 3" w:semiHidden="0" w:uiPriority="71" w:unhideWhenUsed="0"/>
-    <w:lsdException w:name="Colorful List Accent 3" w:semiHidden="0" w:uiPriority="72" w:unhideWhenUsed="0"/>
-    <w:lsdException w:name="Colorful Grid Accent 3" w:semiHidden="0" w:uiPriority="73" w:unhideWhenUsed="0"/>
-    <w:lsdException w:name="Light Shading Accent 4" w:semiHidden="0" w:uiPriority="60" w:unhideWhenUsed="0"/>
-    <w:lsdException w:name="Light List Accent 4" w:semiHidden="0" w:uiPriority="61" w:unhideWhenUsed="0"/>
-    <w:lsdException w:name="Light Grid Accent 4" w:semiHidden="0" w:uiPriority="62" w:unhideWhenUsed="0"/>
-    <w:lsdException w:name="Medium Shading 1 Accent 4" w:semiHidden="0" w:uiPriority="63" w:unhideWhenUsed="0"/>
-    <w:lsdException w:name="Medium Shading 2 Accent 4" w:semiHidden="0" w:uiPriority="64" w:unhideWhenUsed="0"/>
-    <w:lsdException w:name="Medium List 1 Accent 4" w:semiHidden="0" w:uiPriority="65" w:unhideWhenUsed="0"/>
-    <w:lsdException w:name="Medium List 2 Accent 4" w:semiHidden="0" w:uiPriority="66" w:unhideWhenUsed="0"/>
-    <w:lsdException w:name="Medium Grid 1 Accent 4" w:semiHidden="0" w:uiPriority="67" w:unhideWhenUsed="0"/>
-    <w:lsdException w:name="Medium Grid 2 Accent 4" w:semiHidden="0" w:uiPriority="68" w:unhideWhenUsed="0"/>
-    <w:lsdException w:name="Medium Grid 3 Accent 4" w:semiHidden="0" w:uiPriority="69" w:unhideWhenUsed="0"/>
-    <w:lsdException w:name="Dark List Accent 4" w:semiHidden="0" w:uiPriority="70" w:unhideWhenUsed="0"/>
-    <w:lsdException w:name="Colorful Shading Accent 4" w:semiHidden="0" w:uiPriority="71" w:unhideWhenUsed="0"/>
-    <w:lsdException w:name="Colorful List Accent 4" w:semiHidden="0" w:uiPriority="72" w:unhideWhenUsed="0"/>
-    <w:lsdException w:name="Colorful Grid Accent 4" w:semiHidden="0" w:uiPriority="73" w:unhideWhenUsed="0"/>
-    <w:lsdException w:name="Light Shading Accent 5" w:semiHidden="0" w:uiPriority="60" w:unhideWhenUsed="0"/>
-    <w:lsdException w:name="Light List Accent 5" w:semiHidden="0" w:uiPriority="61" w:unhideWhenUsed="0"/>
-    <w:lsdException w:name="Light Grid Accent 5" w:semiHidden="0" w:uiPriority="62" w:unhideWhenUsed="0"/>
-    <w:lsdException w:name="Medium Shading 1 Accent 5" w:semiHidden="0" w:uiPriority="63" w:unhideWhenUsed="0"/>
-    <w:lsdException w:name="Medium Shading 2 Accent 5" w:semiHidden="0" w:uiPriority="64" w:unhideWhenUsed="0"/>
-    <w:lsdException w:name="Medium List 1 Accent 5" w:semiHidden="0" w:uiPriority="65" w:unhideWhenUsed="0"/>
-    <w:lsdException w:name="Medium List 2 Accent 5" w:semiHidden="0" w:uiPriority="66" w:unhideWhenUsed="0"/>
-    <w:lsdException w:name="Medium Grid 1 Accent 5" w:semiHidden="0" w:uiPriority="67" w:unhideWhenUsed="0"/>
-    <w:lsdException w:name="Medium Grid 2 Accent 5" w:semiHidden="0" w:uiPriority="68" w:unhideWhenUsed="0"/>
-    <w:lsdException w:name="Medium Grid 3 Accent 5" w:semiHidden="0" w:uiPriority="69" w:unhideWhenUsed="0"/>
-    <w:lsdException w:name="Dark List Accent 5" w:semiHidden="0" w:uiPriority="70" w:unhideWhenUsed="0"/>
-    <w:lsdException w:name="Colorful Shading Accent 5" w:semiHidden="0" w:uiPriority="71" w:unhideWhenUsed="0"/>
-    <w:lsdException w:name="Colorful List Accent 5" w:semiHidden="0" w:uiPriority="72" w:unhideWhenUsed="0"/>
-    <w:lsdException w:name="Colorful Grid Accent 5" w:semiHidden="0" w:uiPriority="73" w:unhideWhenUsed="0"/>
-    <w:lsdException w:name="Light Shading Accent 6" w:semiHidden="0" w:uiPriority="60" w:unhideWhenUsed="0"/>
-    <w:lsdException w:name="Light List Accent 6" w:semiHidden="0" w:uiPriority="61" w:unhideWhenUsed="0"/>
-    <w:lsdException w:name="Light Grid Accent 6" w:semiHidden="0" w:uiPriority="62" w:unhideWhenUsed="0"/>
-    <w:lsdException w:name="Medium Shading 1 Accent 6" w:semiHidden="0" w:uiPriority="63" w:unhideWhenUsed="0"/>
-    <w:lsdException w:name="Medium Shading 2 Accent 6" w:semiHidden="0" w:uiPriority="64" w:unhideWhenUsed="0"/>
-    <w:lsdException w:name="Medium List 1 Accent 6" w:semiHidden="0" w:uiPriority="65" w:unhideWhenUsed="0"/>
-    <w:lsdException w:name="Medium List 2 Accent 6" w:semiHidden="0" w:uiPriority="66" w:unhideWhenUsed="0"/>
-    <w:lsdException w:name="Medium Grid 1 Accent 6" w:semiHidden="0" w:uiPriority="67" w:unhideWhenUsed="0"/>
-    <w:lsdException w:name="Medium Grid 2 Accent 6" w:semiHidden="0" w:uiPriority="68" w:unhideWhenUsed="0"/>
-    <w:lsdException w:name="Medium Grid 3 Accent 6" w:semiHidden="0" w:uiPriority="69" w:unhideWhenUsed="0"/>
-    <w:lsdException w:name="Dark List Accent 6" w:semiHidden="0" w:uiPriority="70" w:unhideWhenUsed="0"/>
-    <w:lsdException w:name="Colorful Shading Accent 6" w:semiHidden="0" w:uiPriority="71" w:unhideWhenUsed="0"/>
-    <w:lsdException w:name="Colorful List Accent 6" w:semiHidden="0" w:uiPriority="72" w:unhideWhenUsed="0"/>
-    <w:lsdException w:name="Colorful Grid Accent 6" w:semiHidden="0" w:uiPriority="73" w:unhideWhenUsed="0"/>
-    <w:lsdException w:name="Subtle Emphasis" w:semiHidden="0" w:uiPriority="19" w:unhideWhenUsed="0" w:qFormat="1"/>
-    <w:lsdException w:name="Intense Emphasis" w:semiHidden="0" w:uiPriority="21" w:unhideWhenUsed="0" w:qFormat="1"/>
-    <w:lsdException w:name="Subtle Reference" w:semiHidden="0" w:uiPriority="31" w:unhideWhenUsed="0" w:qFormat="1"/>
-    <w:lsdException w:name="Intense Reference" w:semiHidden="0" w:uiPriority="32" w:unhideWhenUsed="0" w:qFormat="1"/>
-    <w:lsdException w:name="Book Title" w:semiHidden="0" w:uiPriority="33" w:unhideWhenUsed="0" w:qFormat="1"/>
-    <w:lsdException w:name="Bibliography" w:uiPriority="37"/>
-    <w:lsdException w:name="TOC Heading" w:uiPriority="39" w:qFormat="1"/>
-  </w:latentStyles>
-  <w:style w:type="paragraph" w:default="1" w:styleId="Normal">
-    <w:name w:val="Normal"/>
-    <w:qFormat/>
-  </w:style>
-  <w:style w:type="paragraph" w:styleId="Titre1">
-    <w:name w:val="heading 1"/>
-    <w:basedOn w:val="Normal"/>
-    <w:next w:val="Normal"/>
-    <w:link w:val="Titre1Car"/>
-    <w:uiPriority w:val="9"/>
-    <w:qFormat/>
-    <w:rsid w:val="00F4393D"/>
-    <w:pPr>
-      <w:keepNext/>
-      <w:keepLines/>
-      <w:spacing w:before="240" w:after="0"/>
-      <w:outlineLvl w:val="0"/>
-    </w:pPr>
-    <w:rPr>
-      <w:rFonts w:asciiTheme="majorHAnsi" w:eastAsiaTheme="majorEastAsia" w:hAnsiTheme="majorHAnsi" w:cstheme="majorBidi"/>
-      <w:color w:val="B43412" w:themeColor="accent1" w:themeShade="BF"/>
-      <w:sz w:val="32"/>
-      <w:szCs w:val="32"/>
-    </w:rPr>
-  </w:style>
-  <w:style w:type="paragraph" w:styleId="Titre2">
-    <w:name w:val="heading 2"/>
-    <w:basedOn w:val="Normal"/>
-    <w:next w:val="Normal"/>
-    <w:link w:val="Titre2Car"/>
-    <w:uiPriority w:val="9"/>
-    <w:unhideWhenUsed/>
-    <w:qFormat/>
-    <w:rsid w:val="00F4393D"/>
-    <w:pPr>
-      <w:keepNext/>
-      <w:keepLines/>
-      <w:spacing w:before="40" w:after="0"/>
-      <w:outlineLvl w:val="1"/>
-    </w:pPr>
-    <w:rPr>
-      <w:rFonts w:asciiTheme="majorHAnsi" w:eastAsiaTheme="majorEastAsia" w:hAnsiTheme="majorHAnsi" w:cstheme="majorBidi"/>
-      <w:color w:val="B43412" w:themeColor="accent1" w:themeShade="BF"/>
-      <w:sz w:val="26"/>
-      <w:szCs w:val="26"/>
-    </w:rPr>
-  </w:style>
-  <w:style w:type="paragraph" w:styleId="Titre3">
-    <w:name w:val="heading 3"/>
-    <w:basedOn w:val="Normal"/>
-    <w:next w:val="Normal"/>
-    <w:link w:val="Titre3Car"/>
-    <w:uiPriority w:val="9"/>
-    <w:unhideWhenUsed/>
-    <w:qFormat/>
-    <w:rsid w:val="00184111"/>
-    <w:pPr>
-      <w:keepNext/>
-      <w:keepLines/>
-      <w:spacing w:before="40" w:after="0"/>
-      <w:outlineLvl w:val="2"/>
-    </w:pPr>
-    <w:rPr>
-      <w:rFonts w:asciiTheme="majorHAnsi" w:eastAsiaTheme="majorEastAsia" w:hAnsiTheme="majorHAnsi" w:cstheme="majorBidi"/>
-      <w:color w:val="77230C" w:themeColor="accent1" w:themeShade="7F"/>
-      <w:sz w:val="24"/>
-      <w:szCs w:val="24"/>
-    </w:rPr>
-  </w:style>
-  <w:style w:type="paragraph" w:styleId="Titre4">
-    <w:name w:val="heading 4"/>
-    <w:basedOn w:val="Normal"/>
-    <w:next w:val="Normal"/>
-    <w:link w:val="Titre4Car"/>
-    <w:uiPriority w:val="9"/>
-    <w:unhideWhenUsed/>
-    <w:qFormat/>
-    <w:rsid w:val="00CB0599"/>
-    <w:pPr>
-      <w:keepNext/>
-      <w:keepLines/>
-      <w:spacing w:before="200" w:after="0"/>
-      <w:outlineLvl w:val="3"/>
-    </w:pPr>
-    <w:rPr>
-      <w:rFonts w:asciiTheme="majorHAnsi" w:eastAsiaTheme="majorEastAsia" w:hAnsiTheme="majorHAnsi" w:cstheme="majorBidi"/>
-      <w:b/>
-      <w:bCs/>
-      <w:i/>
-      <w:iCs/>
-      <w:color w:val="E84C22" w:themeColor="accent1"/>
-    </w:rPr>
-  </w:style>
-  <w:style w:type="paragraph" w:styleId="Titre5">
-    <w:name w:val="heading 5"/>
-    <w:basedOn w:val="Normal"/>
-    <w:next w:val="Normal"/>
-    <w:link w:val="Titre5Car"/>
-    <w:uiPriority w:val="9"/>
-    <w:unhideWhenUsed/>
-    <w:qFormat/>
-    <w:rsid w:val="00CB0599"/>
-    <w:pPr>
-      <w:keepNext/>
-      <w:keepLines/>
-      <w:spacing w:before="200" w:after="0"/>
-      <w:outlineLvl w:val="4"/>
-    </w:pPr>
-    <w:rPr>
-      <w:rFonts w:asciiTheme="majorHAnsi" w:eastAsiaTheme="majorEastAsia" w:hAnsiTheme="majorHAnsi" w:cstheme="majorBidi"/>
-      <w:color w:val="77230C" w:themeColor="accent1" w:themeShade="7F"/>
-    </w:rPr>
-  </w:style>
-  <w:style w:type="character" w:default="1" w:styleId="Policepardfaut">
-    <w:name w:val="Default Paragraph Font"/>
-    <w:uiPriority w:val="1"/>
-    <w:semiHidden/>
-    <w:unhideWhenUsed/>
-  </w:style>
-  <w:style w:type="table" w:default="1" w:styleId="TableauNormal">
-    <w:name w:val="Normal Table"/>
-    <w:uiPriority w:val="99"/>
-    <w:semiHidden/>
-    <w:unhideWhenUsed/>
-    <w:tblPr>
-      <w:tblInd w:w="0" w:type="dxa"/>
-      <w:tblCellMar>
-        <w:top w:w="0" w:type="dxa"/>
-        <w:left w:w="108" w:type="dxa"/>
-        <w:bottom w:w="0" w:type="dxa"/>
-        <w:right w:w="108" w:type="dxa"/>
-      </w:tblCellMar>
-    </w:tblPr>
-  </w:style>
-  <w:style w:type="numbering" w:default="1" w:styleId="Aucuneliste">
-    <w:name w:val="No List"/>
-    <w:uiPriority w:val="99"/>
-    <w:semiHidden/>
-    <w:unhideWhenUsed/>
-  </w:style>
-  <w:style w:type="character" w:customStyle="1" w:styleId="Titre1Car">
-    <w:name w:val="Titre 1 Car"/>
-    <w:basedOn w:val="Policepardfaut"/>
-    <w:link w:val="Titre1"/>
-    <w:uiPriority w:val="9"/>
-    <w:rsid w:val="00F4393D"/>
-    <w:rPr>
-      <w:rFonts w:asciiTheme="majorHAnsi" w:eastAsiaTheme="majorEastAsia" w:hAnsiTheme="majorHAnsi" w:cstheme="majorBidi"/>
-      <w:color w:val="B43412" w:themeColor="accent1" w:themeShade="BF"/>
-      <w:sz w:val="32"/>
-      <w:szCs w:val="32"/>
-    </w:rPr>
-  </w:style>
-  <w:style w:type="paragraph" w:styleId="Sous-titre">
-    <w:name w:val="Subtitle"/>
-    <w:basedOn w:val="Normal"/>
-    <w:next w:val="Normal"/>
-    <w:link w:val="Sous-titreCar"/>
-    <w:uiPriority w:val="11"/>
-    <w:qFormat/>
-    <w:rsid w:val="00F4393D"/>
-    <w:pPr>
-      <w:numPr>
-        <w:ilvl w:val="1"/>
-      </w:numPr>
-    </w:pPr>
-    <w:rPr>
-      <w:rFonts w:eastAsiaTheme="minorEastAsia"/>
-      <w:color w:val="5A5A5A" w:themeColor="text1" w:themeTint="A5"/>
-      <w:spacing w:val="15"/>
-    </w:rPr>
-  </w:style>
-  <w:style w:type="character" w:customStyle="1" w:styleId="Sous-titreCar">
-    <w:name w:val="Sous-titre Car"/>
-    <w:basedOn w:val="Policepardfaut"/>
-    <w:link w:val="Sous-titre"/>
-    <w:uiPriority w:val="11"/>
-    <w:rsid w:val="00F4393D"/>
-    <w:rPr>
-      <w:rFonts w:eastAsiaTheme="minorEastAsia"/>
-      <w:color w:val="5A5A5A" w:themeColor="text1" w:themeTint="A5"/>
-      <w:spacing w:val="15"/>
-    </w:rPr>
-  </w:style>
-  <w:style w:type="paragraph" w:styleId="Notedebasdepage">
-    <w:name w:val="footnote text"/>
-    <w:basedOn w:val="Normal"/>
-    <w:link w:val="NotedebasdepageCar"/>
-    <w:uiPriority w:val="99"/>
-    <w:semiHidden/>
-    <w:unhideWhenUsed/>
-    <w:rsid w:val="00F4393D"/>
-    <w:pPr>
-      <w:spacing w:after="0" w:line="240" w:lineRule="auto"/>
-    </w:pPr>
-    <w:rPr>
-      <w:sz w:val="20"/>
-      <w:szCs w:val="20"/>
-    </w:rPr>
-  </w:style>
-  <w:style w:type="character" w:customStyle="1" w:styleId="NotedebasdepageCar">
-    <w:name w:val="Note de bas de page Car"/>
-    <w:basedOn w:val="Policepardfaut"/>
-    <w:link w:val="Notedebasdepage"/>
-    <w:uiPriority w:val="99"/>
-    <w:semiHidden/>
-    <w:rsid w:val="00F4393D"/>
-    <w:rPr>
-      <w:sz w:val="20"/>
-      <w:szCs w:val="20"/>
-    </w:rPr>
-  </w:style>
-  <w:style w:type="character" w:styleId="Marquenotebasdepage">
-    <w:name w:val="footnote reference"/>
-    <w:basedOn w:val="Policepardfaut"/>
-    <w:uiPriority w:val="99"/>
-    <w:semiHidden/>
-    <w:unhideWhenUsed/>
-    <w:rsid w:val="00F4393D"/>
-    <w:rPr>
-      <w:vertAlign w:val="superscript"/>
-    </w:rPr>
-  </w:style>
-  <w:style w:type="paragraph" w:styleId="En-tte">
-    <w:name w:val="header"/>
-    <w:basedOn w:val="Normal"/>
-    <w:link w:val="En-tteCar"/>
-    <w:uiPriority w:val="99"/>
-    <w:unhideWhenUsed/>
-    <w:rsid w:val="00F4393D"/>
-    <w:pPr>
-      <w:tabs>
-        <w:tab w:val="center" w:pos="4536"/>
-        <w:tab w:val="right" w:pos="9072"/>
-      </w:tabs>
-      <w:spacing w:after="0" w:line="240" w:lineRule="auto"/>
-    </w:pPr>
-  </w:style>
-  <w:style w:type="character" w:customStyle="1" w:styleId="En-tteCar">
-    <w:name w:val="En-tête Car"/>
-    <w:basedOn w:val="Policepardfaut"/>
-    <w:link w:val="En-tte"/>
-    <w:uiPriority w:val="99"/>
-    <w:rsid w:val="00F4393D"/>
-  </w:style>
-  <w:style w:type="paragraph" w:styleId="Pieddepage">
-    <w:name w:val="footer"/>
-    <w:basedOn w:val="Normal"/>
-    <w:link w:val="PieddepageCar"/>
-    <w:uiPriority w:val="99"/>
-    <w:unhideWhenUsed/>
-    <w:rsid w:val="00F4393D"/>
-    <w:pPr>
-      <w:tabs>
-        <w:tab w:val="center" w:pos="4536"/>
-        <w:tab w:val="right" w:pos="9072"/>
-      </w:tabs>
-      <w:spacing w:after="0" w:line="240" w:lineRule="auto"/>
-    </w:pPr>
-  </w:style>
-  <w:style w:type="character" w:customStyle="1" w:styleId="PieddepageCar">
-    <w:name w:val="Pied de page Car"/>
-    <w:basedOn w:val="Policepardfaut"/>
-    <w:link w:val="Pieddepage"/>
-    <w:uiPriority w:val="99"/>
-    <w:rsid w:val="00F4393D"/>
-  </w:style>
-  <w:style w:type="character" w:customStyle="1" w:styleId="Titre2Car">
-    <w:name w:val="Titre 2 Car"/>
-    <w:basedOn w:val="Policepardfaut"/>
-    <w:link w:val="Titre2"/>
-    <w:uiPriority w:val="9"/>
-    <w:rsid w:val="00F4393D"/>
-    <w:rPr>
-      <w:rFonts w:asciiTheme="majorHAnsi" w:eastAsiaTheme="majorEastAsia" w:hAnsiTheme="majorHAnsi" w:cstheme="majorBidi"/>
-      <w:color w:val="B43412" w:themeColor="accent1" w:themeShade="BF"/>
-      <w:sz w:val="26"/>
-      <w:szCs w:val="26"/>
-    </w:rPr>
-  </w:style>
-  <w:style w:type="paragraph" w:styleId="Paragraphedeliste">
-    <w:name w:val="List Paragraph"/>
-    <w:basedOn w:val="Normal"/>
-    <w:uiPriority w:val="34"/>
-    <w:qFormat/>
-    <w:rsid w:val="00184111"/>
-    <w:pPr>
-      <w:ind w:left="720"/>
-      <w:contextualSpacing/>
-    </w:pPr>
-  </w:style>
-  <w:style w:type="paragraph" w:styleId="En-ttedetabledesmatires">
-    <w:name w:val="TOC Heading"/>
-    <w:basedOn w:val="Titre1"/>
-    <w:next w:val="Normal"/>
-    <w:uiPriority w:val="39"/>
-    <w:unhideWhenUsed/>
-    <w:qFormat/>
-    <w:rsid w:val="00184111"/>
-    <w:pPr>
-      <w:outlineLvl w:val="9"/>
-    </w:pPr>
-    <w:rPr>
-      <w:lang w:val="en-US"/>
-    </w:rPr>
-  </w:style>
-  <w:style w:type="paragraph" w:styleId="TM1">
-    <w:name w:val="toc 1"/>
-    <w:basedOn w:val="Normal"/>
-    <w:next w:val="Normal"/>
-    <w:autoRedefine/>
-    <w:uiPriority w:val="39"/>
-    <w:unhideWhenUsed/>
-    <w:rsid w:val="00120CFF"/>
-    <w:pPr>
-      <w:tabs>
-        <w:tab w:val="right" w:leader="dot" w:pos="9736"/>
-      </w:tabs>
-      <w:spacing w:after="100"/>
-    </w:pPr>
-  </w:style>
-  <w:style w:type="paragraph" w:styleId="TM2">
-    <w:name w:val="toc 2"/>
-    <w:basedOn w:val="Normal"/>
-    <w:next w:val="Normal"/>
-    <w:autoRedefine/>
-    <w:uiPriority w:val="39"/>
-    <w:unhideWhenUsed/>
-    <w:rsid w:val="007F0709"/>
-    <w:pPr>
-      <w:tabs>
-        <w:tab w:val="left" w:pos="660"/>
-        <w:tab w:val="right" w:leader="dot" w:pos="9062"/>
-      </w:tabs>
-      <w:spacing w:before="120" w:after="120"/>
-      <w:ind w:left="220"/>
-    </w:pPr>
-  </w:style>
-  <w:style w:type="character" w:styleId="Lienhypertexte">
-    <w:name w:val="Hyperlink"/>
-    <w:basedOn w:val="Policepardfaut"/>
-    <w:uiPriority w:val="99"/>
-    <w:unhideWhenUsed/>
-    <w:rsid w:val="00184111"/>
-    <w:rPr>
-      <w:color w:val="CC9900" w:themeColor="hyperlink"/>
-      <w:u w:val="single"/>
-    </w:rPr>
-  </w:style>
-  <w:style w:type="character" w:customStyle="1" w:styleId="Titre3Car">
-    <w:name w:val="Titre 3 Car"/>
-    <w:basedOn w:val="Policepardfaut"/>
-    <w:link w:val="Titre3"/>
-    <w:uiPriority w:val="9"/>
-    <w:rsid w:val="00184111"/>
-    <w:rPr>
-      <w:rFonts w:asciiTheme="majorHAnsi" w:eastAsiaTheme="majorEastAsia" w:hAnsiTheme="majorHAnsi" w:cstheme="majorBidi"/>
-      <w:color w:val="77230C" w:themeColor="accent1" w:themeShade="7F"/>
-      <w:sz w:val="24"/>
-      <w:szCs w:val="24"/>
-    </w:rPr>
-  </w:style>
-  <w:style w:type="paragraph" w:styleId="TM3">
-    <w:name w:val="toc 3"/>
-    <w:basedOn w:val="Normal"/>
-    <w:next w:val="Normal"/>
-    <w:autoRedefine/>
-    <w:uiPriority w:val="39"/>
-    <w:unhideWhenUsed/>
-    <w:rsid w:val="007F0709"/>
-    <w:pPr>
-      <w:spacing w:after="100"/>
-      <w:ind w:left="440"/>
-    </w:pPr>
-  </w:style>
-  <w:style w:type="paragraph" w:styleId="Textedebulles">
-    <w:name w:val="Balloon Text"/>
-    <w:basedOn w:val="Normal"/>
-    <w:link w:val="TextedebullesCar"/>
-    <w:uiPriority w:val="99"/>
-    <w:semiHidden/>
-    <w:unhideWhenUsed/>
-    <w:rsid w:val="00FC3C79"/>
-    <w:pPr>
-      <w:spacing w:after="0" w:line="240" w:lineRule="auto"/>
-    </w:pPr>
-    <w:rPr>
-      <w:rFonts w:ascii="Lucida Grande" w:hAnsi="Lucida Grande"/>
-      <w:sz w:val="18"/>
-      <w:szCs w:val="18"/>
-    </w:rPr>
-  </w:style>
-  <w:style w:type="character" w:customStyle="1" w:styleId="TextedebullesCar">
-    <w:name w:val="Texte de bulles Car"/>
-    <w:basedOn w:val="Policepardfaut"/>
-    <w:link w:val="Textedebulles"/>
-    <w:uiPriority w:val="99"/>
-    <w:semiHidden/>
-    <w:rsid w:val="00FC3C79"/>
-    <w:rPr>
-      <w:rFonts w:ascii="Lucida Grande" w:hAnsi="Lucida Grande"/>
-      <w:sz w:val="18"/>
-      <w:szCs w:val="18"/>
-    </w:rPr>
-  </w:style>
-  <w:style w:type="paragraph" w:styleId="Titre">
-    <w:name w:val="Title"/>
-    <w:basedOn w:val="Normal"/>
-    <w:next w:val="Normal"/>
-    <w:link w:val="TitreCar"/>
-    <w:uiPriority w:val="10"/>
-    <w:qFormat/>
-    <w:rsid w:val="00CB0599"/>
-    <w:pPr>
-      <w:pBdr>
-        <w:bottom w:val="single" w:sz="8" w:space="4" w:color="E84C22" w:themeColor="accent1"/>
-      </w:pBdr>
-      <w:spacing w:after="300" w:line="240" w:lineRule="auto"/>
-      <w:contextualSpacing/>
-    </w:pPr>
-    <w:rPr>
-      <w:rFonts w:asciiTheme="majorHAnsi" w:eastAsiaTheme="majorEastAsia" w:hAnsiTheme="majorHAnsi" w:cstheme="majorBidi"/>
-      <w:color w:val="B43412" w:themeColor="accent1" w:themeShade="BF"/>
-      <w:spacing w:val="5"/>
-      <w:kern w:val="28"/>
-      <w:sz w:val="52"/>
-      <w:szCs w:val="52"/>
-    </w:rPr>
-  </w:style>
-  <w:style w:type="character" w:customStyle="1" w:styleId="TitreCar">
-    <w:name w:val="Titre Car"/>
-    <w:basedOn w:val="Policepardfaut"/>
-    <w:link w:val="Titre"/>
-    <w:uiPriority w:val="10"/>
-    <w:rsid w:val="00CB0599"/>
-    <w:rPr>
-      <w:rFonts w:asciiTheme="majorHAnsi" w:eastAsiaTheme="majorEastAsia" w:hAnsiTheme="majorHAnsi" w:cstheme="majorBidi"/>
-      <w:color w:val="B43412" w:themeColor="accent1" w:themeShade="BF"/>
-      <w:spacing w:val="5"/>
-      <w:kern w:val="28"/>
-      <w:sz w:val="52"/>
-      <w:szCs w:val="52"/>
-    </w:rPr>
-  </w:style>
-  <w:style w:type="character" w:customStyle="1" w:styleId="Titre4Car">
-    <w:name w:val="Titre 4 Car"/>
-    <w:basedOn w:val="Policepardfaut"/>
-    <w:link w:val="Titre4"/>
-    <w:uiPriority w:val="9"/>
-    <w:rsid w:val="00CB0599"/>
-    <w:rPr>
-      <w:rFonts w:asciiTheme="majorHAnsi" w:eastAsiaTheme="majorEastAsia" w:hAnsiTheme="majorHAnsi" w:cstheme="majorBidi"/>
-      <w:b/>
-      <w:bCs/>
-      <w:i/>
-      <w:iCs/>
-      <w:color w:val="E84C22" w:themeColor="accent1"/>
-    </w:rPr>
-  </w:style>
-  <w:style w:type="character" w:customStyle="1" w:styleId="Titre5Car">
-    <w:name w:val="Titre 5 Car"/>
-    <w:basedOn w:val="Policepardfaut"/>
-    <w:link w:val="Titre5"/>
+  <w:style w:type="character" w:customStyle="1" w:styleId="Heading5Char">
+    <w:name w:val="Heading 5 Char"/>
+    <w:basedOn w:val="DefaultParagraphFont"/>
+    <w:link w:val="Heading5"/>
     <w:uiPriority w:val="9"/>
     <w:rsid w:val="00CB0599"/>
     <w:rPr>
@@ -11089,7 +10809,7 @@
   <a:extraClrSchemeLst/>
   <a:extLst>
     <a:ext uri="{05A4C25C-085E-4340-85A3-A5531E510DB2}">
-      <thm15:themeFamily xmlns:thm15="http://schemas.microsoft.com/office/thememl/2012/main" xmlns="" name="Office Theme" id="{62F939B6-93AF-4DB8-9C6B-D6C7DFDC589F}" vid="{4A3C46E8-61CC-4603-A589-7422A47A8E4A}"/>
+      <thm15:themeFamily xmlns:thm15="http://schemas.microsoft.com/office/thememl/2012/main" name="Office Theme" id="{62F939B6-93AF-4DB8-9C6B-D6C7DFDC589F}" vid="{4A3C46E8-61CC-4603-A589-7422A47A8E4A}"/>
     </a:ext>
   </a:extLst>
 </a:theme>
@@ -11100,7 +10820,7 @@
 </file>
 
 <file path=customXml/itemProps1.xml><?xml version="1.0" encoding="utf-8"?>
-<ds:datastoreItem xmlns:ds="http://schemas.openxmlformats.org/officeDocument/2006/customXml" ds:itemID="{17DA4EA2-9052-B142-9958-24BA0E9331D0}">
+<ds:datastoreItem xmlns:ds="http://schemas.openxmlformats.org/officeDocument/2006/customXml" ds:itemID="{1300F154-2731-4AE1-9C51-4E7813B758E7}">
   <ds:schemaRefs>
     <ds:schemaRef ds:uri="http://schemas.openxmlformats.org/officeDocument/2006/bibliography"/>
   </ds:schemaRefs>

</xml_diff>